<commit_message>
ajout périmètre et scope
</commit_message>
<xml_diff>
--- a/Primeflix - CdC.docx
+++ b/Primeflix - CdC.docx
@@ -18,26 +18,17 @@
           <w:szCs w:val="59"/>
           <w:shd w:val="clear" w:color="auto" w:fill="FAF9F8"/>
         </w:rPr>
-        <w:t xml:space="preserve">Développement </w:t>
-      </w:r>
-      <w:r>
+        <w:t>Développement d’un e-commerce de vente de médias en supports physiques</w:t>
+      </w:r>
+    </w:p>
+    <w:p>
+      <w:pPr>
         <w:rPr>
           <w:rFonts w:ascii="Arial" w:hAnsi="Arial" w:cs="Arial"/>
           <w:sz w:val="59"/>
           <w:szCs w:val="59"/>
           <w:shd w:val="clear" w:color="auto" w:fill="FAF9F8"/>
         </w:rPr>
-        <w:t>d’un e-commerce de vente de médias en supports physiques</w:t>
-      </w:r>
-    </w:p>
-    <w:p>
-      <w:pPr>
-        <w:rPr>
-          <w:rFonts w:ascii="Arial" w:hAnsi="Arial" w:cs="Arial"/>
-          <w:sz w:val="59"/>
-          <w:szCs w:val="59"/>
-          <w:shd w:val="clear" w:color="auto" w:fill="FAF9F8"/>
-        </w:rPr>
       </w:pPr>
     </w:p>
     <w:p>
@@ -79,13 +70,7 @@
         <w:t xml:space="preserve">lix est une société internationale de location de films et de séries en supports physiques, basée à Londres. Fondée en 1989, cette entreprise possède une renommée mondiale dans </w:t>
       </w:r>
       <w:r>
-        <w:t xml:space="preserve">son domaine respectif car elle a commencé par la location de </w:t>
-      </w:r>
-      <w:r>
-        <w:t>VHS</w:t>
-      </w:r>
-      <w:r>
-        <w:t xml:space="preserve"> puis de DVD et à l’heure actuelle de blu-rays. Malheureusement celle-ci fut réticente à suivre la vague du numérique dans la fin des années 2000 comme l’on fait la plupart de ses concurrents, se justifiant à l’époque par la perte de « chaleur » et de « magie » </w:t>
+        <w:t xml:space="preserve">son domaine respectif car elle a commencé par la location de VHS puis de DVD et à l’heure actuelle de blu-rays. Malheureusement celle-ci fut réticente à suivre la vague du numérique dans la fin des années 2000 comme l’on fait la plupart de ses concurrents, se justifiant à l’époque par la perte de « chaleur » et de « magie » </w:t>
       </w:r>
       <w:r>
         <w:t xml:space="preserve">pour l’utilisateur </w:t>
@@ -141,28 +126,7 @@
           <w:rFonts w:cstheme="minorHAnsi"/>
           <w:shd w:val="clear" w:color="auto" w:fill="FFFFFF" w:themeFill="background1"/>
         </w:rPr>
-        <w:t>Ceci per</w:t>
-      </w:r>
-      <w:r>
-        <w:rPr>
-          <w:rFonts w:cstheme="minorHAnsi"/>
-          <w:shd w:val="clear" w:color="auto" w:fill="FFFFFF" w:themeFill="background1"/>
-        </w:rPr>
-        <w:t>mettr</w:t>
-      </w:r>
-      <w:r>
-        <w:rPr>
-          <w:rFonts w:cstheme="minorHAnsi"/>
-          <w:shd w:val="clear" w:color="auto" w:fill="FFFFFF" w:themeFill="background1"/>
-        </w:rPr>
-        <w:t>a de mettre</w:t>
-      </w:r>
-      <w:r>
-        <w:rPr>
-          <w:rFonts w:cstheme="minorHAnsi"/>
-          <w:shd w:val="clear" w:color="auto" w:fill="FFFFFF" w:themeFill="background1"/>
-        </w:rPr>
-        <w:t xml:space="preserve"> en place les premières </w:t>
+        <w:t xml:space="preserve">Ceci permettra de mettre en place les premières </w:t>
       </w:r>
       <w:r>
         <w:rPr>
@@ -176,28 +140,7 @@
           <w:rFonts w:cstheme="minorHAnsi"/>
           <w:shd w:val="clear" w:color="auto" w:fill="FFFFFF" w:themeFill="background1"/>
         </w:rPr>
-        <w:t xml:space="preserve"> </w:t>
-      </w:r>
-      <w:r>
-        <w:rPr>
-          <w:rFonts w:cstheme="minorHAnsi"/>
-          <w:shd w:val="clear" w:color="auto" w:fill="FFFFFF" w:themeFill="background1"/>
-        </w:rPr>
-        <w:t>d’architecture et de développement permettant de construire des bases solides</w:t>
-      </w:r>
-      <w:r>
-        <w:rPr>
-          <w:rFonts w:cstheme="minorHAnsi"/>
-          <w:shd w:val="clear" w:color="auto" w:fill="FFFFFF" w:themeFill="background1"/>
-        </w:rPr>
-        <w:t xml:space="preserve"> </w:t>
-      </w:r>
-      <w:r>
-        <w:rPr>
-          <w:rFonts w:cstheme="minorHAnsi"/>
-          <w:shd w:val="clear" w:color="auto" w:fill="FFFFFF" w:themeFill="background1"/>
-        </w:rPr>
-        <w:t>pour les autres plateformes à venir.</w:t>
+        <w:t xml:space="preserve"> d’architecture et de développement permettant de construire des bases solides pour les autres plateformes à venir.</w:t>
       </w:r>
     </w:p>
     <w:p>
@@ -258,11 +201,9 @@
       <w:r>
         <w:t xml:space="preserve">Mettre en place la plateforme sur le Cloud (Azure, </w:t>
       </w:r>
-      <w:proofErr w:type="spellStart"/>
-      <w:r>
-        <w:t>Aws</w:t>
-      </w:r>
-      <w:proofErr w:type="spellEnd"/>
+      <w:r>
+        <w:t>AWS</w:t>
+      </w:r>
       <w:r>
         <w:t xml:space="preserve"> ou autre) en prenant en compte les évolutions attendues ainsi qu’en supportant des besoins évolutifs (</w:t>
       </w:r>
@@ -324,6 +265,383 @@
       </w:pPr>
       <w:r>
         <w:t>Périmètre et scope du projet</w:t>
+      </w:r>
+    </w:p>
+    <w:p/>
+    <w:p>
+      <w:r>
+        <w:t>Le projet se découpe en 3 phases :</w:t>
+      </w:r>
+    </w:p>
+    <w:p>
+      <w:pPr>
+        <w:pStyle w:val="ListParagraph"/>
+        <w:numPr>
+          <w:ilvl w:val="0"/>
+          <w:numId w:val="2"/>
+        </w:numPr>
+      </w:pPr>
+      <w:r>
+        <w:t>Le produit minimum vital avec import et affichage des produits + gestions des utilisateurs ;</w:t>
+      </w:r>
+    </w:p>
+    <w:p>
+      <w:pPr>
+        <w:pStyle w:val="ListParagraph"/>
+        <w:numPr>
+          <w:ilvl w:val="0"/>
+          <w:numId w:val="2"/>
+        </w:numPr>
+      </w:pPr>
+      <w:r>
+        <w:t>Phase 2 - Interface d’administration + gestion des stocks ;</w:t>
+      </w:r>
+    </w:p>
+    <w:p>
+      <w:pPr>
+        <w:pStyle w:val="ListParagraph"/>
+        <w:numPr>
+          <w:ilvl w:val="0"/>
+          <w:numId w:val="2"/>
+        </w:numPr>
+      </w:pPr>
+      <w:r>
+        <w:t xml:space="preserve">Phase 3 </w:t>
+      </w:r>
+      <w:r>
+        <w:t>-</w:t>
+      </w:r>
+      <w:r>
+        <w:t xml:space="preserve"> </w:t>
+      </w:r>
+      <w:r>
+        <w:t>Commandes, paiements et livraisons ;</w:t>
+      </w:r>
+    </w:p>
+    <w:p/>
+    <w:p>
+      <w:r>
+        <w:t>Les fonctionnalités MVP attendues sont les suivantes :</w:t>
+      </w:r>
+    </w:p>
+    <w:p>
+      <w:pPr>
+        <w:pStyle w:val="ListParagraph"/>
+        <w:numPr>
+          <w:ilvl w:val="0"/>
+          <w:numId w:val="3"/>
+        </w:numPr>
+      </w:pPr>
+      <w:r>
+        <w:t xml:space="preserve">Création d’un compte via un formulaire d’inscription ou automatique via compte </w:t>
+      </w:r>
+      <w:proofErr w:type="spellStart"/>
+      <w:r>
+        <w:t>facebook</w:t>
+      </w:r>
+      <w:proofErr w:type="spellEnd"/>
+      <w:r>
+        <w:t xml:space="preserve">, google </w:t>
+      </w:r>
+      <w:proofErr w:type="gramStart"/>
+      <w:r>
+        <w:t>ou</w:t>
+      </w:r>
+      <w:proofErr w:type="gramEnd"/>
+      <w:r>
+        <w:t xml:space="preserve"> twitter.</w:t>
+      </w:r>
+    </w:p>
+    <w:p>
+      <w:pPr>
+        <w:pStyle w:val="ListParagraph"/>
+        <w:numPr>
+          <w:ilvl w:val="0"/>
+          <w:numId w:val="3"/>
+        </w:numPr>
+      </w:pPr>
+      <w:r>
+        <w:t>Vue du compte utilisateur.</w:t>
+      </w:r>
+    </w:p>
+    <w:p>
+      <w:pPr>
+        <w:pStyle w:val="ListParagraph"/>
+        <w:numPr>
+          <w:ilvl w:val="0"/>
+          <w:numId w:val="3"/>
+        </w:numPr>
+      </w:pPr>
+      <w:r>
+        <w:t>Login et mot de passe perdu.</w:t>
+      </w:r>
+    </w:p>
+    <w:p>
+      <w:pPr>
+        <w:pStyle w:val="ListParagraph"/>
+        <w:numPr>
+          <w:ilvl w:val="0"/>
+          <w:numId w:val="3"/>
+        </w:numPr>
+      </w:pPr>
+      <w:r>
+        <w:t xml:space="preserve">Page de </w:t>
+      </w:r>
+      <w:proofErr w:type="gramStart"/>
+      <w:r>
+        <w:t>listing</w:t>
+      </w:r>
+      <w:proofErr w:type="gramEnd"/>
+      <w:r>
+        <w:t xml:space="preserve"> des produits.</w:t>
+      </w:r>
+    </w:p>
+    <w:p>
+      <w:pPr>
+        <w:pStyle w:val="ListParagraph"/>
+        <w:numPr>
+          <w:ilvl w:val="0"/>
+          <w:numId w:val="3"/>
+        </w:numPr>
+      </w:pPr>
+      <w:r>
+        <w:t>Page de détail pour chaque produit.</w:t>
+      </w:r>
+    </w:p>
+    <w:p>
+      <w:pPr>
+        <w:pStyle w:val="ListParagraph"/>
+        <w:numPr>
+          <w:ilvl w:val="0"/>
+          <w:numId w:val="3"/>
+        </w:numPr>
+      </w:pPr>
+      <w:r>
+        <w:t>Import initial des produits (depuis un fichier csv)</w:t>
+      </w:r>
+    </w:p>
+    <w:p/>
+    <w:p>
+      <w:r>
+        <w:t xml:space="preserve">Les fonctionnalités suivantes ne sont pas à considérer pour le </w:t>
+      </w:r>
+      <w:r>
+        <w:t>M</w:t>
+      </w:r>
+      <w:r>
+        <w:t xml:space="preserve">VP, </w:t>
+      </w:r>
+      <w:r>
+        <w:t>cependant</w:t>
+      </w:r>
+      <w:r>
+        <w:t>, elles feront parties du scope final. Cela signifie qu’il faudra anticiper l’ar</w:t>
+      </w:r>
+      <w:r>
+        <w:t xml:space="preserve">chitecture fonctionnelle sur base de ces dernières : </w:t>
+      </w:r>
+    </w:p>
+    <w:p>
+      <w:pPr>
+        <w:pStyle w:val="ListParagraph"/>
+        <w:numPr>
+          <w:ilvl w:val="0"/>
+          <w:numId w:val="2"/>
+        </w:numPr>
+      </w:pPr>
+      <w:r>
+        <w:rPr>
+          <w:b/>
+          <w:bCs/>
+        </w:rPr>
+        <w:t>Phase 2</w:t>
+      </w:r>
+      <w:r>
+        <w:t> :</w:t>
+      </w:r>
+    </w:p>
+    <w:p>
+      <w:pPr>
+        <w:pStyle w:val="ListParagraph"/>
+        <w:numPr>
+          <w:ilvl w:val="1"/>
+          <w:numId w:val="2"/>
+        </w:numPr>
+      </w:pPr>
+      <w:r>
+        <w:t>Accès à un back-office</w:t>
+      </w:r>
+    </w:p>
+    <w:p>
+      <w:pPr>
+        <w:pStyle w:val="ListParagraph"/>
+        <w:numPr>
+          <w:ilvl w:val="1"/>
+          <w:numId w:val="2"/>
+        </w:numPr>
+      </w:pPr>
+      <w:r>
+        <w:t>Gestion des stocks via une interface du back-office</w:t>
+      </w:r>
+    </w:p>
+    <w:p>
+      <w:pPr>
+        <w:pStyle w:val="ListParagraph"/>
+        <w:numPr>
+          <w:ilvl w:val="1"/>
+          <w:numId w:val="2"/>
+        </w:numPr>
+      </w:pPr>
+      <w:r>
+        <w:t>Ajout/modification/suppression des produits</w:t>
+      </w:r>
+    </w:p>
+    <w:p>
+      <w:pPr>
+        <w:pStyle w:val="ListParagraph"/>
+        <w:numPr>
+          <w:ilvl w:val="1"/>
+          <w:numId w:val="2"/>
+        </w:numPr>
+      </w:pPr>
+      <w:r>
+        <w:t>Administration des utilisateurs du site (suppression</w:t>
+      </w:r>
+      <w:r>
+        <w:t>, changements d’informations, commandes</w:t>
+      </w:r>
+      <w:r>
+        <w:t>/achats lors de la phase 3)</w:t>
+      </w:r>
+    </w:p>
+    <w:p>
+      <w:pPr>
+        <w:pStyle w:val="ListParagraph"/>
+        <w:numPr>
+          <w:ilvl w:val="0"/>
+          <w:numId w:val="2"/>
+        </w:numPr>
+      </w:pPr>
+      <w:r>
+        <w:rPr>
+          <w:b/>
+          <w:bCs/>
+        </w:rPr>
+        <w:t>Phase 3</w:t>
+      </w:r>
+      <w:r>
+        <w:t> :</w:t>
+      </w:r>
+    </w:p>
+    <w:p>
+      <w:pPr>
+        <w:pStyle w:val="ListParagraph"/>
+        <w:numPr>
+          <w:ilvl w:val="1"/>
+          <w:numId w:val="2"/>
+        </w:numPr>
+      </w:pPr>
+      <w:r>
+        <w:t>Possibilité d’ajouter des produits dans un panier</w:t>
+      </w:r>
+    </w:p>
+    <w:p>
+      <w:pPr>
+        <w:pStyle w:val="ListParagraph"/>
+        <w:numPr>
+          <w:ilvl w:val="1"/>
+          <w:numId w:val="2"/>
+        </w:numPr>
+      </w:pPr>
+      <w:r>
+        <w:t xml:space="preserve">Possibilité </w:t>
+      </w:r>
+      <w:r>
+        <w:t>d’effectuer la commande du panier puis de la payer avec une intégration à une plateforme de paiements en ligne tierce</w:t>
+      </w:r>
+    </w:p>
+    <w:p>
+      <w:pPr>
+        <w:pStyle w:val="ListParagraph"/>
+        <w:numPr>
+          <w:ilvl w:val="1"/>
+          <w:numId w:val="2"/>
+        </w:numPr>
+      </w:pPr>
+      <w:r>
+        <w:t>Gestion de la livraison des commandes</w:t>
+      </w:r>
+    </w:p>
+    <w:p/>
+    <w:p/>
+    <w:p/>
+    <w:p>
+      <w:pPr>
+        <w:pStyle w:val="Heading2"/>
+        <w:numPr>
+          <w:ilvl w:val="0"/>
+          <w:numId w:val="1"/>
+        </w:numPr>
+      </w:pPr>
+      <w:r>
+        <w:lastRenderedPageBreak/>
+        <w:t>Scope MVP</w:t>
+      </w:r>
+    </w:p>
+    <w:p/>
+    <w:p>
+      <w:pPr>
+        <w:pStyle w:val="Heading3"/>
+        <w:numPr>
+          <w:ilvl w:val="1"/>
+          <w:numId w:val="1"/>
+        </w:numPr>
+      </w:pPr>
+      <w:r>
+        <w:t>Création d’un compte</w:t>
+      </w:r>
+    </w:p>
+    <w:p/>
+    <w:p>
+      <w:r>
+        <w:t>Chaque utilisateur pourra créer un compte à son nom via un formulaire sur le site</w:t>
+      </w:r>
+      <w:r>
+        <w:t xml:space="preserve"> ou en utilisant </w:t>
+      </w:r>
+      <w:proofErr w:type="spellStart"/>
+      <w:r>
+        <w:t>facebook</w:t>
+      </w:r>
+      <w:proofErr w:type="spellEnd"/>
+      <w:r>
+        <w:t xml:space="preserve">, google </w:t>
+      </w:r>
+      <w:proofErr w:type="gramStart"/>
+      <w:r>
+        <w:t>ou</w:t>
+      </w:r>
+      <w:proofErr w:type="gramEnd"/>
+      <w:r>
+        <w:t xml:space="preserve"> twitter.</w:t>
+      </w:r>
+    </w:p>
+    <w:p>
+      <w:r>
+        <w:t>Si l’utilisateur crée son compte via le formulaire, il devra donner des indications sur qui il est (nom, prénom, âge, pays).</w:t>
+      </w:r>
+    </w:p>
+    <w:p>
+      <w:pPr>
+        <w:pStyle w:val="Heading1"/>
+      </w:pPr>
+    </w:p>
+    <w:p>
+      <w:pPr>
+        <w:pStyle w:val="Heading3"/>
+      </w:pPr>
+      <w:r>
+        <w:t>5.1 Vue du compte utilisateur</w:t>
       </w:r>
     </w:p>
     <w:sectPr>
@@ -339,95 +657,240 @@
 <file path=word/numbering.xml><?xml version="1.0" encoding="utf-8"?>
 <w:numbering xmlns:wpc="http://schemas.microsoft.com/office/word/2010/wordprocessingCanvas" xmlns:cx="http://schemas.microsoft.com/office/drawing/2014/chartex" xmlns:cx1="http://schemas.microsoft.com/office/drawing/2015/9/8/chartex" xmlns:cx2="http://schemas.microsoft.com/office/drawing/2015/10/21/chartex" xmlns:cx3="http://schemas.microsoft.com/office/drawing/2016/5/9/chartex" xmlns:cx4="http://schemas.microsoft.com/office/drawing/2016/5/10/chartex" xmlns:cx5="http://schemas.microsoft.com/office/drawing/2016/5/11/chartex" xmlns:cx6="http://schemas.microsoft.com/office/drawing/2016/5/12/chartex" xmlns:cx7="http://schemas.microsoft.com/office/drawing/2016/5/13/chartex" xmlns:cx8="http://schemas.microsoft.com/office/drawing/2016/5/14/chartex" xmlns:mc="http://schemas.openxmlformats.org/markup-compatibility/2006" xmlns:aink="http://schemas.microsoft.com/office/drawing/2016/ink" xmlns:am3d="http://schemas.microsoft.com/office/drawing/2017/model3d" xmlns:o="urn:schemas-microsoft-com:office:office" xmlns:r="http://schemas.openxmlformats.org/officeDocument/2006/relationships" xmlns:m="http://schemas.openxmlformats.org/officeDocument/2006/math" xmlns:v="urn:schemas-microsoft-com:vml" xmlns:wp14="http://schemas.microsoft.com/office/word/2010/wordprocessingDrawing" xmlns:wp="http://schemas.openxmlformats.org/drawingml/2006/wordprocessingDrawing" xmlns:w10="urn:schemas-microsoft-com:office:word" xmlns:w="http://schemas.openxmlformats.org/wordprocessingml/2006/main" xmlns:w14="http://schemas.microsoft.com/office/word/2010/wordml" xmlns:w15="http://schemas.microsoft.com/office/word/2012/wordml" xmlns:w16cex="http://schemas.microsoft.com/office/word/2018/wordml/cex" xmlns:w16cid="http://schemas.microsoft.com/office/word/2016/wordml/cid" xmlns:w16="http://schemas.microsoft.com/office/word/2018/wordml" xmlns:w16sdtdh="http://schemas.microsoft.com/office/word/2020/wordml/sdtdatahash" xmlns:w16se="http://schemas.microsoft.com/office/word/2015/wordml/symex" xmlns:wpg="http://schemas.microsoft.com/office/word/2010/wordprocessingGroup" xmlns:wpi="http://schemas.microsoft.com/office/word/2010/wordprocessingInk" xmlns:wne="http://schemas.microsoft.com/office/word/2006/wordml" xmlns:wps="http://schemas.microsoft.com/office/word/2010/wordprocessingShape" mc:Ignorable="w14 w15 w16se w16cid w16 w16cex w16sdtdh wp14">
   <w:abstractNum w:abstractNumId="0" w15:restartNumberingAfterBreak="0">
+    <w:nsid w:val="0CDB628F"/>
+    <w:multiLevelType w:val="hybridMultilevel"/>
+    <w:tmpl w:val="A6DCDD9A"/>
+    <w:lvl w:ilvl="0" w:tplc="080C0001">
+      <w:start w:val="1"/>
+      <w:numFmt w:val="bullet"/>
+      <w:lvlText w:val=""/>
+      <w:lvlJc w:val="left"/>
+      <w:pPr>
+        <w:ind w:left="720" w:hanging="360"/>
+      </w:pPr>
+      <w:rPr>
+        <w:rFonts w:ascii="Symbol" w:hAnsi="Symbol" w:hint="default"/>
+      </w:rPr>
+    </w:lvl>
+    <w:lvl w:ilvl="1" w:tplc="FFFFFFFF">
+      <w:start w:val="1"/>
+      <w:numFmt w:val="bullet"/>
+      <w:lvlText w:val="o"/>
+      <w:lvlJc w:val="left"/>
+      <w:pPr>
+        <w:ind w:left="1440" w:hanging="360"/>
+      </w:pPr>
+      <w:rPr>
+        <w:rFonts w:ascii="Courier New" w:hAnsi="Courier New" w:cs="Courier New" w:hint="default"/>
+      </w:rPr>
+    </w:lvl>
+    <w:lvl w:ilvl="2" w:tplc="FFFFFFFF" w:tentative="1">
+      <w:start w:val="1"/>
+      <w:numFmt w:val="bullet"/>
+      <w:lvlText w:val=""/>
+      <w:lvlJc w:val="left"/>
+      <w:pPr>
+        <w:ind w:left="2160" w:hanging="360"/>
+      </w:pPr>
+      <w:rPr>
+        <w:rFonts w:ascii="Wingdings" w:hAnsi="Wingdings" w:hint="default"/>
+      </w:rPr>
+    </w:lvl>
+    <w:lvl w:ilvl="3" w:tplc="FFFFFFFF" w:tentative="1">
+      <w:start w:val="1"/>
+      <w:numFmt w:val="bullet"/>
+      <w:lvlText w:val=""/>
+      <w:lvlJc w:val="left"/>
+      <w:pPr>
+        <w:ind w:left="2880" w:hanging="360"/>
+      </w:pPr>
+      <w:rPr>
+        <w:rFonts w:ascii="Symbol" w:hAnsi="Symbol" w:hint="default"/>
+      </w:rPr>
+    </w:lvl>
+    <w:lvl w:ilvl="4" w:tplc="FFFFFFFF" w:tentative="1">
+      <w:start w:val="1"/>
+      <w:numFmt w:val="bullet"/>
+      <w:lvlText w:val="o"/>
+      <w:lvlJc w:val="left"/>
+      <w:pPr>
+        <w:ind w:left="3600" w:hanging="360"/>
+      </w:pPr>
+      <w:rPr>
+        <w:rFonts w:ascii="Courier New" w:hAnsi="Courier New" w:cs="Courier New" w:hint="default"/>
+      </w:rPr>
+    </w:lvl>
+    <w:lvl w:ilvl="5" w:tplc="FFFFFFFF" w:tentative="1">
+      <w:start w:val="1"/>
+      <w:numFmt w:val="bullet"/>
+      <w:lvlText w:val=""/>
+      <w:lvlJc w:val="left"/>
+      <w:pPr>
+        <w:ind w:left="4320" w:hanging="360"/>
+      </w:pPr>
+      <w:rPr>
+        <w:rFonts w:ascii="Wingdings" w:hAnsi="Wingdings" w:hint="default"/>
+      </w:rPr>
+    </w:lvl>
+    <w:lvl w:ilvl="6" w:tplc="FFFFFFFF" w:tentative="1">
+      <w:start w:val="1"/>
+      <w:numFmt w:val="bullet"/>
+      <w:lvlText w:val=""/>
+      <w:lvlJc w:val="left"/>
+      <w:pPr>
+        <w:ind w:left="5040" w:hanging="360"/>
+      </w:pPr>
+      <w:rPr>
+        <w:rFonts w:ascii="Symbol" w:hAnsi="Symbol" w:hint="default"/>
+      </w:rPr>
+    </w:lvl>
+    <w:lvl w:ilvl="7" w:tplc="FFFFFFFF" w:tentative="1">
+      <w:start w:val="1"/>
+      <w:numFmt w:val="bullet"/>
+      <w:lvlText w:val="o"/>
+      <w:lvlJc w:val="left"/>
+      <w:pPr>
+        <w:ind w:left="5760" w:hanging="360"/>
+      </w:pPr>
+      <w:rPr>
+        <w:rFonts w:ascii="Courier New" w:hAnsi="Courier New" w:cs="Courier New" w:hint="default"/>
+      </w:rPr>
+    </w:lvl>
+    <w:lvl w:ilvl="8" w:tplc="FFFFFFFF" w:tentative="1">
+      <w:start w:val="1"/>
+      <w:numFmt w:val="bullet"/>
+      <w:lvlText w:val=""/>
+      <w:lvlJc w:val="left"/>
+      <w:pPr>
+        <w:ind w:left="6480" w:hanging="360"/>
+      </w:pPr>
+      <w:rPr>
+        <w:rFonts w:ascii="Wingdings" w:hAnsi="Wingdings" w:hint="default"/>
+      </w:rPr>
+    </w:lvl>
+  </w:abstractNum>
+  <w:abstractNum w:abstractNumId="1" w15:restartNumberingAfterBreak="0">
     <w:nsid w:val="281D1862"/>
-    <w:multiLevelType w:val="hybridMultilevel"/>
-    <w:tmpl w:val="C562F500"/>
-    <w:lvl w:ilvl="0" w:tplc="080C000F">
+    <w:multiLevelType w:val="multilevel"/>
+    <w:tmpl w:val="6478CFDE"/>
+    <w:lvl w:ilvl="0">
       <w:start w:val="1"/>
       <w:numFmt w:val="decimal"/>
       <w:lvlText w:val="%1."/>
       <w:lvlJc w:val="left"/>
       <w:pPr>
-        <w:ind w:left="720" w:hanging="360"/>
+        <w:ind w:left="643" w:hanging="360"/>
       </w:pPr>
       <w:rPr>
         <w:rFonts w:hint="default"/>
       </w:rPr>
     </w:lvl>
-    <w:lvl w:ilvl="1" w:tplc="080C0019" w:tentative="1">
-      <w:start w:val="1"/>
-      <w:numFmt w:val="lowerLetter"/>
-      <w:lvlText w:val="%2."/>
-      <w:lvlJc w:val="left"/>
-      <w:pPr>
-        <w:ind w:left="1440" w:hanging="360"/>
-      </w:pPr>
-    </w:lvl>
-    <w:lvl w:ilvl="2" w:tplc="080C001B" w:tentative="1">
-      <w:start w:val="1"/>
-      <w:numFmt w:val="lowerRoman"/>
-      <w:lvlText w:val="%3."/>
-      <w:lvlJc w:val="right"/>
-      <w:pPr>
-        <w:ind w:left="2160" w:hanging="180"/>
-      </w:pPr>
-    </w:lvl>
-    <w:lvl w:ilvl="3" w:tplc="080C000F" w:tentative="1">
+    <w:lvl w:ilvl="1">
       <w:start w:val="1"/>
       <w:numFmt w:val="decimal"/>
-      <w:lvlText w:val="%4."/>
-      <w:lvlJc w:val="left"/>
-      <w:pPr>
-        <w:ind w:left="2880" w:hanging="360"/>
-      </w:pPr>
-    </w:lvl>
-    <w:lvl w:ilvl="4" w:tplc="080C0019" w:tentative="1">
-      <w:start w:val="1"/>
-      <w:numFmt w:val="lowerLetter"/>
-      <w:lvlText w:val="%5."/>
-      <w:lvlJc w:val="left"/>
-      <w:pPr>
-        <w:ind w:left="3600" w:hanging="360"/>
-      </w:pPr>
-    </w:lvl>
-    <w:lvl w:ilvl="5" w:tplc="080C001B" w:tentative="1">
-      <w:start w:val="1"/>
-      <w:numFmt w:val="lowerRoman"/>
-      <w:lvlText w:val="%6."/>
-      <w:lvlJc w:val="right"/>
-      <w:pPr>
-        <w:ind w:left="4320" w:hanging="180"/>
-      </w:pPr>
-    </w:lvl>
-    <w:lvl w:ilvl="6" w:tplc="080C000F" w:tentative="1">
+      <w:isLgl/>
+      <w:lvlText w:val="%1.%2"/>
+      <w:lvlJc w:val="left"/>
+      <w:pPr>
+        <w:ind w:left="643" w:hanging="360"/>
+      </w:pPr>
+      <w:rPr>
+        <w:rFonts w:hint="default"/>
+      </w:rPr>
+    </w:lvl>
+    <w:lvl w:ilvl="2">
       <w:start w:val="1"/>
       <w:numFmt w:val="decimal"/>
-      <w:lvlText w:val="%7."/>
-      <w:lvlJc w:val="left"/>
-      <w:pPr>
-        <w:ind w:left="5040" w:hanging="360"/>
-      </w:pPr>
-    </w:lvl>
-    <w:lvl w:ilvl="7" w:tplc="080C0019" w:tentative="1">
-      <w:start w:val="1"/>
-      <w:numFmt w:val="lowerLetter"/>
-      <w:lvlText w:val="%8."/>
-      <w:lvlJc w:val="left"/>
-      <w:pPr>
-        <w:ind w:left="5760" w:hanging="360"/>
-      </w:pPr>
-    </w:lvl>
-    <w:lvl w:ilvl="8" w:tplc="080C001B" w:tentative="1">
-      <w:start w:val="1"/>
-      <w:numFmt w:val="lowerRoman"/>
-      <w:lvlText w:val="%9."/>
-      <w:lvlJc w:val="right"/>
-      <w:pPr>
-        <w:ind w:left="6480" w:hanging="180"/>
-      </w:pPr>
+      <w:isLgl/>
+      <w:lvlText w:val="%1.%2.%3"/>
+      <w:lvlJc w:val="left"/>
+      <w:pPr>
+        <w:ind w:left="1003" w:hanging="720"/>
+      </w:pPr>
+      <w:rPr>
+        <w:rFonts w:hint="default"/>
+      </w:rPr>
+    </w:lvl>
+    <w:lvl w:ilvl="3">
+      <w:start w:val="1"/>
+      <w:numFmt w:val="decimal"/>
+      <w:isLgl/>
+      <w:lvlText w:val="%1.%2.%3.%4"/>
+      <w:lvlJc w:val="left"/>
+      <w:pPr>
+        <w:ind w:left="1003" w:hanging="720"/>
+      </w:pPr>
+      <w:rPr>
+        <w:rFonts w:hint="default"/>
+      </w:rPr>
+    </w:lvl>
+    <w:lvl w:ilvl="4">
+      <w:start w:val="1"/>
+      <w:numFmt w:val="decimal"/>
+      <w:isLgl/>
+      <w:lvlText w:val="%1.%2.%3.%4.%5"/>
+      <w:lvlJc w:val="left"/>
+      <w:pPr>
+        <w:ind w:left="1363" w:hanging="1080"/>
+      </w:pPr>
+      <w:rPr>
+        <w:rFonts w:hint="default"/>
+      </w:rPr>
+    </w:lvl>
+    <w:lvl w:ilvl="5">
+      <w:start w:val="1"/>
+      <w:numFmt w:val="decimal"/>
+      <w:isLgl/>
+      <w:lvlText w:val="%1.%2.%3.%4.%5.%6"/>
+      <w:lvlJc w:val="left"/>
+      <w:pPr>
+        <w:ind w:left="1363" w:hanging="1080"/>
+      </w:pPr>
+      <w:rPr>
+        <w:rFonts w:hint="default"/>
+      </w:rPr>
+    </w:lvl>
+    <w:lvl w:ilvl="6">
+      <w:start w:val="1"/>
+      <w:numFmt w:val="decimal"/>
+      <w:isLgl/>
+      <w:lvlText w:val="%1.%2.%3.%4.%5.%6.%7"/>
+      <w:lvlJc w:val="left"/>
+      <w:pPr>
+        <w:ind w:left="1723" w:hanging="1440"/>
+      </w:pPr>
+      <w:rPr>
+        <w:rFonts w:hint="default"/>
+      </w:rPr>
+    </w:lvl>
+    <w:lvl w:ilvl="7">
+      <w:start w:val="1"/>
+      <w:numFmt w:val="decimal"/>
+      <w:isLgl/>
+      <w:lvlText w:val="%1.%2.%3.%4.%5.%6.%7.%8"/>
+      <w:lvlJc w:val="left"/>
+      <w:pPr>
+        <w:ind w:left="1723" w:hanging="1440"/>
+      </w:pPr>
+      <w:rPr>
+        <w:rFonts w:hint="default"/>
+      </w:rPr>
+    </w:lvl>
+    <w:lvl w:ilvl="8">
+      <w:start w:val="1"/>
+      <w:numFmt w:val="decimal"/>
+      <w:isLgl/>
+      <w:lvlText w:val="%1.%2.%3.%4.%5.%6.%7.%8.%9"/>
+      <w:lvlJc w:val="left"/>
+      <w:pPr>
+        <w:ind w:left="1723" w:hanging="1440"/>
+      </w:pPr>
+      <w:rPr>
+        <w:rFonts w:hint="default"/>
+      </w:rPr>
     </w:lvl>
   </w:abstractNum>
-  <w:abstractNum w:abstractNumId="1" w15:restartNumberingAfterBreak="0">
+  <w:abstractNum w:abstractNumId="2" w15:restartNumberingAfterBreak="0">
     <w:nsid w:val="7F192937"/>
     <w:multiLevelType w:val="hybridMultilevel"/>
     <w:tmpl w:val="027808E0"/>
@@ -443,7 +906,7 @@
         <w:rFonts w:ascii="Calibri" w:eastAsiaTheme="minorHAnsi" w:hAnsi="Calibri" w:cs="Calibri" w:hint="default"/>
       </w:rPr>
     </w:lvl>
-    <w:lvl w:ilvl="1" w:tplc="080C0003" w:tentative="1">
+    <w:lvl w:ilvl="1" w:tplc="080C0003">
       <w:start w:val="1"/>
       <w:numFmt w:val="bullet"/>
       <w:lvlText w:val="o"/>
@@ -541,10 +1004,13 @@
     </w:lvl>
   </w:abstractNum>
   <w:num w:numId="1">
-    <w:abstractNumId w:val="0"/>
+    <w:abstractNumId w:val="1"/>
   </w:num>
   <w:num w:numId="2">
-    <w:abstractNumId w:val="1"/>
+    <w:abstractNumId w:val="2"/>
+  </w:num>
+  <w:num w:numId="3">
+    <w:abstractNumId w:val="0"/>
   </w:num>
 </w:numbering>
 </file>
@@ -991,6 +1457,28 @@
       <w:szCs w:val="26"/>
     </w:rPr>
   </w:style>
+  <w:style w:type="paragraph" w:styleId="Heading3">
+    <w:name w:val="heading 3"/>
+    <w:basedOn w:val="Normal"/>
+    <w:next w:val="Normal"/>
+    <w:link w:val="Heading3Char"/>
+    <w:uiPriority w:val="9"/>
+    <w:unhideWhenUsed/>
+    <w:qFormat/>
+    <w:rsid w:val="00322147"/>
+    <w:pPr>
+      <w:keepNext/>
+      <w:keepLines/>
+      <w:spacing w:before="40" w:after="0"/>
+      <w:outlineLvl w:val="2"/>
+    </w:pPr>
+    <w:rPr>
+      <w:rFonts w:asciiTheme="majorHAnsi" w:eastAsiaTheme="majorEastAsia" w:hAnsiTheme="majorHAnsi" w:cstheme="majorBidi"/>
+      <w:color w:val="1F3763" w:themeColor="accent1" w:themeShade="7F"/>
+      <w:sz w:val="24"/>
+      <w:szCs w:val="24"/>
+    </w:rPr>
+  </w:style>
   <w:style w:type="character" w:default="1" w:styleId="DefaultParagraphFont">
     <w:name w:val="Default Paragraph Font"/>
     <w:uiPriority w:val="1"/>
@@ -1088,6 +1576,19 @@
       <w:ind w:left="720"/>
       <w:contextualSpacing/>
     </w:pPr>
+  </w:style>
+  <w:style w:type="character" w:customStyle="1" w:styleId="Heading3Char">
+    <w:name w:val="Heading 3 Char"/>
+    <w:basedOn w:val="DefaultParagraphFont"/>
+    <w:link w:val="Heading3"/>
+    <w:uiPriority w:val="9"/>
+    <w:rsid w:val="00322147"/>
+    <w:rPr>
+      <w:rFonts w:asciiTheme="majorHAnsi" w:eastAsiaTheme="majorEastAsia" w:hAnsiTheme="majorHAnsi" w:cstheme="majorBidi"/>
+      <w:color w:val="1F3763" w:themeColor="accent1" w:themeShade="7F"/>
+      <w:sz w:val="24"/>
+      <w:szCs w:val="24"/>
+    </w:rPr>
   </w:style>
 </w:styles>
 </file>

</xml_diff>

<commit_message>
ajout du détail de la phase MVP et de la phase 2
</commit_message>
<xml_diff>
--- a/Primeflix - CdC.docx
+++ b/Primeflix - CdC.docx
@@ -333,15 +333,7 @@
         </w:numPr>
       </w:pPr>
       <w:r>
-        <w:t xml:space="preserve">Création d’un compte via un formulaire d’inscription ou automatique via compte </w:t>
-      </w:r>
-      <w:proofErr w:type="spellStart"/>
-      <w:r>
-        <w:t>facebook</w:t>
-      </w:r>
-      <w:proofErr w:type="spellEnd"/>
-      <w:r>
-        <w:t xml:space="preserve">, google </w:t>
+        <w:t xml:space="preserve">Création d’un compte via un formulaire d’inscription ou automatique via compte facebook, google </w:t>
       </w:r>
       <w:proofErr w:type="gramStart"/>
       <w:r>
@@ -385,15 +377,7 @@
         </w:numPr>
       </w:pPr>
       <w:r>
-        <w:t xml:space="preserve">Page de </w:t>
-      </w:r>
-      <w:proofErr w:type="gramStart"/>
-      <w:r>
-        <w:t>listing</w:t>
-      </w:r>
-      <w:proofErr w:type="gramEnd"/>
-      <w:r>
-        <w:t xml:space="preserve"> des produits.</w:t>
+        <w:t>Page de listing des produits.</w:t>
       </w:r>
     </w:p>
     <w:p>
@@ -481,7 +465,7 @@
         </w:numPr>
       </w:pPr>
       <w:r>
-        <w:t>Gestion des stocks via une interface du back-office</w:t>
+        <w:t>Ajout/modification/suppression des produits</w:t>
       </w:r>
     </w:p>
     <w:p>
@@ -493,7 +477,7 @@
         </w:numPr>
       </w:pPr>
       <w:r>
-        <w:t>Ajout/modification/suppression des produits</w:t>
+        <w:t>Gestion des stocks</w:t>
       </w:r>
     </w:p>
     <w:p>
@@ -505,13 +489,34 @@
         </w:numPr>
       </w:pPr>
       <w:r>
+        <w:t>Import de</w:t>
+      </w:r>
+      <w:r>
+        <w:t>s</w:t>
+      </w:r>
+      <w:r>
+        <w:t xml:space="preserve"> produits via un fichier CSV</w:t>
+      </w:r>
+    </w:p>
+    <w:p>
+      <w:pPr>
+        <w:pStyle w:val="ListParagraph"/>
+        <w:numPr>
+          <w:ilvl w:val="1"/>
+          <w:numId w:val="2"/>
+        </w:numPr>
+      </w:pPr>
+      <w:r>
         <w:t>Administration des utilisateurs du site (suppression</w:t>
       </w:r>
       <w:r>
-        <w:t>, changements d’informations, commandes</w:t>
-      </w:r>
-      <w:r>
-        <w:t>/achats lors de la phase 3)</w:t>
+        <w:t xml:space="preserve"> d’un compte</w:t>
+      </w:r>
+      <w:r>
+        <w:t>, changements d’informations</w:t>
+      </w:r>
+      <w:r>
+        <w:t>)</w:t>
       </w:r>
     </w:p>
     <w:p>
@@ -554,6 +559,18 @@
         </w:numPr>
       </w:pPr>
       <w:r>
+        <w:t>Possibilité de consulter son panier</w:t>
+      </w:r>
+    </w:p>
+    <w:p>
+      <w:pPr>
+        <w:pStyle w:val="ListParagraph"/>
+        <w:numPr>
+          <w:ilvl w:val="1"/>
+          <w:numId w:val="2"/>
+        </w:numPr>
+      </w:pPr>
+      <w:r>
         <w:t xml:space="preserve">Possibilité </w:t>
       </w:r>
       <w:r>
@@ -570,6 +587,30 @@
       </w:pPr>
       <w:r>
         <w:t>Gestion de la livraison des commandes</w:t>
+      </w:r>
+    </w:p>
+    <w:p>
+      <w:pPr>
+        <w:pStyle w:val="ListParagraph"/>
+        <w:numPr>
+          <w:ilvl w:val="1"/>
+          <w:numId w:val="2"/>
+        </w:numPr>
+      </w:pPr>
+      <w:r>
+        <w:t>Historique des commandes (point de vue utilisateur)</w:t>
+      </w:r>
+    </w:p>
+    <w:p>
+      <w:pPr>
+        <w:pStyle w:val="ListParagraph"/>
+        <w:numPr>
+          <w:ilvl w:val="1"/>
+          <w:numId w:val="2"/>
+        </w:numPr>
+      </w:pPr>
+      <w:r>
+        <w:t>Historique des commandes (point de vue administrateur)</w:t>
       </w:r>
     </w:p>
     <w:p/>
@@ -584,66 +625,883 @@
         </w:numPr>
       </w:pPr>
       <w:r>
+        <w:t>Scope MVP</w:t>
+      </w:r>
+    </w:p>
+    <w:p>
+      <w:pPr>
+        <w:pStyle w:val="Heading3"/>
+      </w:pPr>
+    </w:p>
+    <w:p>
+      <w:pPr>
+        <w:pStyle w:val="Heading3"/>
+        <w:numPr>
+          <w:ilvl w:val="0"/>
+          <w:numId w:val="10"/>
+        </w:numPr>
+      </w:pPr>
+      <w:r>
+        <w:t>Création d’un compte</w:t>
+      </w:r>
+    </w:p>
+    <w:p>
+      <w:r>
+        <w:t>Chaque utilisateur pourra créer un compte à son nom via un formulaire sur le site</w:t>
+      </w:r>
+      <w:r>
+        <w:t xml:space="preserve"> ou en utilisant facebook, google </w:t>
+      </w:r>
+      <w:proofErr w:type="gramStart"/>
+      <w:r>
+        <w:t>ou</w:t>
+      </w:r>
+      <w:proofErr w:type="gramEnd"/>
+      <w:r>
+        <w:t xml:space="preserve"> twitter.</w:t>
+      </w:r>
+    </w:p>
+    <w:p>
+      <w:r>
+        <w:t>Si l’utilisateur crée son compte via le formulaire, il devra donner des indications sur qui il est (nom, prénom, âge, pays).</w:t>
+      </w:r>
+    </w:p>
+    <w:p/>
+    <w:p>
+      <w:pPr>
+        <w:pStyle w:val="Heading3"/>
+        <w:numPr>
+          <w:ilvl w:val="0"/>
+          <w:numId w:val="10"/>
+        </w:numPr>
+      </w:pPr>
+      <w:r>
+        <w:t>Vue du compte utilisateur</w:t>
+      </w:r>
+    </w:p>
+    <w:p>
+      <w:r>
+        <w:t xml:space="preserve">L’utilisateur une fois connecté aura accès à un </w:t>
+      </w:r>
+      <w:proofErr w:type="spellStart"/>
+      <w:r>
+        <w:t>dashboard</w:t>
+      </w:r>
+      <w:proofErr w:type="spellEnd"/>
+      <w:r>
+        <w:t xml:space="preserve"> reprenant :</w:t>
+      </w:r>
+    </w:p>
+    <w:p>
+      <w:pPr>
+        <w:pStyle w:val="ListParagraph"/>
+        <w:numPr>
+          <w:ilvl w:val="0"/>
+          <w:numId w:val="2"/>
+        </w:numPr>
+      </w:pPr>
+      <w:r>
+        <w:t>Ses informations personnelles (email, adresse, téléphone).</w:t>
+      </w:r>
+    </w:p>
+    <w:p>
+      <w:pPr>
+        <w:pStyle w:val="ListParagraph"/>
+        <w:numPr>
+          <w:ilvl w:val="0"/>
+          <w:numId w:val="2"/>
+        </w:numPr>
+      </w:pPr>
+      <w:r>
+        <w:t>Les dernières commandes passées.</w:t>
+      </w:r>
+    </w:p>
+    <w:p>
+      <w:pPr>
+        <w:pStyle w:val="Heading3"/>
+        <w:numPr>
+          <w:ilvl w:val="0"/>
+          <w:numId w:val="10"/>
+        </w:numPr>
+      </w:pPr>
+      <w:r>
+        <w:t>Login et mot de passe perdu</w:t>
+      </w:r>
+    </w:p>
+    <w:p>
+      <w:r>
+        <w:t>Si l’utilisateur a perdu son mot de passe, il a la possibilité de faire une procédure pour modifier son mot de passe.</w:t>
+      </w:r>
+    </w:p>
+    <w:p>
+      <w:r>
+        <w:t>L’utilisateur sera alors invité à entrer son adresse email. Un email lui sera alors envoyé l’invitant à cliquer sur un lien qui lui permettra alors de choisir un nouveau mot de passe.</w:t>
+      </w:r>
+    </w:p>
+    <w:p/>
+    <w:p>
+      <w:pPr>
+        <w:pStyle w:val="Heading3"/>
+        <w:numPr>
+          <w:ilvl w:val="0"/>
+          <w:numId w:val="10"/>
+        </w:numPr>
+      </w:pPr>
+      <w:r>
+        <w:t>Page de listing des produits</w:t>
+      </w:r>
+    </w:p>
+    <w:p>
+      <w:r>
+        <w:t xml:space="preserve">Cette page affichera la liste </w:t>
+      </w:r>
+      <w:r>
+        <w:t xml:space="preserve">des </w:t>
+      </w:r>
+      <w:r>
+        <w:t>produits qui existent sur le site. Chaque produit est représenté par une image (l</w:t>
+      </w:r>
+      <w:r>
+        <w:t>a cover) et le titre du blu-ray. Cette page inclura les filtres suivants :</w:t>
+      </w:r>
+    </w:p>
+    <w:p>
+      <w:pPr>
+        <w:pStyle w:val="ListParagraph"/>
+        <w:numPr>
+          <w:ilvl w:val="0"/>
+          <w:numId w:val="2"/>
+        </w:numPr>
+      </w:pPr>
+      <w:r>
+        <w:t>Disponibilité (disponible oui/non)</w:t>
+      </w:r>
+    </w:p>
+    <w:p>
+      <w:pPr>
+        <w:pStyle w:val="ListParagraph"/>
+        <w:numPr>
+          <w:ilvl w:val="0"/>
+          <w:numId w:val="2"/>
+        </w:numPr>
+      </w:pPr>
+      <w:r>
+        <w:t>Catégorie (</w:t>
+      </w:r>
+      <w:r>
+        <w:t>multichoix</w:t>
+      </w:r>
+      <w:r>
+        <w:t xml:space="preserve"> inclusif)</w:t>
+      </w:r>
+    </w:p>
+    <w:p>
+      <w:pPr>
+        <w:pStyle w:val="ListParagraph"/>
+        <w:numPr>
+          <w:ilvl w:val="0"/>
+          <w:numId w:val="2"/>
+        </w:numPr>
+      </w:pPr>
+      <w:r>
+        <w:t>Prix (ASC/DESC)</w:t>
+      </w:r>
+    </w:p>
+    <w:p>
+      <w:pPr>
+        <w:pStyle w:val="ListParagraph"/>
+        <w:numPr>
+          <w:ilvl w:val="0"/>
+          <w:numId w:val="2"/>
+        </w:numPr>
+      </w:pPr>
+      <w:r>
+        <w:t>Ordre alphabétique (ASC/DESC)</w:t>
+      </w:r>
+    </w:p>
+    <w:p/>
+    <w:p>
+      <w:pPr>
+        <w:pStyle w:val="Heading3"/>
+        <w:numPr>
+          <w:ilvl w:val="0"/>
+          <w:numId w:val="10"/>
+        </w:numPr>
+      </w:pPr>
+      <w:r>
+        <w:t>Page de détail d’un produit</w:t>
+      </w:r>
+    </w:p>
+    <w:p>
+      <w:r>
+        <w:t xml:space="preserve">Cette page affichera le détail </w:t>
+      </w:r>
+      <w:r>
+        <w:t xml:space="preserve">d’un blu-ray existant sur le site. On pourra y trouver plusieurs informations génériques tel que la disponibilité dans le stock, le prix, le titre et la cover du blu-ray. Mais on pourra aussi y trouver des informations plus détaillées comme : </w:t>
+      </w:r>
+    </w:p>
+    <w:p>
+      <w:pPr>
+        <w:pStyle w:val="ListParagraph"/>
+        <w:numPr>
+          <w:ilvl w:val="0"/>
+          <w:numId w:val="2"/>
+        </w:numPr>
+      </w:pPr>
+      <w:r>
+        <w:t>Une intégration de la bande annonce du blu-ray sur la page via un site de streaming externe</w:t>
+      </w:r>
+      <w:r>
+        <w:t xml:space="preserve"> (youtube).</w:t>
+      </w:r>
+    </w:p>
+    <w:p>
+      <w:pPr>
+        <w:pStyle w:val="ListParagraph"/>
+        <w:numPr>
+          <w:ilvl w:val="0"/>
+          <w:numId w:val="2"/>
+        </w:numPr>
+      </w:pPr>
+      <w:r>
+        <w:t>Un lien vers la fiche descriptive du média sur imdb.com.</w:t>
+      </w:r>
+    </w:p>
+    <w:p>
+      <w:pPr>
+        <w:pStyle w:val="ListParagraph"/>
+        <w:numPr>
+          <w:ilvl w:val="0"/>
+          <w:numId w:val="2"/>
+        </w:numPr>
+      </w:pPr>
+      <w:r>
+        <w:t>Un formulaire pour noter ou donner son avis sur le blu-ray.</w:t>
+      </w:r>
+    </w:p>
+    <w:p>
+      <w:pPr>
+        <w:pStyle w:val="ListParagraph"/>
+        <w:numPr>
+          <w:ilvl w:val="0"/>
+          <w:numId w:val="2"/>
+        </w:numPr>
+      </w:pPr>
+      <w:r>
+        <w:t xml:space="preserve">Une moyenne de la note des utilisateurs du site et la liste des avis déposés </w:t>
+      </w:r>
+      <w:r>
+        <w:t>pour ce blu-ray</w:t>
+      </w:r>
+      <w:r>
+        <w:t>.</w:t>
+      </w:r>
+    </w:p>
+    <w:p/>
+    <w:p>
+      <w:pPr>
+        <w:pStyle w:val="Heading3"/>
+        <w:numPr>
+          <w:ilvl w:val="0"/>
+          <w:numId w:val="10"/>
+        </w:numPr>
+      </w:pPr>
+      <w:r>
         <w:lastRenderedPageBreak/>
-        <w:t>Scope MVP</w:t>
+        <w:t>Import initial des produits</w:t>
+      </w:r>
+    </w:p>
+    <w:p>
+      <w:r>
+        <w:t>Primeflix fournira au prestataire une liste des produits existants dans leurs stocks, cette liste sera exportée au format CSV depuis l’ERP de Primeflix.</w:t>
+      </w:r>
+      <w:r>
+        <w:t xml:space="preserve"> Une fois réceptionnée</w:t>
+      </w:r>
+      <w:r>
+        <w:t xml:space="preserve"> cette liste sera directement importée dans la base de données de l’e-commerce afin d’alimenter une première fois le contenu du site.</w:t>
       </w:r>
     </w:p>
     <w:p/>
     <w:p>
       <w:pPr>
+        <w:pStyle w:val="Heading2"/>
+        <w:numPr>
+          <w:ilvl w:val="0"/>
+          <w:numId w:val="1"/>
+        </w:numPr>
+      </w:pPr>
+      <w:r>
+        <w:t>Phase 2</w:t>
+      </w:r>
+    </w:p>
+    <w:p/>
+    <w:p>
+      <w:pPr>
         <w:pStyle w:val="Heading3"/>
         <w:numPr>
-          <w:ilvl w:val="1"/>
-          <w:numId w:val="1"/>
-        </w:numPr>
-      </w:pPr>
-      <w:r>
-        <w:t>Création d’un compte</w:t>
+          <w:ilvl w:val="0"/>
+          <w:numId w:val="11"/>
+        </w:numPr>
+      </w:pPr>
+      <w:r>
+        <w:t>Accès à un back-office</w:t>
+      </w:r>
+    </w:p>
+    <w:p>
+      <w:r>
+        <w:t>Un espace réservé aux employés de Primeflix sera introduit sur le site. Cette espace vise à donner les outils nécessaires à la bonne gestion de l’e-commerce. C</w:t>
+      </w:r>
+      <w:r>
+        <w:t xml:space="preserve">eci mènera à des nouvelles fonctionnalités mais aussi à l’arrivée de nouveaux rôles utilisateurs : </w:t>
+      </w:r>
+    </w:p>
+    <w:p>
+      <w:pPr>
+        <w:pStyle w:val="ListParagraph"/>
+        <w:numPr>
+          <w:ilvl w:val="0"/>
+          <w:numId w:val="2"/>
+        </w:numPr>
+      </w:pPr>
+      <w:r>
+        <w:t>Client : un utilisateur enregistré simple.</w:t>
+      </w:r>
+    </w:p>
+    <w:p>
+      <w:pPr>
+        <w:pStyle w:val="ListParagraph"/>
+        <w:numPr>
+          <w:ilvl w:val="0"/>
+          <w:numId w:val="2"/>
+        </w:numPr>
+      </w:pPr>
+      <w:r>
+        <w:t>Gestionnaire de contenu : un utilisateur qui a accès à une partie restreinte du back-office. Il pourra notamment ajouter/modifier/supprimer des produits, importer via des fichiers CSV et gérer les stocks de produits.</w:t>
+      </w:r>
+    </w:p>
+    <w:p>
+      <w:pPr>
+        <w:pStyle w:val="ListParagraph"/>
+        <w:numPr>
+          <w:ilvl w:val="0"/>
+          <w:numId w:val="2"/>
+        </w:numPr>
+      </w:pPr>
+      <w:r>
+        <w:t>Administrateur : un utilisateur qui a une gestion totale du site. Il a des droits supplémentaires à ceux du gestionnaire de contenu tels que </w:t>
+      </w:r>
+      <w:r>
+        <w:t xml:space="preserve">la gestion des comptes utilisateurs et </w:t>
+      </w:r>
+      <w:proofErr w:type="gramStart"/>
+      <w:r>
+        <w:t>la</w:t>
+      </w:r>
+      <w:proofErr w:type="gramEnd"/>
+      <w:r>
+        <w:t xml:space="preserve"> gestion/historique des commandes.</w:t>
       </w:r>
     </w:p>
     <w:p/>
     <w:p>
-      <w:r>
-        <w:t>Chaque utilisateur pourra créer un compte à son nom via un formulaire sur le site</w:t>
-      </w:r>
-      <w:r>
-        <w:t xml:space="preserve"> ou en utilisant </w:t>
+      <w:pPr>
+        <w:pStyle w:val="Heading3"/>
+        <w:numPr>
+          <w:ilvl w:val="0"/>
+          <w:numId w:val="11"/>
+        </w:numPr>
+      </w:pPr>
+      <w:r>
+        <w:t>Ajout/modification/suppression des produits</w:t>
+      </w:r>
+    </w:p>
+    <w:p>
+      <w:r>
+        <w:t xml:space="preserve">Un utilisateur ayant le rôle « Gestionnaire de contenu » ou « Administrateur » </w:t>
+      </w:r>
+      <w:r>
+        <w:t>pourra accéder au point de menu « Produits » du back-office.</w:t>
+      </w:r>
+    </w:p>
+    <w:p/>
+    <w:p>
+      <w:r>
+        <w:t>Cette page donnera la possibilité à l’utilisateur de créer un nouveau produit en cliquant sur un bouton</w:t>
+      </w:r>
+      <w:r>
+        <w:t>, ce qui redirigera l’utilisateur vers un formulaire d’ajout de produit qui contient les champs suivants :</w:t>
+      </w:r>
+    </w:p>
+    <w:p>
+      <w:pPr>
+        <w:pStyle w:val="ListParagraph"/>
+        <w:numPr>
+          <w:ilvl w:val="0"/>
+          <w:numId w:val="2"/>
+        </w:numPr>
+      </w:pPr>
+      <w:r>
+        <w:t>Nom du produit</w:t>
+      </w:r>
+    </w:p>
+    <w:p>
+      <w:pPr>
+        <w:pStyle w:val="ListParagraph"/>
+        <w:numPr>
+          <w:ilvl w:val="0"/>
+          <w:numId w:val="2"/>
+        </w:numPr>
+      </w:pPr>
+      <w:r>
+        <w:t>SKU</w:t>
+      </w:r>
+    </w:p>
+    <w:p>
+      <w:pPr>
+        <w:pStyle w:val="ListParagraph"/>
+        <w:numPr>
+          <w:ilvl w:val="0"/>
+          <w:numId w:val="2"/>
+        </w:numPr>
+      </w:pPr>
+      <w:r>
+        <w:t>Prix</w:t>
+      </w:r>
+    </w:p>
+    <w:p>
+      <w:pPr>
+        <w:pStyle w:val="ListParagraph"/>
+        <w:numPr>
+          <w:ilvl w:val="0"/>
+          <w:numId w:val="2"/>
+        </w:numPr>
+      </w:pPr>
+      <w:r>
+        <w:t>Stock</w:t>
+      </w:r>
+    </w:p>
+    <w:p>
+      <w:pPr>
+        <w:pStyle w:val="ListParagraph"/>
+        <w:numPr>
+          <w:ilvl w:val="0"/>
+          <w:numId w:val="2"/>
+        </w:numPr>
+      </w:pPr>
+      <w:r>
+        <w:t>Téléchargement d’une image (cover du blu-ray)</w:t>
+      </w:r>
+    </w:p>
+    <w:p>
+      <w:pPr>
+        <w:pStyle w:val="ListParagraph"/>
+        <w:numPr>
+          <w:ilvl w:val="0"/>
+          <w:numId w:val="2"/>
+        </w:numPr>
+      </w:pPr>
+      <w:r>
+        <w:t>Ajout multiple de catégories</w:t>
+      </w:r>
+    </w:p>
+    <w:p>
+      <w:pPr>
+        <w:pStyle w:val="ListParagraph"/>
+      </w:pPr>
+    </w:p>
+    <w:p>
+      <w:r>
+        <w:t>Il figurera</w:t>
+      </w:r>
+      <w:r>
+        <w:t xml:space="preserve"> aussi</w:t>
+      </w:r>
+      <w:r>
+        <w:t xml:space="preserve"> sur cette page une table qui liste les produits existants sur le site. Cette liste sera paginée et contiendra les colonnes suivantes :</w:t>
+      </w:r>
+    </w:p>
+    <w:p>
+      <w:pPr>
+        <w:pStyle w:val="ListParagraph"/>
+        <w:numPr>
+          <w:ilvl w:val="0"/>
+          <w:numId w:val="2"/>
+        </w:numPr>
+      </w:pPr>
+      <w:r>
+        <w:t>Nom du produit</w:t>
+      </w:r>
+    </w:p>
+    <w:p>
+      <w:pPr>
+        <w:pStyle w:val="ListParagraph"/>
+        <w:numPr>
+          <w:ilvl w:val="0"/>
+          <w:numId w:val="2"/>
+        </w:numPr>
+      </w:pPr>
+      <w:r>
+        <w:t>SKU</w:t>
+      </w:r>
+    </w:p>
+    <w:p>
+      <w:pPr>
+        <w:pStyle w:val="ListParagraph"/>
+        <w:numPr>
+          <w:ilvl w:val="0"/>
+          <w:numId w:val="2"/>
+        </w:numPr>
+      </w:pPr>
+      <w:r>
+        <w:t>Prix</w:t>
+      </w:r>
+    </w:p>
+    <w:p>
+      <w:pPr>
+        <w:pStyle w:val="ListParagraph"/>
+        <w:numPr>
+          <w:ilvl w:val="0"/>
+          <w:numId w:val="2"/>
+        </w:numPr>
+      </w:pPr>
+      <w:r>
+        <w:t>Stock</w:t>
+      </w:r>
+    </w:p>
+    <w:p>
+      <w:pPr>
+        <w:pStyle w:val="ListParagraph"/>
+        <w:numPr>
+          <w:ilvl w:val="0"/>
+          <w:numId w:val="2"/>
+        </w:numPr>
+      </w:pPr>
+      <w:r>
+        <w:t>Colonne avec case à cocher pour sélectionner le produit</w:t>
+      </w:r>
+    </w:p>
+    <w:p/>
+    <w:p>
+      <w:r>
+        <w:t>Chaque colonne pourra être triée selon un ordre alphabétique ou de grandeur.</w:t>
+      </w:r>
+    </w:p>
+    <w:p>
+      <w:r>
+        <w:t xml:space="preserve">Il y aura </w:t>
+      </w:r>
+      <w:r>
+        <w:t>p</w:t>
+      </w:r>
+      <w:r>
+        <w:t>ossibilité de chercher un produit en fonct</w:t>
+      </w:r>
+      <w:r>
+        <w:t>ion de son Nom ou de son SKU.</w:t>
+      </w:r>
+    </w:p>
+    <w:p>
+      <w:r>
+        <w:t xml:space="preserve">Chaque nom de produit sera cliquable et mènera au formulaire du détail du produit (même formulaire que </w:t>
+      </w:r>
+      <w:r>
+        <w:t>celui d’ajout d’un produit</w:t>
+      </w:r>
+      <w:r>
+        <w:t xml:space="preserve"> mais avec les données </w:t>
+      </w:r>
+      <w:r>
+        <w:t>préremplies</w:t>
+      </w:r>
+      <w:r>
+        <w:t>).</w:t>
+      </w:r>
+    </w:p>
+    <w:p/>
+    <w:p>
+      <w:pPr>
+        <w:pStyle w:val="Heading3"/>
+        <w:numPr>
+          <w:ilvl w:val="0"/>
+          <w:numId w:val="11"/>
+        </w:numPr>
+      </w:pPr>
+      <w:r>
+        <w:t>Gestion des stocks</w:t>
+      </w:r>
+    </w:p>
+    <w:p>
+      <w:r>
+        <w:t xml:space="preserve">Un utilisateur ayant le rôle « Gestionnaire de contenu » ou « Administrateur » pourra </w:t>
+      </w:r>
+      <w:r>
+        <w:t>gérer le stock</w:t>
+      </w:r>
+      <w:r>
+        <w:t xml:space="preserve"> </w:t>
+      </w:r>
+      <w:r>
+        <w:t>d’un produit en accédant au point de menu « Produits » du back-office</w:t>
+      </w:r>
+      <w:r>
+        <w:t>.</w:t>
+      </w:r>
+      <w:r>
+        <w:t xml:space="preserve"> Sur cette page, l’utilisateur pourra modifier le stock de 2 façons :</w:t>
+      </w:r>
+    </w:p>
+    <w:p>
+      <w:pPr>
+        <w:pStyle w:val="ListParagraph"/>
+        <w:numPr>
+          <w:ilvl w:val="0"/>
+          <w:numId w:val="2"/>
+        </w:numPr>
+      </w:pPr>
+      <w:r>
+        <w:t xml:space="preserve">En modifiant </w:t>
+      </w:r>
+      <w:r>
+        <w:t>directement la case « Stock » d’un produit dans la table de listing des produits puis en sauvegardant ses changements.</w:t>
+      </w:r>
+    </w:p>
+    <w:p>
+      <w:pPr>
+        <w:pStyle w:val="ListParagraph"/>
+        <w:numPr>
+          <w:ilvl w:val="0"/>
+          <w:numId w:val="2"/>
+        </w:numPr>
+      </w:pPr>
+      <w:r>
+        <w:t>En allant sur le formulaire d’encodage du produit et en modifiant le champ « Stock »</w:t>
+      </w:r>
+    </w:p>
+    <w:p/>
+    <w:p>
+      <w:pPr>
+        <w:pStyle w:val="Heading3"/>
+        <w:numPr>
+          <w:ilvl w:val="0"/>
+          <w:numId w:val="11"/>
+        </w:numPr>
+      </w:pPr>
+      <w:r>
+        <w:t>Import de</w:t>
+      </w:r>
+      <w:r>
+        <w:t>s</w:t>
+      </w:r>
+      <w:r>
+        <w:t xml:space="preserve"> produits via un fichier CSV</w:t>
+      </w:r>
+    </w:p>
+    <w:p>
+      <w:r>
+        <w:t>Un utilisateur ayant le rôle « Gestionnaire de contenu » ou « Administrateur » pourra</w:t>
+      </w:r>
+      <w:r>
+        <w:t xml:space="preserve"> importer des produits depuis un fichier CSV en accédant au point de menu « Produits » du back-office. Sur cette page l’utilisateur pourra cliquer sur un bouton « Export » et téléverser le fichier contenant les nouveaux produits. Le fichier devra être au format CSV et respecter la structure suivante :</w:t>
+      </w:r>
+    </w:p>
+    <w:p>
+      <w:pPr>
+        <w:rPr>
+          <w:b/>
+          <w:bCs/>
+        </w:rPr>
+      </w:pPr>
+      <w:r>
+        <w:rPr>
+          <w:b/>
+          <w:bCs/>
+        </w:rPr>
+        <w:t xml:space="preserve">Nom du </w:t>
+      </w:r>
+      <w:proofErr w:type="gramStart"/>
+      <w:r>
+        <w:rPr>
+          <w:b/>
+          <w:bCs/>
+        </w:rPr>
+        <w:t>produit</w:t>
+      </w:r>
+      <w:r>
+        <w:t>,</w:t>
+      </w:r>
+      <w:r>
+        <w:rPr>
+          <w:b/>
+          <w:bCs/>
+        </w:rPr>
+        <w:t>SKU</w:t>
+      </w:r>
+      <w:proofErr w:type="gramEnd"/>
+      <w:r>
+        <w:t>,</w:t>
+      </w:r>
+      <w:r>
+        <w:rPr>
+          <w:b/>
+          <w:bCs/>
+        </w:rPr>
+        <w:t>Prix</w:t>
+      </w:r>
+      <w:r>
+        <w:t>,</w:t>
+      </w:r>
+      <w:r>
+        <w:rPr>
+          <w:b/>
+          <w:bCs/>
+        </w:rPr>
+        <w:t>Stock</w:t>
+      </w:r>
+      <w:r>
+        <w:t>,</w:t>
+      </w:r>
+      <w:r>
+        <w:rPr>
+          <w:b/>
+          <w:bCs/>
+        </w:rPr>
+        <w:t>Categorie1/Categorie2/…/</w:t>
       </w:r>
       <w:proofErr w:type="spellStart"/>
       <w:r>
-        <w:t>facebook</w:t>
+        <w:rPr>
+          <w:b/>
+          <w:bCs/>
+        </w:rPr>
+        <w:t>CatégorieN</w:t>
       </w:r>
       <w:proofErr w:type="spellEnd"/>
-      <w:r>
-        <w:t xml:space="preserve">, google </w:t>
-      </w:r>
-      <w:proofErr w:type="gramStart"/>
-      <w:r>
-        <w:t>ou</w:t>
-      </w:r>
-      <w:proofErr w:type="gramEnd"/>
-      <w:r>
-        <w:t xml:space="preserve"> twitter.</w:t>
-      </w:r>
-    </w:p>
-    <w:p>
-      <w:r>
-        <w:t>Si l’utilisateur crée son compte via le formulaire, il devra donner des indications sur qui il est (nom, prénom, âge, pays).</w:t>
-      </w:r>
-    </w:p>
-    <w:p>
-      <w:pPr>
-        <w:pStyle w:val="Heading1"/>
+    </w:p>
+    <w:p>
+      <w:pPr>
+        <w:rPr>
+          <w:b/>
+          <w:bCs/>
+        </w:rPr>
       </w:pPr>
     </w:p>
     <w:p>
       <w:pPr>
         <w:pStyle w:val="Heading3"/>
-      </w:pPr>
-      <w:r>
-        <w:t>5.1 Vue du compte utilisateur</w:t>
-      </w:r>
-    </w:p>
+        <w:numPr>
+          <w:ilvl w:val="0"/>
+          <w:numId w:val="11"/>
+        </w:numPr>
+      </w:pPr>
+      <w:r>
+        <w:t>Administration des utilisateurs du site</w:t>
+      </w:r>
+    </w:p>
+    <w:p>
+      <w:r>
+        <w:t>Un utilisateur ayant le rôle « Administrateur »</w:t>
+      </w:r>
+      <w:r>
+        <w:t xml:space="preserve"> pourra accéder au point de menu « Utilisateurs » du back-office.</w:t>
+      </w:r>
+    </w:p>
+    <w:p>
+      <w:r>
+        <w:t xml:space="preserve">Sur cette page il pourra y trouver une table avec la liste des utilisateurs du site. Cette table </w:t>
+      </w:r>
+      <w:r>
+        <w:t>reprend</w:t>
+      </w:r>
+      <w:r>
+        <w:t xml:space="preserve"> les colonnes suivantes :</w:t>
+      </w:r>
+    </w:p>
+    <w:p>
+      <w:pPr>
+        <w:pStyle w:val="ListParagraph"/>
+        <w:numPr>
+          <w:ilvl w:val="0"/>
+          <w:numId w:val="2"/>
+        </w:numPr>
+      </w:pPr>
+      <w:r>
+        <w:t>Email</w:t>
+      </w:r>
+    </w:p>
+    <w:p>
+      <w:pPr>
+        <w:pStyle w:val="ListParagraph"/>
+        <w:numPr>
+          <w:ilvl w:val="0"/>
+          <w:numId w:val="2"/>
+        </w:numPr>
+      </w:pPr>
+      <w:r>
+        <w:t>Nom</w:t>
+      </w:r>
+    </w:p>
+    <w:p>
+      <w:pPr>
+        <w:pStyle w:val="ListParagraph"/>
+        <w:numPr>
+          <w:ilvl w:val="0"/>
+          <w:numId w:val="2"/>
+        </w:numPr>
+      </w:pPr>
+      <w:r>
+        <w:t>Prénom</w:t>
+      </w:r>
+    </w:p>
+    <w:p>
+      <w:pPr>
+        <w:pStyle w:val="ListParagraph"/>
+        <w:numPr>
+          <w:ilvl w:val="0"/>
+          <w:numId w:val="2"/>
+        </w:numPr>
+      </w:pPr>
+      <w:r>
+        <w:t>Pays</w:t>
+      </w:r>
+    </w:p>
+    <w:p>
+      <w:pPr>
+        <w:pStyle w:val="ListParagraph"/>
+        <w:numPr>
+          <w:ilvl w:val="0"/>
+          <w:numId w:val="2"/>
+        </w:numPr>
+      </w:pPr>
+      <w:r>
+        <w:t>Statut (compte activé/désactivé)</w:t>
+      </w:r>
+    </w:p>
+    <w:p>
+      <w:pPr>
+        <w:pStyle w:val="ListParagraph"/>
+        <w:numPr>
+          <w:ilvl w:val="0"/>
+          <w:numId w:val="2"/>
+        </w:numPr>
+      </w:pPr>
+      <w:r>
+        <w:t>Date d’inscription</w:t>
+      </w:r>
+    </w:p>
+    <w:p>
+      <w:pPr>
+        <w:pStyle w:val="ListParagraph"/>
+        <w:numPr>
+          <w:ilvl w:val="0"/>
+          <w:numId w:val="2"/>
+        </w:numPr>
+      </w:pPr>
+      <w:r>
+        <w:t>Date de la dernière connexion</w:t>
+      </w:r>
+    </w:p>
+    <w:p/>
     <w:sectPr>
       <w:pgSz w:w="11906" w:h="16838"/>
       <w:pgMar w:top="1417" w:right="1417" w:bottom="1417" w:left="1417" w:header="708" w:footer="708" w:gutter="0"/>
@@ -657,6 +1515,181 @@
 <file path=word/numbering.xml><?xml version="1.0" encoding="utf-8"?>
 <w:numbering xmlns:wpc="http://schemas.microsoft.com/office/word/2010/wordprocessingCanvas" xmlns:cx="http://schemas.microsoft.com/office/drawing/2014/chartex" xmlns:cx1="http://schemas.microsoft.com/office/drawing/2015/9/8/chartex" xmlns:cx2="http://schemas.microsoft.com/office/drawing/2015/10/21/chartex" xmlns:cx3="http://schemas.microsoft.com/office/drawing/2016/5/9/chartex" xmlns:cx4="http://schemas.microsoft.com/office/drawing/2016/5/10/chartex" xmlns:cx5="http://schemas.microsoft.com/office/drawing/2016/5/11/chartex" xmlns:cx6="http://schemas.microsoft.com/office/drawing/2016/5/12/chartex" xmlns:cx7="http://schemas.microsoft.com/office/drawing/2016/5/13/chartex" xmlns:cx8="http://schemas.microsoft.com/office/drawing/2016/5/14/chartex" xmlns:mc="http://schemas.openxmlformats.org/markup-compatibility/2006" xmlns:aink="http://schemas.microsoft.com/office/drawing/2016/ink" xmlns:am3d="http://schemas.microsoft.com/office/drawing/2017/model3d" xmlns:o="urn:schemas-microsoft-com:office:office" xmlns:r="http://schemas.openxmlformats.org/officeDocument/2006/relationships" xmlns:m="http://schemas.openxmlformats.org/officeDocument/2006/math" xmlns:v="urn:schemas-microsoft-com:vml" xmlns:wp14="http://schemas.microsoft.com/office/word/2010/wordprocessingDrawing" xmlns:wp="http://schemas.openxmlformats.org/drawingml/2006/wordprocessingDrawing" xmlns:w10="urn:schemas-microsoft-com:office:word" xmlns:w="http://schemas.openxmlformats.org/wordprocessingml/2006/main" xmlns:w14="http://schemas.microsoft.com/office/word/2010/wordml" xmlns:w15="http://schemas.microsoft.com/office/word/2012/wordml" xmlns:w16cex="http://schemas.microsoft.com/office/word/2018/wordml/cex" xmlns:w16cid="http://schemas.microsoft.com/office/word/2016/wordml/cid" xmlns:w16="http://schemas.microsoft.com/office/word/2018/wordml" xmlns:w16sdtdh="http://schemas.microsoft.com/office/word/2020/wordml/sdtdatahash" xmlns:w16se="http://schemas.microsoft.com/office/word/2015/wordml/symex" xmlns:wpg="http://schemas.microsoft.com/office/word/2010/wordprocessingGroup" xmlns:wpi="http://schemas.microsoft.com/office/word/2010/wordprocessingInk" xmlns:wne="http://schemas.microsoft.com/office/word/2006/wordml" xmlns:wps="http://schemas.microsoft.com/office/word/2010/wordprocessingShape" mc:Ignorable="w14 w15 w16se w16cid w16 w16cex w16sdtdh wp14">
   <w:abstractNum w:abstractNumId="0" w15:restartNumberingAfterBreak="0">
+    <w:nsid w:val="04543150"/>
+    <w:multiLevelType w:val="hybridMultilevel"/>
+    <w:tmpl w:val="BAA85BC0"/>
+    <w:lvl w:ilvl="0" w:tplc="080C0019">
+      <w:start w:val="1"/>
+      <w:numFmt w:val="lowerLetter"/>
+      <w:lvlText w:val="%1."/>
+      <w:lvlJc w:val="left"/>
+      <w:pPr>
+        <w:ind w:left="720" w:hanging="360"/>
+      </w:pPr>
+      <w:rPr>
+        <w:rFonts w:hint="default"/>
+      </w:rPr>
+    </w:lvl>
+    <w:lvl w:ilvl="1" w:tplc="080C0019" w:tentative="1">
+      <w:start w:val="1"/>
+      <w:numFmt w:val="lowerLetter"/>
+      <w:lvlText w:val="%2."/>
+      <w:lvlJc w:val="left"/>
+      <w:pPr>
+        <w:ind w:left="1440" w:hanging="360"/>
+      </w:pPr>
+    </w:lvl>
+    <w:lvl w:ilvl="2" w:tplc="080C001B" w:tentative="1">
+      <w:start w:val="1"/>
+      <w:numFmt w:val="lowerRoman"/>
+      <w:lvlText w:val="%3."/>
+      <w:lvlJc w:val="right"/>
+      <w:pPr>
+        <w:ind w:left="2160" w:hanging="180"/>
+      </w:pPr>
+    </w:lvl>
+    <w:lvl w:ilvl="3" w:tplc="080C000F" w:tentative="1">
+      <w:start w:val="1"/>
+      <w:numFmt w:val="decimal"/>
+      <w:lvlText w:val="%4."/>
+      <w:lvlJc w:val="left"/>
+      <w:pPr>
+        <w:ind w:left="2880" w:hanging="360"/>
+      </w:pPr>
+    </w:lvl>
+    <w:lvl w:ilvl="4" w:tplc="080C0019" w:tentative="1">
+      <w:start w:val="1"/>
+      <w:numFmt w:val="lowerLetter"/>
+      <w:lvlText w:val="%5."/>
+      <w:lvlJc w:val="left"/>
+      <w:pPr>
+        <w:ind w:left="3600" w:hanging="360"/>
+      </w:pPr>
+    </w:lvl>
+    <w:lvl w:ilvl="5" w:tplc="080C001B" w:tentative="1">
+      <w:start w:val="1"/>
+      <w:numFmt w:val="lowerRoman"/>
+      <w:lvlText w:val="%6."/>
+      <w:lvlJc w:val="right"/>
+      <w:pPr>
+        <w:ind w:left="4320" w:hanging="180"/>
+      </w:pPr>
+    </w:lvl>
+    <w:lvl w:ilvl="6" w:tplc="080C000F" w:tentative="1">
+      <w:start w:val="1"/>
+      <w:numFmt w:val="decimal"/>
+      <w:lvlText w:val="%7."/>
+      <w:lvlJc w:val="left"/>
+      <w:pPr>
+        <w:ind w:left="5040" w:hanging="360"/>
+      </w:pPr>
+    </w:lvl>
+    <w:lvl w:ilvl="7" w:tplc="080C0019" w:tentative="1">
+      <w:start w:val="1"/>
+      <w:numFmt w:val="lowerLetter"/>
+      <w:lvlText w:val="%8."/>
+      <w:lvlJc w:val="left"/>
+      <w:pPr>
+        <w:ind w:left="5760" w:hanging="360"/>
+      </w:pPr>
+    </w:lvl>
+    <w:lvl w:ilvl="8" w:tplc="080C001B" w:tentative="1">
+      <w:start w:val="1"/>
+      <w:numFmt w:val="lowerRoman"/>
+      <w:lvlText w:val="%9."/>
+      <w:lvlJc w:val="right"/>
+      <w:pPr>
+        <w:ind w:left="6480" w:hanging="180"/>
+      </w:pPr>
+    </w:lvl>
+  </w:abstractNum>
+  <w:abstractNum w:abstractNumId="1" w15:restartNumberingAfterBreak="0">
+    <w:nsid w:val="0464262F"/>
+    <w:multiLevelType w:val="hybridMultilevel"/>
+    <w:tmpl w:val="10DAC7E4"/>
+    <w:lvl w:ilvl="0" w:tplc="080C000F">
+      <w:start w:val="1"/>
+      <w:numFmt w:val="decimal"/>
+      <w:lvlText w:val="%1."/>
+      <w:lvlJc w:val="left"/>
+      <w:pPr>
+        <w:ind w:left="720" w:hanging="360"/>
+      </w:pPr>
+    </w:lvl>
+    <w:lvl w:ilvl="1" w:tplc="080C0019" w:tentative="1">
+      <w:start w:val="1"/>
+      <w:numFmt w:val="lowerLetter"/>
+      <w:lvlText w:val="%2."/>
+      <w:lvlJc w:val="left"/>
+      <w:pPr>
+        <w:ind w:left="1440" w:hanging="360"/>
+      </w:pPr>
+    </w:lvl>
+    <w:lvl w:ilvl="2" w:tplc="080C001B" w:tentative="1">
+      <w:start w:val="1"/>
+      <w:numFmt w:val="lowerRoman"/>
+      <w:lvlText w:val="%3."/>
+      <w:lvlJc w:val="right"/>
+      <w:pPr>
+        <w:ind w:left="2160" w:hanging="180"/>
+      </w:pPr>
+    </w:lvl>
+    <w:lvl w:ilvl="3" w:tplc="080C000F" w:tentative="1">
+      <w:start w:val="1"/>
+      <w:numFmt w:val="decimal"/>
+      <w:lvlText w:val="%4."/>
+      <w:lvlJc w:val="left"/>
+      <w:pPr>
+        <w:ind w:left="2880" w:hanging="360"/>
+      </w:pPr>
+    </w:lvl>
+    <w:lvl w:ilvl="4" w:tplc="080C0019" w:tentative="1">
+      <w:start w:val="1"/>
+      <w:numFmt w:val="lowerLetter"/>
+      <w:lvlText w:val="%5."/>
+      <w:lvlJc w:val="left"/>
+      <w:pPr>
+        <w:ind w:left="3600" w:hanging="360"/>
+      </w:pPr>
+    </w:lvl>
+    <w:lvl w:ilvl="5" w:tplc="080C001B" w:tentative="1">
+      <w:start w:val="1"/>
+      <w:numFmt w:val="lowerRoman"/>
+      <w:lvlText w:val="%6."/>
+      <w:lvlJc w:val="right"/>
+      <w:pPr>
+        <w:ind w:left="4320" w:hanging="180"/>
+      </w:pPr>
+    </w:lvl>
+    <w:lvl w:ilvl="6" w:tplc="080C000F" w:tentative="1">
+      <w:start w:val="1"/>
+      <w:numFmt w:val="decimal"/>
+      <w:lvlText w:val="%7."/>
+      <w:lvlJc w:val="left"/>
+      <w:pPr>
+        <w:ind w:left="5040" w:hanging="360"/>
+      </w:pPr>
+    </w:lvl>
+    <w:lvl w:ilvl="7" w:tplc="080C0019" w:tentative="1">
+      <w:start w:val="1"/>
+      <w:numFmt w:val="lowerLetter"/>
+      <w:lvlText w:val="%8."/>
+      <w:lvlJc w:val="left"/>
+      <w:pPr>
+        <w:ind w:left="5760" w:hanging="360"/>
+      </w:pPr>
+    </w:lvl>
+    <w:lvl w:ilvl="8" w:tplc="080C001B" w:tentative="1">
+      <w:start w:val="1"/>
+      <w:numFmt w:val="lowerRoman"/>
+      <w:lvlText w:val="%9."/>
+      <w:lvlJc w:val="right"/>
+      <w:pPr>
+        <w:ind w:left="6480" w:hanging="180"/>
+      </w:pPr>
+    </w:lvl>
+  </w:abstractNum>
+  <w:abstractNum w:abstractNumId="2" w15:restartNumberingAfterBreak="0">
     <w:nsid w:val="0CDB628F"/>
     <w:multiLevelType w:val="hybridMultilevel"/>
     <w:tmpl w:val="A6DCDD9A"/>
@@ -769,7 +1802,182 @@
       </w:rPr>
     </w:lvl>
   </w:abstractNum>
-  <w:abstractNum w:abstractNumId="1" w15:restartNumberingAfterBreak="0">
+  <w:abstractNum w:abstractNumId="3" w15:restartNumberingAfterBreak="0">
+    <w:nsid w:val="1FAD6FD7"/>
+    <w:multiLevelType w:val="multilevel"/>
+    <w:tmpl w:val="080C001D"/>
+    <w:lvl w:ilvl="0">
+      <w:start w:val="1"/>
+      <w:numFmt w:val="decimal"/>
+      <w:lvlText w:val="%1)"/>
+      <w:lvlJc w:val="left"/>
+      <w:pPr>
+        <w:ind w:left="360" w:hanging="360"/>
+      </w:pPr>
+    </w:lvl>
+    <w:lvl w:ilvl="1">
+      <w:start w:val="1"/>
+      <w:numFmt w:val="lowerLetter"/>
+      <w:lvlText w:val="%2)"/>
+      <w:lvlJc w:val="left"/>
+      <w:pPr>
+        <w:ind w:left="720" w:hanging="360"/>
+      </w:pPr>
+    </w:lvl>
+    <w:lvl w:ilvl="2">
+      <w:start w:val="1"/>
+      <w:numFmt w:val="lowerRoman"/>
+      <w:lvlText w:val="%3)"/>
+      <w:lvlJc w:val="left"/>
+      <w:pPr>
+        <w:ind w:left="1080" w:hanging="360"/>
+      </w:pPr>
+    </w:lvl>
+    <w:lvl w:ilvl="3">
+      <w:start w:val="1"/>
+      <w:numFmt w:val="decimal"/>
+      <w:lvlText w:val="(%4)"/>
+      <w:lvlJc w:val="left"/>
+      <w:pPr>
+        <w:ind w:left="1440" w:hanging="360"/>
+      </w:pPr>
+    </w:lvl>
+    <w:lvl w:ilvl="4">
+      <w:start w:val="1"/>
+      <w:numFmt w:val="lowerLetter"/>
+      <w:lvlText w:val="(%5)"/>
+      <w:lvlJc w:val="left"/>
+      <w:pPr>
+        <w:ind w:left="1800" w:hanging="360"/>
+      </w:pPr>
+    </w:lvl>
+    <w:lvl w:ilvl="5">
+      <w:start w:val="1"/>
+      <w:numFmt w:val="lowerRoman"/>
+      <w:lvlText w:val="(%6)"/>
+      <w:lvlJc w:val="left"/>
+      <w:pPr>
+        <w:ind w:left="2160" w:hanging="360"/>
+      </w:pPr>
+    </w:lvl>
+    <w:lvl w:ilvl="6">
+      <w:start w:val="1"/>
+      <w:numFmt w:val="decimal"/>
+      <w:lvlText w:val="%7."/>
+      <w:lvlJc w:val="left"/>
+      <w:pPr>
+        <w:ind w:left="2520" w:hanging="360"/>
+      </w:pPr>
+    </w:lvl>
+    <w:lvl w:ilvl="7">
+      <w:start w:val="1"/>
+      <w:numFmt w:val="lowerLetter"/>
+      <w:lvlText w:val="%8."/>
+      <w:lvlJc w:val="left"/>
+      <w:pPr>
+        <w:ind w:left="2880" w:hanging="360"/>
+      </w:pPr>
+    </w:lvl>
+    <w:lvl w:ilvl="8">
+      <w:start w:val="1"/>
+      <w:numFmt w:val="lowerRoman"/>
+      <w:lvlText w:val="%9."/>
+      <w:lvlJc w:val="left"/>
+      <w:pPr>
+        <w:ind w:left="3240" w:hanging="360"/>
+      </w:pPr>
+    </w:lvl>
+  </w:abstractNum>
+  <w:abstractNum w:abstractNumId="4" w15:restartNumberingAfterBreak="0">
+    <w:nsid w:val="2438346B"/>
+    <w:multiLevelType w:val="hybridMultilevel"/>
+    <w:tmpl w:val="5C549196"/>
+    <w:lvl w:ilvl="0" w:tplc="080C0019">
+      <w:start w:val="1"/>
+      <w:numFmt w:val="lowerLetter"/>
+      <w:lvlText w:val="%1."/>
+      <w:lvlJc w:val="left"/>
+      <w:pPr>
+        <w:ind w:left="720" w:hanging="360"/>
+      </w:pPr>
+      <w:rPr>
+        <w:rFonts w:hint="default"/>
+      </w:rPr>
+    </w:lvl>
+    <w:lvl w:ilvl="1" w:tplc="080C0019" w:tentative="1">
+      <w:start w:val="1"/>
+      <w:numFmt w:val="lowerLetter"/>
+      <w:lvlText w:val="%2."/>
+      <w:lvlJc w:val="left"/>
+      <w:pPr>
+        <w:ind w:left="1440" w:hanging="360"/>
+      </w:pPr>
+    </w:lvl>
+    <w:lvl w:ilvl="2" w:tplc="080C001B" w:tentative="1">
+      <w:start w:val="1"/>
+      <w:numFmt w:val="lowerRoman"/>
+      <w:lvlText w:val="%3."/>
+      <w:lvlJc w:val="right"/>
+      <w:pPr>
+        <w:ind w:left="2160" w:hanging="180"/>
+      </w:pPr>
+    </w:lvl>
+    <w:lvl w:ilvl="3" w:tplc="080C000F" w:tentative="1">
+      <w:start w:val="1"/>
+      <w:numFmt w:val="decimal"/>
+      <w:lvlText w:val="%4."/>
+      <w:lvlJc w:val="left"/>
+      <w:pPr>
+        <w:ind w:left="2880" w:hanging="360"/>
+      </w:pPr>
+    </w:lvl>
+    <w:lvl w:ilvl="4" w:tplc="080C0019" w:tentative="1">
+      <w:start w:val="1"/>
+      <w:numFmt w:val="lowerLetter"/>
+      <w:lvlText w:val="%5."/>
+      <w:lvlJc w:val="left"/>
+      <w:pPr>
+        <w:ind w:left="3600" w:hanging="360"/>
+      </w:pPr>
+    </w:lvl>
+    <w:lvl w:ilvl="5" w:tplc="080C001B" w:tentative="1">
+      <w:start w:val="1"/>
+      <w:numFmt w:val="lowerRoman"/>
+      <w:lvlText w:val="%6."/>
+      <w:lvlJc w:val="right"/>
+      <w:pPr>
+        <w:ind w:left="4320" w:hanging="180"/>
+      </w:pPr>
+    </w:lvl>
+    <w:lvl w:ilvl="6" w:tplc="080C000F" w:tentative="1">
+      <w:start w:val="1"/>
+      <w:numFmt w:val="decimal"/>
+      <w:lvlText w:val="%7."/>
+      <w:lvlJc w:val="left"/>
+      <w:pPr>
+        <w:ind w:left="5040" w:hanging="360"/>
+      </w:pPr>
+    </w:lvl>
+    <w:lvl w:ilvl="7" w:tplc="080C0019" w:tentative="1">
+      <w:start w:val="1"/>
+      <w:numFmt w:val="lowerLetter"/>
+      <w:lvlText w:val="%8."/>
+      <w:lvlJc w:val="left"/>
+      <w:pPr>
+        <w:ind w:left="5760" w:hanging="360"/>
+      </w:pPr>
+    </w:lvl>
+    <w:lvl w:ilvl="8" w:tplc="080C001B" w:tentative="1">
+      <w:start w:val="1"/>
+      <w:numFmt w:val="lowerRoman"/>
+      <w:lvlText w:val="%9."/>
+      <w:lvlJc w:val="right"/>
+      <w:pPr>
+        <w:ind w:left="6480" w:hanging="180"/>
+      </w:pPr>
+    </w:lvl>
+  </w:abstractNum>
+  <w:abstractNum w:abstractNumId="5" w15:restartNumberingAfterBreak="0">
     <w:nsid w:val="281D1862"/>
     <w:multiLevelType w:val="multilevel"/>
     <w:tmpl w:val="6478CFDE"/>
@@ -890,7 +2098,303 @@
       </w:rPr>
     </w:lvl>
   </w:abstractNum>
-  <w:abstractNum w:abstractNumId="2" w15:restartNumberingAfterBreak="0">
+  <w:abstractNum w:abstractNumId="6" w15:restartNumberingAfterBreak="0">
+    <w:nsid w:val="43D17011"/>
+    <w:multiLevelType w:val="multilevel"/>
+    <w:tmpl w:val="503EB19E"/>
+    <w:lvl w:ilvl="0">
+      <w:start w:val="1"/>
+      <w:numFmt w:val="decimal"/>
+      <w:lvlText w:val="%1."/>
+      <w:lvlJc w:val="left"/>
+      <w:pPr>
+        <w:ind w:left="643" w:hanging="360"/>
+      </w:pPr>
+      <w:rPr>
+        <w:rFonts w:hint="default"/>
+      </w:rPr>
+    </w:lvl>
+    <w:lvl w:ilvl="1">
+      <w:start w:val="1"/>
+      <w:numFmt w:val="decimal"/>
+      <w:isLgl/>
+      <w:lvlText w:val="%1.%2"/>
+      <w:lvlJc w:val="left"/>
+      <w:pPr>
+        <w:ind w:left="643" w:hanging="360"/>
+      </w:pPr>
+      <w:rPr>
+        <w:rFonts w:hint="default"/>
+      </w:rPr>
+    </w:lvl>
+    <w:lvl w:ilvl="2">
+      <w:start w:val="1"/>
+      <w:numFmt w:val="decimal"/>
+      <w:isLgl/>
+      <w:lvlText w:val="%1.%2.%3"/>
+      <w:lvlJc w:val="left"/>
+      <w:pPr>
+        <w:ind w:left="1003" w:hanging="720"/>
+      </w:pPr>
+      <w:rPr>
+        <w:rFonts w:hint="default"/>
+      </w:rPr>
+    </w:lvl>
+    <w:lvl w:ilvl="3">
+      <w:start w:val="1"/>
+      <w:numFmt w:val="decimal"/>
+      <w:isLgl/>
+      <w:lvlText w:val="%1.%2.%3.%4"/>
+      <w:lvlJc w:val="left"/>
+      <w:pPr>
+        <w:ind w:left="1003" w:hanging="720"/>
+      </w:pPr>
+      <w:rPr>
+        <w:rFonts w:hint="default"/>
+      </w:rPr>
+    </w:lvl>
+    <w:lvl w:ilvl="4">
+      <w:start w:val="1"/>
+      <w:numFmt w:val="decimal"/>
+      <w:isLgl/>
+      <w:lvlText w:val="%1.%2.%3.%4.%5"/>
+      <w:lvlJc w:val="left"/>
+      <w:pPr>
+        <w:ind w:left="1363" w:hanging="1080"/>
+      </w:pPr>
+      <w:rPr>
+        <w:rFonts w:hint="default"/>
+      </w:rPr>
+    </w:lvl>
+    <w:lvl w:ilvl="5">
+      <w:start w:val="1"/>
+      <w:numFmt w:val="decimal"/>
+      <w:isLgl/>
+      <w:lvlText w:val="%1.%2.%3.%4.%5.%6"/>
+      <w:lvlJc w:val="left"/>
+      <w:pPr>
+        <w:ind w:left="1363" w:hanging="1080"/>
+      </w:pPr>
+      <w:rPr>
+        <w:rFonts w:hint="default"/>
+      </w:rPr>
+    </w:lvl>
+    <w:lvl w:ilvl="6">
+      <w:start w:val="1"/>
+      <w:numFmt w:val="decimal"/>
+      <w:isLgl/>
+      <w:lvlText w:val="%1.%2.%3.%4.%5.%6.%7"/>
+      <w:lvlJc w:val="left"/>
+      <w:pPr>
+        <w:ind w:left="1723" w:hanging="1440"/>
+      </w:pPr>
+      <w:rPr>
+        <w:rFonts w:hint="default"/>
+      </w:rPr>
+    </w:lvl>
+    <w:lvl w:ilvl="7">
+      <w:start w:val="1"/>
+      <w:numFmt w:val="decimal"/>
+      <w:isLgl/>
+      <w:lvlText w:val="%1.%2.%3.%4.%5.%6.%7.%8"/>
+      <w:lvlJc w:val="left"/>
+      <w:pPr>
+        <w:ind w:left="1723" w:hanging="1440"/>
+      </w:pPr>
+      <w:rPr>
+        <w:rFonts w:hint="default"/>
+      </w:rPr>
+    </w:lvl>
+    <w:lvl w:ilvl="8">
+      <w:start w:val="1"/>
+      <w:numFmt w:val="decimal"/>
+      <w:isLgl/>
+      <w:lvlText w:val="%1.%2.%3.%4.%5.%6.%7.%8.%9"/>
+      <w:lvlJc w:val="left"/>
+      <w:pPr>
+        <w:ind w:left="1723" w:hanging="1440"/>
+      </w:pPr>
+      <w:rPr>
+        <w:rFonts w:hint="default"/>
+      </w:rPr>
+    </w:lvl>
+  </w:abstractNum>
+  <w:abstractNum w:abstractNumId="7" w15:restartNumberingAfterBreak="0">
+    <w:nsid w:val="5ED00EFE"/>
+    <w:multiLevelType w:val="hybridMultilevel"/>
+    <w:tmpl w:val="EFC4D178"/>
+    <w:lvl w:ilvl="0" w:tplc="080C0019">
+      <w:start w:val="1"/>
+      <w:numFmt w:val="lowerLetter"/>
+      <w:lvlText w:val="%1."/>
+      <w:lvlJc w:val="left"/>
+      <w:pPr>
+        <w:ind w:left="720" w:hanging="360"/>
+      </w:pPr>
+      <w:rPr>
+        <w:rFonts w:hint="default"/>
+      </w:rPr>
+    </w:lvl>
+    <w:lvl w:ilvl="1" w:tplc="080C0019" w:tentative="1">
+      <w:start w:val="1"/>
+      <w:numFmt w:val="lowerLetter"/>
+      <w:lvlText w:val="%2."/>
+      <w:lvlJc w:val="left"/>
+      <w:pPr>
+        <w:ind w:left="1440" w:hanging="360"/>
+      </w:pPr>
+    </w:lvl>
+    <w:lvl w:ilvl="2" w:tplc="080C001B" w:tentative="1">
+      <w:start w:val="1"/>
+      <w:numFmt w:val="lowerRoman"/>
+      <w:lvlText w:val="%3."/>
+      <w:lvlJc w:val="right"/>
+      <w:pPr>
+        <w:ind w:left="2160" w:hanging="180"/>
+      </w:pPr>
+    </w:lvl>
+    <w:lvl w:ilvl="3" w:tplc="080C000F" w:tentative="1">
+      <w:start w:val="1"/>
+      <w:numFmt w:val="decimal"/>
+      <w:lvlText w:val="%4."/>
+      <w:lvlJc w:val="left"/>
+      <w:pPr>
+        <w:ind w:left="2880" w:hanging="360"/>
+      </w:pPr>
+    </w:lvl>
+    <w:lvl w:ilvl="4" w:tplc="080C0019" w:tentative="1">
+      <w:start w:val="1"/>
+      <w:numFmt w:val="lowerLetter"/>
+      <w:lvlText w:val="%5."/>
+      <w:lvlJc w:val="left"/>
+      <w:pPr>
+        <w:ind w:left="3600" w:hanging="360"/>
+      </w:pPr>
+    </w:lvl>
+    <w:lvl w:ilvl="5" w:tplc="080C001B" w:tentative="1">
+      <w:start w:val="1"/>
+      <w:numFmt w:val="lowerRoman"/>
+      <w:lvlText w:val="%6."/>
+      <w:lvlJc w:val="right"/>
+      <w:pPr>
+        <w:ind w:left="4320" w:hanging="180"/>
+      </w:pPr>
+    </w:lvl>
+    <w:lvl w:ilvl="6" w:tplc="080C000F" w:tentative="1">
+      <w:start w:val="1"/>
+      <w:numFmt w:val="decimal"/>
+      <w:lvlText w:val="%7."/>
+      <w:lvlJc w:val="left"/>
+      <w:pPr>
+        <w:ind w:left="5040" w:hanging="360"/>
+      </w:pPr>
+    </w:lvl>
+    <w:lvl w:ilvl="7" w:tplc="080C0019" w:tentative="1">
+      <w:start w:val="1"/>
+      <w:numFmt w:val="lowerLetter"/>
+      <w:lvlText w:val="%8."/>
+      <w:lvlJc w:val="left"/>
+      <w:pPr>
+        <w:ind w:left="5760" w:hanging="360"/>
+      </w:pPr>
+    </w:lvl>
+    <w:lvl w:ilvl="8" w:tplc="080C001B" w:tentative="1">
+      <w:start w:val="1"/>
+      <w:numFmt w:val="lowerRoman"/>
+      <w:lvlText w:val="%9."/>
+      <w:lvlJc w:val="right"/>
+      <w:pPr>
+        <w:ind w:left="6480" w:hanging="180"/>
+      </w:pPr>
+    </w:lvl>
+  </w:abstractNum>
+  <w:abstractNum w:abstractNumId="8" w15:restartNumberingAfterBreak="0">
+    <w:nsid w:val="63656A05"/>
+    <w:multiLevelType w:val="multilevel"/>
+    <w:tmpl w:val="FF0CF644"/>
+    <w:lvl w:ilvl="0">
+      <w:start w:val="1"/>
+      <w:numFmt w:val="decimal"/>
+      <w:lvlText w:val="%1."/>
+      <w:lvlJc w:val="left"/>
+      <w:pPr>
+        <w:ind w:left="360" w:hanging="360"/>
+      </w:pPr>
+    </w:lvl>
+    <w:lvl w:ilvl="1">
+      <w:start w:val="1"/>
+      <w:numFmt w:val="decimal"/>
+      <w:lvlText w:val="%1.%2."/>
+      <w:lvlJc w:val="left"/>
+      <w:pPr>
+        <w:ind w:left="792" w:hanging="432"/>
+      </w:pPr>
+    </w:lvl>
+    <w:lvl w:ilvl="2">
+      <w:start w:val="1"/>
+      <w:numFmt w:val="decimal"/>
+      <w:lvlText w:val="%1.%2.%3."/>
+      <w:lvlJc w:val="left"/>
+      <w:pPr>
+        <w:ind w:left="1224" w:hanging="504"/>
+      </w:pPr>
+    </w:lvl>
+    <w:lvl w:ilvl="3">
+      <w:start w:val="1"/>
+      <w:numFmt w:val="decimal"/>
+      <w:lvlText w:val="%1.%2.%3.%4."/>
+      <w:lvlJc w:val="left"/>
+      <w:pPr>
+        <w:ind w:left="1728" w:hanging="648"/>
+      </w:pPr>
+    </w:lvl>
+    <w:lvl w:ilvl="4">
+      <w:start w:val="1"/>
+      <w:numFmt w:val="decimal"/>
+      <w:lvlText w:val="%1.%2.%3.%4.%5."/>
+      <w:lvlJc w:val="left"/>
+      <w:pPr>
+        <w:ind w:left="2232" w:hanging="792"/>
+      </w:pPr>
+    </w:lvl>
+    <w:lvl w:ilvl="5">
+      <w:start w:val="1"/>
+      <w:numFmt w:val="decimal"/>
+      <w:lvlText w:val="%1.%2.%3.%4.%5.%6."/>
+      <w:lvlJc w:val="left"/>
+      <w:pPr>
+        <w:ind w:left="2736" w:hanging="936"/>
+      </w:pPr>
+    </w:lvl>
+    <w:lvl w:ilvl="6">
+      <w:start w:val="1"/>
+      <w:numFmt w:val="decimal"/>
+      <w:lvlText w:val="%1.%2.%3.%4.%5.%6.%7."/>
+      <w:lvlJc w:val="left"/>
+      <w:pPr>
+        <w:ind w:left="3240" w:hanging="1080"/>
+      </w:pPr>
+    </w:lvl>
+    <w:lvl w:ilvl="7">
+      <w:start w:val="1"/>
+      <w:numFmt w:val="decimal"/>
+      <w:lvlText w:val="%1.%2.%3.%4.%5.%6.%7.%8."/>
+      <w:lvlJc w:val="left"/>
+      <w:pPr>
+        <w:ind w:left="3744" w:hanging="1224"/>
+      </w:pPr>
+    </w:lvl>
+    <w:lvl w:ilvl="8">
+      <w:start w:val="1"/>
+      <w:numFmt w:val="decimal"/>
+      <w:lvlText w:val="%1.%2.%3.%4.%5.%6.%7.%8.%9."/>
+      <w:lvlJc w:val="left"/>
+      <w:pPr>
+        <w:ind w:left="4320" w:hanging="1440"/>
+      </w:pPr>
+    </w:lvl>
+  </w:abstractNum>
+  <w:abstractNum w:abstractNumId="9" w15:restartNumberingAfterBreak="0">
     <w:nsid w:val="7F192937"/>
     <w:multiLevelType w:val="hybridMultilevel"/>
     <w:tmpl w:val="027808E0"/>
@@ -1003,14 +2507,124 @@
       </w:rPr>
     </w:lvl>
   </w:abstractNum>
+  <w:abstractNum w:abstractNumId="10" w15:restartNumberingAfterBreak="0">
+    <w:nsid w:val="7FF35D44"/>
+    <w:multiLevelType w:val="multilevel"/>
+    <w:tmpl w:val="FF0CF644"/>
+    <w:lvl w:ilvl="0">
+      <w:start w:val="1"/>
+      <w:numFmt w:val="decimal"/>
+      <w:lvlText w:val="%1."/>
+      <w:lvlJc w:val="left"/>
+      <w:pPr>
+        <w:ind w:left="360" w:hanging="360"/>
+      </w:pPr>
+    </w:lvl>
+    <w:lvl w:ilvl="1">
+      <w:start w:val="1"/>
+      <w:numFmt w:val="decimal"/>
+      <w:lvlText w:val="%1.%2."/>
+      <w:lvlJc w:val="left"/>
+      <w:pPr>
+        <w:ind w:left="792" w:hanging="432"/>
+      </w:pPr>
+    </w:lvl>
+    <w:lvl w:ilvl="2">
+      <w:start w:val="1"/>
+      <w:numFmt w:val="decimal"/>
+      <w:lvlText w:val="%1.%2.%3."/>
+      <w:lvlJc w:val="left"/>
+      <w:pPr>
+        <w:ind w:left="1224" w:hanging="504"/>
+      </w:pPr>
+    </w:lvl>
+    <w:lvl w:ilvl="3">
+      <w:start w:val="1"/>
+      <w:numFmt w:val="decimal"/>
+      <w:lvlText w:val="%1.%2.%3.%4."/>
+      <w:lvlJc w:val="left"/>
+      <w:pPr>
+        <w:ind w:left="1728" w:hanging="648"/>
+      </w:pPr>
+    </w:lvl>
+    <w:lvl w:ilvl="4">
+      <w:start w:val="1"/>
+      <w:numFmt w:val="decimal"/>
+      <w:lvlText w:val="%1.%2.%3.%4.%5."/>
+      <w:lvlJc w:val="left"/>
+      <w:pPr>
+        <w:ind w:left="2232" w:hanging="792"/>
+      </w:pPr>
+    </w:lvl>
+    <w:lvl w:ilvl="5">
+      <w:start w:val="1"/>
+      <w:numFmt w:val="decimal"/>
+      <w:lvlText w:val="%1.%2.%3.%4.%5.%6."/>
+      <w:lvlJc w:val="left"/>
+      <w:pPr>
+        <w:ind w:left="2736" w:hanging="936"/>
+      </w:pPr>
+    </w:lvl>
+    <w:lvl w:ilvl="6">
+      <w:start w:val="1"/>
+      <w:numFmt w:val="decimal"/>
+      <w:lvlText w:val="%1.%2.%3.%4.%5.%6.%7."/>
+      <w:lvlJc w:val="left"/>
+      <w:pPr>
+        <w:ind w:left="3240" w:hanging="1080"/>
+      </w:pPr>
+    </w:lvl>
+    <w:lvl w:ilvl="7">
+      <w:start w:val="1"/>
+      <w:numFmt w:val="decimal"/>
+      <w:lvlText w:val="%1.%2.%3.%4.%5.%6.%7.%8."/>
+      <w:lvlJc w:val="left"/>
+      <w:pPr>
+        <w:ind w:left="3744" w:hanging="1224"/>
+      </w:pPr>
+    </w:lvl>
+    <w:lvl w:ilvl="8">
+      <w:start w:val="1"/>
+      <w:numFmt w:val="decimal"/>
+      <w:lvlText w:val="%1.%2.%3.%4.%5.%6.%7.%8.%9."/>
+      <w:lvlJc w:val="left"/>
+      <w:pPr>
+        <w:ind w:left="4320" w:hanging="1440"/>
+      </w:pPr>
+    </w:lvl>
+  </w:abstractNum>
   <w:num w:numId="1">
+    <w:abstractNumId w:val="5"/>
+  </w:num>
+  <w:num w:numId="2">
+    <w:abstractNumId w:val="9"/>
+  </w:num>
+  <w:num w:numId="3">
+    <w:abstractNumId w:val="2"/>
+  </w:num>
+  <w:num w:numId="4">
     <w:abstractNumId w:val="1"/>
   </w:num>
-  <w:num w:numId="2">
-    <w:abstractNumId w:val="2"/>
+  <w:num w:numId="5">
+    <w:abstractNumId w:val="6"/>
   </w:num>
-  <w:num w:numId="3">
+  <w:num w:numId="6">
+    <w:abstractNumId w:val="8"/>
+  </w:num>
+  <w:num w:numId="7">
+    <w:abstractNumId w:val="10"/>
+  </w:num>
+  <w:num w:numId="8">
+    <w:abstractNumId w:val="3"/>
+  </w:num>
+  <w:num w:numId="9">
     <w:abstractNumId w:val="0"/>
+  </w:num>
+  <w:num w:numId="10">
+    <w:abstractNumId w:val="4"/>
+  </w:num>
+  <w:num w:numId="11">
+    <w:abstractNumId w:val="7"/>
   </w:num>
 </w:numbering>
 </file>

</xml_diff>

<commit_message>
Fin du cahier des charges
</commit_message>
<xml_diff>
--- a/Primeflix - CdC.docx
+++ b/Primeflix - CdC.docx
@@ -205,15 +205,7 @@
         <w:t>AWS</w:t>
       </w:r>
       <w:r>
-        <w:t xml:space="preserve"> ou autre) en prenant en compte les évolutions attendues ainsi qu’en supportant des besoins évolutifs (</w:t>
-      </w:r>
-      <w:proofErr w:type="spellStart"/>
-      <w:r>
-        <w:t>scaling</w:t>
-      </w:r>
-      <w:proofErr w:type="spellEnd"/>
-      <w:r>
-        <w:t>).</w:t>
+        <w:t xml:space="preserve"> ou autre) en prenant en compte les évolutions attendues ainsi qu’en supportant des besoins évolutifs (scaling).</w:t>
       </w:r>
     </w:p>
     <w:p>
@@ -278,7 +270,7 @@
         <w:pStyle w:val="ListParagraph"/>
         <w:numPr>
           <w:ilvl w:val="0"/>
-          <w:numId w:val="2"/>
+          <w:numId w:val="14"/>
         </w:numPr>
       </w:pPr>
       <w:r>
@@ -290,7 +282,7 @@
         <w:pStyle w:val="ListParagraph"/>
         <w:numPr>
           <w:ilvl w:val="0"/>
-          <w:numId w:val="2"/>
+          <w:numId w:val="14"/>
         </w:numPr>
       </w:pPr>
       <w:r>
@@ -302,7 +294,7 @@
         <w:pStyle w:val="ListParagraph"/>
         <w:numPr>
           <w:ilvl w:val="0"/>
-          <w:numId w:val="2"/>
+          <w:numId w:val="14"/>
         </w:numPr>
       </w:pPr>
       <w:r>
@@ -333,15 +325,7 @@
         </w:numPr>
       </w:pPr>
       <w:r>
-        <w:t xml:space="preserve">Création d’un compte via un formulaire d’inscription ou automatique via compte facebook, google </w:t>
-      </w:r>
-      <w:proofErr w:type="gramStart"/>
-      <w:r>
-        <w:t>ou</w:t>
-      </w:r>
-      <w:proofErr w:type="gramEnd"/>
-      <w:r>
-        <w:t xml:space="preserve"> twitter.</w:t>
+        <w:t>Création d’un compte via un formulaire d’inscription ou automatique via compte facebook, google ou twitter.</w:t>
       </w:r>
     </w:p>
     <w:p>
@@ -586,52 +570,106 @@
         </w:numPr>
       </w:pPr>
       <w:r>
-        <w:t>Gestion de la livraison des commandes</w:t>
-      </w:r>
-    </w:p>
-    <w:p>
-      <w:pPr>
-        <w:pStyle w:val="ListParagraph"/>
-        <w:numPr>
-          <w:ilvl w:val="1"/>
-          <w:numId w:val="2"/>
-        </w:numPr>
-      </w:pPr>
-      <w:r>
-        <w:t>Historique des commandes (point de vue utilisateur)</w:t>
-      </w:r>
-    </w:p>
-    <w:p>
-      <w:pPr>
-        <w:pStyle w:val="ListParagraph"/>
-        <w:numPr>
-          <w:ilvl w:val="1"/>
-          <w:numId w:val="2"/>
-        </w:numPr>
-      </w:pPr>
-      <w:r>
-        <w:t>Historique des commandes (point de vue administrateur)</w:t>
+        <w:t>Historique des commandes (point de vue utilisateur</w:t>
+      </w:r>
+      <w:r>
+        <w:t xml:space="preserve"> et point de vue administrateur</w:t>
+      </w:r>
+      <w:r>
+        <w:t>)</w:t>
       </w:r>
     </w:p>
     <w:p/>
     <w:p/>
+    <w:p>
+      <w:pPr>
+        <w:pStyle w:val="Heading2"/>
+        <w:numPr>
+          <w:ilvl w:val="0"/>
+          <w:numId w:val="1"/>
+        </w:numPr>
+      </w:pPr>
+      <w:r>
+        <w:lastRenderedPageBreak/>
+        <w:t>Scope MVP</w:t>
+      </w:r>
+    </w:p>
+    <w:p>
+      <w:pPr>
+        <w:pStyle w:val="Heading3"/>
+      </w:pPr>
+    </w:p>
+    <w:p>
+      <w:pPr>
+        <w:pStyle w:val="Heading3"/>
+        <w:numPr>
+          <w:ilvl w:val="0"/>
+          <w:numId w:val="10"/>
+        </w:numPr>
+      </w:pPr>
+      <w:r>
+        <w:t>Création d’un compte</w:t>
+      </w:r>
+    </w:p>
+    <w:p>
+      <w:r>
+        <w:t>Chaque utilisateur pourra créer un compte à son nom via un formulaire sur le site</w:t>
+      </w:r>
+      <w:r>
+        <w:t xml:space="preserve"> ou en utilisant facebook, google ou twitter.</w:t>
+      </w:r>
+    </w:p>
+    <w:p>
+      <w:r>
+        <w:t>Si l’utilisateur crée son compte via le formulaire, il devra donner des indications sur qui il est (nom, prénom, âge, pays).</w:t>
+      </w:r>
+    </w:p>
     <w:p/>
     <w:p>
       <w:pPr>
-        <w:pStyle w:val="Heading2"/>
-        <w:numPr>
-          <w:ilvl w:val="0"/>
-          <w:numId w:val="1"/>
-        </w:numPr>
-      </w:pPr>
-      <w:r>
-        <w:t>Scope MVP</w:t>
-      </w:r>
-    </w:p>
-    <w:p>
-      <w:pPr>
         <w:pStyle w:val="Heading3"/>
-      </w:pPr>
+        <w:numPr>
+          <w:ilvl w:val="0"/>
+          <w:numId w:val="10"/>
+        </w:numPr>
+      </w:pPr>
+      <w:r>
+        <w:t>Vue du compte utilisateur</w:t>
+      </w:r>
+    </w:p>
+    <w:p>
+      <w:r>
+        <w:t>L’utilisateur une fois connecté aura accès à un dashboard reprenant :</w:t>
+      </w:r>
+    </w:p>
+    <w:p>
+      <w:pPr>
+        <w:pStyle w:val="ListParagraph"/>
+        <w:numPr>
+          <w:ilvl w:val="0"/>
+          <w:numId w:val="2"/>
+        </w:numPr>
+      </w:pPr>
+      <w:r>
+        <w:t>Ses informations personnelles (email, adresse, téléphone).</w:t>
+      </w:r>
+    </w:p>
+    <w:p>
+      <w:pPr>
+        <w:pStyle w:val="ListParagraph"/>
+        <w:numPr>
+          <w:ilvl w:val="0"/>
+          <w:numId w:val="2"/>
+        </w:numPr>
+      </w:pPr>
+      <w:r>
+        <w:t>Les dernières commandes passées.</w:t>
+      </w:r>
+    </w:p>
+    <w:p>
+      <w:r>
+        <w:t>Les point de menu du dashboard son accessibles dans un menu dépliant vertical sur le côté gauche du site.</w:t>
+      </w:r>
     </w:p>
     <w:p>
       <w:pPr>
@@ -642,28 +680,17 @@
         </w:numPr>
       </w:pPr>
       <w:r>
-        <w:t>Création d’un compte</w:t>
-      </w:r>
-    </w:p>
-    <w:p>
-      <w:r>
-        <w:t>Chaque utilisateur pourra créer un compte à son nom via un formulaire sur le site</w:t>
-      </w:r>
-      <w:r>
-        <w:t xml:space="preserve"> ou en utilisant facebook, google </w:t>
-      </w:r>
-      <w:proofErr w:type="gramStart"/>
-      <w:r>
-        <w:t>ou</w:t>
-      </w:r>
-      <w:proofErr w:type="gramEnd"/>
-      <w:r>
-        <w:t xml:space="preserve"> twitter.</w:t>
-      </w:r>
-    </w:p>
-    <w:p>
-      <w:r>
-        <w:t>Si l’utilisateur crée son compte via le formulaire, il devra donner des indications sur qui il est (nom, prénom, âge, pays).</w:t>
+        <w:t>Login et mot de passe perdu</w:t>
+      </w:r>
+    </w:p>
+    <w:p>
+      <w:r>
+        <w:t>Si l’utilisateur a perdu son mot de passe, il a la possibilité de faire une procédure pour modifier son mot de passe.</w:t>
+      </w:r>
+    </w:p>
+    <w:p>
+      <w:r>
+        <w:t>L’utilisateur sera alors invité à entrer son adresse email. Un email lui sera alors envoyé l’invitant à cliquer sur un lien qui lui permettra alors de choisir un nouveau mot de passe.</w:t>
       </w:r>
     </w:p>
     <w:p/>
@@ -676,20 +703,21 @@
         </w:numPr>
       </w:pPr>
       <w:r>
-        <w:t>Vue du compte utilisateur</w:t>
-      </w:r>
-    </w:p>
-    <w:p>
-      <w:r>
-        <w:t xml:space="preserve">L’utilisateur une fois connecté aura accès à un </w:t>
-      </w:r>
-      <w:proofErr w:type="spellStart"/>
-      <w:r>
-        <w:t>dashboard</w:t>
-      </w:r>
-      <w:proofErr w:type="spellEnd"/>
-      <w:r>
-        <w:t xml:space="preserve"> reprenant :</w:t>
+        <w:t>Page de listing des produits</w:t>
+      </w:r>
+    </w:p>
+    <w:p>
+      <w:r>
+        <w:t xml:space="preserve">Cette page affichera la liste </w:t>
+      </w:r>
+      <w:r>
+        <w:t xml:space="preserve">des </w:t>
+      </w:r>
+      <w:r>
+        <w:t>produits qui existent sur le site. Chaque produit est représenté par une image (l</w:t>
+      </w:r>
+      <w:r>
+        <w:t>a cover) et le titre du blu-ray. Cette page inclura les filtres suivants :</w:t>
       </w:r>
     </w:p>
     <w:p>
@@ -701,7 +729,7 @@
         </w:numPr>
       </w:pPr>
       <w:r>
-        <w:t>Ses informations personnelles (email, adresse, téléphone).</w:t>
+        <w:t>Disponibilité (disponible oui/non)</w:t>
       </w:r>
     </w:p>
     <w:p>
@@ -713,9 +741,40 @@
         </w:numPr>
       </w:pPr>
       <w:r>
-        <w:t>Les dernières commandes passées.</w:t>
-      </w:r>
-    </w:p>
+        <w:t>Catégorie (</w:t>
+      </w:r>
+      <w:r>
+        <w:t>multichoix</w:t>
+      </w:r>
+      <w:r>
+        <w:t xml:space="preserve"> inclusif)</w:t>
+      </w:r>
+    </w:p>
+    <w:p>
+      <w:pPr>
+        <w:pStyle w:val="ListParagraph"/>
+        <w:numPr>
+          <w:ilvl w:val="0"/>
+          <w:numId w:val="2"/>
+        </w:numPr>
+      </w:pPr>
+      <w:r>
+        <w:t>Prix (ASC/DESC)</w:t>
+      </w:r>
+    </w:p>
+    <w:p>
+      <w:pPr>
+        <w:pStyle w:val="ListParagraph"/>
+        <w:numPr>
+          <w:ilvl w:val="0"/>
+          <w:numId w:val="2"/>
+        </w:numPr>
+      </w:pPr>
+      <w:r>
+        <w:t>Ordre alphabétique (ASC/DESC)</w:t>
+      </w:r>
+    </w:p>
+    <w:p/>
     <w:p>
       <w:pPr>
         <w:pStyle w:val="Heading3"/>
@@ -725,44 +784,15 @@
         </w:numPr>
       </w:pPr>
       <w:r>
-        <w:t>Login et mot de passe perdu</w:t>
-      </w:r>
-    </w:p>
-    <w:p>
-      <w:r>
-        <w:t>Si l’utilisateur a perdu son mot de passe, il a la possibilité de faire une procédure pour modifier son mot de passe.</w:t>
-      </w:r>
-    </w:p>
-    <w:p>
-      <w:r>
-        <w:t>L’utilisateur sera alors invité à entrer son adresse email. Un email lui sera alors envoyé l’invitant à cliquer sur un lien qui lui permettra alors de choisir un nouveau mot de passe.</w:t>
-      </w:r>
-    </w:p>
-    <w:p/>
-    <w:p>
-      <w:pPr>
-        <w:pStyle w:val="Heading3"/>
-        <w:numPr>
-          <w:ilvl w:val="0"/>
-          <w:numId w:val="10"/>
-        </w:numPr>
-      </w:pPr>
-      <w:r>
-        <w:t>Page de listing des produits</w:t>
-      </w:r>
-    </w:p>
-    <w:p>
-      <w:r>
-        <w:t xml:space="preserve">Cette page affichera la liste </w:t>
-      </w:r>
-      <w:r>
-        <w:t xml:space="preserve">des </w:t>
-      </w:r>
-      <w:r>
-        <w:t>produits qui existent sur le site. Chaque produit est représenté par une image (l</w:t>
-      </w:r>
-      <w:r>
-        <w:t>a cover) et le titre du blu-ray. Cette page inclura les filtres suivants :</w:t>
+        <w:t>Page de détail d’un produit</w:t>
+      </w:r>
+    </w:p>
+    <w:p>
+      <w:r>
+        <w:t xml:space="preserve">Cette page affichera le détail </w:t>
+      </w:r>
+      <w:r>
+        <w:t xml:space="preserve">d’un blu-ray existant sur le site. On pourra y trouver plusieurs informations génériques tel que la disponibilité dans le stock, le prix, le titre et la cover du blu-ray. Mais on pourra aussi y trouver des informations plus détaillées comme : </w:t>
       </w:r>
     </w:p>
     <w:p>
@@ -774,7 +804,10 @@
         </w:numPr>
       </w:pPr>
       <w:r>
-        <w:t>Disponibilité (disponible oui/non)</w:t>
+        <w:t>Une intégration de la bande annonce du blu-ray sur la page via un site de streaming externe</w:t>
+      </w:r>
+      <w:r>
+        <w:t xml:space="preserve"> (youtube).</w:t>
       </w:r>
     </w:p>
     <w:p>
@@ -786,13 +819,7 @@
         </w:numPr>
       </w:pPr>
       <w:r>
-        <w:t>Catégorie (</w:t>
-      </w:r>
-      <w:r>
-        <w:t>multichoix</w:t>
-      </w:r>
-      <w:r>
-        <w:t xml:space="preserve"> inclusif)</w:t>
+        <w:t>Un lien vers la fiche descriptive du média sur imdb.com.</w:t>
       </w:r>
     </w:p>
     <w:p>
@@ -804,7 +831,7 @@
         </w:numPr>
       </w:pPr>
       <w:r>
-        <w:t>Prix (ASC/DESC)</w:t>
+        <w:t>Un formulaire pour noter ou donner son avis sur le blu-ray.</w:t>
       </w:r>
     </w:p>
     <w:p>
@@ -816,85 +843,7 @@
         </w:numPr>
       </w:pPr>
       <w:r>
-        <w:t>Ordre alphabétique (ASC/DESC)</w:t>
-      </w:r>
-    </w:p>
-    <w:p/>
-    <w:p>
-      <w:pPr>
-        <w:pStyle w:val="Heading3"/>
-        <w:numPr>
-          <w:ilvl w:val="0"/>
-          <w:numId w:val="10"/>
-        </w:numPr>
-      </w:pPr>
-      <w:r>
-        <w:t>Page de détail d’un produit</w:t>
-      </w:r>
-    </w:p>
-    <w:p>
-      <w:r>
-        <w:t xml:space="preserve">Cette page affichera le détail </w:t>
-      </w:r>
-      <w:r>
-        <w:t xml:space="preserve">d’un blu-ray existant sur le site. On pourra y trouver plusieurs informations génériques tel que la disponibilité dans le stock, le prix, le titre et la cover du blu-ray. Mais on pourra aussi y trouver des informations plus détaillées comme : </w:t>
-      </w:r>
-    </w:p>
-    <w:p>
-      <w:pPr>
-        <w:pStyle w:val="ListParagraph"/>
-        <w:numPr>
-          <w:ilvl w:val="0"/>
-          <w:numId w:val="2"/>
-        </w:numPr>
-      </w:pPr>
-      <w:r>
-        <w:t>Une intégration de la bande annonce du blu-ray sur la page via un site de streaming externe</w:t>
-      </w:r>
-      <w:r>
-        <w:t xml:space="preserve"> (youtube).</w:t>
-      </w:r>
-    </w:p>
-    <w:p>
-      <w:pPr>
-        <w:pStyle w:val="ListParagraph"/>
-        <w:numPr>
-          <w:ilvl w:val="0"/>
-          <w:numId w:val="2"/>
-        </w:numPr>
-      </w:pPr>
-      <w:r>
-        <w:t>Un lien vers la fiche descriptive du média sur imdb.com.</w:t>
-      </w:r>
-    </w:p>
-    <w:p>
-      <w:pPr>
-        <w:pStyle w:val="ListParagraph"/>
-        <w:numPr>
-          <w:ilvl w:val="0"/>
-          <w:numId w:val="2"/>
-        </w:numPr>
-      </w:pPr>
-      <w:r>
-        <w:t>Un formulaire pour noter ou donner son avis sur le blu-ray.</w:t>
-      </w:r>
-    </w:p>
-    <w:p>
-      <w:pPr>
-        <w:pStyle w:val="ListParagraph"/>
-        <w:numPr>
-          <w:ilvl w:val="0"/>
-          <w:numId w:val="2"/>
-        </w:numPr>
-      </w:pPr>
-      <w:r>
-        <w:t xml:space="preserve">Une moyenne de la note des utilisateurs du site et la liste des avis déposés </w:t>
-      </w:r>
-      <w:r>
-        <w:t>pour ce blu-ray</w:t>
-      </w:r>
-      <w:r>
-        <w:t>.</w:t>
+        <w:t>Une moyenne de la note des utilisateurs du site et la liste des avis déposés pour ce blu-ray.</w:t>
       </w:r>
     </w:p>
     <w:p/>
@@ -992,15 +941,7 @@
         <w:t>Administrateur : un utilisateur qui a une gestion totale du site. Il a des droits supplémentaires à ceux du gestionnaire de contenu tels que </w:t>
       </w:r>
       <w:r>
-        <w:t xml:space="preserve">la gestion des comptes utilisateurs et </w:t>
-      </w:r>
-      <w:proofErr w:type="gramStart"/>
-      <w:r>
-        <w:t>la</w:t>
-      </w:r>
-      <w:proofErr w:type="gramEnd"/>
-      <w:r>
-        <w:t xml:space="preserve"> gestion/historique des commandes.</w:t>
+        <w:t>la gestion des comptes utilisateurs et la gestion/historique des commandes.</w:t>
       </w:r>
     </w:p>
     <w:p/>
@@ -1038,11 +979,217 @@
         <w:pStyle w:val="ListParagraph"/>
         <w:numPr>
           <w:ilvl w:val="0"/>
+          <w:numId w:val="15"/>
+        </w:numPr>
+      </w:pPr>
+      <w:r>
+        <w:t>Nom du produit</w:t>
+      </w:r>
+    </w:p>
+    <w:p>
+      <w:pPr>
+        <w:pStyle w:val="ListParagraph"/>
+        <w:numPr>
+          <w:ilvl w:val="0"/>
+          <w:numId w:val="15"/>
+        </w:numPr>
+      </w:pPr>
+      <w:r>
+        <w:t>SKU</w:t>
+      </w:r>
+    </w:p>
+    <w:p>
+      <w:pPr>
+        <w:pStyle w:val="ListParagraph"/>
+        <w:numPr>
+          <w:ilvl w:val="0"/>
+          <w:numId w:val="15"/>
+        </w:numPr>
+      </w:pPr>
+      <w:r>
+        <w:t>Prix</w:t>
+      </w:r>
+    </w:p>
+    <w:p>
+      <w:pPr>
+        <w:pStyle w:val="ListParagraph"/>
+        <w:numPr>
+          <w:ilvl w:val="0"/>
+          <w:numId w:val="15"/>
+        </w:numPr>
+      </w:pPr>
+      <w:r>
+        <w:t>Stock</w:t>
+      </w:r>
+    </w:p>
+    <w:p>
+      <w:pPr>
+        <w:pStyle w:val="ListParagraph"/>
+        <w:numPr>
+          <w:ilvl w:val="0"/>
+          <w:numId w:val="15"/>
+        </w:numPr>
+      </w:pPr>
+      <w:r>
+        <w:t>Téléchargement d’une image (cover du blu-ray)</w:t>
+      </w:r>
+    </w:p>
+    <w:p>
+      <w:pPr>
+        <w:pStyle w:val="ListParagraph"/>
+        <w:numPr>
+          <w:ilvl w:val="0"/>
+          <w:numId w:val="15"/>
+        </w:numPr>
+      </w:pPr>
+      <w:r>
+        <w:t>Ajout multiple de catégories</w:t>
+      </w:r>
+    </w:p>
+    <w:p>
+      <w:pPr>
+        <w:pStyle w:val="ListParagraph"/>
+      </w:pPr>
+    </w:p>
+    <w:p>
+      <w:r>
+        <w:t>Il figurera</w:t>
+      </w:r>
+      <w:r>
+        <w:t xml:space="preserve"> aussi</w:t>
+      </w:r>
+      <w:r>
+        <w:t xml:space="preserve"> sur cette page une table qui liste les produits existants sur le site. Cette liste sera paginée et contiendra les colonnes suivantes :</w:t>
+      </w:r>
+    </w:p>
+    <w:p>
+      <w:pPr>
+        <w:pStyle w:val="ListParagraph"/>
+        <w:numPr>
+          <w:ilvl w:val="0"/>
+          <w:numId w:val="16"/>
+        </w:numPr>
+      </w:pPr>
+      <w:r>
+        <w:t>Nom du produit</w:t>
+      </w:r>
+    </w:p>
+    <w:p>
+      <w:pPr>
+        <w:pStyle w:val="ListParagraph"/>
+        <w:numPr>
+          <w:ilvl w:val="0"/>
+          <w:numId w:val="16"/>
+        </w:numPr>
+      </w:pPr>
+      <w:r>
+        <w:t>SKU</w:t>
+      </w:r>
+    </w:p>
+    <w:p>
+      <w:pPr>
+        <w:pStyle w:val="ListParagraph"/>
+        <w:numPr>
+          <w:ilvl w:val="0"/>
+          <w:numId w:val="16"/>
+        </w:numPr>
+      </w:pPr>
+      <w:r>
+        <w:t>Prix</w:t>
+      </w:r>
+    </w:p>
+    <w:p>
+      <w:pPr>
+        <w:pStyle w:val="ListParagraph"/>
+        <w:numPr>
+          <w:ilvl w:val="0"/>
+          <w:numId w:val="16"/>
+        </w:numPr>
+      </w:pPr>
+      <w:r>
+        <w:t>Stock</w:t>
+      </w:r>
+    </w:p>
+    <w:p>
+      <w:pPr>
+        <w:pStyle w:val="ListParagraph"/>
+        <w:numPr>
+          <w:ilvl w:val="0"/>
+          <w:numId w:val="16"/>
+        </w:numPr>
+      </w:pPr>
+      <w:r>
+        <w:t>Colonne avec case à cocher pour sélectionner le produit</w:t>
+      </w:r>
+    </w:p>
+    <w:p/>
+    <w:p>
+      <w:r>
+        <w:t>Chaque colonne pourra être triée selon un ordre alphabétique ou de grandeur.</w:t>
+      </w:r>
+    </w:p>
+    <w:p>
+      <w:r>
+        <w:t xml:space="preserve">Il y aura </w:t>
+      </w:r>
+      <w:r>
+        <w:t>p</w:t>
+      </w:r>
+      <w:r>
+        <w:t>ossibilité de chercher un produit en fonct</w:t>
+      </w:r>
+      <w:r>
+        <w:t>ion de son Nom ou de son SKU.</w:t>
+      </w:r>
+    </w:p>
+    <w:p>
+      <w:r>
+        <w:t xml:space="preserve">Chaque nom de produit sera cliquable et mènera au formulaire du détail du produit (même formulaire que </w:t>
+      </w:r>
+      <w:r>
+        <w:t>celui d’ajout d’un produit</w:t>
+      </w:r>
+      <w:r>
+        <w:t xml:space="preserve"> mais avec les données </w:t>
+      </w:r>
+      <w:r>
+        <w:t>préremplies</w:t>
+      </w:r>
+      <w:r>
+        <w:t>).</w:t>
+      </w:r>
+    </w:p>
+    <w:p/>
+    <w:p>
+      <w:pPr>
+        <w:pStyle w:val="Heading3"/>
+        <w:numPr>
+          <w:ilvl w:val="0"/>
+          <w:numId w:val="11"/>
+        </w:numPr>
+      </w:pPr>
+      <w:r>
+        <w:t>Gestion des stocks</w:t>
+      </w:r>
+    </w:p>
+    <w:p>
+      <w:r>
+        <w:t>Un utilisateur ayant le rôle « Gestionnaire de contenu » ou « Administrateur » pourra gérer le stock d’un produit en accédant au point de menu « Produits » du back-office. Sur cette page, l’utilisateur pourra modifier le stock de 2 façons :</w:t>
+      </w:r>
+    </w:p>
+    <w:p>
+      <w:pPr>
+        <w:pStyle w:val="ListParagraph"/>
+        <w:numPr>
+          <w:ilvl w:val="0"/>
           <w:numId w:val="2"/>
         </w:numPr>
       </w:pPr>
       <w:r>
-        <w:t>Nom du produit</w:t>
+        <w:t xml:space="preserve">En modifiant </w:t>
+      </w:r>
+      <w:r>
+        <w:t>directement la case « Stock » d’un produit dans la table de listing des produits puis en sauvegardant ses changements.</w:t>
       </w:r>
     </w:p>
     <w:p>
@@ -1054,172 +1201,11 @@
         </w:numPr>
       </w:pPr>
       <w:r>
-        <w:t>SKU</w:t>
-      </w:r>
-    </w:p>
-    <w:p>
-      <w:pPr>
-        <w:pStyle w:val="ListParagraph"/>
-        <w:numPr>
-          <w:ilvl w:val="0"/>
-          <w:numId w:val="2"/>
-        </w:numPr>
-      </w:pPr>
-      <w:r>
-        <w:t>Prix</w:t>
-      </w:r>
-    </w:p>
-    <w:p>
-      <w:pPr>
-        <w:pStyle w:val="ListParagraph"/>
-        <w:numPr>
-          <w:ilvl w:val="0"/>
-          <w:numId w:val="2"/>
-        </w:numPr>
-      </w:pPr>
-      <w:r>
-        <w:t>Stock</w:t>
-      </w:r>
-    </w:p>
-    <w:p>
-      <w:pPr>
-        <w:pStyle w:val="ListParagraph"/>
-        <w:numPr>
-          <w:ilvl w:val="0"/>
-          <w:numId w:val="2"/>
-        </w:numPr>
-      </w:pPr>
-      <w:r>
-        <w:t>Téléchargement d’une image (cover du blu-ray)</w:t>
-      </w:r>
-    </w:p>
-    <w:p>
-      <w:pPr>
-        <w:pStyle w:val="ListParagraph"/>
-        <w:numPr>
-          <w:ilvl w:val="0"/>
-          <w:numId w:val="2"/>
-        </w:numPr>
-      </w:pPr>
-      <w:r>
-        <w:t>Ajout multiple de catégories</w:t>
-      </w:r>
-    </w:p>
-    <w:p>
-      <w:pPr>
-        <w:pStyle w:val="ListParagraph"/>
-      </w:pPr>
-    </w:p>
-    <w:p>
-      <w:r>
-        <w:t>Il figurera</w:t>
-      </w:r>
-      <w:r>
-        <w:t xml:space="preserve"> aussi</w:t>
-      </w:r>
-      <w:r>
-        <w:t xml:space="preserve"> sur cette page une table qui liste les produits existants sur le site. Cette liste sera paginée et contiendra les colonnes suivantes :</w:t>
-      </w:r>
-    </w:p>
-    <w:p>
-      <w:pPr>
-        <w:pStyle w:val="ListParagraph"/>
-        <w:numPr>
-          <w:ilvl w:val="0"/>
-          <w:numId w:val="2"/>
-        </w:numPr>
-      </w:pPr>
-      <w:r>
-        <w:t>Nom du produit</w:t>
-      </w:r>
-    </w:p>
-    <w:p>
-      <w:pPr>
-        <w:pStyle w:val="ListParagraph"/>
-        <w:numPr>
-          <w:ilvl w:val="0"/>
-          <w:numId w:val="2"/>
-        </w:numPr>
-      </w:pPr>
-      <w:r>
-        <w:t>SKU</w:t>
-      </w:r>
-    </w:p>
-    <w:p>
-      <w:pPr>
-        <w:pStyle w:val="ListParagraph"/>
-        <w:numPr>
-          <w:ilvl w:val="0"/>
-          <w:numId w:val="2"/>
-        </w:numPr>
-      </w:pPr>
-      <w:r>
-        <w:t>Prix</w:t>
-      </w:r>
-    </w:p>
-    <w:p>
-      <w:pPr>
-        <w:pStyle w:val="ListParagraph"/>
-        <w:numPr>
-          <w:ilvl w:val="0"/>
-          <w:numId w:val="2"/>
-        </w:numPr>
-      </w:pPr>
-      <w:r>
-        <w:t>Stock</w:t>
-      </w:r>
-    </w:p>
-    <w:p>
-      <w:pPr>
-        <w:pStyle w:val="ListParagraph"/>
-        <w:numPr>
-          <w:ilvl w:val="0"/>
-          <w:numId w:val="2"/>
-        </w:numPr>
-      </w:pPr>
-      <w:r>
-        <w:t>Colonne avec case à cocher pour sélectionner le produit</w:t>
+        <w:t>En allant sur le formulaire d’encodage du produit et en modifiant le champ « Stock »</w:t>
       </w:r>
     </w:p>
     <w:p/>
     <w:p>
-      <w:r>
-        <w:t>Chaque colonne pourra être triée selon un ordre alphabétique ou de grandeur.</w:t>
-      </w:r>
-    </w:p>
-    <w:p>
-      <w:r>
-        <w:t xml:space="preserve">Il y aura </w:t>
-      </w:r>
-      <w:r>
-        <w:t>p</w:t>
-      </w:r>
-      <w:r>
-        <w:t>ossibilité de chercher un produit en fonct</w:t>
-      </w:r>
-      <w:r>
-        <w:t>ion de son Nom ou de son SKU.</w:t>
-      </w:r>
-    </w:p>
-    <w:p>
-      <w:r>
-        <w:t xml:space="preserve">Chaque nom de produit sera cliquable et mènera au formulaire du détail du produit (même formulaire que </w:t>
-      </w:r>
-      <w:r>
-        <w:t>celui d’ajout d’un produit</w:t>
-      </w:r>
-      <w:r>
-        <w:t xml:space="preserve"> mais avec les données </w:t>
-      </w:r>
-      <w:r>
-        <w:t>préremplies</w:t>
-      </w:r>
-      <w:r>
-        <w:t>).</w:t>
-      </w:r>
-    </w:p>
-    <w:p/>
-    <w:p>
       <w:pPr>
         <w:pStyle w:val="Heading3"/>
         <w:numPr>
@@ -1228,66 +1214,6 @@
         </w:numPr>
       </w:pPr>
       <w:r>
-        <w:t>Gestion des stocks</w:t>
-      </w:r>
-    </w:p>
-    <w:p>
-      <w:r>
-        <w:t xml:space="preserve">Un utilisateur ayant le rôle « Gestionnaire de contenu » ou « Administrateur » pourra </w:t>
-      </w:r>
-      <w:r>
-        <w:t>gérer le stock</w:t>
-      </w:r>
-      <w:r>
-        <w:t xml:space="preserve"> </w:t>
-      </w:r>
-      <w:r>
-        <w:t>d’un produit en accédant au point de menu « Produits » du back-office</w:t>
-      </w:r>
-      <w:r>
-        <w:t>.</w:t>
-      </w:r>
-      <w:r>
-        <w:t xml:space="preserve"> Sur cette page, l’utilisateur pourra modifier le stock de 2 façons :</w:t>
-      </w:r>
-    </w:p>
-    <w:p>
-      <w:pPr>
-        <w:pStyle w:val="ListParagraph"/>
-        <w:numPr>
-          <w:ilvl w:val="0"/>
-          <w:numId w:val="2"/>
-        </w:numPr>
-      </w:pPr>
-      <w:r>
-        <w:t xml:space="preserve">En modifiant </w:t>
-      </w:r>
-      <w:r>
-        <w:t>directement la case « Stock » d’un produit dans la table de listing des produits puis en sauvegardant ses changements.</w:t>
-      </w:r>
-    </w:p>
-    <w:p>
-      <w:pPr>
-        <w:pStyle w:val="ListParagraph"/>
-        <w:numPr>
-          <w:ilvl w:val="0"/>
-          <w:numId w:val="2"/>
-        </w:numPr>
-      </w:pPr>
-      <w:r>
-        <w:t>En allant sur le formulaire d’encodage du produit et en modifiant le champ « Stock »</w:t>
-      </w:r>
-    </w:p>
-    <w:p/>
-    <w:p>
-      <w:pPr>
-        <w:pStyle w:val="Heading3"/>
-        <w:numPr>
-          <w:ilvl w:val="0"/>
-          <w:numId w:val="11"/>
-        </w:numPr>
-      </w:pPr>
-      <w:r>
         <w:t>Import de</w:t>
       </w:r>
       <w:r>
@@ -1299,10 +1225,7 @@
     </w:p>
     <w:p>
       <w:r>
-        <w:t>Un utilisateur ayant le rôle « Gestionnaire de contenu » ou « Administrateur » pourra</w:t>
-      </w:r>
-      <w:r>
-        <w:t xml:space="preserve"> importer des produits depuis un fichier CSV en accédant au point de menu « Produits » du back-office. Sur cette page l’utilisateur pourra cliquer sur un bouton « Export » et téléverser le fichier contenant les nouveaux produits. Le fichier devra être au format CSV et respecter la structure suivante :</w:t>
+        <w:t>Un utilisateur ayant le rôle « Gestionnaire de contenu » ou « Administrateur » pourra importer des produits depuis un fichier CSV en accédant au point de menu « Produits » du back-office. Sur cette page l’utilisateur pourra cliquer sur un bouton « Export » et téléverser le fichier contenant les nouveaux produits. Le fichier devra être au format CSV et respecter la structure suivante :</w:t>
       </w:r>
     </w:p>
     <w:p>
@@ -1317,15 +1240,7 @@
           <w:b/>
           <w:bCs/>
         </w:rPr>
-        <w:t xml:space="preserve">Nom du </w:t>
-      </w:r>
-      <w:proofErr w:type="gramStart"/>
-      <w:r>
-        <w:rPr>
-          <w:b/>
-          <w:bCs/>
-        </w:rPr>
-        <w:t>produit</w:t>
+        <w:t>Nom du produit</w:t>
       </w:r>
       <w:r>
         <w:t>,</w:t>
@@ -1337,7 +1252,6 @@
         </w:rPr>
         <w:t>SKU</w:t>
       </w:r>
-      <w:proofErr w:type="gramEnd"/>
       <w:r>
         <w:t>,</w:t>
       </w:r>
@@ -1366,141 +1280,838 @@
           <w:b/>
           <w:bCs/>
         </w:rPr>
-        <w:t>Categorie1/Categorie2/…/</w:t>
-      </w:r>
-      <w:proofErr w:type="spellStart"/>
-      <w:r>
+        <w:t>Categorie1/Categorie2/…/CatégorieN</w:t>
+      </w:r>
+    </w:p>
+    <w:p>
+      <w:pPr>
         <w:rPr>
           <w:b/>
           <w:bCs/>
         </w:rPr>
-        <w:t>CatégorieN</w:t>
-      </w:r>
-      <w:proofErr w:type="spellEnd"/>
-    </w:p>
-    <w:p>
-      <w:pPr>
+      </w:pPr>
+    </w:p>
+    <w:p>
+      <w:pPr>
+        <w:pStyle w:val="Heading3"/>
+        <w:numPr>
+          <w:ilvl w:val="0"/>
+          <w:numId w:val="11"/>
+        </w:numPr>
+      </w:pPr>
+      <w:r>
+        <w:t>Administration des utilisateurs du site</w:t>
+      </w:r>
+    </w:p>
+    <w:p>
+      <w:r>
+        <w:t>Un utilisateur ayant le rôle « Administrateur » pourra accéder au point de menu « Utilisateurs » du back-office.</w:t>
+      </w:r>
+    </w:p>
+    <w:p>
+      <w:r>
+        <w:t xml:space="preserve">Sur cette page il pourra y trouver une table avec la liste des utilisateurs du site. Cette table </w:t>
+      </w:r>
+      <w:r>
+        <w:t>reprend</w:t>
+      </w:r>
+      <w:r>
+        <w:t xml:space="preserve"> les colonnes suivantes :</w:t>
+      </w:r>
+    </w:p>
+    <w:p>
+      <w:pPr>
+        <w:pStyle w:val="ListParagraph"/>
+        <w:numPr>
+          <w:ilvl w:val="0"/>
+          <w:numId w:val="18"/>
+        </w:numPr>
+      </w:pPr>
+      <w:r>
+        <w:t>Email</w:t>
+      </w:r>
+    </w:p>
+    <w:p>
+      <w:pPr>
+        <w:pStyle w:val="ListParagraph"/>
+        <w:numPr>
+          <w:ilvl w:val="0"/>
+          <w:numId w:val="18"/>
+        </w:numPr>
+      </w:pPr>
+      <w:r>
+        <w:t>Nom</w:t>
+      </w:r>
+    </w:p>
+    <w:p>
+      <w:pPr>
+        <w:pStyle w:val="ListParagraph"/>
+        <w:numPr>
+          <w:ilvl w:val="0"/>
+          <w:numId w:val="18"/>
+        </w:numPr>
+      </w:pPr>
+      <w:r>
+        <w:t>Prénom</w:t>
+      </w:r>
+    </w:p>
+    <w:p>
+      <w:pPr>
+        <w:pStyle w:val="ListParagraph"/>
+        <w:numPr>
+          <w:ilvl w:val="0"/>
+          <w:numId w:val="18"/>
+        </w:numPr>
+      </w:pPr>
+      <w:r>
+        <w:t>Pays</w:t>
+      </w:r>
+    </w:p>
+    <w:p>
+      <w:pPr>
+        <w:pStyle w:val="ListParagraph"/>
+        <w:numPr>
+          <w:ilvl w:val="0"/>
+          <w:numId w:val="18"/>
+        </w:numPr>
+      </w:pPr>
+      <w:r>
+        <w:t>Statut (compte activé/désactivé)</w:t>
+      </w:r>
+    </w:p>
+    <w:p>
+      <w:pPr>
+        <w:pStyle w:val="ListParagraph"/>
+        <w:numPr>
+          <w:ilvl w:val="0"/>
+          <w:numId w:val="18"/>
+        </w:numPr>
+      </w:pPr>
+      <w:r>
+        <w:t>Date d’inscription</w:t>
+      </w:r>
+    </w:p>
+    <w:p>
+      <w:pPr>
+        <w:pStyle w:val="ListParagraph"/>
+        <w:numPr>
+          <w:ilvl w:val="0"/>
+          <w:numId w:val="18"/>
+        </w:numPr>
+      </w:pPr>
+      <w:r>
+        <w:t>Date de la dernière connexion</w:t>
+      </w:r>
+    </w:p>
+    <w:p>
+      <w:pPr>
+        <w:pStyle w:val="ListParagraph"/>
+        <w:numPr>
+          <w:ilvl w:val="0"/>
+          <w:numId w:val="18"/>
+        </w:numPr>
+      </w:pPr>
+      <w:r>
+        <w:t>Guid</w:t>
+      </w:r>
+    </w:p>
+    <w:p/>
+    <w:p>
+      <w:r>
+        <w:t xml:space="preserve">En cliquant sur la valeur dans la colonne email d’une ligne de cette table, on pourra accéder à une page de détail contenant un formulaire avec les informations du compte de l’utilisateur. Ces informations peuvent être modifiées puis sauvegardées et comprennent les champs suivants : </w:t>
+      </w:r>
+    </w:p>
+    <w:p>
+      <w:pPr>
+        <w:pStyle w:val="ListParagraph"/>
+        <w:numPr>
+          <w:ilvl w:val="0"/>
+          <w:numId w:val="19"/>
+        </w:numPr>
+      </w:pPr>
+      <w:r>
+        <w:lastRenderedPageBreak/>
+        <w:t>Email</w:t>
+      </w:r>
+    </w:p>
+    <w:p>
+      <w:pPr>
+        <w:pStyle w:val="ListParagraph"/>
+        <w:numPr>
+          <w:ilvl w:val="0"/>
+          <w:numId w:val="17"/>
+        </w:numPr>
+      </w:pPr>
+      <w:r>
+        <w:t>Nom</w:t>
+      </w:r>
+    </w:p>
+    <w:p>
+      <w:pPr>
+        <w:pStyle w:val="ListParagraph"/>
+        <w:numPr>
+          <w:ilvl w:val="0"/>
+          <w:numId w:val="17"/>
+        </w:numPr>
+      </w:pPr>
+      <w:r>
+        <w:t>Prénom</w:t>
+      </w:r>
+    </w:p>
+    <w:p>
+      <w:pPr>
+        <w:pStyle w:val="ListParagraph"/>
+        <w:numPr>
+          <w:ilvl w:val="0"/>
+          <w:numId w:val="17"/>
+        </w:numPr>
+      </w:pPr>
+      <w:r>
+        <w:t>Pays</w:t>
+      </w:r>
+    </w:p>
+    <w:p>
+      <w:pPr>
+        <w:pStyle w:val="ListParagraph"/>
+        <w:numPr>
+          <w:ilvl w:val="0"/>
+          <w:numId w:val="17"/>
+        </w:numPr>
+      </w:pPr>
+      <w:r>
+        <w:t>Ville</w:t>
+      </w:r>
+    </w:p>
+    <w:p>
+      <w:pPr>
+        <w:pStyle w:val="ListParagraph"/>
+        <w:numPr>
+          <w:ilvl w:val="0"/>
+          <w:numId w:val="17"/>
+        </w:numPr>
+      </w:pPr>
+      <w:r>
+        <w:t>Code postal</w:t>
+      </w:r>
+    </w:p>
+    <w:p>
+      <w:pPr>
+        <w:pStyle w:val="ListParagraph"/>
+        <w:numPr>
+          <w:ilvl w:val="0"/>
+          <w:numId w:val="17"/>
+        </w:numPr>
+      </w:pPr>
+      <w:r>
+        <w:t>Rue</w:t>
+      </w:r>
+    </w:p>
+    <w:p>
+      <w:pPr>
+        <w:pStyle w:val="ListParagraph"/>
+        <w:numPr>
+          <w:ilvl w:val="0"/>
+          <w:numId w:val="17"/>
+        </w:numPr>
+      </w:pPr>
+      <w:r>
+        <w:t>Numéro</w:t>
+      </w:r>
+    </w:p>
+    <w:p>
+      <w:pPr>
+        <w:pStyle w:val="ListParagraph"/>
+        <w:numPr>
+          <w:ilvl w:val="0"/>
+          <w:numId w:val="17"/>
+        </w:numPr>
+      </w:pPr>
+      <w:r>
+        <w:t>Boite postale</w:t>
+      </w:r>
+    </w:p>
+    <w:p>
+      <w:pPr>
+        <w:pStyle w:val="ListParagraph"/>
+        <w:numPr>
+          <w:ilvl w:val="0"/>
+          <w:numId w:val="17"/>
+        </w:numPr>
+      </w:pPr>
+      <w:r>
+        <w:t>Guid (non modifiable)</w:t>
+      </w:r>
+    </w:p>
+    <w:p/>
+    <w:p>
+      <w:r>
+        <w:t>Cette page de détail affiche</w:t>
+      </w:r>
+      <w:r>
+        <w:t>ra</w:t>
+      </w:r>
+      <w:r>
+        <w:t xml:space="preserve"> </w:t>
+      </w:r>
+      <w:r>
+        <w:t>aussi deux boutons</w:t>
+      </w:r>
+      <w:r>
+        <w:t xml:space="preserve"> « Supprimer </w:t>
+      </w:r>
+      <w:r>
+        <w:t xml:space="preserve">» et « Désactiver » </w:t>
+      </w:r>
+      <w:r>
+        <w:t xml:space="preserve">qui permettra à l’administrateur de </w:t>
+      </w:r>
+      <w:r>
+        <w:t>supprimer</w:t>
+      </w:r>
+      <w:r>
+        <w:t xml:space="preserve"> un</w:t>
+      </w:r>
+      <w:r>
+        <w:t xml:space="preserve"> compte </w:t>
+      </w:r>
+      <w:r>
+        <w:t>utilisateur du système</w:t>
+      </w:r>
+      <w:r>
+        <w:t xml:space="preserve"> ou de le désactiver/réactiver.</w:t>
+      </w:r>
+    </w:p>
+    <w:p/>
+    <w:p>
+      <w:pPr>
+        <w:pStyle w:val="Heading2"/>
+        <w:numPr>
+          <w:ilvl w:val="0"/>
+          <w:numId w:val="1"/>
+        </w:numPr>
+      </w:pPr>
+      <w:r>
+        <w:t>Phase 3</w:t>
+      </w:r>
+    </w:p>
+    <w:p/>
+    <w:p>
+      <w:pPr>
+        <w:pStyle w:val="Heading3"/>
+        <w:numPr>
+          <w:ilvl w:val="0"/>
+          <w:numId w:val="12"/>
+        </w:numPr>
+      </w:pPr>
+      <w:r>
+        <w:t>Possibilité d’ajouter des produits dans un panier</w:t>
+      </w:r>
+    </w:p>
+    <w:p>
+      <w:r>
+        <w:t>La phase 3 introduire la fonctionnalité de panier sur le site. Les produits afficheront donc un bouto</w:t>
+      </w:r>
+      <w:r>
+        <w:t>n « Ajouter au panier » sur leurs cartes de résumé sur la page de listing et aussi sur leurs pages de détail. Si l’utilisateur clic sur ce bouton, le produit est ajouté à la liste du panier.</w:t>
+      </w:r>
+    </w:p>
+    <w:p/>
+    <w:p>
+      <w:pPr>
+        <w:pStyle w:val="Heading3"/>
+        <w:numPr>
+          <w:ilvl w:val="0"/>
+          <w:numId w:val="12"/>
+        </w:numPr>
+      </w:pPr>
+      <w:r>
+        <w:t>Possibilité de consulter son panier</w:t>
+      </w:r>
+    </w:p>
+    <w:p>
+      <w:r>
+        <w:t>L’utilisateur pourra consulter le contenu de son panier en cliquant sur l’icône « Panier » en haut à droite de son écran. Ceci le dirigera vers la page de détail de son panier</w:t>
+      </w:r>
+      <w:r>
+        <w:t xml:space="preserve"> où sera listé tous les produits que l’utilisateur y a rajouté.</w:t>
+      </w:r>
+    </w:p>
+    <w:p>
+      <w:r>
+        <w:t>L’utilisateur aura la possibilité d’augmenter/diminuer la quantité d’un produit dans son panier.</w:t>
+      </w:r>
+    </w:p>
+    <w:p/>
+    <w:p>
+      <w:pPr>
+        <w:pStyle w:val="Heading3"/>
+        <w:numPr>
+          <w:ilvl w:val="0"/>
+          <w:numId w:val="12"/>
+        </w:numPr>
+      </w:pPr>
+      <w:r>
+        <w:t>Possibilité de commander son panier</w:t>
+      </w:r>
+    </w:p>
+    <w:p>
+      <w:r>
+        <w:t xml:space="preserve">Une fois que l’utilisateur sera satisfait du contenu de son panier, il pourra passer à la commande. Pour cela il se dirige sur la page de détail de son panier et il appuie sur le bouton « Commander » en bas à droite. </w:t>
+      </w:r>
+      <w:r>
+        <w:t xml:space="preserve">Ce bouton l’emmène vers un formulaire à plusieurs étapes : </w:t>
+      </w:r>
+    </w:p>
+    <w:p>
+      <w:pPr>
+        <w:pStyle w:val="ListParagraph"/>
+        <w:numPr>
+          <w:ilvl w:val="0"/>
+          <w:numId w:val="2"/>
+        </w:numPr>
+      </w:pPr>
+      <w:r>
         <w:rPr>
           <w:b/>
           <w:bCs/>
         </w:rPr>
-      </w:pPr>
-    </w:p>
+        <w:t>Vérification des informations</w:t>
+      </w:r>
+      <w:r>
+        <w:t xml:space="preserve"> : lors de cette étape, l’utilisateur vérifier que c’est la bonne adresse de livraison qui est renseignée et que son nom, prénom et email correspond bien.</w:t>
+      </w:r>
+    </w:p>
+    <w:p>
+      <w:pPr>
+        <w:pStyle w:val="ListParagraph"/>
+        <w:numPr>
+          <w:ilvl w:val="0"/>
+          <w:numId w:val="2"/>
+        </w:numPr>
+      </w:pPr>
+      <w:r>
+        <w:rPr>
+          <w:b/>
+          <w:bCs/>
+        </w:rPr>
+        <w:t>Récapitulatif de la commande</w:t>
+      </w:r>
+      <w:r>
+        <w:t xml:space="preserve"> : cette étape affiche un récapitulatif des produits de son panier (intitulé + quantité) ainsi que les valeurs </w:t>
+      </w:r>
+      <w:r>
+        <w:rPr>
+          <w:b/>
+          <w:bCs/>
+        </w:rPr>
+        <w:t>Total HTVA</w:t>
+      </w:r>
+      <w:r>
+        <w:t> /</w:t>
+      </w:r>
+      <w:r>
+        <w:rPr>
+          <w:b/>
+          <w:bCs/>
+        </w:rPr>
+        <w:t>TVA</w:t>
+      </w:r>
+      <w:r>
+        <w:t> /</w:t>
+      </w:r>
+      <w:r>
+        <w:rPr>
+          <w:b/>
+          <w:bCs/>
+        </w:rPr>
+        <w:t>Total TVA</w:t>
+      </w:r>
+      <w:r>
+        <w:rPr>
+          <w:b/>
+          <w:bCs/>
+        </w:rPr>
+        <w:t xml:space="preserve">. </w:t>
+      </w:r>
+      <w:r>
+        <w:t>On y affiche aussi le total à payé sur la livraison qui est calculé sur base du kilométrage entre l’entrepôt et l’adresse de livraison.</w:t>
+      </w:r>
+    </w:p>
+    <w:p>
+      <w:pPr>
+        <w:pStyle w:val="ListParagraph"/>
+        <w:numPr>
+          <w:ilvl w:val="0"/>
+          <w:numId w:val="2"/>
+        </w:numPr>
+      </w:pPr>
+      <w:r>
+        <w:rPr>
+          <w:b/>
+          <w:bCs/>
+        </w:rPr>
+        <w:t>Paiement</w:t>
+      </w:r>
+      <w:r>
+        <w:t xml:space="preserve"> : lors de cette étape, </w:t>
+      </w:r>
+      <w:r>
+        <w:t>sera redirigé vers une page de paiement hébergée par une plateforme de paiement en ligne tierce</w:t>
+      </w:r>
+      <w:r>
+        <w:t xml:space="preserve">. </w:t>
+      </w:r>
+      <w:r>
+        <w:t xml:space="preserve">Une fois le paiement terminé, l’utilisateur sera redirigé vers le site Primeflix. Si le paiement s’est bien déroulé, on lui affichera un message </w:t>
+      </w:r>
+      <w:r>
+        <w:lastRenderedPageBreak/>
+        <w:t>de succès et son panier sera vidé. Si ce n’est pas le cas, alors un message d’erreur lui sera affich</w:t>
+      </w:r>
+      <w:r>
+        <w:t>é.</w:t>
+      </w:r>
+    </w:p>
+    <w:p>
+      <w:r>
+        <w:t>Une fois terminé, la commande apparaîtra dans l’historique des commandes et un ordre de livraison sera envoyé vers l’entrepôt.</w:t>
+      </w:r>
+    </w:p>
+    <w:p/>
     <w:p>
       <w:pPr>
         <w:pStyle w:val="Heading3"/>
         <w:numPr>
           <w:ilvl w:val="0"/>
-          <w:numId w:val="11"/>
-        </w:numPr>
-      </w:pPr>
-      <w:r>
-        <w:t>Administration des utilisateurs du site</w:t>
-      </w:r>
-    </w:p>
-    <w:p>
-      <w:r>
-        <w:t>Un utilisateur ayant le rôle « Administrateur »</w:t>
-      </w:r>
-      <w:r>
-        <w:t xml:space="preserve"> pourra accéder au point de menu « Utilisateurs » du back-office.</w:t>
-      </w:r>
-    </w:p>
-    <w:p>
-      <w:r>
-        <w:t xml:space="preserve">Sur cette page il pourra y trouver une table avec la liste des utilisateurs du site. Cette table </w:t>
-      </w:r>
-      <w:r>
-        <w:t>reprend</w:t>
-      </w:r>
-      <w:r>
-        <w:t xml:space="preserve"> les colonnes suivantes :</w:t>
-      </w:r>
-    </w:p>
-    <w:p>
-      <w:pPr>
-        <w:pStyle w:val="ListParagraph"/>
-        <w:numPr>
-          <w:ilvl w:val="0"/>
-          <w:numId w:val="2"/>
-        </w:numPr>
-      </w:pPr>
-      <w:r>
-        <w:t>Email</w:t>
-      </w:r>
-    </w:p>
-    <w:p>
-      <w:pPr>
-        <w:pStyle w:val="ListParagraph"/>
-        <w:numPr>
-          <w:ilvl w:val="0"/>
-          <w:numId w:val="2"/>
-        </w:numPr>
-      </w:pPr>
-      <w:r>
-        <w:t>Nom</w:t>
-      </w:r>
-    </w:p>
-    <w:p>
-      <w:pPr>
-        <w:pStyle w:val="ListParagraph"/>
-        <w:numPr>
-          <w:ilvl w:val="0"/>
-          <w:numId w:val="2"/>
-        </w:numPr>
-      </w:pPr>
-      <w:r>
-        <w:t>Prénom</w:t>
-      </w:r>
-    </w:p>
-    <w:p>
-      <w:pPr>
-        <w:pStyle w:val="ListParagraph"/>
-        <w:numPr>
-          <w:ilvl w:val="0"/>
-          <w:numId w:val="2"/>
-        </w:numPr>
-      </w:pPr>
-      <w:r>
-        <w:t>Pays</w:t>
-      </w:r>
-    </w:p>
-    <w:p>
-      <w:pPr>
-        <w:pStyle w:val="ListParagraph"/>
-        <w:numPr>
-          <w:ilvl w:val="0"/>
-          <w:numId w:val="2"/>
-        </w:numPr>
-      </w:pPr>
-      <w:r>
-        <w:t>Statut (compte activé/désactivé)</w:t>
-      </w:r>
-    </w:p>
-    <w:p>
-      <w:pPr>
-        <w:pStyle w:val="ListParagraph"/>
-        <w:numPr>
-          <w:ilvl w:val="0"/>
-          <w:numId w:val="2"/>
-        </w:numPr>
-      </w:pPr>
-      <w:r>
-        <w:t>Date d’inscription</w:t>
-      </w:r>
-    </w:p>
-    <w:p>
-      <w:pPr>
-        <w:pStyle w:val="ListParagraph"/>
-        <w:numPr>
-          <w:ilvl w:val="0"/>
-          <w:numId w:val="2"/>
-        </w:numPr>
-      </w:pPr>
-      <w:r>
-        <w:t>Date de la dernière connexion</w:t>
-      </w:r>
-    </w:p>
+          <w:numId w:val="12"/>
+        </w:numPr>
+      </w:pPr>
+      <w:r>
+        <w:t>Historique des commandes</w:t>
+      </w:r>
+    </w:p>
+    <w:p>
+      <w:r>
+        <w:t>La plateforme permettra de consulter un historique des commandes passées sur le site (réussies ou échouées). Ce sera sous forme d’une table</w:t>
+      </w:r>
+      <w:r>
+        <w:t xml:space="preserve"> paginée</w:t>
+      </w:r>
+      <w:r>
+        <w:t xml:space="preserve"> avec les colonnes suivantes :</w:t>
+      </w:r>
+    </w:p>
+    <w:p>
+      <w:pPr>
+        <w:pStyle w:val="ListParagraph"/>
+        <w:numPr>
+          <w:ilvl w:val="0"/>
+          <w:numId w:val="20"/>
+        </w:numPr>
+      </w:pPr>
+      <w:r>
+        <w:t>Date et heure de la commande</w:t>
+      </w:r>
+    </w:p>
+    <w:p>
+      <w:pPr>
+        <w:pStyle w:val="ListParagraph"/>
+        <w:numPr>
+          <w:ilvl w:val="0"/>
+          <w:numId w:val="20"/>
+        </w:numPr>
+      </w:pPr>
+      <w:r>
+        <w:t>Montant à payer</w:t>
+      </w:r>
+    </w:p>
+    <w:p>
+      <w:pPr>
+        <w:pStyle w:val="ListParagraph"/>
+        <w:numPr>
+          <w:ilvl w:val="0"/>
+          <w:numId w:val="20"/>
+        </w:numPr>
+      </w:pPr>
+      <w:r>
+        <w:t>Guid</w:t>
+      </w:r>
+    </w:p>
+    <w:p>
+      <w:pPr>
+        <w:pStyle w:val="Heading4"/>
+        <w:numPr>
+          <w:ilvl w:val="0"/>
+          <w:numId w:val="13"/>
+        </w:numPr>
+      </w:pPr>
+      <w:r>
+        <w:t>Point de vue utilisateur</w:t>
+      </w:r>
+    </w:p>
+    <w:p>
+      <w:r>
+        <w:t xml:space="preserve">L’utilisateur pourra accéder à l’historique de ses commandes en </w:t>
+      </w:r>
+      <w:r>
+        <w:t xml:space="preserve">cliquant sur le point de menu « Commandes » de son </w:t>
+      </w:r>
+      <w:r>
+        <w:t>Dashboard</w:t>
+      </w:r>
+      <w:r>
+        <w:t xml:space="preserve">. Cette page affichera la table classique des commandes qui </w:t>
+      </w:r>
+      <w:r>
+        <w:t>pourra être</w:t>
+      </w:r>
+      <w:r>
+        <w:t xml:space="preserve"> ordonnée et filtrée selon la date de la commande.</w:t>
+      </w:r>
+    </w:p>
+    <w:p>
+      <w:pPr>
+        <w:pStyle w:val="Heading4"/>
+        <w:numPr>
+          <w:ilvl w:val="0"/>
+          <w:numId w:val="13"/>
+        </w:numPr>
+      </w:pPr>
+      <w:r>
+        <w:t>Point de vue administrateur</w:t>
+      </w:r>
+    </w:p>
+    <w:p>
+      <w:r>
+        <w:t>Un utilisateur ayant le rôle « Administrateur » pourra accéder au point de menu « </w:t>
+      </w:r>
+      <w:r>
+        <w:t>Commandes</w:t>
+      </w:r>
+      <w:r>
+        <w:t> » du back-office.</w:t>
+      </w:r>
+      <w:r>
+        <w:t xml:space="preserve"> Il trouvera sur cette page la table classique des commandes. Mais celle-ci affichera en plus les colonnes suivantes : </w:t>
+      </w:r>
+    </w:p>
+    <w:p>
+      <w:pPr>
+        <w:pStyle w:val="ListParagraph"/>
+        <w:numPr>
+          <w:ilvl w:val="0"/>
+          <w:numId w:val="21"/>
+        </w:numPr>
+      </w:pPr>
+      <w:r>
+        <w:t>Guid (utilisateur qui a passé la commande)</w:t>
+      </w:r>
+    </w:p>
+    <w:p>
+      <w:pPr>
+        <w:pStyle w:val="ListParagraph"/>
+        <w:numPr>
+          <w:ilvl w:val="0"/>
+          <w:numId w:val="21"/>
+        </w:numPr>
+      </w:pPr>
+      <w:r>
+        <w:t>Nom (utilisateur)</w:t>
+      </w:r>
+    </w:p>
+    <w:p>
+      <w:pPr>
+        <w:pStyle w:val="ListParagraph"/>
+        <w:numPr>
+          <w:ilvl w:val="0"/>
+          <w:numId w:val="21"/>
+        </w:numPr>
+      </w:pPr>
+      <w:r>
+        <w:t>Prénom (utilisateur)</w:t>
+      </w:r>
+    </w:p>
+    <w:p>
+      <w:r>
+        <w:t xml:space="preserve">L’administrateur pourra ainsi </w:t>
+      </w:r>
+      <w:r>
+        <w:t>filtrer, ordonner et effectuer une recherche sur les colonnes suivantes :</w:t>
+      </w:r>
+    </w:p>
+    <w:p>
+      <w:pPr>
+        <w:pStyle w:val="ListParagraph"/>
+        <w:numPr>
+          <w:ilvl w:val="0"/>
+          <w:numId w:val="22"/>
+        </w:numPr>
+      </w:pPr>
+      <w:r>
+        <w:t>Date et heure de la commande</w:t>
+      </w:r>
+    </w:p>
+    <w:p>
+      <w:pPr>
+        <w:pStyle w:val="ListParagraph"/>
+        <w:numPr>
+          <w:ilvl w:val="0"/>
+          <w:numId w:val="22"/>
+        </w:numPr>
+      </w:pPr>
+      <w:r>
+        <w:t>Guid de la commande</w:t>
+      </w:r>
+    </w:p>
+    <w:p>
+      <w:pPr>
+        <w:pStyle w:val="ListParagraph"/>
+        <w:numPr>
+          <w:ilvl w:val="0"/>
+          <w:numId w:val="22"/>
+        </w:numPr>
+      </w:pPr>
+      <w:r>
+        <w:t>Guid de l’utilisateur</w:t>
+      </w:r>
+    </w:p>
+    <w:p>
+      <w:pPr>
+        <w:pStyle w:val="ListParagraph"/>
+        <w:numPr>
+          <w:ilvl w:val="0"/>
+          <w:numId w:val="22"/>
+        </w:numPr>
+      </w:pPr>
+      <w:r>
+        <w:t>Nom de l’utilisateur</w:t>
+      </w:r>
+    </w:p>
+    <w:p>
+      <w:pPr>
+        <w:pStyle w:val="ListParagraph"/>
+        <w:numPr>
+          <w:ilvl w:val="0"/>
+          <w:numId w:val="22"/>
+        </w:numPr>
+      </w:pPr>
+      <w:r>
+        <w:t>Prénom de l’utilisateur</w:t>
+      </w:r>
+    </w:p>
+    <w:p/>
+    <w:p>
+      <w:pPr>
+        <w:pStyle w:val="Heading2"/>
+        <w:numPr>
+          <w:ilvl w:val="0"/>
+          <w:numId w:val="1"/>
+        </w:numPr>
+      </w:pPr>
+      <w:r>
+        <w:t>Livrable / Résultats attendus</w:t>
+      </w:r>
+    </w:p>
+    <w:p>
+      <w:pPr>
+        <w:pStyle w:val="Heading2"/>
+      </w:pPr>
+    </w:p>
+    <w:p>
+      <w:r>
+        <w:t>Le prestataire</w:t>
+      </w:r>
+      <w:r>
+        <w:t xml:space="preserve"> établira toutes les pièces nécessaires pour mener à bien la mission de développement du site. Les livrables comprendront les pièces suivantes, mais d’autres livrables éventuels pourront directement être suggérés par l’entreprise après approbation de la direction </w:t>
+      </w:r>
+      <w:r>
+        <w:t>Primeflix</w:t>
+      </w:r>
+      <w:r>
+        <w:t xml:space="preserve"> : </w:t>
+      </w:r>
+    </w:p>
+    <w:p>
+      <w:pPr>
+        <w:pStyle w:val="ListParagraph"/>
+        <w:numPr>
+          <w:ilvl w:val="0"/>
+          <w:numId w:val="23"/>
+        </w:numPr>
+      </w:pPr>
+      <w:r>
+        <w:t xml:space="preserve">Un planning détaillé avec les sprints envisagés et le backlog par sprint ; </w:t>
+      </w:r>
+    </w:p>
+    <w:p>
+      <w:pPr>
+        <w:pStyle w:val="ListParagraph"/>
+        <w:numPr>
+          <w:ilvl w:val="0"/>
+          <w:numId w:val="23"/>
+        </w:numPr>
+      </w:pPr>
+      <w:r>
+        <w:t xml:space="preserve">Un cahier des charges fonctionnels détaillé qui servira de support pour valider le scope fonctionnel définitif ; </w:t>
+      </w:r>
+    </w:p>
+    <w:p>
+      <w:pPr>
+        <w:pStyle w:val="ListParagraph"/>
+        <w:numPr>
+          <w:ilvl w:val="0"/>
+          <w:numId w:val="23"/>
+        </w:numPr>
+      </w:pPr>
+      <w:r>
+        <w:t xml:space="preserve">Un plan de test nous permettant de valider les développements ; </w:t>
+      </w:r>
+    </w:p>
+    <w:p>
+      <w:pPr>
+        <w:pStyle w:val="ListParagraph"/>
+        <w:numPr>
+          <w:ilvl w:val="0"/>
+          <w:numId w:val="23"/>
+        </w:numPr>
+      </w:pPr>
+      <w:r>
+        <w:t xml:space="preserve">Une documentation technique à destination d’autres développeurs afin qu’ils puissent reprendre la main facilement sur les développements déjà effectués ; </w:t>
+      </w:r>
+    </w:p>
+    <w:p>
+      <w:pPr>
+        <w:pStyle w:val="ListParagraph"/>
+        <w:numPr>
+          <w:ilvl w:val="0"/>
+          <w:numId w:val="24"/>
+        </w:numPr>
+      </w:pPr>
+      <w:r>
+        <w:lastRenderedPageBreak/>
+        <w:t xml:space="preserve">Une documentation utilisateur sur le backoffice à destination des personnes gérant le contenu du site ; </w:t>
+      </w:r>
+    </w:p>
+    <w:p>
+      <w:pPr>
+        <w:pStyle w:val="ListParagraph"/>
+        <w:numPr>
+          <w:ilvl w:val="0"/>
+          <w:numId w:val="24"/>
+        </w:numPr>
+      </w:pPr>
+      <w:r>
+        <w:t xml:space="preserve">Tout autre livrable jugé pertinent par </w:t>
+      </w:r>
+      <w:r>
+        <w:t>le prestataire</w:t>
+      </w:r>
+      <w:r>
+        <w:t>.</w:t>
+      </w:r>
+    </w:p>
+    <w:p/>
+    <w:p/>
     <w:p/>
     <w:sectPr>
       <w:pgSz w:w="11906" w:h="16838"/>
@@ -1690,6 +2301,119 @@
     </w:lvl>
   </w:abstractNum>
   <w:abstractNum w:abstractNumId="2" w15:restartNumberingAfterBreak="0">
+    <w:nsid w:val="07BB4F14"/>
+    <w:multiLevelType w:val="hybridMultilevel"/>
+    <w:tmpl w:val="F70E9590"/>
+    <w:lvl w:ilvl="0" w:tplc="080C0001">
+      <w:start w:val="1"/>
+      <w:numFmt w:val="bullet"/>
+      <w:lvlText w:val=""/>
+      <w:lvlJc w:val="left"/>
+      <w:pPr>
+        <w:ind w:left="720" w:hanging="360"/>
+      </w:pPr>
+      <w:rPr>
+        <w:rFonts w:ascii="Symbol" w:hAnsi="Symbol" w:hint="default"/>
+      </w:rPr>
+    </w:lvl>
+    <w:lvl w:ilvl="1" w:tplc="FFFFFFFF">
+      <w:start w:val="1"/>
+      <w:numFmt w:val="bullet"/>
+      <w:lvlText w:val="o"/>
+      <w:lvlJc w:val="left"/>
+      <w:pPr>
+        <w:ind w:left="1440" w:hanging="360"/>
+      </w:pPr>
+      <w:rPr>
+        <w:rFonts w:ascii="Courier New" w:hAnsi="Courier New" w:cs="Courier New" w:hint="default"/>
+      </w:rPr>
+    </w:lvl>
+    <w:lvl w:ilvl="2" w:tplc="FFFFFFFF" w:tentative="1">
+      <w:start w:val="1"/>
+      <w:numFmt w:val="bullet"/>
+      <w:lvlText w:val=""/>
+      <w:lvlJc w:val="left"/>
+      <w:pPr>
+        <w:ind w:left="2160" w:hanging="360"/>
+      </w:pPr>
+      <w:rPr>
+        <w:rFonts w:ascii="Wingdings" w:hAnsi="Wingdings" w:hint="default"/>
+      </w:rPr>
+    </w:lvl>
+    <w:lvl w:ilvl="3" w:tplc="FFFFFFFF" w:tentative="1">
+      <w:start w:val="1"/>
+      <w:numFmt w:val="bullet"/>
+      <w:lvlText w:val=""/>
+      <w:lvlJc w:val="left"/>
+      <w:pPr>
+        <w:ind w:left="2880" w:hanging="360"/>
+      </w:pPr>
+      <w:rPr>
+        <w:rFonts w:ascii="Symbol" w:hAnsi="Symbol" w:hint="default"/>
+      </w:rPr>
+    </w:lvl>
+    <w:lvl w:ilvl="4" w:tplc="FFFFFFFF" w:tentative="1">
+      <w:start w:val="1"/>
+      <w:numFmt w:val="bullet"/>
+      <w:lvlText w:val="o"/>
+      <w:lvlJc w:val="left"/>
+      <w:pPr>
+        <w:ind w:left="3600" w:hanging="360"/>
+      </w:pPr>
+      <w:rPr>
+        <w:rFonts w:ascii="Courier New" w:hAnsi="Courier New" w:cs="Courier New" w:hint="default"/>
+      </w:rPr>
+    </w:lvl>
+    <w:lvl w:ilvl="5" w:tplc="FFFFFFFF" w:tentative="1">
+      <w:start w:val="1"/>
+      <w:numFmt w:val="bullet"/>
+      <w:lvlText w:val=""/>
+      <w:lvlJc w:val="left"/>
+      <w:pPr>
+        <w:ind w:left="4320" w:hanging="360"/>
+      </w:pPr>
+      <w:rPr>
+        <w:rFonts w:ascii="Wingdings" w:hAnsi="Wingdings" w:hint="default"/>
+      </w:rPr>
+    </w:lvl>
+    <w:lvl w:ilvl="6" w:tplc="FFFFFFFF" w:tentative="1">
+      <w:start w:val="1"/>
+      <w:numFmt w:val="bullet"/>
+      <w:lvlText w:val=""/>
+      <w:lvlJc w:val="left"/>
+      <w:pPr>
+        <w:ind w:left="5040" w:hanging="360"/>
+      </w:pPr>
+      <w:rPr>
+        <w:rFonts w:ascii="Symbol" w:hAnsi="Symbol" w:hint="default"/>
+      </w:rPr>
+    </w:lvl>
+    <w:lvl w:ilvl="7" w:tplc="FFFFFFFF" w:tentative="1">
+      <w:start w:val="1"/>
+      <w:numFmt w:val="bullet"/>
+      <w:lvlText w:val="o"/>
+      <w:lvlJc w:val="left"/>
+      <w:pPr>
+        <w:ind w:left="5760" w:hanging="360"/>
+      </w:pPr>
+      <w:rPr>
+        <w:rFonts w:ascii="Courier New" w:hAnsi="Courier New" w:cs="Courier New" w:hint="default"/>
+      </w:rPr>
+    </w:lvl>
+    <w:lvl w:ilvl="8" w:tplc="FFFFFFFF" w:tentative="1">
+      <w:start w:val="1"/>
+      <w:numFmt w:val="bullet"/>
+      <w:lvlText w:val=""/>
+      <w:lvlJc w:val="left"/>
+      <w:pPr>
+        <w:ind w:left="6480" w:hanging="360"/>
+      </w:pPr>
+      <w:rPr>
+        <w:rFonts w:ascii="Wingdings" w:hAnsi="Wingdings" w:hint="default"/>
+      </w:rPr>
+    </w:lvl>
+  </w:abstractNum>
+  <w:abstractNum w:abstractNumId="3" w15:restartNumberingAfterBreak="0">
     <w:nsid w:val="0CDB628F"/>
     <w:multiLevelType w:val="hybridMultilevel"/>
     <w:tmpl w:val="A6DCDD9A"/>
@@ -1802,7 +2526,7 @@
       </w:rPr>
     </w:lvl>
   </w:abstractNum>
-  <w:abstractNum w:abstractNumId="3" w15:restartNumberingAfterBreak="0">
+  <w:abstractNum w:abstractNumId="4" w15:restartNumberingAfterBreak="0">
     <w:nsid w:val="1FAD6FD7"/>
     <w:multiLevelType w:val="multilevel"/>
     <w:tmpl w:val="080C001D"/>
@@ -1888,7 +2612,7 @@
       </w:pPr>
     </w:lvl>
   </w:abstractNum>
-  <w:abstractNum w:abstractNumId="4" w15:restartNumberingAfterBreak="0">
+  <w:abstractNum w:abstractNumId="5" w15:restartNumberingAfterBreak="0">
     <w:nsid w:val="2438346B"/>
     <w:multiLevelType w:val="hybridMultilevel"/>
     <w:tmpl w:val="5C549196"/>
@@ -1977,7 +2701,120 @@
       </w:pPr>
     </w:lvl>
   </w:abstractNum>
-  <w:abstractNum w:abstractNumId="5" w15:restartNumberingAfterBreak="0">
+  <w:abstractNum w:abstractNumId="6" w15:restartNumberingAfterBreak="0">
+    <w:nsid w:val="27F05403"/>
+    <w:multiLevelType w:val="hybridMultilevel"/>
+    <w:tmpl w:val="82AC9B36"/>
+    <w:lvl w:ilvl="0" w:tplc="080C0001">
+      <w:start w:val="1"/>
+      <w:numFmt w:val="bullet"/>
+      <w:lvlText w:val=""/>
+      <w:lvlJc w:val="left"/>
+      <w:pPr>
+        <w:ind w:left="720" w:hanging="360"/>
+      </w:pPr>
+      <w:rPr>
+        <w:rFonts w:ascii="Symbol" w:hAnsi="Symbol" w:hint="default"/>
+      </w:rPr>
+    </w:lvl>
+    <w:lvl w:ilvl="1" w:tplc="FFFFFFFF">
+      <w:start w:val="1"/>
+      <w:numFmt w:val="bullet"/>
+      <w:lvlText w:val="o"/>
+      <w:lvlJc w:val="left"/>
+      <w:pPr>
+        <w:ind w:left="1440" w:hanging="360"/>
+      </w:pPr>
+      <w:rPr>
+        <w:rFonts w:ascii="Courier New" w:hAnsi="Courier New" w:cs="Courier New" w:hint="default"/>
+      </w:rPr>
+    </w:lvl>
+    <w:lvl w:ilvl="2" w:tplc="FFFFFFFF" w:tentative="1">
+      <w:start w:val="1"/>
+      <w:numFmt w:val="bullet"/>
+      <w:lvlText w:val=""/>
+      <w:lvlJc w:val="left"/>
+      <w:pPr>
+        <w:ind w:left="2160" w:hanging="360"/>
+      </w:pPr>
+      <w:rPr>
+        <w:rFonts w:ascii="Wingdings" w:hAnsi="Wingdings" w:hint="default"/>
+      </w:rPr>
+    </w:lvl>
+    <w:lvl w:ilvl="3" w:tplc="FFFFFFFF" w:tentative="1">
+      <w:start w:val="1"/>
+      <w:numFmt w:val="bullet"/>
+      <w:lvlText w:val=""/>
+      <w:lvlJc w:val="left"/>
+      <w:pPr>
+        <w:ind w:left="2880" w:hanging="360"/>
+      </w:pPr>
+      <w:rPr>
+        <w:rFonts w:ascii="Symbol" w:hAnsi="Symbol" w:hint="default"/>
+      </w:rPr>
+    </w:lvl>
+    <w:lvl w:ilvl="4" w:tplc="FFFFFFFF" w:tentative="1">
+      <w:start w:val="1"/>
+      <w:numFmt w:val="bullet"/>
+      <w:lvlText w:val="o"/>
+      <w:lvlJc w:val="left"/>
+      <w:pPr>
+        <w:ind w:left="3600" w:hanging="360"/>
+      </w:pPr>
+      <w:rPr>
+        <w:rFonts w:ascii="Courier New" w:hAnsi="Courier New" w:cs="Courier New" w:hint="default"/>
+      </w:rPr>
+    </w:lvl>
+    <w:lvl w:ilvl="5" w:tplc="FFFFFFFF" w:tentative="1">
+      <w:start w:val="1"/>
+      <w:numFmt w:val="bullet"/>
+      <w:lvlText w:val=""/>
+      <w:lvlJc w:val="left"/>
+      <w:pPr>
+        <w:ind w:left="4320" w:hanging="360"/>
+      </w:pPr>
+      <w:rPr>
+        <w:rFonts w:ascii="Wingdings" w:hAnsi="Wingdings" w:hint="default"/>
+      </w:rPr>
+    </w:lvl>
+    <w:lvl w:ilvl="6" w:tplc="FFFFFFFF" w:tentative="1">
+      <w:start w:val="1"/>
+      <w:numFmt w:val="bullet"/>
+      <w:lvlText w:val=""/>
+      <w:lvlJc w:val="left"/>
+      <w:pPr>
+        <w:ind w:left="5040" w:hanging="360"/>
+      </w:pPr>
+      <w:rPr>
+        <w:rFonts w:ascii="Symbol" w:hAnsi="Symbol" w:hint="default"/>
+      </w:rPr>
+    </w:lvl>
+    <w:lvl w:ilvl="7" w:tplc="FFFFFFFF" w:tentative="1">
+      <w:start w:val="1"/>
+      <w:numFmt w:val="bullet"/>
+      <w:lvlText w:val="o"/>
+      <w:lvlJc w:val="left"/>
+      <w:pPr>
+        <w:ind w:left="5760" w:hanging="360"/>
+      </w:pPr>
+      <w:rPr>
+        <w:rFonts w:ascii="Courier New" w:hAnsi="Courier New" w:cs="Courier New" w:hint="default"/>
+      </w:rPr>
+    </w:lvl>
+    <w:lvl w:ilvl="8" w:tplc="FFFFFFFF" w:tentative="1">
+      <w:start w:val="1"/>
+      <w:numFmt w:val="bullet"/>
+      <w:lvlText w:val=""/>
+      <w:lvlJc w:val="left"/>
+      <w:pPr>
+        <w:ind w:left="6480" w:hanging="360"/>
+      </w:pPr>
+      <w:rPr>
+        <w:rFonts w:ascii="Wingdings" w:hAnsi="Wingdings" w:hint="default"/>
+      </w:rPr>
+    </w:lvl>
+  </w:abstractNum>
+  <w:abstractNum w:abstractNumId="7" w15:restartNumberingAfterBreak="0">
     <w:nsid w:val="281D1862"/>
     <w:multiLevelType w:val="multilevel"/>
     <w:tmpl w:val="6478CFDE"/>
@@ -2098,7 +2935,233 @@
       </w:rPr>
     </w:lvl>
   </w:abstractNum>
-  <w:abstractNum w:abstractNumId="6" w15:restartNumberingAfterBreak="0">
+  <w:abstractNum w:abstractNumId="8" w15:restartNumberingAfterBreak="0">
+    <w:nsid w:val="3BA5786E"/>
+    <w:multiLevelType w:val="hybridMultilevel"/>
+    <w:tmpl w:val="F2A65758"/>
+    <w:lvl w:ilvl="0" w:tplc="080C0001">
+      <w:start w:val="1"/>
+      <w:numFmt w:val="bullet"/>
+      <w:lvlText w:val=""/>
+      <w:lvlJc w:val="left"/>
+      <w:pPr>
+        <w:ind w:left="720" w:hanging="360"/>
+      </w:pPr>
+      <w:rPr>
+        <w:rFonts w:ascii="Symbol" w:hAnsi="Symbol" w:hint="default"/>
+      </w:rPr>
+    </w:lvl>
+    <w:lvl w:ilvl="1" w:tplc="FFFFFFFF">
+      <w:start w:val="1"/>
+      <w:numFmt w:val="bullet"/>
+      <w:lvlText w:val="o"/>
+      <w:lvlJc w:val="left"/>
+      <w:pPr>
+        <w:ind w:left="1440" w:hanging="360"/>
+      </w:pPr>
+      <w:rPr>
+        <w:rFonts w:ascii="Courier New" w:hAnsi="Courier New" w:cs="Courier New" w:hint="default"/>
+      </w:rPr>
+    </w:lvl>
+    <w:lvl w:ilvl="2" w:tplc="FFFFFFFF" w:tentative="1">
+      <w:start w:val="1"/>
+      <w:numFmt w:val="bullet"/>
+      <w:lvlText w:val=""/>
+      <w:lvlJc w:val="left"/>
+      <w:pPr>
+        <w:ind w:left="2160" w:hanging="360"/>
+      </w:pPr>
+      <w:rPr>
+        <w:rFonts w:ascii="Wingdings" w:hAnsi="Wingdings" w:hint="default"/>
+      </w:rPr>
+    </w:lvl>
+    <w:lvl w:ilvl="3" w:tplc="FFFFFFFF" w:tentative="1">
+      <w:start w:val="1"/>
+      <w:numFmt w:val="bullet"/>
+      <w:lvlText w:val=""/>
+      <w:lvlJc w:val="left"/>
+      <w:pPr>
+        <w:ind w:left="2880" w:hanging="360"/>
+      </w:pPr>
+      <w:rPr>
+        <w:rFonts w:ascii="Symbol" w:hAnsi="Symbol" w:hint="default"/>
+      </w:rPr>
+    </w:lvl>
+    <w:lvl w:ilvl="4" w:tplc="FFFFFFFF" w:tentative="1">
+      <w:start w:val="1"/>
+      <w:numFmt w:val="bullet"/>
+      <w:lvlText w:val="o"/>
+      <w:lvlJc w:val="left"/>
+      <w:pPr>
+        <w:ind w:left="3600" w:hanging="360"/>
+      </w:pPr>
+      <w:rPr>
+        <w:rFonts w:ascii="Courier New" w:hAnsi="Courier New" w:cs="Courier New" w:hint="default"/>
+      </w:rPr>
+    </w:lvl>
+    <w:lvl w:ilvl="5" w:tplc="FFFFFFFF" w:tentative="1">
+      <w:start w:val="1"/>
+      <w:numFmt w:val="bullet"/>
+      <w:lvlText w:val=""/>
+      <w:lvlJc w:val="left"/>
+      <w:pPr>
+        <w:ind w:left="4320" w:hanging="360"/>
+      </w:pPr>
+      <w:rPr>
+        <w:rFonts w:ascii="Wingdings" w:hAnsi="Wingdings" w:hint="default"/>
+      </w:rPr>
+    </w:lvl>
+    <w:lvl w:ilvl="6" w:tplc="FFFFFFFF" w:tentative="1">
+      <w:start w:val="1"/>
+      <w:numFmt w:val="bullet"/>
+      <w:lvlText w:val=""/>
+      <w:lvlJc w:val="left"/>
+      <w:pPr>
+        <w:ind w:left="5040" w:hanging="360"/>
+      </w:pPr>
+      <w:rPr>
+        <w:rFonts w:ascii="Symbol" w:hAnsi="Symbol" w:hint="default"/>
+      </w:rPr>
+    </w:lvl>
+    <w:lvl w:ilvl="7" w:tplc="FFFFFFFF" w:tentative="1">
+      <w:start w:val="1"/>
+      <w:numFmt w:val="bullet"/>
+      <w:lvlText w:val="o"/>
+      <w:lvlJc w:val="left"/>
+      <w:pPr>
+        <w:ind w:left="5760" w:hanging="360"/>
+      </w:pPr>
+      <w:rPr>
+        <w:rFonts w:ascii="Courier New" w:hAnsi="Courier New" w:cs="Courier New" w:hint="default"/>
+      </w:rPr>
+    </w:lvl>
+    <w:lvl w:ilvl="8" w:tplc="FFFFFFFF" w:tentative="1">
+      <w:start w:val="1"/>
+      <w:numFmt w:val="bullet"/>
+      <w:lvlText w:val=""/>
+      <w:lvlJc w:val="left"/>
+      <w:pPr>
+        <w:ind w:left="6480" w:hanging="360"/>
+      </w:pPr>
+      <w:rPr>
+        <w:rFonts w:ascii="Wingdings" w:hAnsi="Wingdings" w:hint="default"/>
+      </w:rPr>
+    </w:lvl>
+  </w:abstractNum>
+  <w:abstractNum w:abstractNumId="9" w15:restartNumberingAfterBreak="0">
+    <w:nsid w:val="412D196C"/>
+    <w:multiLevelType w:val="hybridMultilevel"/>
+    <w:tmpl w:val="FB98AFF6"/>
+    <w:lvl w:ilvl="0" w:tplc="080C0001">
+      <w:start w:val="1"/>
+      <w:numFmt w:val="bullet"/>
+      <w:lvlText w:val=""/>
+      <w:lvlJc w:val="left"/>
+      <w:pPr>
+        <w:ind w:left="720" w:hanging="360"/>
+      </w:pPr>
+      <w:rPr>
+        <w:rFonts w:ascii="Symbol" w:hAnsi="Symbol" w:hint="default"/>
+      </w:rPr>
+    </w:lvl>
+    <w:lvl w:ilvl="1" w:tplc="FFFFFFFF">
+      <w:start w:val="1"/>
+      <w:numFmt w:val="bullet"/>
+      <w:lvlText w:val="o"/>
+      <w:lvlJc w:val="left"/>
+      <w:pPr>
+        <w:ind w:left="1440" w:hanging="360"/>
+      </w:pPr>
+      <w:rPr>
+        <w:rFonts w:ascii="Courier New" w:hAnsi="Courier New" w:cs="Courier New" w:hint="default"/>
+      </w:rPr>
+    </w:lvl>
+    <w:lvl w:ilvl="2" w:tplc="FFFFFFFF" w:tentative="1">
+      <w:start w:val="1"/>
+      <w:numFmt w:val="bullet"/>
+      <w:lvlText w:val=""/>
+      <w:lvlJc w:val="left"/>
+      <w:pPr>
+        <w:ind w:left="2160" w:hanging="360"/>
+      </w:pPr>
+      <w:rPr>
+        <w:rFonts w:ascii="Wingdings" w:hAnsi="Wingdings" w:hint="default"/>
+      </w:rPr>
+    </w:lvl>
+    <w:lvl w:ilvl="3" w:tplc="FFFFFFFF" w:tentative="1">
+      <w:start w:val="1"/>
+      <w:numFmt w:val="bullet"/>
+      <w:lvlText w:val=""/>
+      <w:lvlJc w:val="left"/>
+      <w:pPr>
+        <w:ind w:left="2880" w:hanging="360"/>
+      </w:pPr>
+      <w:rPr>
+        <w:rFonts w:ascii="Symbol" w:hAnsi="Symbol" w:hint="default"/>
+      </w:rPr>
+    </w:lvl>
+    <w:lvl w:ilvl="4" w:tplc="FFFFFFFF" w:tentative="1">
+      <w:start w:val="1"/>
+      <w:numFmt w:val="bullet"/>
+      <w:lvlText w:val="o"/>
+      <w:lvlJc w:val="left"/>
+      <w:pPr>
+        <w:ind w:left="3600" w:hanging="360"/>
+      </w:pPr>
+      <w:rPr>
+        <w:rFonts w:ascii="Courier New" w:hAnsi="Courier New" w:cs="Courier New" w:hint="default"/>
+      </w:rPr>
+    </w:lvl>
+    <w:lvl w:ilvl="5" w:tplc="FFFFFFFF" w:tentative="1">
+      <w:start w:val="1"/>
+      <w:numFmt w:val="bullet"/>
+      <w:lvlText w:val=""/>
+      <w:lvlJc w:val="left"/>
+      <w:pPr>
+        <w:ind w:left="4320" w:hanging="360"/>
+      </w:pPr>
+      <w:rPr>
+        <w:rFonts w:ascii="Wingdings" w:hAnsi="Wingdings" w:hint="default"/>
+      </w:rPr>
+    </w:lvl>
+    <w:lvl w:ilvl="6" w:tplc="FFFFFFFF" w:tentative="1">
+      <w:start w:val="1"/>
+      <w:numFmt w:val="bullet"/>
+      <w:lvlText w:val=""/>
+      <w:lvlJc w:val="left"/>
+      <w:pPr>
+        <w:ind w:left="5040" w:hanging="360"/>
+      </w:pPr>
+      <w:rPr>
+        <w:rFonts w:ascii="Symbol" w:hAnsi="Symbol" w:hint="default"/>
+      </w:rPr>
+    </w:lvl>
+    <w:lvl w:ilvl="7" w:tplc="FFFFFFFF" w:tentative="1">
+      <w:start w:val="1"/>
+      <w:numFmt w:val="bullet"/>
+      <w:lvlText w:val="o"/>
+      <w:lvlJc w:val="left"/>
+      <w:pPr>
+        <w:ind w:left="5760" w:hanging="360"/>
+      </w:pPr>
+      <w:rPr>
+        <w:rFonts w:ascii="Courier New" w:hAnsi="Courier New" w:cs="Courier New" w:hint="default"/>
+      </w:rPr>
+    </w:lvl>
+    <w:lvl w:ilvl="8" w:tplc="FFFFFFFF" w:tentative="1">
+      <w:start w:val="1"/>
+      <w:numFmt w:val="bullet"/>
+      <w:lvlText w:val=""/>
+      <w:lvlJc w:val="left"/>
+      <w:pPr>
+        <w:ind w:left="6480" w:hanging="360"/>
+      </w:pPr>
+      <w:rPr>
+        <w:rFonts w:ascii="Wingdings" w:hAnsi="Wingdings" w:hint="default"/>
+      </w:rPr>
+    </w:lvl>
+  </w:abstractNum>
+  <w:abstractNum w:abstractNumId="10" w15:restartNumberingAfterBreak="0">
     <w:nsid w:val="43D17011"/>
     <w:multiLevelType w:val="multilevel"/>
     <w:tmpl w:val="503EB19E"/>
@@ -2219,7 +3282,637 @@
       </w:rPr>
     </w:lvl>
   </w:abstractNum>
-  <w:abstractNum w:abstractNumId="7" w15:restartNumberingAfterBreak="0">
+  <w:abstractNum w:abstractNumId="11" w15:restartNumberingAfterBreak="0">
+    <w:nsid w:val="44930168"/>
+    <w:multiLevelType w:val="hybridMultilevel"/>
+    <w:tmpl w:val="1762834A"/>
+    <w:lvl w:ilvl="0" w:tplc="080C0019">
+      <w:start w:val="1"/>
+      <w:numFmt w:val="lowerLetter"/>
+      <w:lvlText w:val="%1."/>
+      <w:lvlJc w:val="left"/>
+      <w:pPr>
+        <w:ind w:left="720" w:hanging="360"/>
+      </w:pPr>
+      <w:rPr>
+        <w:rFonts w:hint="default"/>
+      </w:rPr>
+    </w:lvl>
+    <w:lvl w:ilvl="1" w:tplc="080C0019" w:tentative="1">
+      <w:start w:val="1"/>
+      <w:numFmt w:val="lowerLetter"/>
+      <w:lvlText w:val="%2."/>
+      <w:lvlJc w:val="left"/>
+      <w:pPr>
+        <w:ind w:left="1440" w:hanging="360"/>
+      </w:pPr>
+    </w:lvl>
+    <w:lvl w:ilvl="2" w:tplc="080C001B" w:tentative="1">
+      <w:start w:val="1"/>
+      <w:numFmt w:val="lowerRoman"/>
+      <w:lvlText w:val="%3."/>
+      <w:lvlJc w:val="right"/>
+      <w:pPr>
+        <w:ind w:left="2160" w:hanging="180"/>
+      </w:pPr>
+    </w:lvl>
+    <w:lvl w:ilvl="3" w:tplc="080C000F" w:tentative="1">
+      <w:start w:val="1"/>
+      <w:numFmt w:val="decimal"/>
+      <w:lvlText w:val="%4."/>
+      <w:lvlJc w:val="left"/>
+      <w:pPr>
+        <w:ind w:left="2880" w:hanging="360"/>
+      </w:pPr>
+    </w:lvl>
+    <w:lvl w:ilvl="4" w:tplc="080C0019" w:tentative="1">
+      <w:start w:val="1"/>
+      <w:numFmt w:val="lowerLetter"/>
+      <w:lvlText w:val="%5."/>
+      <w:lvlJc w:val="left"/>
+      <w:pPr>
+        <w:ind w:left="3600" w:hanging="360"/>
+      </w:pPr>
+    </w:lvl>
+    <w:lvl w:ilvl="5" w:tplc="080C001B" w:tentative="1">
+      <w:start w:val="1"/>
+      <w:numFmt w:val="lowerRoman"/>
+      <w:lvlText w:val="%6."/>
+      <w:lvlJc w:val="right"/>
+      <w:pPr>
+        <w:ind w:left="4320" w:hanging="180"/>
+      </w:pPr>
+    </w:lvl>
+    <w:lvl w:ilvl="6" w:tplc="080C000F" w:tentative="1">
+      <w:start w:val="1"/>
+      <w:numFmt w:val="decimal"/>
+      <w:lvlText w:val="%7."/>
+      <w:lvlJc w:val="left"/>
+      <w:pPr>
+        <w:ind w:left="5040" w:hanging="360"/>
+      </w:pPr>
+    </w:lvl>
+    <w:lvl w:ilvl="7" w:tplc="080C0019" w:tentative="1">
+      <w:start w:val="1"/>
+      <w:numFmt w:val="lowerLetter"/>
+      <w:lvlText w:val="%8."/>
+      <w:lvlJc w:val="left"/>
+      <w:pPr>
+        <w:ind w:left="5760" w:hanging="360"/>
+      </w:pPr>
+    </w:lvl>
+    <w:lvl w:ilvl="8" w:tplc="080C001B" w:tentative="1">
+      <w:start w:val="1"/>
+      <w:numFmt w:val="lowerRoman"/>
+      <w:lvlText w:val="%9."/>
+      <w:lvlJc w:val="right"/>
+      <w:pPr>
+        <w:ind w:left="6480" w:hanging="180"/>
+      </w:pPr>
+    </w:lvl>
+  </w:abstractNum>
+  <w:abstractNum w:abstractNumId="12" w15:restartNumberingAfterBreak="0">
+    <w:nsid w:val="45730985"/>
+    <w:multiLevelType w:val="hybridMultilevel"/>
+    <w:tmpl w:val="E6945126"/>
+    <w:lvl w:ilvl="0" w:tplc="080C0001">
+      <w:start w:val="1"/>
+      <w:numFmt w:val="bullet"/>
+      <w:lvlText w:val=""/>
+      <w:lvlJc w:val="left"/>
+      <w:pPr>
+        <w:ind w:left="720" w:hanging="360"/>
+      </w:pPr>
+      <w:rPr>
+        <w:rFonts w:ascii="Symbol" w:hAnsi="Symbol" w:hint="default"/>
+      </w:rPr>
+    </w:lvl>
+    <w:lvl w:ilvl="1" w:tplc="FFFFFFFF">
+      <w:start w:val="1"/>
+      <w:numFmt w:val="bullet"/>
+      <w:lvlText w:val="o"/>
+      <w:lvlJc w:val="left"/>
+      <w:pPr>
+        <w:ind w:left="1440" w:hanging="360"/>
+      </w:pPr>
+      <w:rPr>
+        <w:rFonts w:ascii="Courier New" w:hAnsi="Courier New" w:cs="Courier New" w:hint="default"/>
+      </w:rPr>
+    </w:lvl>
+    <w:lvl w:ilvl="2" w:tplc="FFFFFFFF" w:tentative="1">
+      <w:start w:val="1"/>
+      <w:numFmt w:val="bullet"/>
+      <w:lvlText w:val=""/>
+      <w:lvlJc w:val="left"/>
+      <w:pPr>
+        <w:ind w:left="2160" w:hanging="360"/>
+      </w:pPr>
+      <w:rPr>
+        <w:rFonts w:ascii="Wingdings" w:hAnsi="Wingdings" w:hint="default"/>
+      </w:rPr>
+    </w:lvl>
+    <w:lvl w:ilvl="3" w:tplc="FFFFFFFF" w:tentative="1">
+      <w:start w:val="1"/>
+      <w:numFmt w:val="bullet"/>
+      <w:lvlText w:val=""/>
+      <w:lvlJc w:val="left"/>
+      <w:pPr>
+        <w:ind w:left="2880" w:hanging="360"/>
+      </w:pPr>
+      <w:rPr>
+        <w:rFonts w:ascii="Symbol" w:hAnsi="Symbol" w:hint="default"/>
+      </w:rPr>
+    </w:lvl>
+    <w:lvl w:ilvl="4" w:tplc="FFFFFFFF" w:tentative="1">
+      <w:start w:val="1"/>
+      <w:numFmt w:val="bullet"/>
+      <w:lvlText w:val="o"/>
+      <w:lvlJc w:val="left"/>
+      <w:pPr>
+        <w:ind w:left="3600" w:hanging="360"/>
+      </w:pPr>
+      <w:rPr>
+        <w:rFonts w:ascii="Courier New" w:hAnsi="Courier New" w:cs="Courier New" w:hint="default"/>
+      </w:rPr>
+    </w:lvl>
+    <w:lvl w:ilvl="5" w:tplc="FFFFFFFF" w:tentative="1">
+      <w:start w:val="1"/>
+      <w:numFmt w:val="bullet"/>
+      <w:lvlText w:val=""/>
+      <w:lvlJc w:val="left"/>
+      <w:pPr>
+        <w:ind w:left="4320" w:hanging="360"/>
+      </w:pPr>
+      <w:rPr>
+        <w:rFonts w:ascii="Wingdings" w:hAnsi="Wingdings" w:hint="default"/>
+      </w:rPr>
+    </w:lvl>
+    <w:lvl w:ilvl="6" w:tplc="FFFFFFFF" w:tentative="1">
+      <w:start w:val="1"/>
+      <w:numFmt w:val="bullet"/>
+      <w:lvlText w:val=""/>
+      <w:lvlJc w:val="left"/>
+      <w:pPr>
+        <w:ind w:left="5040" w:hanging="360"/>
+      </w:pPr>
+      <w:rPr>
+        <w:rFonts w:ascii="Symbol" w:hAnsi="Symbol" w:hint="default"/>
+      </w:rPr>
+    </w:lvl>
+    <w:lvl w:ilvl="7" w:tplc="FFFFFFFF" w:tentative="1">
+      <w:start w:val="1"/>
+      <w:numFmt w:val="bullet"/>
+      <w:lvlText w:val="o"/>
+      <w:lvlJc w:val="left"/>
+      <w:pPr>
+        <w:ind w:left="5760" w:hanging="360"/>
+      </w:pPr>
+      <w:rPr>
+        <w:rFonts w:ascii="Courier New" w:hAnsi="Courier New" w:cs="Courier New" w:hint="default"/>
+      </w:rPr>
+    </w:lvl>
+    <w:lvl w:ilvl="8" w:tplc="FFFFFFFF" w:tentative="1">
+      <w:start w:val="1"/>
+      <w:numFmt w:val="bullet"/>
+      <w:lvlText w:val=""/>
+      <w:lvlJc w:val="left"/>
+      <w:pPr>
+        <w:ind w:left="6480" w:hanging="360"/>
+      </w:pPr>
+      <w:rPr>
+        <w:rFonts w:ascii="Wingdings" w:hAnsi="Wingdings" w:hint="default"/>
+      </w:rPr>
+    </w:lvl>
+  </w:abstractNum>
+  <w:abstractNum w:abstractNumId="13" w15:restartNumberingAfterBreak="0">
+    <w:nsid w:val="496A3576"/>
+    <w:multiLevelType w:val="hybridMultilevel"/>
+    <w:tmpl w:val="5A2820A0"/>
+    <w:lvl w:ilvl="0" w:tplc="080C0001">
+      <w:start w:val="1"/>
+      <w:numFmt w:val="bullet"/>
+      <w:lvlText w:val=""/>
+      <w:lvlJc w:val="left"/>
+      <w:pPr>
+        <w:ind w:left="720" w:hanging="360"/>
+      </w:pPr>
+      <w:rPr>
+        <w:rFonts w:ascii="Symbol" w:hAnsi="Symbol" w:hint="default"/>
+      </w:rPr>
+    </w:lvl>
+    <w:lvl w:ilvl="1" w:tplc="FFFFFFFF">
+      <w:start w:val="1"/>
+      <w:numFmt w:val="bullet"/>
+      <w:lvlText w:val="o"/>
+      <w:lvlJc w:val="left"/>
+      <w:pPr>
+        <w:ind w:left="1440" w:hanging="360"/>
+      </w:pPr>
+      <w:rPr>
+        <w:rFonts w:ascii="Courier New" w:hAnsi="Courier New" w:cs="Courier New" w:hint="default"/>
+      </w:rPr>
+    </w:lvl>
+    <w:lvl w:ilvl="2" w:tplc="FFFFFFFF" w:tentative="1">
+      <w:start w:val="1"/>
+      <w:numFmt w:val="bullet"/>
+      <w:lvlText w:val=""/>
+      <w:lvlJc w:val="left"/>
+      <w:pPr>
+        <w:ind w:left="2160" w:hanging="360"/>
+      </w:pPr>
+      <w:rPr>
+        <w:rFonts w:ascii="Wingdings" w:hAnsi="Wingdings" w:hint="default"/>
+      </w:rPr>
+    </w:lvl>
+    <w:lvl w:ilvl="3" w:tplc="FFFFFFFF" w:tentative="1">
+      <w:start w:val="1"/>
+      <w:numFmt w:val="bullet"/>
+      <w:lvlText w:val=""/>
+      <w:lvlJc w:val="left"/>
+      <w:pPr>
+        <w:ind w:left="2880" w:hanging="360"/>
+      </w:pPr>
+      <w:rPr>
+        <w:rFonts w:ascii="Symbol" w:hAnsi="Symbol" w:hint="default"/>
+      </w:rPr>
+    </w:lvl>
+    <w:lvl w:ilvl="4" w:tplc="FFFFFFFF" w:tentative="1">
+      <w:start w:val="1"/>
+      <w:numFmt w:val="bullet"/>
+      <w:lvlText w:val="o"/>
+      <w:lvlJc w:val="left"/>
+      <w:pPr>
+        <w:ind w:left="3600" w:hanging="360"/>
+      </w:pPr>
+      <w:rPr>
+        <w:rFonts w:ascii="Courier New" w:hAnsi="Courier New" w:cs="Courier New" w:hint="default"/>
+      </w:rPr>
+    </w:lvl>
+    <w:lvl w:ilvl="5" w:tplc="FFFFFFFF" w:tentative="1">
+      <w:start w:val="1"/>
+      <w:numFmt w:val="bullet"/>
+      <w:lvlText w:val=""/>
+      <w:lvlJc w:val="left"/>
+      <w:pPr>
+        <w:ind w:left="4320" w:hanging="360"/>
+      </w:pPr>
+      <w:rPr>
+        <w:rFonts w:ascii="Wingdings" w:hAnsi="Wingdings" w:hint="default"/>
+      </w:rPr>
+    </w:lvl>
+    <w:lvl w:ilvl="6" w:tplc="FFFFFFFF" w:tentative="1">
+      <w:start w:val="1"/>
+      <w:numFmt w:val="bullet"/>
+      <w:lvlText w:val=""/>
+      <w:lvlJc w:val="left"/>
+      <w:pPr>
+        <w:ind w:left="5040" w:hanging="360"/>
+      </w:pPr>
+      <w:rPr>
+        <w:rFonts w:ascii="Symbol" w:hAnsi="Symbol" w:hint="default"/>
+      </w:rPr>
+    </w:lvl>
+    <w:lvl w:ilvl="7" w:tplc="FFFFFFFF" w:tentative="1">
+      <w:start w:val="1"/>
+      <w:numFmt w:val="bullet"/>
+      <w:lvlText w:val="o"/>
+      <w:lvlJc w:val="left"/>
+      <w:pPr>
+        <w:ind w:left="5760" w:hanging="360"/>
+      </w:pPr>
+      <w:rPr>
+        <w:rFonts w:ascii="Courier New" w:hAnsi="Courier New" w:cs="Courier New" w:hint="default"/>
+      </w:rPr>
+    </w:lvl>
+    <w:lvl w:ilvl="8" w:tplc="FFFFFFFF" w:tentative="1">
+      <w:start w:val="1"/>
+      <w:numFmt w:val="bullet"/>
+      <w:lvlText w:val=""/>
+      <w:lvlJc w:val="left"/>
+      <w:pPr>
+        <w:ind w:left="6480" w:hanging="360"/>
+      </w:pPr>
+      <w:rPr>
+        <w:rFonts w:ascii="Wingdings" w:hAnsi="Wingdings" w:hint="default"/>
+      </w:rPr>
+    </w:lvl>
+  </w:abstractNum>
+  <w:abstractNum w:abstractNumId="14" w15:restartNumberingAfterBreak="0">
+    <w:nsid w:val="4E043F46"/>
+    <w:multiLevelType w:val="hybridMultilevel"/>
+    <w:tmpl w:val="32A090DC"/>
+    <w:lvl w:ilvl="0" w:tplc="080C000F">
+      <w:start w:val="1"/>
+      <w:numFmt w:val="decimal"/>
+      <w:lvlText w:val="%1."/>
+      <w:lvlJc w:val="left"/>
+      <w:pPr>
+        <w:ind w:left="720" w:hanging="360"/>
+      </w:pPr>
+      <w:rPr>
+        <w:rFonts w:hint="default"/>
+      </w:rPr>
+    </w:lvl>
+    <w:lvl w:ilvl="1" w:tplc="080C0019" w:tentative="1">
+      <w:start w:val="1"/>
+      <w:numFmt w:val="lowerLetter"/>
+      <w:lvlText w:val="%2."/>
+      <w:lvlJc w:val="left"/>
+      <w:pPr>
+        <w:ind w:left="1440" w:hanging="360"/>
+      </w:pPr>
+    </w:lvl>
+    <w:lvl w:ilvl="2" w:tplc="080C001B" w:tentative="1">
+      <w:start w:val="1"/>
+      <w:numFmt w:val="lowerRoman"/>
+      <w:lvlText w:val="%3."/>
+      <w:lvlJc w:val="right"/>
+      <w:pPr>
+        <w:ind w:left="2160" w:hanging="180"/>
+      </w:pPr>
+    </w:lvl>
+    <w:lvl w:ilvl="3" w:tplc="080C000F" w:tentative="1">
+      <w:start w:val="1"/>
+      <w:numFmt w:val="decimal"/>
+      <w:lvlText w:val="%4."/>
+      <w:lvlJc w:val="left"/>
+      <w:pPr>
+        <w:ind w:left="2880" w:hanging="360"/>
+      </w:pPr>
+    </w:lvl>
+    <w:lvl w:ilvl="4" w:tplc="080C0019" w:tentative="1">
+      <w:start w:val="1"/>
+      <w:numFmt w:val="lowerLetter"/>
+      <w:lvlText w:val="%5."/>
+      <w:lvlJc w:val="left"/>
+      <w:pPr>
+        <w:ind w:left="3600" w:hanging="360"/>
+      </w:pPr>
+    </w:lvl>
+    <w:lvl w:ilvl="5" w:tplc="080C001B" w:tentative="1">
+      <w:start w:val="1"/>
+      <w:numFmt w:val="lowerRoman"/>
+      <w:lvlText w:val="%6."/>
+      <w:lvlJc w:val="right"/>
+      <w:pPr>
+        <w:ind w:left="4320" w:hanging="180"/>
+      </w:pPr>
+    </w:lvl>
+    <w:lvl w:ilvl="6" w:tplc="080C000F" w:tentative="1">
+      <w:start w:val="1"/>
+      <w:numFmt w:val="decimal"/>
+      <w:lvlText w:val="%7."/>
+      <w:lvlJc w:val="left"/>
+      <w:pPr>
+        <w:ind w:left="5040" w:hanging="360"/>
+      </w:pPr>
+    </w:lvl>
+    <w:lvl w:ilvl="7" w:tplc="080C0019" w:tentative="1">
+      <w:start w:val="1"/>
+      <w:numFmt w:val="lowerLetter"/>
+      <w:lvlText w:val="%8."/>
+      <w:lvlJc w:val="left"/>
+      <w:pPr>
+        <w:ind w:left="5760" w:hanging="360"/>
+      </w:pPr>
+    </w:lvl>
+    <w:lvl w:ilvl="8" w:tplc="080C001B" w:tentative="1">
+      <w:start w:val="1"/>
+      <w:numFmt w:val="lowerRoman"/>
+      <w:lvlText w:val="%9."/>
+      <w:lvlJc w:val="right"/>
+      <w:pPr>
+        <w:ind w:left="6480" w:hanging="180"/>
+      </w:pPr>
+    </w:lvl>
+  </w:abstractNum>
+  <w:abstractNum w:abstractNumId="15" w15:restartNumberingAfterBreak="0">
+    <w:nsid w:val="51CB0EC8"/>
+    <w:multiLevelType w:val="hybridMultilevel"/>
+    <w:tmpl w:val="6B5C06B0"/>
+    <w:lvl w:ilvl="0" w:tplc="080C0001">
+      <w:start w:val="1"/>
+      <w:numFmt w:val="bullet"/>
+      <w:lvlText w:val=""/>
+      <w:lvlJc w:val="left"/>
+      <w:pPr>
+        <w:ind w:left="720" w:hanging="360"/>
+      </w:pPr>
+      <w:rPr>
+        <w:rFonts w:ascii="Symbol" w:hAnsi="Symbol" w:hint="default"/>
+      </w:rPr>
+    </w:lvl>
+    <w:lvl w:ilvl="1" w:tplc="FFFFFFFF">
+      <w:start w:val="1"/>
+      <w:numFmt w:val="bullet"/>
+      <w:lvlText w:val="o"/>
+      <w:lvlJc w:val="left"/>
+      <w:pPr>
+        <w:ind w:left="1440" w:hanging="360"/>
+      </w:pPr>
+      <w:rPr>
+        <w:rFonts w:ascii="Courier New" w:hAnsi="Courier New" w:cs="Courier New" w:hint="default"/>
+      </w:rPr>
+    </w:lvl>
+    <w:lvl w:ilvl="2" w:tplc="FFFFFFFF" w:tentative="1">
+      <w:start w:val="1"/>
+      <w:numFmt w:val="bullet"/>
+      <w:lvlText w:val=""/>
+      <w:lvlJc w:val="left"/>
+      <w:pPr>
+        <w:ind w:left="2160" w:hanging="360"/>
+      </w:pPr>
+      <w:rPr>
+        <w:rFonts w:ascii="Wingdings" w:hAnsi="Wingdings" w:hint="default"/>
+      </w:rPr>
+    </w:lvl>
+    <w:lvl w:ilvl="3" w:tplc="FFFFFFFF" w:tentative="1">
+      <w:start w:val="1"/>
+      <w:numFmt w:val="bullet"/>
+      <w:lvlText w:val=""/>
+      <w:lvlJc w:val="left"/>
+      <w:pPr>
+        <w:ind w:left="2880" w:hanging="360"/>
+      </w:pPr>
+      <w:rPr>
+        <w:rFonts w:ascii="Symbol" w:hAnsi="Symbol" w:hint="default"/>
+      </w:rPr>
+    </w:lvl>
+    <w:lvl w:ilvl="4" w:tplc="FFFFFFFF" w:tentative="1">
+      <w:start w:val="1"/>
+      <w:numFmt w:val="bullet"/>
+      <w:lvlText w:val="o"/>
+      <w:lvlJc w:val="left"/>
+      <w:pPr>
+        <w:ind w:left="3600" w:hanging="360"/>
+      </w:pPr>
+      <w:rPr>
+        <w:rFonts w:ascii="Courier New" w:hAnsi="Courier New" w:cs="Courier New" w:hint="default"/>
+      </w:rPr>
+    </w:lvl>
+    <w:lvl w:ilvl="5" w:tplc="FFFFFFFF" w:tentative="1">
+      <w:start w:val="1"/>
+      <w:numFmt w:val="bullet"/>
+      <w:lvlText w:val=""/>
+      <w:lvlJc w:val="left"/>
+      <w:pPr>
+        <w:ind w:left="4320" w:hanging="360"/>
+      </w:pPr>
+      <w:rPr>
+        <w:rFonts w:ascii="Wingdings" w:hAnsi="Wingdings" w:hint="default"/>
+      </w:rPr>
+    </w:lvl>
+    <w:lvl w:ilvl="6" w:tplc="FFFFFFFF" w:tentative="1">
+      <w:start w:val="1"/>
+      <w:numFmt w:val="bullet"/>
+      <w:lvlText w:val=""/>
+      <w:lvlJc w:val="left"/>
+      <w:pPr>
+        <w:ind w:left="5040" w:hanging="360"/>
+      </w:pPr>
+      <w:rPr>
+        <w:rFonts w:ascii="Symbol" w:hAnsi="Symbol" w:hint="default"/>
+      </w:rPr>
+    </w:lvl>
+    <w:lvl w:ilvl="7" w:tplc="FFFFFFFF" w:tentative="1">
+      <w:start w:val="1"/>
+      <w:numFmt w:val="bullet"/>
+      <w:lvlText w:val="o"/>
+      <w:lvlJc w:val="left"/>
+      <w:pPr>
+        <w:ind w:left="5760" w:hanging="360"/>
+      </w:pPr>
+      <w:rPr>
+        <w:rFonts w:ascii="Courier New" w:hAnsi="Courier New" w:cs="Courier New" w:hint="default"/>
+      </w:rPr>
+    </w:lvl>
+    <w:lvl w:ilvl="8" w:tplc="FFFFFFFF" w:tentative="1">
+      <w:start w:val="1"/>
+      <w:numFmt w:val="bullet"/>
+      <w:lvlText w:val=""/>
+      <w:lvlJc w:val="left"/>
+      <w:pPr>
+        <w:ind w:left="6480" w:hanging="360"/>
+      </w:pPr>
+      <w:rPr>
+        <w:rFonts w:ascii="Wingdings" w:hAnsi="Wingdings" w:hint="default"/>
+      </w:rPr>
+    </w:lvl>
+  </w:abstractNum>
+  <w:abstractNum w:abstractNumId="16" w15:restartNumberingAfterBreak="0">
+    <w:nsid w:val="5971139E"/>
+    <w:multiLevelType w:val="hybridMultilevel"/>
+    <w:tmpl w:val="872C0CEE"/>
+    <w:lvl w:ilvl="0" w:tplc="080C0001">
+      <w:start w:val="1"/>
+      <w:numFmt w:val="bullet"/>
+      <w:lvlText w:val=""/>
+      <w:lvlJc w:val="left"/>
+      <w:pPr>
+        <w:ind w:left="720" w:hanging="360"/>
+      </w:pPr>
+      <w:rPr>
+        <w:rFonts w:ascii="Symbol" w:hAnsi="Symbol" w:hint="default"/>
+      </w:rPr>
+    </w:lvl>
+    <w:lvl w:ilvl="1" w:tplc="FFFFFFFF">
+      <w:start w:val="1"/>
+      <w:numFmt w:val="bullet"/>
+      <w:lvlText w:val="o"/>
+      <w:lvlJc w:val="left"/>
+      <w:pPr>
+        <w:ind w:left="1440" w:hanging="360"/>
+      </w:pPr>
+      <w:rPr>
+        <w:rFonts w:ascii="Courier New" w:hAnsi="Courier New" w:cs="Courier New" w:hint="default"/>
+      </w:rPr>
+    </w:lvl>
+    <w:lvl w:ilvl="2" w:tplc="FFFFFFFF" w:tentative="1">
+      <w:start w:val="1"/>
+      <w:numFmt w:val="bullet"/>
+      <w:lvlText w:val=""/>
+      <w:lvlJc w:val="left"/>
+      <w:pPr>
+        <w:ind w:left="2160" w:hanging="360"/>
+      </w:pPr>
+      <w:rPr>
+        <w:rFonts w:ascii="Wingdings" w:hAnsi="Wingdings" w:hint="default"/>
+      </w:rPr>
+    </w:lvl>
+    <w:lvl w:ilvl="3" w:tplc="FFFFFFFF" w:tentative="1">
+      <w:start w:val="1"/>
+      <w:numFmt w:val="bullet"/>
+      <w:lvlText w:val=""/>
+      <w:lvlJc w:val="left"/>
+      <w:pPr>
+        <w:ind w:left="2880" w:hanging="360"/>
+      </w:pPr>
+      <w:rPr>
+        <w:rFonts w:ascii="Symbol" w:hAnsi="Symbol" w:hint="default"/>
+      </w:rPr>
+    </w:lvl>
+    <w:lvl w:ilvl="4" w:tplc="FFFFFFFF" w:tentative="1">
+      <w:start w:val="1"/>
+      <w:numFmt w:val="bullet"/>
+      <w:lvlText w:val="o"/>
+      <w:lvlJc w:val="left"/>
+      <w:pPr>
+        <w:ind w:left="3600" w:hanging="360"/>
+      </w:pPr>
+      <w:rPr>
+        <w:rFonts w:ascii="Courier New" w:hAnsi="Courier New" w:cs="Courier New" w:hint="default"/>
+      </w:rPr>
+    </w:lvl>
+    <w:lvl w:ilvl="5" w:tplc="FFFFFFFF" w:tentative="1">
+      <w:start w:val="1"/>
+      <w:numFmt w:val="bullet"/>
+      <w:lvlText w:val=""/>
+      <w:lvlJc w:val="left"/>
+      <w:pPr>
+        <w:ind w:left="4320" w:hanging="360"/>
+      </w:pPr>
+      <w:rPr>
+        <w:rFonts w:ascii="Wingdings" w:hAnsi="Wingdings" w:hint="default"/>
+      </w:rPr>
+    </w:lvl>
+    <w:lvl w:ilvl="6" w:tplc="FFFFFFFF" w:tentative="1">
+      <w:start w:val="1"/>
+      <w:numFmt w:val="bullet"/>
+      <w:lvlText w:val=""/>
+      <w:lvlJc w:val="left"/>
+      <w:pPr>
+        <w:ind w:left="5040" w:hanging="360"/>
+      </w:pPr>
+      <w:rPr>
+        <w:rFonts w:ascii="Symbol" w:hAnsi="Symbol" w:hint="default"/>
+      </w:rPr>
+    </w:lvl>
+    <w:lvl w:ilvl="7" w:tplc="FFFFFFFF" w:tentative="1">
+      <w:start w:val="1"/>
+      <w:numFmt w:val="bullet"/>
+      <w:lvlText w:val="o"/>
+      <w:lvlJc w:val="left"/>
+      <w:pPr>
+        <w:ind w:left="5760" w:hanging="360"/>
+      </w:pPr>
+      <w:rPr>
+        <w:rFonts w:ascii="Courier New" w:hAnsi="Courier New" w:cs="Courier New" w:hint="default"/>
+      </w:rPr>
+    </w:lvl>
+    <w:lvl w:ilvl="8" w:tplc="FFFFFFFF" w:tentative="1">
+      <w:start w:val="1"/>
+      <w:numFmt w:val="bullet"/>
+      <w:lvlText w:val=""/>
+      <w:lvlJc w:val="left"/>
+      <w:pPr>
+        <w:ind w:left="6480" w:hanging="360"/>
+      </w:pPr>
+      <w:rPr>
+        <w:rFonts w:ascii="Wingdings" w:hAnsi="Wingdings" w:hint="default"/>
+      </w:rPr>
+    </w:lvl>
+  </w:abstractNum>
+  <w:abstractNum w:abstractNumId="17" w15:restartNumberingAfterBreak="0">
     <w:nsid w:val="5ED00EFE"/>
     <w:multiLevelType w:val="hybridMultilevel"/>
     <w:tmpl w:val="EFC4D178"/>
@@ -2308,7 +4001,120 @@
       </w:pPr>
     </w:lvl>
   </w:abstractNum>
-  <w:abstractNum w:abstractNumId="8" w15:restartNumberingAfterBreak="0">
+  <w:abstractNum w:abstractNumId="18" w15:restartNumberingAfterBreak="0">
+    <w:nsid w:val="61E42E79"/>
+    <w:multiLevelType w:val="hybridMultilevel"/>
+    <w:tmpl w:val="316A2D42"/>
+    <w:lvl w:ilvl="0" w:tplc="080C0001">
+      <w:start w:val="1"/>
+      <w:numFmt w:val="bullet"/>
+      <w:lvlText w:val=""/>
+      <w:lvlJc w:val="left"/>
+      <w:pPr>
+        <w:ind w:left="720" w:hanging="360"/>
+      </w:pPr>
+      <w:rPr>
+        <w:rFonts w:ascii="Symbol" w:hAnsi="Symbol" w:hint="default"/>
+      </w:rPr>
+    </w:lvl>
+    <w:lvl w:ilvl="1" w:tplc="FFFFFFFF">
+      <w:start w:val="1"/>
+      <w:numFmt w:val="bullet"/>
+      <w:lvlText w:val="o"/>
+      <w:lvlJc w:val="left"/>
+      <w:pPr>
+        <w:ind w:left="1440" w:hanging="360"/>
+      </w:pPr>
+      <w:rPr>
+        <w:rFonts w:ascii="Courier New" w:hAnsi="Courier New" w:cs="Courier New" w:hint="default"/>
+      </w:rPr>
+    </w:lvl>
+    <w:lvl w:ilvl="2" w:tplc="FFFFFFFF" w:tentative="1">
+      <w:start w:val="1"/>
+      <w:numFmt w:val="bullet"/>
+      <w:lvlText w:val=""/>
+      <w:lvlJc w:val="left"/>
+      <w:pPr>
+        <w:ind w:left="2160" w:hanging="360"/>
+      </w:pPr>
+      <w:rPr>
+        <w:rFonts w:ascii="Wingdings" w:hAnsi="Wingdings" w:hint="default"/>
+      </w:rPr>
+    </w:lvl>
+    <w:lvl w:ilvl="3" w:tplc="FFFFFFFF" w:tentative="1">
+      <w:start w:val="1"/>
+      <w:numFmt w:val="bullet"/>
+      <w:lvlText w:val=""/>
+      <w:lvlJc w:val="left"/>
+      <w:pPr>
+        <w:ind w:left="2880" w:hanging="360"/>
+      </w:pPr>
+      <w:rPr>
+        <w:rFonts w:ascii="Symbol" w:hAnsi="Symbol" w:hint="default"/>
+      </w:rPr>
+    </w:lvl>
+    <w:lvl w:ilvl="4" w:tplc="FFFFFFFF" w:tentative="1">
+      <w:start w:val="1"/>
+      <w:numFmt w:val="bullet"/>
+      <w:lvlText w:val="o"/>
+      <w:lvlJc w:val="left"/>
+      <w:pPr>
+        <w:ind w:left="3600" w:hanging="360"/>
+      </w:pPr>
+      <w:rPr>
+        <w:rFonts w:ascii="Courier New" w:hAnsi="Courier New" w:cs="Courier New" w:hint="default"/>
+      </w:rPr>
+    </w:lvl>
+    <w:lvl w:ilvl="5" w:tplc="FFFFFFFF" w:tentative="1">
+      <w:start w:val="1"/>
+      <w:numFmt w:val="bullet"/>
+      <w:lvlText w:val=""/>
+      <w:lvlJc w:val="left"/>
+      <w:pPr>
+        <w:ind w:left="4320" w:hanging="360"/>
+      </w:pPr>
+      <w:rPr>
+        <w:rFonts w:ascii="Wingdings" w:hAnsi="Wingdings" w:hint="default"/>
+      </w:rPr>
+    </w:lvl>
+    <w:lvl w:ilvl="6" w:tplc="FFFFFFFF" w:tentative="1">
+      <w:start w:val="1"/>
+      <w:numFmt w:val="bullet"/>
+      <w:lvlText w:val=""/>
+      <w:lvlJc w:val="left"/>
+      <w:pPr>
+        <w:ind w:left="5040" w:hanging="360"/>
+      </w:pPr>
+      <w:rPr>
+        <w:rFonts w:ascii="Symbol" w:hAnsi="Symbol" w:hint="default"/>
+      </w:rPr>
+    </w:lvl>
+    <w:lvl w:ilvl="7" w:tplc="FFFFFFFF" w:tentative="1">
+      <w:start w:val="1"/>
+      <w:numFmt w:val="bullet"/>
+      <w:lvlText w:val="o"/>
+      <w:lvlJc w:val="left"/>
+      <w:pPr>
+        <w:ind w:left="5760" w:hanging="360"/>
+      </w:pPr>
+      <w:rPr>
+        <w:rFonts w:ascii="Courier New" w:hAnsi="Courier New" w:cs="Courier New" w:hint="default"/>
+      </w:rPr>
+    </w:lvl>
+    <w:lvl w:ilvl="8" w:tplc="FFFFFFFF" w:tentative="1">
+      <w:start w:val="1"/>
+      <w:numFmt w:val="bullet"/>
+      <w:lvlText w:val=""/>
+      <w:lvlJc w:val="left"/>
+      <w:pPr>
+        <w:ind w:left="6480" w:hanging="360"/>
+      </w:pPr>
+      <w:rPr>
+        <w:rFonts w:ascii="Wingdings" w:hAnsi="Wingdings" w:hint="default"/>
+      </w:rPr>
+    </w:lvl>
+  </w:abstractNum>
+  <w:abstractNum w:abstractNumId="19" w15:restartNumberingAfterBreak="0">
     <w:nsid w:val="63656A05"/>
     <w:multiLevelType w:val="multilevel"/>
     <w:tmpl w:val="FF0CF644"/>
@@ -2394,7 +4200,233 @@
       </w:pPr>
     </w:lvl>
   </w:abstractNum>
-  <w:abstractNum w:abstractNumId="9" w15:restartNumberingAfterBreak="0">
+  <w:abstractNum w:abstractNumId="20" w15:restartNumberingAfterBreak="0">
+    <w:nsid w:val="64F26B5C"/>
+    <w:multiLevelType w:val="hybridMultilevel"/>
+    <w:tmpl w:val="DC3C9C8A"/>
+    <w:lvl w:ilvl="0" w:tplc="080C0001">
+      <w:start w:val="1"/>
+      <w:numFmt w:val="bullet"/>
+      <w:lvlText w:val=""/>
+      <w:lvlJc w:val="left"/>
+      <w:pPr>
+        <w:ind w:left="720" w:hanging="360"/>
+      </w:pPr>
+      <w:rPr>
+        <w:rFonts w:ascii="Symbol" w:hAnsi="Symbol" w:hint="default"/>
+      </w:rPr>
+    </w:lvl>
+    <w:lvl w:ilvl="1" w:tplc="FFFFFFFF">
+      <w:start w:val="1"/>
+      <w:numFmt w:val="bullet"/>
+      <w:lvlText w:val="o"/>
+      <w:lvlJc w:val="left"/>
+      <w:pPr>
+        <w:ind w:left="1440" w:hanging="360"/>
+      </w:pPr>
+      <w:rPr>
+        <w:rFonts w:ascii="Courier New" w:hAnsi="Courier New" w:cs="Courier New" w:hint="default"/>
+      </w:rPr>
+    </w:lvl>
+    <w:lvl w:ilvl="2" w:tplc="FFFFFFFF" w:tentative="1">
+      <w:start w:val="1"/>
+      <w:numFmt w:val="bullet"/>
+      <w:lvlText w:val=""/>
+      <w:lvlJc w:val="left"/>
+      <w:pPr>
+        <w:ind w:left="2160" w:hanging="360"/>
+      </w:pPr>
+      <w:rPr>
+        <w:rFonts w:ascii="Wingdings" w:hAnsi="Wingdings" w:hint="default"/>
+      </w:rPr>
+    </w:lvl>
+    <w:lvl w:ilvl="3" w:tplc="FFFFFFFF" w:tentative="1">
+      <w:start w:val="1"/>
+      <w:numFmt w:val="bullet"/>
+      <w:lvlText w:val=""/>
+      <w:lvlJc w:val="left"/>
+      <w:pPr>
+        <w:ind w:left="2880" w:hanging="360"/>
+      </w:pPr>
+      <w:rPr>
+        <w:rFonts w:ascii="Symbol" w:hAnsi="Symbol" w:hint="default"/>
+      </w:rPr>
+    </w:lvl>
+    <w:lvl w:ilvl="4" w:tplc="FFFFFFFF" w:tentative="1">
+      <w:start w:val="1"/>
+      <w:numFmt w:val="bullet"/>
+      <w:lvlText w:val="o"/>
+      <w:lvlJc w:val="left"/>
+      <w:pPr>
+        <w:ind w:left="3600" w:hanging="360"/>
+      </w:pPr>
+      <w:rPr>
+        <w:rFonts w:ascii="Courier New" w:hAnsi="Courier New" w:cs="Courier New" w:hint="default"/>
+      </w:rPr>
+    </w:lvl>
+    <w:lvl w:ilvl="5" w:tplc="FFFFFFFF" w:tentative="1">
+      <w:start w:val="1"/>
+      <w:numFmt w:val="bullet"/>
+      <w:lvlText w:val=""/>
+      <w:lvlJc w:val="left"/>
+      <w:pPr>
+        <w:ind w:left="4320" w:hanging="360"/>
+      </w:pPr>
+      <w:rPr>
+        <w:rFonts w:ascii="Wingdings" w:hAnsi="Wingdings" w:hint="default"/>
+      </w:rPr>
+    </w:lvl>
+    <w:lvl w:ilvl="6" w:tplc="FFFFFFFF" w:tentative="1">
+      <w:start w:val="1"/>
+      <w:numFmt w:val="bullet"/>
+      <w:lvlText w:val=""/>
+      <w:lvlJc w:val="left"/>
+      <w:pPr>
+        <w:ind w:left="5040" w:hanging="360"/>
+      </w:pPr>
+      <w:rPr>
+        <w:rFonts w:ascii="Symbol" w:hAnsi="Symbol" w:hint="default"/>
+      </w:rPr>
+    </w:lvl>
+    <w:lvl w:ilvl="7" w:tplc="FFFFFFFF" w:tentative="1">
+      <w:start w:val="1"/>
+      <w:numFmt w:val="bullet"/>
+      <w:lvlText w:val="o"/>
+      <w:lvlJc w:val="left"/>
+      <w:pPr>
+        <w:ind w:left="5760" w:hanging="360"/>
+      </w:pPr>
+      <w:rPr>
+        <w:rFonts w:ascii="Courier New" w:hAnsi="Courier New" w:cs="Courier New" w:hint="default"/>
+      </w:rPr>
+    </w:lvl>
+    <w:lvl w:ilvl="8" w:tplc="FFFFFFFF" w:tentative="1">
+      <w:start w:val="1"/>
+      <w:numFmt w:val="bullet"/>
+      <w:lvlText w:val=""/>
+      <w:lvlJc w:val="left"/>
+      <w:pPr>
+        <w:ind w:left="6480" w:hanging="360"/>
+      </w:pPr>
+      <w:rPr>
+        <w:rFonts w:ascii="Wingdings" w:hAnsi="Wingdings" w:hint="default"/>
+      </w:rPr>
+    </w:lvl>
+  </w:abstractNum>
+  <w:abstractNum w:abstractNumId="21" w15:restartNumberingAfterBreak="0">
+    <w:nsid w:val="726D0889"/>
+    <w:multiLevelType w:val="hybridMultilevel"/>
+    <w:tmpl w:val="36AE0BF4"/>
+    <w:lvl w:ilvl="0" w:tplc="080C0001">
+      <w:start w:val="1"/>
+      <w:numFmt w:val="bullet"/>
+      <w:lvlText w:val=""/>
+      <w:lvlJc w:val="left"/>
+      <w:pPr>
+        <w:ind w:left="720" w:hanging="360"/>
+      </w:pPr>
+      <w:rPr>
+        <w:rFonts w:ascii="Symbol" w:hAnsi="Symbol" w:hint="default"/>
+      </w:rPr>
+    </w:lvl>
+    <w:lvl w:ilvl="1" w:tplc="FFFFFFFF">
+      <w:start w:val="1"/>
+      <w:numFmt w:val="bullet"/>
+      <w:lvlText w:val="o"/>
+      <w:lvlJc w:val="left"/>
+      <w:pPr>
+        <w:ind w:left="1440" w:hanging="360"/>
+      </w:pPr>
+      <w:rPr>
+        <w:rFonts w:ascii="Courier New" w:hAnsi="Courier New" w:cs="Courier New" w:hint="default"/>
+      </w:rPr>
+    </w:lvl>
+    <w:lvl w:ilvl="2" w:tplc="FFFFFFFF" w:tentative="1">
+      <w:start w:val="1"/>
+      <w:numFmt w:val="bullet"/>
+      <w:lvlText w:val=""/>
+      <w:lvlJc w:val="left"/>
+      <w:pPr>
+        <w:ind w:left="2160" w:hanging="360"/>
+      </w:pPr>
+      <w:rPr>
+        <w:rFonts w:ascii="Wingdings" w:hAnsi="Wingdings" w:hint="default"/>
+      </w:rPr>
+    </w:lvl>
+    <w:lvl w:ilvl="3" w:tplc="FFFFFFFF" w:tentative="1">
+      <w:start w:val="1"/>
+      <w:numFmt w:val="bullet"/>
+      <w:lvlText w:val=""/>
+      <w:lvlJc w:val="left"/>
+      <w:pPr>
+        <w:ind w:left="2880" w:hanging="360"/>
+      </w:pPr>
+      <w:rPr>
+        <w:rFonts w:ascii="Symbol" w:hAnsi="Symbol" w:hint="default"/>
+      </w:rPr>
+    </w:lvl>
+    <w:lvl w:ilvl="4" w:tplc="FFFFFFFF" w:tentative="1">
+      <w:start w:val="1"/>
+      <w:numFmt w:val="bullet"/>
+      <w:lvlText w:val="o"/>
+      <w:lvlJc w:val="left"/>
+      <w:pPr>
+        <w:ind w:left="3600" w:hanging="360"/>
+      </w:pPr>
+      <w:rPr>
+        <w:rFonts w:ascii="Courier New" w:hAnsi="Courier New" w:cs="Courier New" w:hint="default"/>
+      </w:rPr>
+    </w:lvl>
+    <w:lvl w:ilvl="5" w:tplc="FFFFFFFF" w:tentative="1">
+      <w:start w:val="1"/>
+      <w:numFmt w:val="bullet"/>
+      <w:lvlText w:val=""/>
+      <w:lvlJc w:val="left"/>
+      <w:pPr>
+        <w:ind w:left="4320" w:hanging="360"/>
+      </w:pPr>
+      <w:rPr>
+        <w:rFonts w:ascii="Wingdings" w:hAnsi="Wingdings" w:hint="default"/>
+      </w:rPr>
+    </w:lvl>
+    <w:lvl w:ilvl="6" w:tplc="FFFFFFFF" w:tentative="1">
+      <w:start w:val="1"/>
+      <w:numFmt w:val="bullet"/>
+      <w:lvlText w:val=""/>
+      <w:lvlJc w:val="left"/>
+      <w:pPr>
+        <w:ind w:left="5040" w:hanging="360"/>
+      </w:pPr>
+      <w:rPr>
+        <w:rFonts w:ascii="Symbol" w:hAnsi="Symbol" w:hint="default"/>
+      </w:rPr>
+    </w:lvl>
+    <w:lvl w:ilvl="7" w:tplc="FFFFFFFF" w:tentative="1">
+      <w:start w:val="1"/>
+      <w:numFmt w:val="bullet"/>
+      <w:lvlText w:val="o"/>
+      <w:lvlJc w:val="left"/>
+      <w:pPr>
+        <w:ind w:left="5760" w:hanging="360"/>
+      </w:pPr>
+      <w:rPr>
+        <w:rFonts w:ascii="Courier New" w:hAnsi="Courier New" w:cs="Courier New" w:hint="default"/>
+      </w:rPr>
+    </w:lvl>
+    <w:lvl w:ilvl="8" w:tplc="FFFFFFFF" w:tentative="1">
+      <w:start w:val="1"/>
+      <w:numFmt w:val="bullet"/>
+      <w:lvlText w:val=""/>
+      <w:lvlJc w:val="left"/>
+      <w:pPr>
+        <w:ind w:left="6480" w:hanging="360"/>
+      </w:pPr>
+      <w:rPr>
+        <w:rFonts w:ascii="Wingdings" w:hAnsi="Wingdings" w:hint="default"/>
+      </w:rPr>
+    </w:lvl>
+  </w:abstractNum>
+  <w:abstractNum w:abstractNumId="22" w15:restartNumberingAfterBreak="0">
     <w:nsid w:val="7F192937"/>
     <w:multiLevelType w:val="hybridMultilevel"/>
     <w:tmpl w:val="027808E0"/>
@@ -2507,7 +4539,7 @@
       </w:rPr>
     </w:lvl>
   </w:abstractNum>
-  <w:abstractNum w:abstractNumId="10" w15:restartNumberingAfterBreak="0">
+  <w:abstractNum w:abstractNumId="23" w15:restartNumberingAfterBreak="0">
     <w:nsid w:val="7FF35D44"/>
     <w:multiLevelType w:val="multilevel"/>
     <w:tmpl w:val="FF0CF644"/>
@@ -2594,37 +4626,76 @@
     </w:lvl>
   </w:abstractNum>
   <w:num w:numId="1">
-    <w:abstractNumId w:val="5"/>
+    <w:abstractNumId w:val="7"/>
   </w:num>
   <w:num w:numId="2">
-    <w:abstractNumId w:val="9"/>
+    <w:abstractNumId w:val="22"/>
   </w:num>
   <w:num w:numId="3">
-    <w:abstractNumId w:val="2"/>
+    <w:abstractNumId w:val="3"/>
   </w:num>
   <w:num w:numId="4">
     <w:abstractNumId w:val="1"/>
   </w:num>
   <w:num w:numId="5">
-    <w:abstractNumId w:val="6"/>
+    <w:abstractNumId w:val="10"/>
   </w:num>
   <w:num w:numId="6">
-    <w:abstractNumId w:val="8"/>
+    <w:abstractNumId w:val="19"/>
   </w:num>
   <w:num w:numId="7">
-    <w:abstractNumId w:val="10"/>
+    <w:abstractNumId w:val="23"/>
   </w:num>
   <w:num w:numId="8">
-    <w:abstractNumId w:val="3"/>
+    <w:abstractNumId w:val="4"/>
   </w:num>
   <w:num w:numId="9">
     <w:abstractNumId w:val="0"/>
   </w:num>
   <w:num w:numId="10">
-    <w:abstractNumId w:val="4"/>
+    <w:abstractNumId w:val="5"/>
   </w:num>
   <w:num w:numId="11">
-    <w:abstractNumId w:val="7"/>
+    <w:abstractNumId w:val="17"/>
+  </w:num>
+  <w:num w:numId="12">
+    <w:abstractNumId w:val="11"/>
+  </w:num>
+  <w:num w:numId="13">
+    <w:abstractNumId w:val="14"/>
+  </w:num>
+  <w:num w:numId="14">
+    <w:abstractNumId w:val="18"/>
+  </w:num>
+  <w:num w:numId="15">
+    <w:abstractNumId w:val="15"/>
+  </w:num>
+  <w:num w:numId="16">
+    <w:abstractNumId w:val="16"/>
+  </w:num>
+  <w:num w:numId="17">
+    <w:abstractNumId w:val="12"/>
+  </w:num>
+  <w:num w:numId="18">
+    <w:abstractNumId w:val="20"/>
+  </w:num>
+  <w:num w:numId="19">
+    <w:abstractNumId w:val="21"/>
+  </w:num>
+  <w:num w:numId="20">
+    <w:abstractNumId w:val="13"/>
+  </w:num>
+  <w:num w:numId="21">
+    <w:abstractNumId w:val="8"/>
+  </w:num>
+  <w:num w:numId="22">
+    <w:abstractNumId w:val="9"/>
+  </w:num>
+  <w:num w:numId="23">
+    <w:abstractNumId w:val="6"/>
+  </w:num>
+  <w:num w:numId="24">
+    <w:abstractNumId w:val="2"/>
   </w:num>
 </w:numbering>
 </file>
@@ -3093,6 +5164,28 @@
       <w:szCs w:val="24"/>
     </w:rPr>
   </w:style>
+  <w:style w:type="paragraph" w:styleId="Heading4">
+    <w:name w:val="heading 4"/>
+    <w:basedOn w:val="Normal"/>
+    <w:next w:val="Normal"/>
+    <w:link w:val="Heading4Char"/>
+    <w:uiPriority w:val="9"/>
+    <w:unhideWhenUsed/>
+    <w:qFormat/>
+    <w:rsid w:val="003265BE"/>
+    <w:pPr>
+      <w:keepNext/>
+      <w:keepLines/>
+      <w:spacing w:before="40" w:after="0"/>
+      <w:outlineLvl w:val="3"/>
+    </w:pPr>
+    <w:rPr>
+      <w:rFonts w:asciiTheme="majorHAnsi" w:eastAsiaTheme="majorEastAsia" w:hAnsiTheme="majorHAnsi" w:cstheme="majorBidi"/>
+      <w:i/>
+      <w:iCs/>
+      <w:color w:val="2F5496" w:themeColor="accent1" w:themeShade="BF"/>
+    </w:rPr>
+  </w:style>
   <w:style w:type="character" w:default="1" w:styleId="DefaultParagraphFont">
     <w:name w:val="Default Paragraph Font"/>
     <w:uiPriority w:val="1"/>
@@ -3202,6 +5295,19 @@
       <w:color w:val="1F3763" w:themeColor="accent1" w:themeShade="7F"/>
       <w:sz w:val="24"/>
       <w:szCs w:val="24"/>
+    </w:rPr>
+  </w:style>
+  <w:style w:type="character" w:customStyle="1" w:styleId="Heading4Char">
+    <w:name w:val="Heading 4 Char"/>
+    <w:basedOn w:val="DefaultParagraphFont"/>
+    <w:link w:val="Heading4"/>
+    <w:uiPriority w:val="9"/>
+    <w:rsid w:val="003265BE"/>
+    <w:rPr>
+      <w:rFonts w:asciiTheme="majorHAnsi" w:eastAsiaTheme="majorEastAsia" w:hAnsiTheme="majorHAnsi" w:cstheme="majorBidi"/>
+      <w:i/>
+      <w:iCs/>
+      <w:color w:val="2F5496" w:themeColor="accent1" w:themeShade="BF"/>
     </w:rPr>
   </w:style>
 </w:styles>

</xml_diff>

<commit_message>
fin du document d'analyse
</commit_message>
<xml_diff>
--- a/Primeflix - CdC.docx
+++ b/Primeflix - CdC.docx
@@ -1,9 +1,10 @@
 
 <file path=word/document.xml><?xml version="1.0" encoding="utf-8"?>
-<w:document xmlns:wpc="http://schemas.microsoft.com/office/word/2010/wordprocessingCanvas" xmlns:cx="http://schemas.microsoft.com/office/drawing/2014/chartex" xmlns:cx1="http://schemas.microsoft.com/office/drawing/2015/9/8/chartex" xmlns:cx2="http://schemas.microsoft.com/office/drawing/2015/10/21/chartex" xmlns:cx3="http://schemas.microsoft.com/office/drawing/2016/5/9/chartex" xmlns:cx4="http://schemas.microsoft.com/office/drawing/2016/5/10/chartex" xmlns:cx5="http://schemas.microsoft.com/office/drawing/2016/5/11/chartex" xmlns:cx6="http://schemas.microsoft.com/office/drawing/2016/5/12/chartex" xmlns:cx7="http://schemas.microsoft.com/office/drawing/2016/5/13/chartex" xmlns:cx8="http://schemas.microsoft.com/office/drawing/2016/5/14/chartex" xmlns:mc="http://schemas.openxmlformats.org/markup-compatibility/2006" xmlns:aink="http://schemas.microsoft.com/office/drawing/2016/ink" xmlns:am3d="http://schemas.microsoft.com/office/drawing/2017/model3d" xmlns:o="urn:schemas-microsoft-com:office:office" xmlns:r="http://schemas.openxmlformats.org/officeDocument/2006/relationships" xmlns:m="http://schemas.openxmlformats.org/officeDocument/2006/math" xmlns:v="urn:schemas-microsoft-com:vml" xmlns:wp14="http://schemas.microsoft.com/office/word/2010/wordprocessingDrawing" xmlns:wp="http://schemas.openxmlformats.org/drawingml/2006/wordprocessingDrawing" xmlns:w10="urn:schemas-microsoft-com:office:word" xmlns:w="http://schemas.openxmlformats.org/wordprocessingml/2006/main" xmlns:w14="http://schemas.microsoft.com/office/word/2010/wordml" xmlns:w15="http://schemas.microsoft.com/office/word/2012/wordml" xmlns:w16cex="http://schemas.microsoft.com/office/word/2018/wordml/cex" xmlns:w16cid="http://schemas.microsoft.com/office/word/2016/wordml/cid" xmlns:w16="http://schemas.microsoft.com/office/word/2018/wordml" xmlns:w16sdtdh="http://schemas.microsoft.com/office/word/2020/wordml/sdtdatahash" xmlns:w16se="http://schemas.microsoft.com/office/word/2015/wordml/symex" xmlns:wpg="http://schemas.microsoft.com/office/word/2010/wordprocessingGroup" xmlns:wpi="http://schemas.microsoft.com/office/word/2010/wordprocessingInk" xmlns:wne="http://schemas.microsoft.com/office/word/2006/wordml" xmlns:wps="http://schemas.microsoft.com/office/word/2010/wordprocessingShape" mc:Ignorable="w14 w15 w16se w16cid w16 w16cex w16sdtdh wp14">
+<w:document xmlns:wpc="http://schemas.microsoft.com/office/word/2010/wordprocessingCanvas" xmlns:mc="http://schemas.openxmlformats.org/markup-compatibility/2006" xmlns:o="urn:schemas-microsoft-com:office:office" xmlns:r="http://schemas.openxmlformats.org/officeDocument/2006/relationships" xmlns:m="http://schemas.openxmlformats.org/officeDocument/2006/math" xmlns:v="urn:schemas-microsoft-com:vml" xmlns:wp14="http://schemas.microsoft.com/office/word/2010/wordprocessingDrawing" xmlns:wp="http://schemas.openxmlformats.org/drawingml/2006/wordprocessingDrawing" xmlns:w10="urn:schemas-microsoft-com:office:word" xmlns:w="http://schemas.openxmlformats.org/wordprocessingml/2006/main" xmlns:w14="http://schemas.microsoft.com/office/word/2010/wordml" xmlns:wpg="http://schemas.microsoft.com/office/word/2010/wordprocessingGroup" xmlns:wpi="http://schemas.microsoft.com/office/word/2010/wordprocessingInk" xmlns:wne="http://schemas.microsoft.com/office/word/2006/wordml" xmlns:wps="http://schemas.microsoft.com/office/word/2010/wordprocessingShape" mc:Ignorable="w14 wp14">
   <w:body>
     <w:p>
       <w:pPr>
+        <w:jc w:val="center"/>
         <w:rPr>
           <w:rFonts w:ascii="Arial" w:hAnsi="Arial" w:cs="Arial"/>
           <w:sz w:val="59"/>
@@ -33,7 +34,7 @@
     </w:p>
     <w:p>
       <w:pPr>
-        <w:pStyle w:val="Heading1"/>
+        <w:pStyle w:val="Titre1"/>
       </w:pPr>
       <w:r>
         <w:t>Plateforme web Prime</w:t>
@@ -48,7 +49,7 @@
     <w:p/>
     <w:p>
       <w:pPr>
-        <w:pStyle w:val="Heading2"/>
+        <w:pStyle w:val="Titre2"/>
         <w:numPr>
           <w:ilvl w:val="0"/>
           <w:numId w:val="1"/>
@@ -67,10 +68,30 @@
         <w:t>f</w:t>
       </w:r>
       <w:r>
-        <w:t xml:space="preserve">lix est une société internationale de location de films et de séries en supports physiques, basée à Londres. Fondée en 1989, cette entreprise possède une renommée mondiale dans </w:t>
-      </w:r>
-      <w:r>
-        <w:t xml:space="preserve">son domaine respectif car elle a commencé par la location de VHS puis de DVD et à l’heure actuelle de blu-rays. Malheureusement celle-ci fut réticente à suivre la vague du numérique dans la fin des années 2000 comme l’on fait la plupart de ses concurrents, se justifiant à l’époque par la perte de « chaleur » et de « magie » </w:t>
+        <w:t xml:space="preserve">lix est une société internationale de location de films et de séries en supports physiques basée à Londres. Fondée en 1989, cette entreprise possède une renommée mondiale dans </w:t>
+      </w:r>
+      <w:r>
+        <w:t>son domaine respectif car elle a commencé par la location de VHS puis de DVD et à l’heure actuelle</w:t>
+      </w:r>
+      <w:r>
+        <w:t>,</w:t>
+      </w:r>
+      <w:r>
+        <w:t xml:space="preserve"> de </w:t>
+      </w:r>
+      <w:proofErr w:type="spellStart"/>
+      <w:r>
+        <w:t>blu-ray</w:t>
+      </w:r>
+      <w:proofErr w:type="spellEnd"/>
+      <w:r>
+        <w:t>. Malheureusement</w:t>
+      </w:r>
+      <w:r>
+        <w:t>,</w:t>
+      </w:r>
+      <w:r>
+        <w:t xml:space="preserve"> celle-ci fut réticente à suivre la vague du numérique dans la fin des années 2000 comme l’on fait la plupart de ses concurrents, se justifiant à l’époque par la perte de « chaleur » et de « magie » </w:t>
       </w:r>
       <w:r>
         <w:t xml:space="preserve">pour l’utilisateur </w:t>
@@ -79,16 +100,61 @@
         <w:t xml:space="preserve">comparé </w:t>
       </w:r>
       <w:r>
-        <w:t>à la location physique dans des magasins franchisés. Aujourd’hui Primeflix regrette cette décision et a demandé à ses actionnaires un nouveau cycle d’investissement afin de ramener l’entreprise dans l’ère du temps, en comptant principalement sur sa renommée et son image de marque. Cependant Primeflix abandonne totalement l’idée de</w:t>
-      </w:r>
-      <w:r>
-        <w:t xml:space="preserve"> rentrer dans le monde du streaming car l’entrée dans ce milieu est difficile avec des concurrents comme Netflix, Disney et Amazon. C’est pourquoi Primeflix compte rester dans la niche qu’est la vente de films en supports physiques en développant un e-commerce de vente de blu-rays.</w:t>
+        <w:t xml:space="preserve">à </w:t>
+      </w:r>
+      <w:r>
+        <w:t>une</w:t>
+      </w:r>
+      <w:r>
+        <w:t xml:space="preserve"> location physique dans des magasins franchisés. Aujourd’hui</w:t>
+      </w:r>
+      <w:r>
+        <w:t>,</w:t>
+      </w:r>
+      <w:r>
+        <w:t xml:space="preserve"> </w:t>
+      </w:r>
+      <w:proofErr w:type="spellStart"/>
+      <w:r>
+        <w:t>Primeflix</w:t>
+      </w:r>
+      <w:proofErr w:type="spellEnd"/>
+      <w:r>
+        <w:t xml:space="preserve"> regrette cette décision et a demandé à ses actionnaires un nouveau cycle d’investissement afin de ramener l’entreprise dans l’ère du temps, en comptant principalement sur sa renommée et son image de marque. Cependant</w:t>
+      </w:r>
+      <w:r>
+        <w:t>,</w:t>
+      </w:r>
+      <w:r>
+        <w:t xml:space="preserve"> </w:t>
+      </w:r>
+      <w:proofErr w:type="spellStart"/>
+      <w:r>
+        <w:t>Primeflix</w:t>
+      </w:r>
+      <w:proofErr w:type="spellEnd"/>
+      <w:r>
+        <w:t xml:space="preserve"> abandonne totalement l’idée de</w:t>
+      </w:r>
+      <w:r>
+        <w:t xml:space="preserve"> rentrer dans le monde du streaming car l’entrée dans ce milieu est difficile avec des concurrents comme Netflix, Disney et Amazon. C’est pourquoi Primeflix compte rester dans la niche qu’est la vente de films en supports physiques en développant un</w:t>
+      </w:r>
+      <w:r>
+        <w:t xml:space="preserve"> e-commerce de vente de </w:t>
+      </w:r>
+      <w:proofErr w:type="spellStart"/>
+      <w:r>
+        <w:t>blu-ray</w:t>
+      </w:r>
+      <w:proofErr w:type="spellEnd"/>
+      <w:r>
+        <w:t>.</w:t>
       </w:r>
     </w:p>
     <w:p/>
     <w:p>
       <w:pPr>
-        <w:pStyle w:val="Heading2"/>
+        <w:pStyle w:val="Titre2"/>
         <w:numPr>
           <w:ilvl w:val="0"/>
           <w:numId w:val="1"/>
@@ -107,8 +173,16 @@
         </w:rPr>
       </w:pPr>
       <w:r>
-        <w:t>Primeflix souhaite mettre en place un e-commerce de vente de blu-rays</w:t>
-      </w:r>
+        <w:t>Primeflix souhaite mettre en place un</w:t>
+      </w:r>
+      <w:r>
+        <w:t xml:space="preserve"> e-commerce de vente de </w:t>
+      </w:r>
+      <w:proofErr w:type="spellStart"/>
+      <w:r>
+        <w:t>blu-ray</w:t>
+      </w:r>
+      <w:proofErr w:type="spellEnd"/>
       <w:r>
         <w:t xml:space="preserve">. Et cela en commençant par une plateforme de vente basique </w:t>
       </w:r>
@@ -126,7 +200,21 @@
           <w:rFonts w:cstheme="minorHAnsi"/>
           <w:shd w:val="clear" w:color="auto" w:fill="FFFFFF" w:themeFill="background1"/>
         </w:rPr>
-        <w:t xml:space="preserve">Ceci permettra de mettre en place les premières </w:t>
+        <w:t xml:space="preserve">Ceci permettra de </w:t>
+      </w:r>
+      <w:r>
+        <w:rPr>
+          <w:rFonts w:cstheme="minorHAnsi"/>
+          <w:shd w:val="clear" w:color="auto" w:fill="FFFFFF" w:themeFill="background1"/>
+        </w:rPr>
+        <w:t>poser</w:t>
+      </w:r>
+      <w:r>
+        <w:rPr>
+          <w:rFonts w:cstheme="minorHAnsi"/>
+          <w:shd w:val="clear" w:color="auto" w:fill="FFFFFF" w:themeFill="background1"/>
+        </w:rPr>
+        <w:t xml:space="preserve"> les premières </w:t>
       </w:r>
       <w:r>
         <w:rPr>
@@ -140,6 +228,13 @@
           <w:rFonts w:cstheme="minorHAnsi"/>
           <w:shd w:val="clear" w:color="auto" w:fill="FFFFFF" w:themeFill="background1"/>
         </w:rPr>
+        <w:t>s</w:t>
+      </w:r>
+      <w:r>
+        <w:rPr>
+          <w:rFonts w:cstheme="minorHAnsi"/>
+          <w:shd w:val="clear" w:color="auto" w:fill="FFFFFF" w:themeFill="background1"/>
+        </w:rPr>
         <w:t xml:space="preserve"> d’architecture et de développement permettant de construire des bases solides pour les autres plateformes à venir.</w:t>
       </w:r>
     </w:p>
@@ -168,7 +263,7 @@
     </w:p>
     <w:p>
       <w:pPr>
-        <w:pStyle w:val="ListParagraph"/>
+        <w:pStyle w:val="Paragraphedeliste"/>
         <w:numPr>
           <w:ilvl w:val="0"/>
           <w:numId w:val="2"/>
@@ -180,7 +275,7 @@
     </w:p>
     <w:p>
       <w:pPr>
-        <w:pStyle w:val="ListParagraph"/>
+        <w:pStyle w:val="Paragraphedeliste"/>
         <w:numPr>
           <w:ilvl w:val="0"/>
           <w:numId w:val="2"/>
@@ -192,7 +287,7 @@
     </w:p>
     <w:p>
       <w:pPr>
-        <w:pStyle w:val="ListParagraph"/>
+        <w:pStyle w:val="Paragraphedeliste"/>
         <w:numPr>
           <w:ilvl w:val="0"/>
           <w:numId w:val="2"/>
@@ -218,7 +313,7 @@
     </w:p>
     <w:p>
       <w:pPr>
-        <w:pStyle w:val="ListParagraph"/>
+        <w:pStyle w:val="Paragraphedeliste"/>
         <w:numPr>
           <w:ilvl w:val="0"/>
           <w:numId w:val="2"/>
@@ -231,7 +326,7 @@
     </w:p>
     <w:p>
       <w:pPr>
-        <w:pStyle w:val="ListParagraph"/>
+        <w:pStyle w:val="Paragraphedeliste"/>
         <w:numPr>
           <w:ilvl w:val="0"/>
           <w:numId w:val="2"/>
@@ -243,7 +338,7 @@
     </w:p>
     <w:p>
       <w:pPr>
-        <w:pStyle w:val="ListParagraph"/>
+        <w:pStyle w:val="Paragraphedeliste"/>
         <w:numPr>
           <w:ilvl w:val="0"/>
           <w:numId w:val="2"/>
@@ -257,7 +352,7 @@
     <w:p/>
     <w:p>
       <w:pPr>
-        <w:pStyle w:val="Heading2"/>
+        <w:pStyle w:val="Titre2"/>
         <w:numPr>
           <w:ilvl w:val="0"/>
           <w:numId w:val="1"/>
@@ -275,31 +370,40 @@
     </w:p>
     <w:p>
       <w:pPr>
-        <w:pStyle w:val="ListParagraph"/>
+        <w:pStyle w:val="Paragraphedeliste"/>
         <w:numPr>
           <w:ilvl w:val="0"/>
           <w:numId w:val="14"/>
         </w:numPr>
       </w:pPr>
       <w:r>
-        <w:t>Le produit minimum vital avec import et affichage des produits + gestions des utilisateurs ;</w:t>
-      </w:r>
-    </w:p>
-    <w:p>
-      <w:pPr>
-        <w:pStyle w:val="ListParagraph"/>
+        <w:t xml:space="preserve">Phase 1 - </w:t>
+      </w:r>
+      <w:r>
+        <w:t>Le produit minimum vital avec import et affichage des produi</w:t>
+      </w:r>
+      <w:r>
+        <w:t>ts + gestions des utilisateurs </w:t>
+      </w:r>
+    </w:p>
+    <w:p>
+      <w:pPr>
+        <w:pStyle w:val="Paragraphedeliste"/>
         <w:numPr>
           <w:ilvl w:val="0"/>
           <w:numId w:val="14"/>
         </w:numPr>
       </w:pPr>
       <w:r>
-        <w:t>Phase 2 - Interface d’administration + gestion des stocks ;</w:t>
-      </w:r>
-    </w:p>
-    <w:p>
-      <w:pPr>
-        <w:pStyle w:val="ListParagraph"/>
+        <w:t>Phase 2 - Interface d’admin</w:t>
+      </w:r>
+      <w:r>
+        <w:t>istration + gestion des stocks </w:t>
+      </w:r>
+    </w:p>
+    <w:p>
+      <w:pPr>
+        <w:pStyle w:val="Paragraphedeliste"/>
         <w:numPr>
           <w:ilvl w:val="0"/>
           <w:numId w:val="14"/>
@@ -315,7 +419,10 @@
         <w:t xml:space="preserve"> </w:t>
       </w:r>
       <w:r>
-        <w:t>Commandes, paiements et livraisons ;</w:t>
+        <w:t>Comm</w:t>
+      </w:r>
+      <w:r>
+        <w:t>andes, paiements et livraisons </w:t>
       </w:r>
     </w:p>
     <w:p/>
@@ -326,7 +433,7 @@
     </w:p>
     <w:p>
       <w:pPr>
-        <w:pStyle w:val="ListParagraph"/>
+        <w:pStyle w:val="Paragraphedeliste"/>
         <w:numPr>
           <w:ilvl w:val="0"/>
           <w:numId w:val="3"/>
@@ -334,21 +441,19 @@
       </w:pPr>
       <w:bookmarkStart w:id="0" w:name="_Hlk86496123"/>
       <w:r>
-        <w:t xml:space="preserve">Création d’un compte via un formulaire d’inscription ou automatique via compte facebook, google </w:t>
-      </w:r>
-      <w:proofErr w:type="gramStart"/>
-      <w:r>
-        <w:t>ou</w:t>
-      </w:r>
-      <w:proofErr w:type="gramEnd"/>
-      <w:r>
-        <w:t xml:space="preserve"> twitter.</w:t>
+        <w:t>Création d’un compte via un formulaire d’inscrip</w:t>
+      </w:r>
+      <w:r>
+        <w:t>tion ou automatique via compte Facebook, Google ou T</w:t>
+      </w:r>
+      <w:r>
+        <w:t>witter</w:t>
       </w:r>
       <w:bookmarkEnd w:id="0"/>
     </w:p>
     <w:p>
       <w:pPr>
-        <w:pStyle w:val="ListParagraph"/>
+        <w:pStyle w:val="Paragraphedeliste"/>
         <w:numPr>
           <w:ilvl w:val="0"/>
           <w:numId w:val="3"/>
@@ -356,12 +461,12 @@
       </w:pPr>
       <w:bookmarkStart w:id="1" w:name="_Hlk86496134"/>
       <w:r>
-        <w:t>Vue du compte utilisateur.</w:t>
-      </w:r>
-    </w:p>
-    <w:p>
-      <w:pPr>
-        <w:pStyle w:val="ListParagraph"/>
+        <w:t>Vue du compte utilisateur</w:t>
+      </w:r>
+    </w:p>
+    <w:p>
+      <w:pPr>
+        <w:pStyle w:val="Paragraphedeliste"/>
         <w:numPr>
           <w:ilvl w:val="0"/>
           <w:numId w:val="3"/>
@@ -370,12 +475,12 @@
       <w:bookmarkStart w:id="2" w:name="_Hlk86496138"/>
       <w:bookmarkEnd w:id="1"/>
       <w:r>
-        <w:t>Login et mot de passe perdu.</w:t>
-      </w:r>
-    </w:p>
-    <w:p>
-      <w:pPr>
-        <w:pStyle w:val="ListParagraph"/>
+        <w:t>Login et mot de passe perdu</w:t>
+      </w:r>
+    </w:p>
+    <w:p>
+      <w:pPr>
+        <w:pStyle w:val="Paragraphedeliste"/>
         <w:numPr>
           <w:ilvl w:val="0"/>
           <w:numId w:val="3"/>
@@ -384,12 +489,12 @@
       <w:bookmarkStart w:id="3" w:name="_Hlk86496142"/>
       <w:bookmarkEnd w:id="2"/>
       <w:r>
-        <w:t>Page de listing des produits.</w:t>
-      </w:r>
-    </w:p>
-    <w:p>
-      <w:pPr>
-        <w:pStyle w:val="ListParagraph"/>
+        <w:t>Page de listing des produits</w:t>
+      </w:r>
+    </w:p>
+    <w:p>
+      <w:pPr>
+        <w:pStyle w:val="Paragraphedeliste"/>
         <w:numPr>
           <w:ilvl w:val="0"/>
           <w:numId w:val="3"/>
@@ -398,12 +503,15 @@
       <w:bookmarkStart w:id="4" w:name="_Hlk86496146"/>
       <w:bookmarkEnd w:id="3"/>
       <w:r>
-        <w:t>Page de détail pour chaque produit.</w:t>
-      </w:r>
-    </w:p>
-    <w:p>
-      <w:pPr>
-        <w:pStyle w:val="ListParagraph"/>
+        <w:t>Pag</w:t>
+      </w:r>
+      <w:r>
+        <w:t>e de détail pour chaque produit</w:t>
+      </w:r>
+    </w:p>
+    <w:p>
+      <w:pPr>
+        <w:pStyle w:val="Paragraphedeliste"/>
         <w:numPr>
           <w:ilvl w:val="0"/>
           <w:numId w:val="3"/>
@@ -425,13 +533,16 @@
         <w:t>M</w:t>
       </w:r>
       <w:r>
-        <w:t xml:space="preserve">VP, </w:t>
-      </w:r>
-      <w:r>
-        <w:t>cependant</w:t>
-      </w:r>
-      <w:r>
-        <w:t>, elles feront parties du scope final. Cela signifie qu’il faudra anticiper l’ar</w:t>
+        <w:t>VP. C</w:t>
+      </w:r>
+      <w:r>
+        <w:t>ependant</w:t>
+      </w:r>
+      <w:r>
+        <w:t>, elles feront partie</w:t>
+      </w:r>
+      <w:r>
+        <w:t xml:space="preserve"> du scope final. Cela signifie qu’il faudra anticiper l’ar</w:t>
       </w:r>
       <w:r>
         <w:t xml:space="preserve">chitecture fonctionnelle sur base de ces dernières : </w:t>
@@ -439,7 +550,7 @@
     </w:p>
     <w:p>
       <w:pPr>
-        <w:pStyle w:val="ListParagraph"/>
+        <w:pStyle w:val="Paragraphedeliste"/>
         <w:numPr>
           <w:ilvl w:val="0"/>
           <w:numId w:val="2"/>
@@ -458,32 +569,32 @@
     </w:p>
     <w:p>
       <w:pPr>
-        <w:pStyle w:val="ListParagraph"/>
+        <w:pStyle w:val="Paragraphedeliste"/>
         <w:numPr>
           <w:ilvl w:val="1"/>
           <w:numId w:val="2"/>
         </w:numPr>
       </w:pPr>
-      <w:bookmarkStart w:id="6" w:name="_Hlk86496168"/>
-      <w:bookmarkStart w:id="7" w:name="_Hlk86496177"/>
+      <w:bookmarkStart w:id="6" w:name="_Hlk86496177"/>
+      <w:bookmarkStart w:id="7" w:name="_Hlk86496168"/>
       <w:r>
         <w:t>Accès à un back-</w:t>
       </w:r>
-      <w:bookmarkEnd w:id="7"/>
+      <w:bookmarkEnd w:id="6"/>
       <w:r>
         <w:t>office</w:t>
       </w:r>
     </w:p>
     <w:p>
       <w:pPr>
-        <w:pStyle w:val="ListParagraph"/>
+        <w:pStyle w:val="Paragraphedeliste"/>
         <w:numPr>
           <w:ilvl w:val="1"/>
           <w:numId w:val="2"/>
         </w:numPr>
       </w:pPr>
       <w:bookmarkStart w:id="8" w:name="_Hlk86496194"/>
-      <w:bookmarkEnd w:id="6"/>
+      <w:bookmarkEnd w:id="7"/>
       <w:r>
         <w:t>A</w:t>
       </w:r>
@@ -495,7 +606,7 @@
     </w:p>
     <w:p>
       <w:pPr>
-        <w:pStyle w:val="ListParagraph"/>
+        <w:pStyle w:val="Paragraphedeliste"/>
         <w:numPr>
           <w:ilvl w:val="1"/>
           <w:numId w:val="2"/>
@@ -510,7 +621,7 @@
     </w:p>
     <w:p>
       <w:pPr>
-        <w:pStyle w:val="ListParagraph"/>
+        <w:pStyle w:val="Paragraphedeliste"/>
         <w:numPr>
           <w:ilvl w:val="1"/>
           <w:numId w:val="2"/>
@@ -530,7 +641,7 @@
     </w:p>
     <w:p>
       <w:pPr>
-        <w:pStyle w:val="ListParagraph"/>
+        <w:pStyle w:val="Paragraphedeliste"/>
         <w:numPr>
           <w:ilvl w:val="1"/>
           <w:numId w:val="2"/>
@@ -553,7 +664,7 @@
     </w:p>
     <w:p>
       <w:pPr>
-        <w:pStyle w:val="ListParagraph"/>
+        <w:pStyle w:val="Paragraphedeliste"/>
         <w:numPr>
           <w:ilvl w:val="0"/>
           <w:numId w:val="2"/>
@@ -572,7 +683,7 @@
     </w:p>
     <w:p>
       <w:pPr>
-        <w:pStyle w:val="ListParagraph"/>
+        <w:pStyle w:val="Paragraphedeliste"/>
         <w:numPr>
           <w:ilvl w:val="1"/>
           <w:numId w:val="2"/>
@@ -586,7 +697,7 @@
     </w:p>
     <w:p>
       <w:pPr>
-        <w:pStyle w:val="ListParagraph"/>
+        <w:pStyle w:val="Paragraphedeliste"/>
         <w:numPr>
           <w:ilvl w:val="1"/>
           <w:numId w:val="2"/>
@@ -600,7 +711,7 @@
     </w:p>
     <w:p>
       <w:pPr>
-        <w:pStyle w:val="ListParagraph"/>
+        <w:pStyle w:val="Paragraphedeliste"/>
         <w:numPr>
           <w:ilvl w:val="1"/>
           <w:numId w:val="2"/>
@@ -617,7 +728,7 @@
     </w:p>
     <w:p>
       <w:pPr>
-        <w:pStyle w:val="ListParagraph"/>
+        <w:pStyle w:val="Paragraphedeliste"/>
         <w:numPr>
           <w:ilvl w:val="1"/>
           <w:numId w:val="2"/>
@@ -639,7 +750,7 @@
     <w:p/>
     <w:p>
       <w:pPr>
-        <w:pStyle w:val="Heading2"/>
+        <w:pStyle w:val="Titre2"/>
         <w:numPr>
           <w:ilvl w:val="0"/>
           <w:numId w:val="1"/>
@@ -652,12 +763,12 @@
     </w:p>
     <w:p>
       <w:pPr>
-        <w:pStyle w:val="Heading3"/>
-      </w:pPr>
-    </w:p>
-    <w:p>
-      <w:pPr>
-        <w:pStyle w:val="Heading3"/>
+        <w:pStyle w:val="Titre3"/>
+      </w:pPr>
+    </w:p>
+    <w:p>
+      <w:pPr>
+        <w:pStyle w:val="Titre3"/>
         <w:numPr>
           <w:ilvl w:val="0"/>
           <w:numId w:val="10"/>
@@ -672,280 +783,330 @@
         <w:t>Chaque utilisateur pourra créer un compte à son nom via un formulaire sur le site</w:t>
       </w:r>
       <w:r>
-        <w:t xml:space="preserve"> ou en utilisant facebook, google </w:t>
+        <w:t xml:space="preserve"> ou en utilisant Facebook, Google ou T</w:t>
+      </w:r>
+      <w:r>
+        <w:t>witter.</w:t>
+      </w:r>
+    </w:p>
+    <w:p>
+      <w:r>
+        <w:t xml:space="preserve">Si l’utilisateur crée son compte via le formulaire, il devra donner des indications sur </w:t>
+      </w:r>
+      <w:r>
+        <w:t>son identité</w:t>
+      </w:r>
+      <w:r>
+        <w:t xml:space="preserve"> (nom, prénom, âge, pays).</w:t>
+      </w:r>
+    </w:p>
+    <w:p/>
+    <w:p>
+      <w:pPr>
+        <w:pStyle w:val="Titre3"/>
+        <w:numPr>
+          <w:ilvl w:val="0"/>
+          <w:numId w:val="10"/>
+        </w:numPr>
+      </w:pPr>
+      <w:r>
+        <w:t>Vue du compte utilisateur</w:t>
+      </w:r>
+    </w:p>
+    <w:p>
+      <w:r>
+        <w:t>L’utilisateur</w:t>
+      </w:r>
+      <w:r>
+        <w:t xml:space="preserve">, </w:t>
+      </w:r>
+      <w:r>
+        <w:t>une fois connecté</w:t>
+      </w:r>
+      <w:r>
+        <w:t>,</w:t>
+      </w:r>
+      <w:r>
+        <w:t xml:space="preserve"> aura accès à un </w:t>
+      </w:r>
+      <w:proofErr w:type="spellStart"/>
+      <w:r>
+        <w:t>dashboard</w:t>
+      </w:r>
+      <w:proofErr w:type="spellEnd"/>
+      <w:r>
+        <w:t xml:space="preserve"> reprenant :</w:t>
+      </w:r>
+    </w:p>
+    <w:p>
+      <w:pPr>
+        <w:pStyle w:val="Paragraphedeliste"/>
+        <w:numPr>
+          <w:ilvl w:val="0"/>
+          <w:numId w:val="2"/>
+        </w:numPr>
+      </w:pPr>
+      <w:r>
+        <w:t>Ses informations personnel</w:t>
+      </w:r>
+      <w:r>
+        <w:t>les (email, adresse, téléphone)</w:t>
+      </w:r>
+    </w:p>
+    <w:p>
+      <w:pPr>
+        <w:pStyle w:val="Paragraphedeliste"/>
+        <w:numPr>
+          <w:ilvl w:val="0"/>
+          <w:numId w:val="2"/>
+        </w:numPr>
+      </w:pPr>
+      <w:r>
+        <w:t>Les dernières commandes passées</w:t>
+      </w:r>
+    </w:p>
+    <w:p>
+      <w:r>
+        <w:t>Les point</w:t>
+      </w:r>
+      <w:r>
+        <w:t>s</w:t>
+      </w:r>
+      <w:r>
+        <w:t xml:space="preserve"> de menu du </w:t>
+      </w:r>
+      <w:proofErr w:type="spellStart"/>
+      <w:r>
+        <w:t>dashboard</w:t>
+      </w:r>
+      <w:proofErr w:type="spellEnd"/>
+      <w:r>
+        <w:t xml:space="preserve"> son</w:t>
+      </w:r>
+      <w:r>
+        <w:t>t</w:t>
+      </w:r>
+      <w:r>
+        <w:t xml:space="preserve"> accessibles dans un menu dépliant vertical sur le côté gauche du site.</w:t>
+      </w:r>
+    </w:p>
+    <w:p>
+      <w:pPr>
+        <w:pStyle w:val="Titre3"/>
+        <w:numPr>
+          <w:ilvl w:val="0"/>
+          <w:numId w:val="10"/>
+        </w:numPr>
+      </w:pPr>
+      <w:r>
+        <w:t>Login et mot de passe perdu</w:t>
+      </w:r>
+    </w:p>
+    <w:p>
+      <w:r>
+        <w:t>Si l’utilisateur a perdu son mot de passe, il a la possibilité de faire une procédure pour modifier son mot de passe.</w:t>
+      </w:r>
+    </w:p>
+    <w:p>
+      <w:r>
+        <w:t>L’utilisateur sera alors invité à entrer son adresse email. Un email lui sera alors envoyé l’invitant à cliquer sur un lien qui lui permettra alors de choisir un nouveau mot de passe.</w:t>
+      </w:r>
+    </w:p>
+    <w:p/>
+    <w:p>
+      <w:pPr>
+        <w:pStyle w:val="Titre3"/>
+        <w:numPr>
+          <w:ilvl w:val="0"/>
+          <w:numId w:val="10"/>
+        </w:numPr>
+      </w:pPr>
+      <w:r>
+        <w:t>Page de listing des produits</w:t>
+      </w:r>
+    </w:p>
+    <w:p>
+      <w:r>
+        <w:t xml:space="preserve">Cette page affichera la liste </w:t>
+      </w:r>
+      <w:r>
+        <w:t xml:space="preserve">des </w:t>
+      </w:r>
+      <w:r>
+        <w:t>produits qui existent sur le site. Chaque produit est représenté par une image (l</w:t>
+      </w:r>
+      <w:r>
+        <w:t>a cover) et le titre du blu-ray. Cette page inclura les filtres suivants :</w:t>
+      </w:r>
+    </w:p>
+    <w:p>
+      <w:pPr>
+        <w:pStyle w:val="Paragraphedeliste"/>
+        <w:numPr>
+          <w:ilvl w:val="0"/>
+          <w:numId w:val="2"/>
+        </w:numPr>
+      </w:pPr>
+      <w:r>
+        <w:t>Disponibilité (disponible oui/non)</w:t>
+      </w:r>
+    </w:p>
+    <w:p>
+      <w:pPr>
+        <w:pStyle w:val="Paragraphedeliste"/>
+        <w:numPr>
+          <w:ilvl w:val="0"/>
+          <w:numId w:val="2"/>
+        </w:numPr>
+      </w:pPr>
+      <w:r>
+        <w:t>Catégorie (</w:t>
+      </w:r>
+      <w:r>
+        <w:t>multichoix</w:t>
+      </w:r>
+      <w:r>
+        <w:t xml:space="preserve"> inclusif)</w:t>
+      </w:r>
+    </w:p>
+    <w:p>
+      <w:pPr>
+        <w:pStyle w:val="Paragraphedeliste"/>
+        <w:numPr>
+          <w:ilvl w:val="0"/>
+          <w:numId w:val="2"/>
+        </w:numPr>
+      </w:pPr>
+      <w:r>
+        <w:t>Prix (ASC/DESC)</w:t>
+      </w:r>
+    </w:p>
+    <w:p>
+      <w:pPr>
+        <w:pStyle w:val="Paragraphedeliste"/>
+        <w:numPr>
+          <w:ilvl w:val="0"/>
+          <w:numId w:val="2"/>
+        </w:numPr>
+      </w:pPr>
+      <w:r>
+        <w:t>Ordre alphabétique (ASC/DESC)</w:t>
+      </w:r>
+    </w:p>
+    <w:p/>
+    <w:p>
+      <w:pPr>
+        <w:pStyle w:val="Titre3"/>
+        <w:numPr>
+          <w:ilvl w:val="0"/>
+          <w:numId w:val="10"/>
+        </w:numPr>
+      </w:pPr>
+      <w:r>
+        <w:t>Page de détail d’un produit</w:t>
+      </w:r>
+    </w:p>
+    <w:p>
+      <w:r>
+        <w:t xml:space="preserve">Cette page affichera le détail </w:t>
+      </w:r>
+      <w:r>
+        <w:t>d’un blu-ray existant sur le site. On pourra y trouver plusieurs informations génériques tel</w:t>
+      </w:r>
+      <w:r>
+        <w:t>les</w:t>
+      </w:r>
+      <w:r>
+        <w:t xml:space="preserve"> que la disponibilité dans le stock, le prix, le titre et </w:t>
       </w:r>
       <w:proofErr w:type="gramStart"/>
       <w:r>
-        <w:t>ou</w:t>
+        <w:t>la</w:t>
       </w:r>
       <w:proofErr w:type="gramEnd"/>
       <w:r>
-        <w:t xml:space="preserve"> twitter.</w:t>
-      </w:r>
-    </w:p>
-    <w:p>
-      <w:r>
-        <w:t>Si l’utilisateur crée son compte via le formulaire, il devra donner des indications sur qui il est (nom, prénom, âge, pays).</w:t>
-      </w:r>
+        <w:t xml:space="preserve"> cover du blu-ray. Mais on pourra aussi y trouver des informations plus détaillées comme : </w:t>
+      </w:r>
+    </w:p>
+    <w:p>
+      <w:pPr>
+        <w:pStyle w:val="Paragraphedeliste"/>
+        <w:numPr>
+          <w:ilvl w:val="0"/>
+          <w:numId w:val="2"/>
+        </w:numPr>
+      </w:pPr>
+      <w:r>
+        <w:t>Une intégration de la bande annonce du blu-ray sur la page via un site de streaming externe</w:t>
+      </w:r>
+      <w:r>
+        <w:t xml:space="preserve"> (</w:t>
+      </w:r>
+      <w:proofErr w:type="spellStart"/>
+      <w:r>
+        <w:t>youtube</w:t>
+      </w:r>
+      <w:proofErr w:type="spellEnd"/>
+      <w:r>
+        <w:t>)</w:t>
+      </w:r>
+    </w:p>
+    <w:p>
+      <w:pPr>
+        <w:pStyle w:val="Paragraphedeliste"/>
+        <w:numPr>
+          <w:ilvl w:val="0"/>
+          <w:numId w:val="2"/>
+        </w:numPr>
+      </w:pPr>
+      <w:r>
+        <w:t>Un lien vers la fiche descriptive du média sur imdb.com.</w:t>
+      </w:r>
+    </w:p>
+    <w:p>
+      <w:pPr>
+        <w:pStyle w:val="Paragraphedeliste"/>
+        <w:numPr>
+          <w:ilvl w:val="0"/>
+          <w:numId w:val="2"/>
+        </w:numPr>
+      </w:pPr>
+      <w:r>
+        <w:t>Un formulaire pour noter ou</w:t>
+      </w:r>
+      <w:r>
+        <w:t xml:space="preserve"> donner son avis sur le </w:t>
+      </w:r>
+      <w:proofErr w:type="spellStart"/>
+      <w:r>
+        <w:t>blu-ray</w:t>
+      </w:r>
+      <w:proofErr w:type="spellEnd"/>
+    </w:p>
+    <w:p>
+      <w:pPr>
+        <w:pStyle w:val="Paragraphedeliste"/>
+        <w:numPr>
+          <w:ilvl w:val="0"/>
+          <w:numId w:val="2"/>
+        </w:numPr>
+      </w:pPr>
+      <w:r>
+        <w:t>Une moyenne de la note des utilisateurs du site et la liste d</w:t>
+      </w:r>
+      <w:r>
+        <w:t xml:space="preserve">es avis déposés pour ce </w:t>
+      </w:r>
+      <w:proofErr w:type="spellStart"/>
+      <w:r>
+        <w:t>blu-ray</w:t>
+      </w:r>
+      <w:proofErr w:type="spellEnd"/>
     </w:p>
     <w:p/>
     <w:p>
       <w:pPr>
-        <w:pStyle w:val="Heading3"/>
-        <w:numPr>
-          <w:ilvl w:val="0"/>
-          <w:numId w:val="10"/>
-        </w:numPr>
-      </w:pPr>
-      <w:r>
-        <w:t>Vue du compte utilisateur</w:t>
-      </w:r>
-    </w:p>
-    <w:p>
-      <w:r>
-        <w:t xml:space="preserve">L’utilisateur une fois connecté aura accès à un </w:t>
-      </w:r>
-      <w:proofErr w:type="spellStart"/>
-      <w:r>
-        <w:t>dashboard</w:t>
-      </w:r>
-      <w:proofErr w:type="spellEnd"/>
-      <w:r>
-        <w:t xml:space="preserve"> reprenant :</w:t>
-      </w:r>
-    </w:p>
-    <w:p>
-      <w:pPr>
-        <w:pStyle w:val="ListParagraph"/>
-        <w:numPr>
-          <w:ilvl w:val="0"/>
-          <w:numId w:val="2"/>
-        </w:numPr>
-      </w:pPr>
-      <w:r>
-        <w:t>Ses informations personnelles (email, adresse, téléphone).</w:t>
-      </w:r>
-    </w:p>
-    <w:p>
-      <w:pPr>
-        <w:pStyle w:val="ListParagraph"/>
-        <w:numPr>
-          <w:ilvl w:val="0"/>
-          <w:numId w:val="2"/>
-        </w:numPr>
-      </w:pPr>
-      <w:r>
-        <w:t>Les dernières commandes passées.</w:t>
-      </w:r>
-    </w:p>
-    <w:p>
-      <w:r>
-        <w:t xml:space="preserve">Les point de menu du </w:t>
-      </w:r>
-      <w:proofErr w:type="spellStart"/>
-      <w:r>
-        <w:t>dashboard</w:t>
-      </w:r>
-      <w:proofErr w:type="spellEnd"/>
-      <w:r>
-        <w:t xml:space="preserve"> </w:t>
-      </w:r>
-      <w:proofErr w:type="spellStart"/>
-      <w:r>
-        <w:t>son</w:t>
-      </w:r>
-      <w:proofErr w:type="spellEnd"/>
-      <w:r>
-        <w:t xml:space="preserve"> accessibles dans un menu dépliant vertical sur le côté gauche du site.</w:t>
-      </w:r>
-    </w:p>
-    <w:p>
-      <w:pPr>
-        <w:pStyle w:val="Heading3"/>
-        <w:numPr>
-          <w:ilvl w:val="0"/>
-          <w:numId w:val="10"/>
-        </w:numPr>
-      </w:pPr>
-      <w:r>
-        <w:t>Login et mot de passe perdu</w:t>
-      </w:r>
-    </w:p>
-    <w:p>
-      <w:r>
-        <w:t>Si l’utilisateur a perdu son mot de passe, il a la possibilité de faire une procédure pour modifier son mot de passe.</w:t>
-      </w:r>
-    </w:p>
-    <w:p>
-      <w:r>
-        <w:t>L’utilisateur sera alors invité à entrer son adresse email. Un email lui sera alors envoyé l’invitant à cliquer sur un lien qui lui permettra alors de choisir un nouveau mot de passe.</w:t>
-      </w:r>
-    </w:p>
-    <w:p/>
-    <w:p>
-      <w:pPr>
-        <w:pStyle w:val="Heading3"/>
-        <w:numPr>
-          <w:ilvl w:val="0"/>
-          <w:numId w:val="10"/>
-        </w:numPr>
-      </w:pPr>
-      <w:r>
-        <w:t>Page de listing des produits</w:t>
-      </w:r>
-    </w:p>
-    <w:p>
-      <w:r>
-        <w:t xml:space="preserve">Cette page affichera la liste </w:t>
-      </w:r>
-      <w:r>
-        <w:t xml:space="preserve">des </w:t>
-      </w:r>
-      <w:r>
-        <w:t>produits qui existent sur le site. Chaque produit est représenté par une image (l</w:t>
-      </w:r>
-      <w:r>
-        <w:t>a cover) et le titre du blu-ray. Cette page inclura les filtres suivants :</w:t>
-      </w:r>
-    </w:p>
-    <w:p>
-      <w:pPr>
-        <w:pStyle w:val="ListParagraph"/>
-        <w:numPr>
-          <w:ilvl w:val="0"/>
-          <w:numId w:val="2"/>
-        </w:numPr>
-      </w:pPr>
-      <w:r>
-        <w:t>Disponibilité (disponible oui/non)</w:t>
-      </w:r>
-    </w:p>
-    <w:p>
-      <w:pPr>
-        <w:pStyle w:val="ListParagraph"/>
-        <w:numPr>
-          <w:ilvl w:val="0"/>
-          <w:numId w:val="2"/>
-        </w:numPr>
-      </w:pPr>
-      <w:r>
-        <w:t>Catégorie (</w:t>
-      </w:r>
-      <w:r>
-        <w:t>multichoix</w:t>
-      </w:r>
-      <w:r>
-        <w:t xml:space="preserve"> inclusif)</w:t>
-      </w:r>
-    </w:p>
-    <w:p>
-      <w:pPr>
-        <w:pStyle w:val="ListParagraph"/>
-        <w:numPr>
-          <w:ilvl w:val="0"/>
-          <w:numId w:val="2"/>
-        </w:numPr>
-      </w:pPr>
-      <w:r>
-        <w:t>Prix (ASC/DESC)</w:t>
-      </w:r>
-    </w:p>
-    <w:p>
-      <w:pPr>
-        <w:pStyle w:val="ListParagraph"/>
-        <w:numPr>
-          <w:ilvl w:val="0"/>
-          <w:numId w:val="2"/>
-        </w:numPr>
-      </w:pPr>
-      <w:r>
-        <w:t>Ordre alphabétique (ASC/DESC)</w:t>
-      </w:r>
-    </w:p>
-    <w:p/>
-    <w:p>
-      <w:pPr>
-        <w:pStyle w:val="Heading3"/>
-        <w:numPr>
-          <w:ilvl w:val="0"/>
-          <w:numId w:val="10"/>
-        </w:numPr>
-      </w:pPr>
-      <w:r>
-        <w:t>Page de détail d’un produit</w:t>
-      </w:r>
-    </w:p>
-    <w:p>
-      <w:r>
-        <w:t xml:space="preserve">Cette page affichera le détail </w:t>
-      </w:r>
-      <w:r>
-        <w:t xml:space="preserve">d’un blu-ray existant sur le site. On pourra y trouver plusieurs informations génériques tel que la disponibilité dans le stock, le prix, le titre et la cover du blu-ray. Mais on pourra aussi y trouver des informations plus détaillées comme : </w:t>
-      </w:r>
-    </w:p>
-    <w:p>
-      <w:pPr>
-        <w:pStyle w:val="ListParagraph"/>
-        <w:numPr>
-          <w:ilvl w:val="0"/>
-          <w:numId w:val="2"/>
-        </w:numPr>
-      </w:pPr>
-      <w:r>
-        <w:t>Une intégration de la bande annonce du blu-ray sur la page via un site de streaming externe</w:t>
-      </w:r>
-      <w:r>
-        <w:t xml:space="preserve"> (</w:t>
-      </w:r>
-      <w:proofErr w:type="spellStart"/>
-      <w:r>
-        <w:t>youtube</w:t>
-      </w:r>
-      <w:proofErr w:type="spellEnd"/>
-      <w:r>
-        <w:t>).</w:t>
-      </w:r>
-    </w:p>
-    <w:p>
-      <w:pPr>
-        <w:pStyle w:val="ListParagraph"/>
-        <w:numPr>
-          <w:ilvl w:val="0"/>
-          <w:numId w:val="2"/>
-        </w:numPr>
-      </w:pPr>
-      <w:r>
-        <w:t>Un lien vers la fiche descriptive du média sur imdb.com.</w:t>
-      </w:r>
-    </w:p>
-    <w:p>
-      <w:pPr>
-        <w:pStyle w:val="ListParagraph"/>
-        <w:numPr>
-          <w:ilvl w:val="0"/>
-          <w:numId w:val="2"/>
-        </w:numPr>
-      </w:pPr>
-      <w:r>
-        <w:t>Un formulaire pour noter ou donner son avis sur le blu-ray.</w:t>
-      </w:r>
-    </w:p>
-    <w:p>
-      <w:pPr>
-        <w:pStyle w:val="ListParagraph"/>
-        <w:numPr>
-          <w:ilvl w:val="0"/>
-          <w:numId w:val="2"/>
-        </w:numPr>
-      </w:pPr>
-      <w:r>
-        <w:t>Une moyenne de la note des utilisateurs du site et la liste des avis déposés pour ce blu-ray.</w:t>
-      </w:r>
-    </w:p>
-    <w:p/>
-    <w:p>
-      <w:pPr>
-        <w:pStyle w:val="Heading3"/>
+        <w:pStyle w:val="Titre3"/>
         <w:numPr>
           <w:ilvl w:val="0"/>
           <w:numId w:val="10"/>
@@ -958,19 +1119,28 @@
     </w:p>
     <w:p>
       <w:r>
-        <w:t>Primeflix fournira au prestataire une liste des produits existants dans leurs stocks, cette liste sera exportée au format CSV depuis l’ERP de Primeflix.</w:t>
+        <w:t>Primeflix fournira au prestataire une liste des produ</w:t>
+      </w:r>
+      <w:r>
+        <w:t>its existants dans leurs stocks. C</w:t>
+      </w:r>
+      <w:r>
+        <w:t>ette liste sera exportée au format CSV depuis l’ERP de Primeflix.</w:t>
       </w:r>
       <w:r>
         <w:t xml:space="preserve"> Une fois réceptionnée</w:t>
       </w:r>
       <w:r>
+        <w:t>,</w:t>
+      </w:r>
+      <w:r>
         <w:t xml:space="preserve"> cette liste sera directement importée dans la base de données de l’e-commerce afin d’alimenter une première fois le contenu du site.</w:t>
       </w:r>
     </w:p>
     <w:p/>
     <w:p>
       <w:pPr>
-        <w:pStyle w:val="Heading2"/>
+        <w:pStyle w:val="Titre2"/>
         <w:numPr>
           <w:ilvl w:val="0"/>
           <w:numId w:val="1"/>
@@ -983,7 +1153,7 @@
     <w:p/>
     <w:p>
       <w:pPr>
-        <w:pStyle w:val="Heading3"/>
+        <w:pStyle w:val="Titre3"/>
         <w:numPr>
           <w:ilvl w:val="0"/>
           <w:numId w:val="11"/>
@@ -1003,19 +1173,22 @@
     </w:p>
     <w:p>
       <w:pPr>
-        <w:pStyle w:val="ListParagraph"/>
+        <w:pStyle w:val="Paragraphedeliste"/>
         <w:numPr>
           <w:ilvl w:val="0"/>
           <w:numId w:val="2"/>
         </w:numPr>
       </w:pPr>
       <w:r>
-        <w:t>Client : un utilisateur enregistré simple.</w:t>
-      </w:r>
-    </w:p>
-    <w:p>
-      <w:pPr>
-        <w:pStyle w:val="ListParagraph"/>
+        <w:t>Client : u</w:t>
+      </w:r>
+      <w:r>
+        <w:t>n utilisateur enregistré simple</w:t>
+      </w:r>
+    </w:p>
+    <w:p>
+      <w:pPr>
+        <w:pStyle w:val="Paragraphedeliste"/>
         <w:numPr>
           <w:ilvl w:val="0"/>
           <w:numId w:val="2"/>
@@ -1027,7 +1200,7 @@
     </w:p>
     <w:p>
       <w:pPr>
-        <w:pStyle w:val="ListParagraph"/>
+        <w:pStyle w:val="Paragraphedeliste"/>
         <w:numPr>
           <w:ilvl w:val="0"/>
           <w:numId w:val="2"/>
@@ -1037,21 +1210,13 @@
         <w:t>Administrateur : un utilisateur qui a une gestion totale du site. Il a des droits supplémentaires à ceux du gestionnaire de contenu tels que </w:t>
       </w:r>
       <w:r>
-        <w:t xml:space="preserve">la gestion des comptes utilisateurs et </w:t>
-      </w:r>
-      <w:proofErr w:type="gramStart"/>
-      <w:r>
-        <w:t>la</w:t>
-      </w:r>
-      <w:proofErr w:type="gramEnd"/>
-      <w:r>
-        <w:t xml:space="preserve"> gestion/historique des commandes.</w:t>
+        <w:t>la gestion des comptes utilisateurs et la gestion/historique des commandes.</w:t>
       </w:r>
     </w:p>
     <w:p/>
     <w:p>
       <w:pPr>
-        <w:pStyle w:val="Heading3"/>
+        <w:pStyle w:val="Titre3"/>
         <w:numPr>
           <w:ilvl w:val="0"/>
           <w:numId w:val="11"/>
@@ -1080,7 +1245,7 @@
     </w:p>
     <w:p>
       <w:pPr>
-        <w:pStyle w:val="ListParagraph"/>
+        <w:pStyle w:val="Paragraphedeliste"/>
         <w:numPr>
           <w:ilvl w:val="0"/>
           <w:numId w:val="15"/>
@@ -1092,7 +1257,7 @@
     </w:p>
     <w:p>
       <w:pPr>
-        <w:pStyle w:val="ListParagraph"/>
+        <w:pStyle w:val="Paragraphedeliste"/>
         <w:numPr>
           <w:ilvl w:val="0"/>
           <w:numId w:val="15"/>
@@ -1104,7 +1269,7 @@
     </w:p>
     <w:p>
       <w:pPr>
-        <w:pStyle w:val="ListParagraph"/>
+        <w:pStyle w:val="Paragraphedeliste"/>
         <w:numPr>
           <w:ilvl w:val="0"/>
           <w:numId w:val="15"/>
@@ -1116,7 +1281,7 @@
     </w:p>
     <w:p>
       <w:pPr>
-        <w:pStyle w:val="ListParagraph"/>
+        <w:pStyle w:val="Paragraphedeliste"/>
         <w:numPr>
           <w:ilvl w:val="0"/>
           <w:numId w:val="15"/>
@@ -1128,7 +1293,7 @@
     </w:p>
     <w:p>
       <w:pPr>
-        <w:pStyle w:val="ListParagraph"/>
+        <w:pStyle w:val="Paragraphedeliste"/>
         <w:numPr>
           <w:ilvl w:val="0"/>
           <w:numId w:val="15"/>
@@ -1140,7 +1305,7 @@
     </w:p>
     <w:p>
       <w:pPr>
-        <w:pStyle w:val="ListParagraph"/>
+        <w:pStyle w:val="Paragraphedeliste"/>
         <w:numPr>
           <w:ilvl w:val="0"/>
           <w:numId w:val="15"/>
@@ -1152,7 +1317,7 @@
     </w:p>
     <w:p>
       <w:pPr>
-        <w:pStyle w:val="ListParagraph"/>
+        <w:pStyle w:val="Paragraphedeliste"/>
       </w:pPr>
     </w:p>
     <w:p>
@@ -1163,12 +1328,18 @@
         <w:t xml:space="preserve"> aussi</w:t>
       </w:r>
       <w:r>
-        <w:t xml:space="preserve"> sur cette page une table qui liste les produits existants sur le site. Cette liste sera paginée et contiendra les colonnes suivantes :</w:t>
-      </w:r>
-    </w:p>
-    <w:p>
-      <w:pPr>
-        <w:pStyle w:val="ListParagraph"/>
+        <w:t xml:space="preserve"> sur cette page une table </w:t>
+      </w:r>
+      <w:r>
+        <w:t>qui liste les produits existant</w:t>
+      </w:r>
+      <w:r>
+        <w:t xml:space="preserve"> sur le site. Cette liste sera paginée et contiendra les colonnes suivantes :</w:t>
+      </w:r>
+    </w:p>
+    <w:p>
+      <w:pPr>
+        <w:pStyle w:val="Paragraphedeliste"/>
         <w:numPr>
           <w:ilvl w:val="0"/>
           <w:numId w:val="16"/>
@@ -1180,7 +1351,7 @@
     </w:p>
     <w:p>
       <w:pPr>
-        <w:pStyle w:val="ListParagraph"/>
+        <w:pStyle w:val="Paragraphedeliste"/>
         <w:numPr>
           <w:ilvl w:val="0"/>
           <w:numId w:val="16"/>
@@ -1192,7 +1363,7 @@
     </w:p>
     <w:p>
       <w:pPr>
-        <w:pStyle w:val="ListParagraph"/>
+        <w:pStyle w:val="Paragraphedeliste"/>
         <w:numPr>
           <w:ilvl w:val="0"/>
           <w:numId w:val="16"/>
@@ -1204,7 +1375,7 @@
     </w:p>
     <w:p>
       <w:pPr>
-        <w:pStyle w:val="ListParagraph"/>
+        <w:pStyle w:val="Paragraphedeliste"/>
         <w:numPr>
           <w:ilvl w:val="0"/>
           <w:numId w:val="16"/>
@@ -1216,7 +1387,7 @@
     </w:p>
     <w:p>
       <w:pPr>
-        <w:pStyle w:val="ListParagraph"/>
+        <w:pStyle w:val="Paragraphedeliste"/>
         <w:numPr>
           <w:ilvl w:val="0"/>
           <w:numId w:val="16"/>
@@ -1266,7 +1437,7 @@
     <w:p/>
     <w:p>
       <w:pPr>
-        <w:pStyle w:val="Heading3"/>
+        <w:pStyle w:val="Titre3"/>
         <w:numPr>
           <w:ilvl w:val="0"/>
           <w:numId w:val="11"/>
@@ -1283,7 +1454,7 @@
     </w:p>
     <w:p>
       <w:pPr>
-        <w:pStyle w:val="ListParagraph"/>
+        <w:pStyle w:val="Paragraphedeliste"/>
         <w:numPr>
           <w:ilvl w:val="0"/>
           <w:numId w:val="2"/>
@@ -1298,7 +1469,7 @@
     </w:p>
     <w:p>
       <w:pPr>
-        <w:pStyle w:val="ListParagraph"/>
+        <w:pStyle w:val="Paragraphedeliste"/>
         <w:numPr>
           <w:ilvl w:val="0"/>
           <w:numId w:val="2"/>
@@ -1307,11 +1478,14 @@
       <w:r>
         <w:t>En allant sur le formulaire d’encodage du produit et en modifiant le champ « Stock »</w:t>
       </w:r>
+      <w:r>
+        <w:t>.</w:t>
+      </w:r>
     </w:p>
     <w:p/>
     <w:p>
       <w:pPr>
-        <w:pStyle w:val="Heading3"/>
+        <w:pStyle w:val="Titre3"/>
         <w:numPr>
           <w:ilvl w:val="0"/>
           <w:numId w:val="11"/>
@@ -1344,16 +1518,9 @@
           <w:b/>
           <w:bCs/>
         </w:rPr>
-        <w:t xml:space="preserve">Nom du </w:t>
+        <w:t>Nom du produit</w:t>
       </w:r>
       <w:proofErr w:type="gramStart"/>
-      <w:r>
-        <w:rPr>
-          <w:b/>
-          <w:bCs/>
-        </w:rPr>
-        <w:t>produit</w:t>
-      </w:r>
       <w:r>
         <w:t>,</w:t>
       </w:r>
@@ -1364,7 +1531,6 @@
         </w:rPr>
         <w:t>SKU</w:t>
       </w:r>
-      <w:proofErr w:type="gramEnd"/>
       <w:r>
         <w:t>,</w:t>
       </w:r>
@@ -1393,7 +1559,15 @@
           <w:b/>
           <w:bCs/>
         </w:rPr>
-        <w:t>Categorie1/Categorie2/…/</w:t>
+        <w:t>Categorie1</w:t>
+      </w:r>
+      <w:proofErr w:type="gramEnd"/>
+      <w:r>
+        <w:rPr>
+          <w:b/>
+          <w:bCs/>
+        </w:rPr>
+        <w:t>/Categorie2/…/</w:t>
       </w:r>
       <w:proofErr w:type="spellStart"/>
       <w:r>
@@ -1415,7 +1589,7 @@
     </w:p>
     <w:p>
       <w:pPr>
-        <w:pStyle w:val="Heading3"/>
+        <w:pStyle w:val="Titre3"/>
         <w:numPr>
           <w:ilvl w:val="0"/>
           <w:numId w:val="11"/>
@@ -1432,7 +1606,13 @@
     </w:p>
     <w:p>
       <w:r>
-        <w:t xml:space="preserve">Sur cette page il pourra y trouver une table avec la liste des utilisateurs du site. Cette table </w:t>
+        <w:t>Sur cette page</w:t>
+      </w:r>
+      <w:r>
+        <w:t>,</w:t>
+      </w:r>
+      <w:r>
+        <w:t xml:space="preserve"> il pourra trouver une table avec la liste des utilisateurs du site. Cette table </w:t>
       </w:r>
       <w:r>
         <w:t>reprend</w:t>
@@ -1443,7 +1623,7 @@
     </w:p>
     <w:p>
       <w:pPr>
-        <w:pStyle w:val="ListParagraph"/>
+        <w:pStyle w:val="Paragraphedeliste"/>
         <w:numPr>
           <w:ilvl w:val="0"/>
           <w:numId w:val="18"/>
@@ -1455,7 +1635,7 @@
     </w:p>
     <w:p>
       <w:pPr>
-        <w:pStyle w:val="ListParagraph"/>
+        <w:pStyle w:val="Paragraphedeliste"/>
         <w:numPr>
           <w:ilvl w:val="0"/>
           <w:numId w:val="18"/>
@@ -1467,7 +1647,7 @@
     </w:p>
     <w:p>
       <w:pPr>
-        <w:pStyle w:val="ListParagraph"/>
+        <w:pStyle w:val="Paragraphedeliste"/>
         <w:numPr>
           <w:ilvl w:val="0"/>
           <w:numId w:val="18"/>
@@ -1479,7 +1659,7 @@
     </w:p>
     <w:p>
       <w:pPr>
-        <w:pStyle w:val="ListParagraph"/>
+        <w:pStyle w:val="Paragraphedeliste"/>
         <w:numPr>
           <w:ilvl w:val="0"/>
           <w:numId w:val="18"/>
@@ -1491,7 +1671,7 @@
     </w:p>
     <w:p>
       <w:pPr>
-        <w:pStyle w:val="ListParagraph"/>
+        <w:pStyle w:val="Paragraphedeliste"/>
         <w:numPr>
           <w:ilvl w:val="0"/>
           <w:numId w:val="18"/>
@@ -1503,7 +1683,7 @@
     </w:p>
     <w:p>
       <w:pPr>
-        <w:pStyle w:val="ListParagraph"/>
+        <w:pStyle w:val="Paragraphedeliste"/>
         <w:numPr>
           <w:ilvl w:val="0"/>
           <w:numId w:val="18"/>
@@ -1515,7 +1695,7 @@
     </w:p>
     <w:p>
       <w:pPr>
-        <w:pStyle w:val="ListParagraph"/>
+        <w:pStyle w:val="Paragraphedeliste"/>
         <w:numPr>
           <w:ilvl w:val="0"/>
           <w:numId w:val="18"/>
@@ -1527,7 +1707,7 @@
     </w:p>
     <w:p>
       <w:pPr>
-        <w:pStyle w:val="ListParagraph"/>
+        <w:pStyle w:val="Paragraphedeliste"/>
         <w:numPr>
           <w:ilvl w:val="0"/>
           <w:numId w:val="18"/>
@@ -1547,7 +1727,7 @@
     </w:p>
     <w:p>
       <w:pPr>
-        <w:pStyle w:val="ListParagraph"/>
+        <w:pStyle w:val="Paragraphedeliste"/>
         <w:numPr>
           <w:ilvl w:val="0"/>
           <w:numId w:val="19"/>
@@ -1560,7 +1740,7 @@
     </w:p>
     <w:p>
       <w:pPr>
-        <w:pStyle w:val="ListParagraph"/>
+        <w:pStyle w:val="Paragraphedeliste"/>
         <w:numPr>
           <w:ilvl w:val="0"/>
           <w:numId w:val="17"/>
@@ -1572,7 +1752,7 @@
     </w:p>
     <w:p>
       <w:pPr>
-        <w:pStyle w:val="ListParagraph"/>
+        <w:pStyle w:val="Paragraphedeliste"/>
         <w:numPr>
           <w:ilvl w:val="0"/>
           <w:numId w:val="17"/>
@@ -1584,7 +1764,7 @@
     </w:p>
     <w:p>
       <w:pPr>
-        <w:pStyle w:val="ListParagraph"/>
+        <w:pStyle w:val="Paragraphedeliste"/>
         <w:numPr>
           <w:ilvl w:val="0"/>
           <w:numId w:val="17"/>
@@ -1596,7 +1776,7 @@
     </w:p>
     <w:p>
       <w:pPr>
-        <w:pStyle w:val="ListParagraph"/>
+        <w:pStyle w:val="Paragraphedeliste"/>
         <w:numPr>
           <w:ilvl w:val="0"/>
           <w:numId w:val="17"/>
@@ -1608,7 +1788,7 @@
     </w:p>
     <w:p>
       <w:pPr>
-        <w:pStyle w:val="ListParagraph"/>
+        <w:pStyle w:val="Paragraphedeliste"/>
         <w:numPr>
           <w:ilvl w:val="0"/>
           <w:numId w:val="17"/>
@@ -1620,7 +1800,7 @@
     </w:p>
     <w:p>
       <w:pPr>
-        <w:pStyle w:val="ListParagraph"/>
+        <w:pStyle w:val="Paragraphedeliste"/>
         <w:numPr>
           <w:ilvl w:val="0"/>
           <w:numId w:val="17"/>
@@ -1632,7 +1812,7 @@
     </w:p>
     <w:p>
       <w:pPr>
-        <w:pStyle w:val="ListParagraph"/>
+        <w:pStyle w:val="Paragraphedeliste"/>
         <w:numPr>
           <w:ilvl w:val="0"/>
           <w:numId w:val="17"/>
@@ -1644,7 +1824,7 @@
     </w:p>
     <w:p>
       <w:pPr>
-        <w:pStyle w:val="ListParagraph"/>
+        <w:pStyle w:val="Paragraphedeliste"/>
         <w:numPr>
           <w:ilvl w:val="0"/>
           <w:numId w:val="17"/>
@@ -1656,7 +1836,7 @@
     </w:p>
     <w:p>
       <w:pPr>
-        <w:pStyle w:val="ListParagraph"/>
+        <w:pStyle w:val="Paragraphedeliste"/>
         <w:numPr>
           <w:ilvl w:val="0"/>
           <w:numId w:val="17"/>
@@ -1713,7 +1893,7 @@
     <w:p/>
     <w:p>
       <w:pPr>
-        <w:pStyle w:val="Heading2"/>
+        <w:pStyle w:val="Titre2"/>
         <w:numPr>
           <w:ilvl w:val="0"/>
           <w:numId w:val="1"/>
@@ -1726,7 +1906,7 @@
     <w:p/>
     <w:p>
       <w:pPr>
-        <w:pStyle w:val="Heading3"/>
+        <w:pStyle w:val="Titre3"/>
         <w:numPr>
           <w:ilvl w:val="0"/>
           <w:numId w:val="12"/>
@@ -1738,16 +1918,40 @@
     </w:p>
     <w:p>
       <w:r>
-        <w:t>La phase 3 introduire la fonctionnalité de panier sur le site. Les produits afficheront donc un bouto</w:t>
-      </w:r>
-      <w:r>
-        <w:t>n « Ajouter au panier » sur leurs cartes de résumé sur la page de listing et aussi sur leurs pages de détail. Si l’utilisateur clic sur ce bouton, le produit est ajouté à la liste du panier.</w:t>
+        <w:t xml:space="preserve">La phase 3 </w:t>
+      </w:r>
+      <w:r>
+        <w:t>permet d’</w:t>
+      </w:r>
+      <w:r>
+        <w:t>introduire la fonctionnalité de panier sur le site. Les produits afficheront donc un bouto</w:t>
+      </w:r>
+      <w:r>
+        <w:t>n</w:t>
+      </w:r>
+      <w:r>
+        <w:t xml:space="preserve"> « Ajouter au panier » sur leur carte</w:t>
+      </w:r>
+      <w:r>
+        <w:t xml:space="preserve"> de résumé sur la pa</w:t>
+      </w:r>
+      <w:r>
+        <w:t>ge de listing et aussi sur leur page</w:t>
+      </w:r>
+      <w:r>
+        <w:t xml:space="preserve"> </w:t>
+      </w:r>
+      <w:r>
+        <w:t>de détail. Si l’utilisateur clique</w:t>
+      </w:r>
+      <w:r>
+        <w:t xml:space="preserve"> sur ce bouton, le produit est ajouté à la liste du panier.</w:t>
       </w:r>
     </w:p>
     <w:p/>
     <w:p>
       <w:pPr>
-        <w:pStyle w:val="Heading3"/>
+        <w:pStyle w:val="Titre3"/>
         <w:numPr>
           <w:ilvl w:val="0"/>
           <w:numId w:val="12"/>
@@ -1762,7 +1966,25 @@
         <w:t>L’utilisateur pourra consulter le contenu de son panier en cliquant sur l’icône « Panier » en haut à droite de son écran. Ceci le dirigera vers la page de détail de son panier</w:t>
       </w:r>
       <w:r>
-        <w:t xml:space="preserve"> où sera listé tous les produits que l’utilisateur y a rajouté.</w:t>
+        <w:t xml:space="preserve"> où ser</w:t>
+      </w:r>
+      <w:r>
+        <w:t>ont</w:t>
+      </w:r>
+      <w:r>
+        <w:t xml:space="preserve"> listé</w:t>
+      </w:r>
+      <w:r>
+        <w:t>s</w:t>
+      </w:r>
+      <w:r>
+        <w:t xml:space="preserve"> tous les produits que l’utilisateur y a rajouté</w:t>
+      </w:r>
+      <w:r>
+        <w:t>s</w:t>
+      </w:r>
+      <w:r>
+        <w:t>.</w:t>
       </w:r>
     </w:p>
     <w:p>
@@ -1773,7 +1995,7 @@
     <w:p/>
     <w:p>
       <w:pPr>
-        <w:pStyle w:val="Heading3"/>
+        <w:pStyle w:val="Titre3"/>
         <w:numPr>
           <w:ilvl w:val="0"/>
           <w:numId w:val="12"/>
@@ -1785,7 +2007,13 @@
     </w:p>
     <w:p>
       <w:r>
-        <w:t xml:space="preserve">Une fois que l’utilisateur sera satisfait du contenu de son panier, il pourra passer à la commande. Pour cela il se dirige sur la page de détail de son panier et il appuie sur le bouton « Commander » en bas à droite. </w:t>
+        <w:t>Une fois que l’utilisateur sera satisfait du contenu de son panier, il pourra passer à la commande. Pour cela</w:t>
+      </w:r>
+      <w:r>
+        <w:t>,</w:t>
+      </w:r>
+      <w:r>
+        <w:t xml:space="preserve"> il se dirige sur la page de détail de son panier et il appuie sur le bouton « Commander » en bas à droite. </w:t>
       </w:r>
       <w:r>
         <w:t xml:space="preserve">Ce bouton l’emmène vers un formulaire à plusieurs étapes : </w:t>
@@ -1793,7 +2021,7 @@
     </w:p>
     <w:p>
       <w:pPr>
-        <w:pStyle w:val="ListParagraph"/>
+        <w:pStyle w:val="Paragraphedeliste"/>
         <w:numPr>
           <w:ilvl w:val="0"/>
           <w:numId w:val="2"/>
@@ -1807,12 +2035,35 @@
         <w:t>Vérification des informations</w:t>
       </w:r>
       <w:r>
-        <w:t xml:space="preserve"> : lors de cette étape, l’utilisateur vérifier que c’est la bonne adresse de livraison qui est renseignée et que son nom, prénom et email correspond bien.</w:t>
-      </w:r>
-    </w:p>
-    <w:p>
-      <w:pPr>
-        <w:pStyle w:val="ListParagraph"/>
+        <w:t xml:space="preserve"> : lors de cet</w:t>
+      </w:r>
+      <w:r>
+        <w:t>te étape, l’utilisateur vérifie</w:t>
+      </w:r>
+      <w:r>
+        <w:t xml:space="preserve"> que c’est la bonne adresse de livraison qui est renseignée et que </w:t>
+      </w:r>
+      <w:proofErr w:type="gramStart"/>
+      <w:r>
+        <w:t>ses</w:t>
+      </w:r>
+      <w:r>
+        <w:t xml:space="preserve"> nom</w:t>
+      </w:r>
+      <w:proofErr w:type="gramEnd"/>
+      <w:r>
+        <w:t>, prénom et email correspond</w:t>
+      </w:r>
+      <w:r>
+        <w:t>ent</w:t>
+      </w:r>
+      <w:r>
+        <w:t xml:space="preserve"> bien.</w:t>
+      </w:r>
+    </w:p>
+    <w:p>
+      <w:pPr>
+        <w:pStyle w:val="Paragraphedeliste"/>
         <w:numPr>
           <w:ilvl w:val="0"/>
           <w:numId w:val="2"/>
@@ -1874,7 +2125,7 @@
     </w:p>
     <w:p>
       <w:pPr>
-        <w:pStyle w:val="ListParagraph"/>
+        <w:pStyle w:val="Paragraphedeliste"/>
         <w:numPr>
           <w:ilvl w:val="0"/>
           <w:numId w:val="2"/>
@@ -1891,22 +2142,46 @@
         <w:t xml:space="preserve"> : lors de cette étape, </w:t>
       </w:r>
       <w:r>
-        <w:t xml:space="preserve">sera redirigé vers une page de paiement hébergée par une plateforme de paiement en ligne tierce. Une fois le paiement terminé, l’utilisateur sera redirigé vers le site Primeflix. Si le paiement s’est bien déroulé, on lui affichera un message </w:t>
+        <w:t xml:space="preserve">il </w:t>
+      </w:r>
+      <w:r>
+        <w:t xml:space="preserve">sera redirigé vers une page de paiement hébergée par une plateforme de paiement en ligne tierce. Une fois le paiement terminé, l’utilisateur sera redirigé vers le site Primeflix. Si le paiement s’est bien déroulé, un message de succès </w:t>
       </w:r>
       <w:r>
         <w:lastRenderedPageBreak/>
-        <w:t>de succès et son panier sera vidé. Si ce n’est pas le cas, alors un message d’erreur lui sera affiché.</w:t>
-      </w:r>
-    </w:p>
-    <w:p>
-      <w:r>
-        <w:t>Une fois terminé, la commande apparaîtra dans l’historique des commandes et un ordre de livraison sera envoyé vers l’entrepôt.</w:t>
+        <w:t xml:space="preserve">s’affichera </w:t>
+      </w:r>
+      <w:r>
+        <w:t xml:space="preserve">et son panier sera vidé. </w:t>
+      </w:r>
+      <w:r>
+        <w:t>Dans le cas contraire</w:t>
+      </w:r>
+      <w:r>
+        <w:t xml:space="preserve">, alors un message d’erreur </w:t>
+      </w:r>
+      <w:r>
+        <w:t>apparaitra</w:t>
+      </w:r>
+      <w:r>
+        <w:t>.</w:t>
+      </w:r>
+    </w:p>
+    <w:p>
+      <w:r>
+        <w:t>Une fois terminé</w:t>
+      </w:r>
+      <w:r>
+        <w:t>e</w:t>
+      </w:r>
+      <w:r>
+        <w:t>, la commande apparaîtra dans l’historique des commandes et un ordre de livraison sera envoyé vers l’entrepôt.</w:t>
       </w:r>
     </w:p>
     <w:p/>
     <w:p>
       <w:pPr>
-        <w:pStyle w:val="Heading3"/>
+        <w:pStyle w:val="Titre3"/>
         <w:numPr>
           <w:ilvl w:val="0"/>
           <w:numId w:val="12"/>
@@ -1918,7 +2193,25 @@
     </w:p>
     <w:p>
       <w:r>
-        <w:t>La plateforme permettra de consulter un historique des commandes passées sur le site (réussies ou échouées). Ce sera sous forme d’une table</w:t>
+        <w:t>La plateforme permettra de consulter un historique des commandes passées sur le site (réussies ou échouées). Ce</w:t>
+      </w:r>
+      <w:r>
+        <w:t>la</w:t>
+      </w:r>
+      <w:r>
+        <w:t xml:space="preserve"> se</w:t>
+      </w:r>
+      <w:r>
+        <w:t xml:space="preserve"> fera</w:t>
+      </w:r>
+      <w:r>
+        <w:t xml:space="preserve"> sous </w:t>
+      </w:r>
+      <w:r>
+        <w:t xml:space="preserve">la </w:t>
+      </w:r>
+      <w:r>
+        <w:t>forme d’une table</w:t>
       </w:r>
       <w:r>
         <w:t xml:space="preserve"> paginée</w:t>
@@ -1929,7 +2222,7 @@
     </w:p>
     <w:p>
       <w:pPr>
-        <w:pStyle w:val="ListParagraph"/>
+        <w:pStyle w:val="Paragraphedeliste"/>
         <w:numPr>
           <w:ilvl w:val="0"/>
           <w:numId w:val="20"/>
@@ -1941,7 +2234,7 @@
     </w:p>
     <w:p>
       <w:pPr>
-        <w:pStyle w:val="ListParagraph"/>
+        <w:pStyle w:val="Paragraphedeliste"/>
         <w:numPr>
           <w:ilvl w:val="0"/>
           <w:numId w:val="20"/>
@@ -1953,7 +2246,7 @@
     </w:p>
     <w:p>
       <w:pPr>
-        <w:pStyle w:val="ListParagraph"/>
+        <w:pStyle w:val="Paragraphedeliste"/>
         <w:numPr>
           <w:ilvl w:val="0"/>
           <w:numId w:val="20"/>
@@ -1967,7 +2260,7 @@
     </w:p>
     <w:p>
       <w:pPr>
-        <w:pStyle w:val="Heading4"/>
+        <w:pStyle w:val="Titre4"/>
         <w:numPr>
           <w:ilvl w:val="0"/>
           <w:numId w:val="13"/>
@@ -1984,9 +2277,14 @@
       <w:r>
         <w:t xml:space="preserve">cliquant sur le point de menu « Commandes » de son </w:t>
       </w:r>
-      <w:r>
-        <w:t>Dashboard</w:t>
-      </w:r>
+      <w:proofErr w:type="spellStart"/>
+      <w:r>
+        <w:t>d</w:t>
+      </w:r>
+      <w:r>
+        <w:t>ashboard</w:t>
+      </w:r>
+      <w:proofErr w:type="spellEnd"/>
       <w:r>
         <w:t xml:space="preserve">. Cette page affichera la table classique des commandes qui </w:t>
       </w:r>
@@ -1999,7 +2297,7 @@
     </w:p>
     <w:p>
       <w:pPr>
-        <w:pStyle w:val="Heading4"/>
+        <w:pStyle w:val="Titre4"/>
         <w:numPr>
           <w:ilvl w:val="0"/>
           <w:numId w:val="13"/>
@@ -2016,7 +2314,7 @@
     </w:p>
     <w:p>
       <w:pPr>
-        <w:pStyle w:val="ListParagraph"/>
+        <w:pStyle w:val="Paragraphedeliste"/>
         <w:numPr>
           <w:ilvl w:val="0"/>
           <w:numId w:val="21"/>
@@ -2033,7 +2331,7 @@
     </w:p>
     <w:p>
       <w:pPr>
-        <w:pStyle w:val="ListParagraph"/>
+        <w:pStyle w:val="Paragraphedeliste"/>
         <w:numPr>
           <w:ilvl w:val="0"/>
           <w:numId w:val="21"/>
@@ -2045,7 +2343,7 @@
     </w:p>
     <w:p>
       <w:pPr>
-        <w:pStyle w:val="ListParagraph"/>
+        <w:pStyle w:val="Paragraphedeliste"/>
         <w:numPr>
           <w:ilvl w:val="0"/>
           <w:numId w:val="21"/>
@@ -2065,7 +2363,7 @@
     </w:p>
     <w:p>
       <w:pPr>
-        <w:pStyle w:val="ListParagraph"/>
+        <w:pStyle w:val="Paragraphedeliste"/>
         <w:numPr>
           <w:ilvl w:val="0"/>
           <w:numId w:val="22"/>
@@ -2077,7 +2375,7 @@
     </w:p>
     <w:p>
       <w:pPr>
-        <w:pStyle w:val="ListParagraph"/>
+        <w:pStyle w:val="Paragraphedeliste"/>
         <w:numPr>
           <w:ilvl w:val="0"/>
           <w:numId w:val="22"/>
@@ -2094,7 +2392,7 @@
     </w:p>
     <w:p>
       <w:pPr>
-        <w:pStyle w:val="ListParagraph"/>
+        <w:pStyle w:val="Paragraphedeliste"/>
         <w:numPr>
           <w:ilvl w:val="0"/>
           <w:numId w:val="22"/>
@@ -2111,7 +2409,7 @@
     </w:p>
     <w:p>
       <w:pPr>
-        <w:pStyle w:val="ListParagraph"/>
+        <w:pStyle w:val="Paragraphedeliste"/>
         <w:numPr>
           <w:ilvl w:val="0"/>
           <w:numId w:val="22"/>
@@ -2123,7 +2421,7 @@
     </w:p>
     <w:p>
       <w:pPr>
-        <w:pStyle w:val="ListParagraph"/>
+        <w:pStyle w:val="Paragraphedeliste"/>
         <w:numPr>
           <w:ilvl w:val="0"/>
           <w:numId w:val="22"/>
@@ -2136,7 +2434,7 @@
     <w:p/>
     <w:p>
       <w:pPr>
-        <w:pStyle w:val="Heading2"/>
+        <w:pStyle w:val="Titre2"/>
         <w:numPr>
           <w:ilvl w:val="0"/>
           <w:numId w:val="1"/>
@@ -2148,24 +2446,47 @@
     </w:p>
     <w:p>
       <w:pPr>
-        <w:pStyle w:val="Heading2"/>
-      </w:pPr>
-    </w:p>
-    <w:p>
-      <w:r>
-        <w:t xml:space="preserve">Le prestataire établira toutes les pièces nécessaires pour mener à bien la mission de développement du site. Les livrables comprendront les pièces suivantes, mais d’autres livrables éventuels pourront directement être suggérés par l’entreprise après approbation de la direction Primeflix : </w:t>
-      </w:r>
-    </w:p>
-    <w:p>
-      <w:pPr>
-        <w:pStyle w:val="ListParagraph"/>
+        <w:pStyle w:val="Titre2"/>
+      </w:pPr>
+    </w:p>
+    <w:p>
+      <w:r>
+        <w:t>Le prestataire établira toutes les pièces nécessaires pour mener à bien la mission de développement du site. Les livrables com</w:t>
+      </w:r>
+      <w:r>
+        <w:t>prendront les pièces suivantes (</w:t>
+      </w:r>
+      <w:r>
+        <w:t>mais d’autres livrables éventuels pourront directement être suggérés par l’entreprise après approb</w:t>
+      </w:r>
+      <w:r>
+        <w:t xml:space="preserve">ation de la direction </w:t>
+      </w:r>
+      <w:proofErr w:type="spellStart"/>
+      <w:r>
+        <w:t>Primeflix</w:t>
+      </w:r>
+      <w:proofErr w:type="spellEnd"/>
+      <w:r>
+        <w:t>)</w:t>
+      </w:r>
+      <w:r>
+        <w:t xml:space="preserve">: </w:t>
+      </w:r>
+    </w:p>
+    <w:p>
+      <w:pPr>
+        <w:pStyle w:val="Paragraphedeliste"/>
         <w:numPr>
           <w:ilvl w:val="0"/>
           <w:numId w:val="23"/>
         </w:numPr>
       </w:pPr>
       <w:r>
-        <w:t xml:space="preserve">Un planning détaillé avec les sprints envisagés et le </w:t>
+        <w:t>Un planning détaillé avec les sprints envi</w:t>
+      </w:r>
+      <w:r>
+        <w:t xml:space="preserve">sagés et le </w:t>
       </w:r>
       <w:proofErr w:type="spellStart"/>
       <w:r>
@@ -2173,48 +2494,75 @@
       </w:r>
       <w:proofErr w:type="spellEnd"/>
       <w:r>
-        <w:t xml:space="preserve"> par sprint ; </w:t>
-      </w:r>
-    </w:p>
-    <w:p>
-      <w:pPr>
-        <w:pStyle w:val="ListParagraph"/>
+        <w:t xml:space="preserve"> par sprint </w:t>
+      </w:r>
+      <w:r>
+        <w:t xml:space="preserve"> </w:t>
+      </w:r>
+    </w:p>
+    <w:p>
+      <w:pPr>
+        <w:pStyle w:val="Paragraphedeliste"/>
         <w:numPr>
           <w:ilvl w:val="0"/>
           <w:numId w:val="23"/>
         </w:numPr>
       </w:pPr>
       <w:r>
-        <w:t xml:space="preserve">Un cahier des charges fonctionnels détaillé qui servira de support pour valider le scope fonctionnel définitif ; </w:t>
-      </w:r>
-    </w:p>
-    <w:p>
-      <w:pPr>
-        <w:pStyle w:val="ListParagraph"/>
+        <w:t>Un cahier des charges fonctionnel</w:t>
+      </w:r>
+      <w:r>
+        <w:t>les</w:t>
+      </w:r>
+      <w:r>
+        <w:t xml:space="preserve"> détaillé qui servira de support pour valider </w:t>
+      </w:r>
+      <w:r>
+        <w:t xml:space="preserve">le scope fonctionnel définitif </w:t>
+      </w:r>
+      <w:r>
+        <w:t xml:space="preserve"> </w:t>
+      </w:r>
+    </w:p>
+    <w:p>
+      <w:pPr>
+        <w:pStyle w:val="Paragraphedeliste"/>
         <w:numPr>
           <w:ilvl w:val="0"/>
           <w:numId w:val="23"/>
         </w:numPr>
       </w:pPr>
       <w:r>
-        <w:t xml:space="preserve">Un plan de test nous permettant de valider les développements ; </w:t>
-      </w:r>
-    </w:p>
-    <w:p>
-      <w:pPr>
-        <w:pStyle w:val="ListParagraph"/>
+        <w:t>Un plan de test  permettant</w:t>
+      </w:r>
+      <w:r>
+        <w:t xml:space="preserve"> de valider les développements </w:t>
+      </w:r>
+      <w:r>
+        <w:t xml:space="preserve"> </w:t>
+      </w:r>
+    </w:p>
+    <w:p>
+      <w:pPr>
+        <w:pStyle w:val="Paragraphedeliste"/>
         <w:numPr>
           <w:ilvl w:val="0"/>
           <w:numId w:val="23"/>
         </w:numPr>
       </w:pPr>
       <w:r>
-        <w:t xml:space="preserve">Une documentation technique à destination d’autres développeurs afin qu’ils puissent reprendre la main facilement sur les développements déjà effectués ; </w:t>
-      </w:r>
-    </w:p>
-    <w:p>
-      <w:pPr>
-        <w:pStyle w:val="ListParagraph"/>
+        <w:t>Une documentation technique à destination d’autres développeurs afin qu’ils puissent reprendre la main facilement sur les</w:t>
+      </w:r>
+      <w:r>
+        <w:t xml:space="preserve"> développements déjà effectués </w:t>
+      </w:r>
+      <w:r>
+        <w:t xml:space="preserve"> </w:t>
+      </w:r>
+    </w:p>
+    <w:p>
+      <w:pPr>
+        <w:pStyle w:val="Paragraphedeliste"/>
         <w:numPr>
           <w:ilvl w:val="0"/>
           <w:numId w:val="24"/>
@@ -2222,12 +2570,12 @@
       </w:pPr>
       <w:r>
         <w:lastRenderedPageBreak/>
-        <w:t xml:space="preserve">Une documentation utilisateur sur le backoffice à destination des personnes gérant le contenu du site ; </w:t>
-      </w:r>
-    </w:p>
-    <w:p>
-      <w:pPr>
-        <w:pStyle w:val="ListParagraph"/>
+        <w:t xml:space="preserve">Une documentation utilisateur sur le backoffice à destination des personnes gérant le contenu du site </w:t>
+      </w:r>
+    </w:p>
+    <w:p>
+      <w:pPr>
+        <w:pStyle w:val="Paragraphedeliste"/>
         <w:numPr>
           <w:ilvl w:val="0"/>
           <w:numId w:val="24"/>
@@ -2239,7 +2587,10 @@
     </w:p>
     <w:p/>
     <w:p/>
-    <w:p/>
+    <w:p>
+      <w:bookmarkStart w:id="17" w:name="_GoBack"/>
+      <w:bookmarkEnd w:id="17"/>
+    </w:p>
     <w:sectPr>
       <w:pgSz w:w="11906" w:h="16838"/>
       <w:pgMar w:top="1417" w:right="1417" w:bottom="1417" w:left="1417" w:header="708" w:footer="708" w:gutter="0"/>
@@ -2251,8 +2602,8 @@
 </file>
 
 <file path=word/numbering.xml><?xml version="1.0" encoding="utf-8"?>
-<w:numbering xmlns:wpc="http://schemas.microsoft.com/office/word/2010/wordprocessingCanvas" xmlns:cx="http://schemas.microsoft.com/office/drawing/2014/chartex" xmlns:cx1="http://schemas.microsoft.com/office/drawing/2015/9/8/chartex" xmlns:cx2="http://schemas.microsoft.com/office/drawing/2015/10/21/chartex" xmlns:cx3="http://schemas.microsoft.com/office/drawing/2016/5/9/chartex" xmlns:cx4="http://schemas.microsoft.com/office/drawing/2016/5/10/chartex" xmlns:cx5="http://schemas.microsoft.com/office/drawing/2016/5/11/chartex" xmlns:cx6="http://schemas.microsoft.com/office/drawing/2016/5/12/chartex" xmlns:cx7="http://schemas.microsoft.com/office/drawing/2016/5/13/chartex" xmlns:cx8="http://schemas.microsoft.com/office/drawing/2016/5/14/chartex" xmlns:mc="http://schemas.openxmlformats.org/markup-compatibility/2006" xmlns:aink="http://schemas.microsoft.com/office/drawing/2016/ink" xmlns:am3d="http://schemas.microsoft.com/office/drawing/2017/model3d" xmlns:o="urn:schemas-microsoft-com:office:office" xmlns:r="http://schemas.openxmlformats.org/officeDocument/2006/relationships" xmlns:m="http://schemas.openxmlformats.org/officeDocument/2006/math" xmlns:v="urn:schemas-microsoft-com:vml" xmlns:wp14="http://schemas.microsoft.com/office/word/2010/wordprocessingDrawing" xmlns:wp="http://schemas.openxmlformats.org/drawingml/2006/wordprocessingDrawing" xmlns:w10="urn:schemas-microsoft-com:office:word" xmlns:w="http://schemas.openxmlformats.org/wordprocessingml/2006/main" xmlns:w14="http://schemas.microsoft.com/office/word/2010/wordml" xmlns:w15="http://schemas.microsoft.com/office/word/2012/wordml" xmlns:w16cex="http://schemas.microsoft.com/office/word/2018/wordml/cex" xmlns:w16cid="http://schemas.microsoft.com/office/word/2016/wordml/cid" xmlns:w16="http://schemas.microsoft.com/office/word/2018/wordml" xmlns:w16sdtdh="http://schemas.microsoft.com/office/word/2020/wordml/sdtdatahash" xmlns:w16se="http://schemas.microsoft.com/office/word/2015/wordml/symex" xmlns:wpg="http://schemas.microsoft.com/office/word/2010/wordprocessingGroup" xmlns:wpi="http://schemas.microsoft.com/office/word/2010/wordprocessingInk" xmlns:wne="http://schemas.microsoft.com/office/word/2006/wordml" xmlns:wps="http://schemas.microsoft.com/office/word/2010/wordprocessingShape" mc:Ignorable="w14 w15 w16se w16cid w16 w16cex w16sdtdh wp14">
-  <w:abstractNum w:abstractNumId="0" w15:restartNumberingAfterBreak="0">
+<w:numbering xmlns:wpc="http://schemas.microsoft.com/office/word/2010/wordprocessingCanvas" xmlns:mc="http://schemas.openxmlformats.org/markup-compatibility/2006" xmlns:o="urn:schemas-microsoft-com:office:office" xmlns:r="http://schemas.openxmlformats.org/officeDocument/2006/relationships" xmlns:m="http://schemas.openxmlformats.org/officeDocument/2006/math" xmlns:v="urn:schemas-microsoft-com:vml" xmlns:wp14="http://schemas.microsoft.com/office/word/2010/wordprocessingDrawing" xmlns:wp="http://schemas.openxmlformats.org/drawingml/2006/wordprocessingDrawing" xmlns:w10="urn:schemas-microsoft-com:office:word" xmlns:w="http://schemas.openxmlformats.org/wordprocessingml/2006/main" xmlns:w14="http://schemas.microsoft.com/office/word/2010/wordml" xmlns:wpg="http://schemas.microsoft.com/office/word/2010/wordprocessingGroup" xmlns:wpi="http://schemas.microsoft.com/office/word/2010/wordprocessingInk" xmlns:wne="http://schemas.microsoft.com/office/word/2006/wordml" xmlns:wps="http://schemas.microsoft.com/office/word/2010/wordprocessingShape" mc:Ignorable="w14 wp14">
+  <w:abstractNum w:abstractNumId="0">
     <w:nsid w:val="04543150"/>
     <w:multiLevelType w:val="hybridMultilevel"/>
     <w:tmpl w:val="BAA85BC0"/>
@@ -2341,7 +2692,7 @@
       </w:pPr>
     </w:lvl>
   </w:abstractNum>
-  <w:abstractNum w:abstractNumId="1" w15:restartNumberingAfterBreak="0">
+  <w:abstractNum w:abstractNumId="1">
     <w:nsid w:val="0464262F"/>
     <w:multiLevelType w:val="hybridMultilevel"/>
     <w:tmpl w:val="10DAC7E4"/>
@@ -2427,7 +2778,7 @@
       </w:pPr>
     </w:lvl>
   </w:abstractNum>
-  <w:abstractNum w:abstractNumId="2" w15:restartNumberingAfterBreak="0">
+  <w:abstractNum w:abstractNumId="2">
     <w:nsid w:val="07BB4F14"/>
     <w:multiLevelType w:val="hybridMultilevel"/>
     <w:tmpl w:val="F70E9590"/>
@@ -2540,7 +2891,7 @@
       </w:rPr>
     </w:lvl>
   </w:abstractNum>
-  <w:abstractNum w:abstractNumId="3" w15:restartNumberingAfterBreak="0">
+  <w:abstractNum w:abstractNumId="3">
     <w:nsid w:val="0CDB628F"/>
     <w:multiLevelType w:val="hybridMultilevel"/>
     <w:tmpl w:val="A6DCDD9A"/>
@@ -2653,7 +3004,7 @@
       </w:rPr>
     </w:lvl>
   </w:abstractNum>
-  <w:abstractNum w:abstractNumId="4" w15:restartNumberingAfterBreak="0">
+  <w:abstractNum w:abstractNumId="4">
     <w:nsid w:val="1FAD6FD7"/>
     <w:multiLevelType w:val="multilevel"/>
     <w:tmpl w:val="080C001D"/>
@@ -2739,7 +3090,7 @@
       </w:pPr>
     </w:lvl>
   </w:abstractNum>
-  <w:abstractNum w:abstractNumId="5" w15:restartNumberingAfterBreak="0">
+  <w:abstractNum w:abstractNumId="5">
     <w:nsid w:val="2438346B"/>
     <w:multiLevelType w:val="hybridMultilevel"/>
     <w:tmpl w:val="5C549196"/>
@@ -2828,7 +3179,7 @@
       </w:pPr>
     </w:lvl>
   </w:abstractNum>
-  <w:abstractNum w:abstractNumId="6" w15:restartNumberingAfterBreak="0">
+  <w:abstractNum w:abstractNumId="6">
     <w:nsid w:val="27F05403"/>
     <w:multiLevelType w:val="hybridMultilevel"/>
     <w:tmpl w:val="82AC9B36"/>
@@ -2941,7 +3292,7 @@
       </w:rPr>
     </w:lvl>
   </w:abstractNum>
-  <w:abstractNum w:abstractNumId="7" w15:restartNumberingAfterBreak="0">
+  <w:abstractNum w:abstractNumId="7">
     <w:nsid w:val="281D1862"/>
     <w:multiLevelType w:val="multilevel"/>
     <w:tmpl w:val="6478CFDE"/>
@@ -3062,7 +3413,7 @@
       </w:rPr>
     </w:lvl>
   </w:abstractNum>
-  <w:abstractNum w:abstractNumId="8" w15:restartNumberingAfterBreak="0">
+  <w:abstractNum w:abstractNumId="8">
     <w:nsid w:val="3BA5786E"/>
     <w:multiLevelType w:val="hybridMultilevel"/>
     <w:tmpl w:val="F2A65758"/>
@@ -3175,7 +3526,7 @@
       </w:rPr>
     </w:lvl>
   </w:abstractNum>
-  <w:abstractNum w:abstractNumId="9" w15:restartNumberingAfterBreak="0">
+  <w:abstractNum w:abstractNumId="9">
     <w:nsid w:val="412D196C"/>
     <w:multiLevelType w:val="hybridMultilevel"/>
     <w:tmpl w:val="FB98AFF6"/>
@@ -3288,7 +3639,7 @@
       </w:rPr>
     </w:lvl>
   </w:abstractNum>
-  <w:abstractNum w:abstractNumId="10" w15:restartNumberingAfterBreak="0">
+  <w:abstractNum w:abstractNumId="10">
     <w:nsid w:val="43D17011"/>
     <w:multiLevelType w:val="multilevel"/>
     <w:tmpl w:val="503EB19E"/>
@@ -3409,7 +3760,7 @@
       </w:rPr>
     </w:lvl>
   </w:abstractNum>
-  <w:abstractNum w:abstractNumId="11" w15:restartNumberingAfterBreak="0">
+  <w:abstractNum w:abstractNumId="11">
     <w:nsid w:val="44930168"/>
     <w:multiLevelType w:val="hybridMultilevel"/>
     <w:tmpl w:val="1762834A"/>
@@ -3498,7 +3849,7 @@
       </w:pPr>
     </w:lvl>
   </w:abstractNum>
-  <w:abstractNum w:abstractNumId="12" w15:restartNumberingAfterBreak="0">
+  <w:abstractNum w:abstractNumId="12">
     <w:nsid w:val="45730985"/>
     <w:multiLevelType w:val="hybridMultilevel"/>
     <w:tmpl w:val="E6945126"/>
@@ -3611,7 +3962,7 @@
       </w:rPr>
     </w:lvl>
   </w:abstractNum>
-  <w:abstractNum w:abstractNumId="13" w15:restartNumberingAfterBreak="0">
+  <w:abstractNum w:abstractNumId="13">
     <w:nsid w:val="496A3576"/>
     <w:multiLevelType w:val="hybridMultilevel"/>
     <w:tmpl w:val="5A2820A0"/>
@@ -3724,7 +4075,7 @@
       </w:rPr>
     </w:lvl>
   </w:abstractNum>
-  <w:abstractNum w:abstractNumId="14" w15:restartNumberingAfterBreak="0">
+  <w:abstractNum w:abstractNumId="14">
     <w:nsid w:val="4E043F46"/>
     <w:multiLevelType w:val="hybridMultilevel"/>
     <w:tmpl w:val="32A090DC"/>
@@ -3813,7 +4164,7 @@
       </w:pPr>
     </w:lvl>
   </w:abstractNum>
-  <w:abstractNum w:abstractNumId="15" w15:restartNumberingAfterBreak="0">
+  <w:abstractNum w:abstractNumId="15">
     <w:nsid w:val="51CB0EC8"/>
     <w:multiLevelType w:val="hybridMultilevel"/>
     <w:tmpl w:val="6B5C06B0"/>
@@ -3926,7 +4277,7 @@
       </w:rPr>
     </w:lvl>
   </w:abstractNum>
-  <w:abstractNum w:abstractNumId="16" w15:restartNumberingAfterBreak="0">
+  <w:abstractNum w:abstractNumId="16">
     <w:nsid w:val="5971139E"/>
     <w:multiLevelType w:val="hybridMultilevel"/>
     <w:tmpl w:val="872C0CEE"/>
@@ -4039,7 +4390,7 @@
       </w:rPr>
     </w:lvl>
   </w:abstractNum>
-  <w:abstractNum w:abstractNumId="17" w15:restartNumberingAfterBreak="0">
+  <w:abstractNum w:abstractNumId="17">
     <w:nsid w:val="5ED00EFE"/>
     <w:multiLevelType w:val="hybridMultilevel"/>
     <w:tmpl w:val="EFC4D178"/>
@@ -4128,7 +4479,7 @@
       </w:pPr>
     </w:lvl>
   </w:abstractNum>
-  <w:abstractNum w:abstractNumId="18" w15:restartNumberingAfterBreak="0">
+  <w:abstractNum w:abstractNumId="18">
     <w:nsid w:val="61E42E79"/>
     <w:multiLevelType w:val="hybridMultilevel"/>
     <w:tmpl w:val="316A2D42"/>
@@ -4241,7 +4592,7 @@
       </w:rPr>
     </w:lvl>
   </w:abstractNum>
-  <w:abstractNum w:abstractNumId="19" w15:restartNumberingAfterBreak="0">
+  <w:abstractNum w:abstractNumId="19">
     <w:nsid w:val="63656A05"/>
     <w:multiLevelType w:val="multilevel"/>
     <w:tmpl w:val="FF0CF644"/>
@@ -4327,7 +4678,7 @@
       </w:pPr>
     </w:lvl>
   </w:abstractNum>
-  <w:abstractNum w:abstractNumId="20" w15:restartNumberingAfterBreak="0">
+  <w:abstractNum w:abstractNumId="20">
     <w:nsid w:val="64F26B5C"/>
     <w:multiLevelType w:val="hybridMultilevel"/>
     <w:tmpl w:val="DC3C9C8A"/>
@@ -4440,7 +4791,7 @@
       </w:rPr>
     </w:lvl>
   </w:abstractNum>
-  <w:abstractNum w:abstractNumId="21" w15:restartNumberingAfterBreak="0">
+  <w:abstractNum w:abstractNumId="21">
     <w:nsid w:val="726D0889"/>
     <w:multiLevelType w:val="hybridMultilevel"/>
     <w:tmpl w:val="36AE0BF4"/>
@@ -4553,7 +4904,7 @@
       </w:rPr>
     </w:lvl>
   </w:abstractNum>
-  <w:abstractNum w:abstractNumId="22" w15:restartNumberingAfterBreak="0">
+  <w:abstractNum w:abstractNumId="22">
     <w:nsid w:val="7F192937"/>
     <w:multiLevelType w:val="hybridMultilevel"/>
     <w:tmpl w:val="027808E0"/>
@@ -4666,7 +5017,7 @@
       </w:rPr>
     </w:lvl>
   </w:abstractNum>
-  <w:abstractNum w:abstractNumId="23" w15:restartNumberingAfterBreak="0">
+  <w:abstractNum w:abstractNumId="23">
     <w:nsid w:val="7FF35D44"/>
     <w:multiLevelType w:val="multilevel"/>
     <w:tmpl w:val="FF0CF644"/>
@@ -4828,7 +5179,7 @@
 </file>
 
 <file path=word/styles.xml><?xml version="1.0" encoding="utf-8"?>
-<w:styles xmlns:mc="http://schemas.openxmlformats.org/markup-compatibility/2006" xmlns:r="http://schemas.openxmlformats.org/officeDocument/2006/relationships" xmlns:w="http://schemas.openxmlformats.org/wordprocessingml/2006/main" xmlns:w14="http://schemas.microsoft.com/office/word/2010/wordml" xmlns:w15="http://schemas.microsoft.com/office/word/2012/wordml" xmlns:w16cex="http://schemas.microsoft.com/office/word/2018/wordml/cex" xmlns:w16cid="http://schemas.microsoft.com/office/word/2016/wordml/cid" xmlns:w16="http://schemas.microsoft.com/office/word/2018/wordml" xmlns:w16sdtdh="http://schemas.microsoft.com/office/word/2020/wordml/sdtdatahash" xmlns:w16se="http://schemas.microsoft.com/office/word/2015/wordml/symex" mc:Ignorable="w14 w15 w16se w16cid w16 w16cex w16sdtdh">
+<w:styles xmlns:mc="http://schemas.openxmlformats.org/markup-compatibility/2006" xmlns:r="http://schemas.openxmlformats.org/officeDocument/2006/relationships" xmlns:w="http://schemas.openxmlformats.org/wordprocessingml/2006/main" xmlns:w14="http://schemas.microsoft.com/office/word/2010/wordml" mc:Ignorable="w14">
   <w:docDefaults>
     <w:rPrDefault>
       <w:rPr>
@@ -4844,393 +5195,154 @@
       </w:pPr>
     </w:pPrDefault>
   </w:docDefaults>
-  <w:latentStyles w:defLockedState="0" w:defUIPriority="99" w:defSemiHidden="0" w:defUnhideWhenUsed="0" w:defQFormat="0" w:count="376">
-    <w:lsdException w:name="Normal" w:uiPriority="0" w:qFormat="1"/>
-    <w:lsdException w:name="heading 1" w:uiPriority="9" w:qFormat="1"/>
-    <w:lsdException w:name="heading 2" w:semiHidden="1" w:uiPriority="9" w:unhideWhenUsed="1" w:qFormat="1"/>
-    <w:lsdException w:name="heading 3" w:semiHidden="1" w:uiPriority="9" w:unhideWhenUsed="1" w:qFormat="1"/>
-    <w:lsdException w:name="heading 4" w:semiHidden="1" w:uiPriority="9" w:unhideWhenUsed="1" w:qFormat="1"/>
-    <w:lsdException w:name="heading 5" w:semiHidden="1" w:uiPriority="9" w:unhideWhenUsed="1" w:qFormat="1"/>
-    <w:lsdException w:name="heading 6" w:semiHidden="1" w:uiPriority="9" w:unhideWhenUsed="1" w:qFormat="1"/>
-    <w:lsdException w:name="heading 7" w:semiHidden="1" w:uiPriority="9" w:unhideWhenUsed="1" w:qFormat="1"/>
-    <w:lsdException w:name="heading 8" w:semiHidden="1" w:uiPriority="9" w:unhideWhenUsed="1" w:qFormat="1"/>
-    <w:lsdException w:name="heading 9" w:semiHidden="1" w:uiPriority="9" w:unhideWhenUsed="1" w:qFormat="1"/>
-    <w:lsdException w:name="index 1" w:semiHidden="1" w:unhideWhenUsed="1"/>
-    <w:lsdException w:name="index 2" w:semiHidden="1" w:unhideWhenUsed="1"/>
-    <w:lsdException w:name="index 3" w:semiHidden="1" w:unhideWhenUsed="1"/>
-    <w:lsdException w:name="index 4" w:semiHidden="1" w:unhideWhenUsed="1"/>
-    <w:lsdException w:name="index 5" w:semiHidden="1" w:unhideWhenUsed="1"/>
-    <w:lsdException w:name="index 6" w:semiHidden="1" w:unhideWhenUsed="1"/>
-    <w:lsdException w:name="index 7" w:semiHidden="1" w:unhideWhenUsed="1"/>
-    <w:lsdException w:name="index 8" w:semiHidden="1" w:unhideWhenUsed="1"/>
-    <w:lsdException w:name="index 9" w:semiHidden="1" w:unhideWhenUsed="1"/>
-    <w:lsdException w:name="toc 1" w:semiHidden="1" w:uiPriority="39" w:unhideWhenUsed="1"/>
-    <w:lsdException w:name="toc 2" w:semiHidden="1" w:uiPriority="39" w:unhideWhenUsed="1"/>
-    <w:lsdException w:name="toc 3" w:semiHidden="1" w:uiPriority="39" w:unhideWhenUsed="1"/>
-    <w:lsdException w:name="toc 4" w:semiHidden="1" w:uiPriority="39" w:unhideWhenUsed="1"/>
-    <w:lsdException w:name="toc 5" w:semiHidden="1" w:uiPriority="39" w:unhideWhenUsed="1"/>
-    <w:lsdException w:name="toc 6" w:semiHidden="1" w:uiPriority="39" w:unhideWhenUsed="1"/>
-    <w:lsdException w:name="toc 7" w:semiHidden="1" w:uiPriority="39" w:unhideWhenUsed="1"/>
-    <w:lsdException w:name="toc 8" w:semiHidden="1" w:uiPriority="39" w:unhideWhenUsed="1"/>
-    <w:lsdException w:name="toc 9" w:semiHidden="1" w:uiPriority="39" w:unhideWhenUsed="1"/>
-    <w:lsdException w:name="Normal Indent" w:semiHidden="1" w:unhideWhenUsed="1"/>
-    <w:lsdException w:name="footnote text" w:semiHidden="1" w:unhideWhenUsed="1"/>
-    <w:lsdException w:name="annotation text" w:semiHidden="1" w:unhideWhenUsed="1"/>
-    <w:lsdException w:name="header" w:semiHidden="1" w:unhideWhenUsed="1"/>
-    <w:lsdException w:name="footer" w:semiHidden="1" w:unhideWhenUsed="1"/>
-    <w:lsdException w:name="index heading" w:semiHidden="1" w:unhideWhenUsed="1"/>
-    <w:lsdException w:name="caption" w:semiHidden="1" w:uiPriority="35" w:unhideWhenUsed="1" w:qFormat="1"/>
-    <w:lsdException w:name="table of figures" w:semiHidden="1" w:unhideWhenUsed="1"/>
-    <w:lsdException w:name="envelope address" w:semiHidden="1" w:unhideWhenUsed="1"/>
-    <w:lsdException w:name="envelope return" w:semiHidden="1" w:unhideWhenUsed="1"/>
-    <w:lsdException w:name="footnote reference" w:semiHidden="1" w:unhideWhenUsed="1"/>
-    <w:lsdException w:name="annotation reference" w:semiHidden="1" w:unhideWhenUsed="1"/>
-    <w:lsdException w:name="line number" w:semiHidden="1" w:unhideWhenUsed="1"/>
-    <w:lsdException w:name="page number" w:semiHidden="1" w:unhideWhenUsed="1"/>
-    <w:lsdException w:name="endnote reference" w:semiHidden="1" w:unhideWhenUsed="1"/>
-    <w:lsdException w:name="endnote text" w:semiHidden="1" w:unhideWhenUsed="1"/>
-    <w:lsdException w:name="table of authorities" w:semiHidden="1" w:unhideWhenUsed="1"/>
-    <w:lsdException w:name="macro" w:semiHidden="1" w:unhideWhenUsed="1"/>
-    <w:lsdException w:name="toa heading" w:semiHidden="1" w:unhideWhenUsed="1"/>
-    <w:lsdException w:name="List" w:semiHidden="1" w:unhideWhenUsed="1"/>
-    <w:lsdException w:name="List Bullet" w:semiHidden="1" w:unhideWhenUsed="1"/>
-    <w:lsdException w:name="List Number" w:semiHidden="1" w:unhideWhenUsed="1"/>
-    <w:lsdException w:name="List 2" w:semiHidden="1" w:unhideWhenUsed="1"/>
-    <w:lsdException w:name="List 3" w:semiHidden="1" w:unhideWhenUsed="1"/>
-    <w:lsdException w:name="List 4" w:semiHidden="1" w:unhideWhenUsed="1"/>
-    <w:lsdException w:name="List 5" w:semiHidden="1" w:unhideWhenUsed="1"/>
-    <w:lsdException w:name="List Bullet 2" w:semiHidden="1" w:unhideWhenUsed="1"/>
-    <w:lsdException w:name="List Bullet 3" w:semiHidden="1" w:unhideWhenUsed="1"/>
-    <w:lsdException w:name="List Bullet 4" w:semiHidden="1" w:unhideWhenUsed="1"/>
-    <w:lsdException w:name="List Bullet 5" w:semiHidden="1" w:unhideWhenUsed="1"/>
-    <w:lsdException w:name="List Number 2" w:semiHidden="1" w:unhideWhenUsed="1"/>
-    <w:lsdException w:name="List Number 3" w:semiHidden="1" w:unhideWhenUsed="1"/>
-    <w:lsdException w:name="List Number 4" w:semiHidden="1" w:unhideWhenUsed="1"/>
-    <w:lsdException w:name="List Number 5" w:semiHidden="1" w:unhideWhenUsed="1"/>
-    <w:lsdException w:name="Title" w:uiPriority="10" w:qFormat="1"/>
-    <w:lsdException w:name="Closing" w:semiHidden="1" w:unhideWhenUsed="1"/>
-    <w:lsdException w:name="Signature" w:semiHidden="1" w:unhideWhenUsed="1"/>
-    <w:lsdException w:name="Default Paragraph Font" w:semiHidden="1" w:uiPriority="1" w:unhideWhenUsed="1"/>
-    <w:lsdException w:name="Body Text" w:semiHidden="1" w:unhideWhenUsed="1"/>
-    <w:lsdException w:name="Body Text Indent" w:semiHidden="1" w:unhideWhenUsed="1"/>
-    <w:lsdException w:name="List Continue" w:semiHidden="1" w:unhideWhenUsed="1"/>
-    <w:lsdException w:name="List Continue 2" w:semiHidden="1" w:unhideWhenUsed="1"/>
-    <w:lsdException w:name="List Continue 3" w:semiHidden="1" w:unhideWhenUsed="1"/>
-    <w:lsdException w:name="List Continue 4" w:semiHidden="1" w:unhideWhenUsed="1"/>
-    <w:lsdException w:name="List Continue 5" w:semiHidden="1" w:unhideWhenUsed="1"/>
-    <w:lsdException w:name="Message Header" w:semiHidden="1" w:unhideWhenUsed="1"/>
-    <w:lsdException w:name="Subtitle" w:uiPriority="11" w:qFormat="1"/>
-    <w:lsdException w:name="Salutation" w:semiHidden="1" w:unhideWhenUsed="1"/>
-    <w:lsdException w:name="Date" w:semiHidden="1" w:unhideWhenUsed="1"/>
-    <w:lsdException w:name="Body Text First Indent" w:semiHidden="1" w:unhideWhenUsed="1"/>
-    <w:lsdException w:name="Body Text First Indent 2" w:semiHidden="1" w:unhideWhenUsed="1"/>
-    <w:lsdException w:name="Note Heading" w:semiHidden="1" w:unhideWhenUsed="1"/>
-    <w:lsdException w:name="Body Text 2" w:semiHidden="1" w:unhideWhenUsed="1"/>
-    <w:lsdException w:name="Body Text 3" w:semiHidden="1" w:unhideWhenUsed="1"/>
-    <w:lsdException w:name="Body Text Indent 2" w:semiHidden="1" w:unhideWhenUsed="1"/>
-    <w:lsdException w:name="Body Text Indent 3" w:semiHidden="1" w:unhideWhenUsed="1"/>
-    <w:lsdException w:name="Block Text" w:semiHidden="1" w:unhideWhenUsed="1"/>
-    <w:lsdException w:name="Hyperlink" w:semiHidden="1" w:unhideWhenUsed="1"/>
-    <w:lsdException w:name="FollowedHyperlink" w:semiHidden="1" w:unhideWhenUsed="1"/>
-    <w:lsdException w:name="Strong" w:uiPriority="22" w:qFormat="1"/>
-    <w:lsdException w:name="Emphasis" w:uiPriority="20" w:qFormat="1"/>
-    <w:lsdException w:name="Document Map" w:semiHidden="1" w:unhideWhenUsed="1"/>
-    <w:lsdException w:name="Plain Text" w:semiHidden="1" w:unhideWhenUsed="1"/>
-    <w:lsdException w:name="E-mail Signature" w:semiHidden="1" w:unhideWhenUsed="1"/>
-    <w:lsdException w:name="HTML Top of Form" w:semiHidden="1" w:unhideWhenUsed="1"/>
-    <w:lsdException w:name="HTML Bottom of Form" w:semiHidden="1" w:unhideWhenUsed="1"/>
-    <w:lsdException w:name="Normal (Web)" w:semiHidden="1" w:unhideWhenUsed="1"/>
-    <w:lsdException w:name="HTML Acronym" w:semiHidden="1" w:unhideWhenUsed="1"/>
-    <w:lsdException w:name="HTML Address" w:semiHidden="1" w:unhideWhenUsed="1"/>
-    <w:lsdException w:name="HTML Cite" w:semiHidden="1" w:unhideWhenUsed="1"/>
-    <w:lsdException w:name="HTML Code" w:semiHidden="1" w:unhideWhenUsed="1"/>
-    <w:lsdException w:name="HTML Definition" w:semiHidden="1" w:unhideWhenUsed="1"/>
-    <w:lsdException w:name="HTML Keyboard" w:semiHidden="1" w:unhideWhenUsed="1"/>
-    <w:lsdException w:name="HTML Preformatted" w:semiHidden="1" w:unhideWhenUsed="1"/>
-    <w:lsdException w:name="HTML Sample" w:semiHidden="1" w:unhideWhenUsed="1"/>
-    <w:lsdException w:name="HTML Typewriter" w:semiHidden="1" w:unhideWhenUsed="1"/>
-    <w:lsdException w:name="HTML Variable" w:semiHidden="1" w:unhideWhenUsed="1"/>
-    <w:lsdException w:name="Normal Table" w:semiHidden="1" w:unhideWhenUsed="1"/>
-    <w:lsdException w:name="annotation subject" w:semiHidden="1" w:unhideWhenUsed="1"/>
-    <w:lsdException w:name="No List" w:semiHidden="1" w:unhideWhenUsed="1"/>
-    <w:lsdException w:name="Outline List 1" w:semiHidden="1" w:unhideWhenUsed="1"/>
-    <w:lsdException w:name="Outline List 2" w:semiHidden="1" w:unhideWhenUsed="1"/>
-    <w:lsdException w:name="Outline List 3" w:semiHidden="1" w:unhideWhenUsed="1"/>
-    <w:lsdException w:name="Table Simple 1" w:semiHidden="1" w:unhideWhenUsed="1"/>
-    <w:lsdException w:name="Table Simple 2" w:semiHidden="1" w:unhideWhenUsed="1"/>
-    <w:lsdException w:name="Table Simple 3" w:semiHidden="1" w:unhideWhenUsed="1"/>
-    <w:lsdException w:name="Table Classic 1" w:semiHidden="1" w:unhideWhenUsed="1"/>
-    <w:lsdException w:name="Table Classic 2" w:semiHidden="1" w:unhideWhenUsed="1"/>
-    <w:lsdException w:name="Table Classic 3" w:semiHidden="1" w:unhideWhenUsed="1"/>
-    <w:lsdException w:name="Table Classic 4" w:semiHidden="1" w:unhideWhenUsed="1"/>
-    <w:lsdException w:name="Table Colorful 1" w:semiHidden="1" w:unhideWhenUsed="1"/>
-    <w:lsdException w:name="Table Colorful 2" w:semiHidden="1" w:unhideWhenUsed="1"/>
-    <w:lsdException w:name="Table Colorful 3" w:semiHidden="1" w:unhideWhenUsed="1"/>
-    <w:lsdException w:name="Table Columns 1" w:semiHidden="1" w:unhideWhenUsed="1"/>
-    <w:lsdException w:name="Table Columns 2" w:semiHidden="1" w:unhideWhenUsed="1"/>
-    <w:lsdException w:name="Table Columns 3" w:semiHidden="1" w:unhideWhenUsed="1"/>
-    <w:lsdException w:name="Table Columns 4" w:semiHidden="1" w:unhideWhenUsed="1"/>
-    <w:lsdException w:name="Table Columns 5" w:semiHidden="1" w:unhideWhenUsed="1"/>
-    <w:lsdException w:name="Table Grid 1" w:semiHidden="1" w:unhideWhenUsed="1"/>
-    <w:lsdException w:name="Table Grid 2" w:semiHidden="1" w:unhideWhenUsed="1"/>
-    <w:lsdException w:name="Table Grid 3" w:semiHidden="1" w:unhideWhenUsed="1"/>
-    <w:lsdException w:name="Table Grid 4" w:semiHidden="1" w:unhideWhenUsed="1"/>
-    <w:lsdException w:name="Table Grid 5" w:semiHidden="1" w:unhideWhenUsed="1"/>
-    <w:lsdException w:name="Table Grid 6" w:semiHidden="1" w:unhideWhenUsed="1"/>
-    <w:lsdException w:name="Table Grid 7" w:semiHidden="1" w:unhideWhenUsed="1"/>
-    <w:lsdException w:name="Table Grid 8" w:semiHidden="1" w:unhideWhenUsed="1"/>
-    <w:lsdException w:name="Table List 1" w:semiHidden="1" w:unhideWhenUsed="1"/>
-    <w:lsdException w:name="Table List 2" w:semiHidden="1" w:unhideWhenUsed="1"/>
-    <w:lsdException w:name="Table List 3" w:semiHidden="1" w:unhideWhenUsed="1"/>
-    <w:lsdException w:name="Table List 4" w:semiHidden="1" w:unhideWhenUsed="1"/>
-    <w:lsdException w:name="Table List 5" w:semiHidden="1" w:unhideWhenUsed="1"/>
-    <w:lsdException w:name="Table List 6" w:semiHidden="1" w:unhideWhenUsed="1"/>
-    <w:lsdException w:name="Table List 7" w:semiHidden="1" w:unhideWhenUsed="1"/>
-    <w:lsdException w:name="Table List 8" w:semiHidden="1" w:unhideWhenUsed="1"/>
-    <w:lsdException w:name="Table 3D effects 1" w:semiHidden="1" w:unhideWhenUsed="1"/>
-    <w:lsdException w:name="Table 3D effects 2" w:semiHidden="1" w:unhideWhenUsed="1"/>
-    <w:lsdException w:name="Table 3D effects 3" w:semiHidden="1" w:unhideWhenUsed="1"/>
-    <w:lsdException w:name="Table Contemporary" w:semiHidden="1" w:unhideWhenUsed="1"/>
-    <w:lsdException w:name="Table Elegant" w:semiHidden="1" w:unhideWhenUsed="1"/>
-    <w:lsdException w:name="Table Professional" w:semiHidden="1" w:unhideWhenUsed="1"/>
-    <w:lsdException w:name="Table Subtle 1" w:semiHidden="1" w:unhideWhenUsed="1"/>
-    <w:lsdException w:name="Table Subtle 2" w:semiHidden="1" w:unhideWhenUsed="1"/>
-    <w:lsdException w:name="Table Web 1" w:semiHidden="1" w:unhideWhenUsed="1"/>
-    <w:lsdException w:name="Table Web 2" w:semiHidden="1" w:unhideWhenUsed="1"/>
-    <w:lsdException w:name="Table Web 3" w:semiHidden="1" w:unhideWhenUsed="1"/>
-    <w:lsdException w:name="Balloon Text" w:semiHidden="1" w:unhideWhenUsed="1"/>
-    <w:lsdException w:name="Table Grid" w:uiPriority="39"/>
-    <w:lsdException w:name="Table Theme" w:semiHidden="1" w:unhideWhenUsed="1"/>
-    <w:lsdException w:name="Placeholder Text" w:semiHidden="1"/>
-    <w:lsdException w:name="No Spacing" w:uiPriority="1" w:qFormat="1"/>
-    <w:lsdException w:name="Light Shading" w:uiPriority="60"/>
-    <w:lsdException w:name="Light List" w:uiPriority="61"/>
-    <w:lsdException w:name="Light Grid" w:uiPriority="62"/>
-    <w:lsdException w:name="Medium Shading 1" w:uiPriority="63"/>
-    <w:lsdException w:name="Medium Shading 2" w:uiPriority="64"/>
-    <w:lsdException w:name="Medium List 1" w:uiPriority="65"/>
-    <w:lsdException w:name="Medium List 2" w:uiPriority="66"/>
-    <w:lsdException w:name="Medium Grid 1" w:uiPriority="67"/>
-    <w:lsdException w:name="Medium Grid 2" w:uiPriority="68"/>
-    <w:lsdException w:name="Medium Grid 3" w:uiPriority="69"/>
-    <w:lsdException w:name="Dark List" w:uiPriority="70"/>
-    <w:lsdException w:name="Colorful Shading" w:uiPriority="71"/>
-    <w:lsdException w:name="Colorful List" w:uiPriority="72"/>
-    <w:lsdException w:name="Colorful Grid" w:uiPriority="73"/>
-    <w:lsdException w:name="Light Shading Accent 1" w:uiPriority="60"/>
-    <w:lsdException w:name="Light List Accent 1" w:uiPriority="61"/>
-    <w:lsdException w:name="Light Grid Accent 1" w:uiPriority="62"/>
-    <w:lsdException w:name="Medium Shading 1 Accent 1" w:uiPriority="63"/>
-    <w:lsdException w:name="Medium Shading 2 Accent 1" w:uiPriority="64"/>
-    <w:lsdException w:name="Medium List 1 Accent 1" w:uiPriority="65"/>
-    <w:lsdException w:name="Revision" w:semiHidden="1"/>
-    <w:lsdException w:name="List Paragraph" w:uiPriority="34" w:qFormat="1"/>
-    <w:lsdException w:name="Quote" w:uiPriority="29" w:qFormat="1"/>
-    <w:lsdException w:name="Intense Quote" w:uiPriority="30" w:qFormat="1"/>
-    <w:lsdException w:name="Medium List 2 Accent 1" w:uiPriority="66"/>
-    <w:lsdException w:name="Medium Grid 1 Accent 1" w:uiPriority="67"/>
-    <w:lsdException w:name="Medium Grid 2 Accent 1" w:uiPriority="68"/>
-    <w:lsdException w:name="Medium Grid 3 Accent 1" w:uiPriority="69"/>
-    <w:lsdException w:name="Dark List Accent 1" w:uiPriority="70"/>
-    <w:lsdException w:name="Colorful Shading Accent 1" w:uiPriority="71"/>
-    <w:lsdException w:name="Colorful List Accent 1" w:uiPriority="72"/>
-    <w:lsdException w:name="Colorful Grid Accent 1" w:uiPriority="73"/>
-    <w:lsdException w:name="Light Shading Accent 2" w:uiPriority="60"/>
-    <w:lsdException w:name="Light List Accent 2" w:uiPriority="61"/>
-    <w:lsdException w:name="Light Grid Accent 2" w:uiPriority="62"/>
-    <w:lsdException w:name="Medium Shading 1 Accent 2" w:uiPriority="63"/>
-    <w:lsdException w:name="Medium Shading 2 Accent 2" w:uiPriority="64"/>
-    <w:lsdException w:name="Medium List 1 Accent 2" w:uiPriority="65"/>
-    <w:lsdException w:name="Medium List 2 Accent 2" w:uiPriority="66"/>
-    <w:lsdException w:name="Medium Grid 1 Accent 2" w:uiPriority="67"/>
-    <w:lsdException w:name="Medium Grid 2 Accent 2" w:uiPriority="68"/>
-    <w:lsdException w:name="Medium Grid 3 Accent 2" w:uiPriority="69"/>
-    <w:lsdException w:name="Dark List Accent 2" w:uiPriority="70"/>
-    <w:lsdException w:name="Colorful Shading Accent 2" w:uiPriority="71"/>
-    <w:lsdException w:name="Colorful List Accent 2" w:uiPriority="72"/>
-    <w:lsdException w:name="Colorful Grid Accent 2" w:uiPriority="73"/>
-    <w:lsdException w:name="Light Shading Accent 3" w:uiPriority="60"/>
-    <w:lsdException w:name="Light List Accent 3" w:uiPriority="61"/>
-    <w:lsdException w:name="Light Grid Accent 3" w:uiPriority="62"/>
-    <w:lsdException w:name="Medium Shading 1 Accent 3" w:uiPriority="63"/>
-    <w:lsdException w:name="Medium Shading 2 Accent 3" w:uiPriority="64"/>
-    <w:lsdException w:name="Medium List 1 Accent 3" w:uiPriority="65"/>
-    <w:lsdException w:name="Medium List 2 Accent 3" w:uiPriority="66"/>
-    <w:lsdException w:name="Medium Grid 1 Accent 3" w:uiPriority="67"/>
-    <w:lsdException w:name="Medium Grid 2 Accent 3" w:uiPriority="68"/>
-    <w:lsdException w:name="Medium Grid 3 Accent 3" w:uiPriority="69"/>
-    <w:lsdException w:name="Dark List Accent 3" w:uiPriority="70"/>
-    <w:lsdException w:name="Colorful Shading Accent 3" w:uiPriority="71"/>
-    <w:lsdException w:name="Colorful List Accent 3" w:uiPriority="72"/>
-    <w:lsdException w:name="Colorful Grid Accent 3" w:uiPriority="73"/>
-    <w:lsdException w:name="Light Shading Accent 4" w:uiPriority="60"/>
-    <w:lsdException w:name="Light List Accent 4" w:uiPriority="61"/>
-    <w:lsdException w:name="Light Grid Accent 4" w:uiPriority="62"/>
-    <w:lsdException w:name="Medium Shading 1 Accent 4" w:uiPriority="63"/>
-    <w:lsdException w:name="Medium Shading 2 Accent 4" w:uiPriority="64"/>
-    <w:lsdException w:name="Medium List 1 Accent 4" w:uiPriority="65"/>
-    <w:lsdException w:name="Medium List 2 Accent 4" w:uiPriority="66"/>
-    <w:lsdException w:name="Medium Grid 1 Accent 4" w:uiPriority="67"/>
-    <w:lsdException w:name="Medium Grid 2 Accent 4" w:uiPriority="68"/>
-    <w:lsdException w:name="Medium Grid 3 Accent 4" w:uiPriority="69"/>
-    <w:lsdException w:name="Dark List Accent 4" w:uiPriority="70"/>
-    <w:lsdException w:name="Colorful Shading Accent 4" w:uiPriority="71"/>
-    <w:lsdException w:name="Colorful List Accent 4" w:uiPriority="72"/>
-    <w:lsdException w:name="Colorful Grid Accent 4" w:uiPriority="73"/>
-    <w:lsdException w:name="Light Shading Accent 5" w:uiPriority="60"/>
-    <w:lsdException w:name="Light List Accent 5" w:uiPriority="61"/>
-    <w:lsdException w:name="Light Grid Accent 5" w:uiPriority="62"/>
-    <w:lsdException w:name="Medium Shading 1 Accent 5" w:uiPriority="63"/>
-    <w:lsdException w:name="Medium Shading 2 Accent 5" w:uiPriority="64"/>
-    <w:lsdException w:name="Medium List 1 Accent 5" w:uiPriority="65"/>
-    <w:lsdException w:name="Medium List 2 Accent 5" w:uiPriority="66"/>
-    <w:lsdException w:name="Medium Grid 1 Accent 5" w:uiPriority="67"/>
-    <w:lsdException w:name="Medium Grid 2 Accent 5" w:uiPriority="68"/>
-    <w:lsdException w:name="Medium Grid 3 Accent 5" w:uiPriority="69"/>
-    <w:lsdException w:name="Dark List Accent 5" w:uiPriority="70"/>
-    <w:lsdException w:name="Colorful Shading Accent 5" w:uiPriority="71"/>
-    <w:lsdException w:name="Colorful List Accent 5" w:uiPriority="72"/>
-    <w:lsdException w:name="Colorful Grid Accent 5" w:uiPriority="73"/>
-    <w:lsdException w:name="Light Shading Accent 6" w:uiPriority="60"/>
-    <w:lsdException w:name="Light List Accent 6" w:uiPriority="61"/>
-    <w:lsdException w:name="Light Grid Accent 6" w:uiPriority="62"/>
-    <w:lsdException w:name="Medium Shading 1 Accent 6" w:uiPriority="63"/>
-    <w:lsdException w:name="Medium Shading 2 Accent 6" w:uiPriority="64"/>
-    <w:lsdException w:name="Medium List 1 Accent 6" w:uiPriority="65"/>
-    <w:lsdException w:name="Medium List 2 Accent 6" w:uiPriority="66"/>
-    <w:lsdException w:name="Medium Grid 1 Accent 6" w:uiPriority="67"/>
-    <w:lsdException w:name="Medium Grid 2 Accent 6" w:uiPriority="68"/>
-    <w:lsdException w:name="Medium Grid 3 Accent 6" w:uiPriority="69"/>
-    <w:lsdException w:name="Dark List Accent 6" w:uiPriority="70"/>
-    <w:lsdException w:name="Colorful Shading Accent 6" w:uiPriority="71"/>
-    <w:lsdException w:name="Colorful List Accent 6" w:uiPriority="72"/>
-    <w:lsdException w:name="Colorful Grid Accent 6" w:uiPriority="73"/>
-    <w:lsdException w:name="Subtle Emphasis" w:uiPriority="19" w:qFormat="1"/>
-    <w:lsdException w:name="Intense Emphasis" w:uiPriority="21" w:qFormat="1"/>
-    <w:lsdException w:name="Subtle Reference" w:uiPriority="31" w:qFormat="1"/>
-    <w:lsdException w:name="Intense Reference" w:uiPriority="32" w:qFormat="1"/>
-    <w:lsdException w:name="Book Title" w:uiPriority="33" w:qFormat="1"/>
-    <w:lsdException w:name="Bibliography" w:semiHidden="1" w:uiPriority="37" w:unhideWhenUsed="1"/>
-    <w:lsdException w:name="TOC Heading" w:semiHidden="1" w:uiPriority="39" w:unhideWhenUsed="1" w:qFormat="1"/>
-    <w:lsdException w:name="Plain Table 1" w:uiPriority="41"/>
-    <w:lsdException w:name="Plain Table 2" w:uiPriority="42"/>
-    <w:lsdException w:name="Plain Table 3" w:uiPriority="43"/>
-    <w:lsdException w:name="Plain Table 4" w:uiPriority="44"/>
-    <w:lsdException w:name="Plain Table 5" w:uiPriority="45"/>
-    <w:lsdException w:name="Grid Table Light" w:uiPriority="40"/>
-    <w:lsdException w:name="Grid Table 1 Light" w:uiPriority="46"/>
-    <w:lsdException w:name="Grid Table 2" w:uiPriority="47"/>
-    <w:lsdException w:name="Grid Table 3" w:uiPriority="48"/>
-    <w:lsdException w:name="Grid Table 4" w:uiPriority="49"/>
-    <w:lsdException w:name="Grid Table 5 Dark" w:uiPriority="50"/>
-    <w:lsdException w:name="Grid Table 6 Colorful" w:uiPriority="51"/>
-    <w:lsdException w:name="Grid Table 7 Colorful" w:uiPriority="52"/>
-    <w:lsdException w:name="Grid Table 1 Light Accent 1" w:uiPriority="46"/>
-    <w:lsdException w:name="Grid Table 2 Accent 1" w:uiPriority="47"/>
-    <w:lsdException w:name="Grid Table 3 Accent 1" w:uiPriority="48"/>
-    <w:lsdException w:name="Grid Table 4 Accent 1" w:uiPriority="49"/>
-    <w:lsdException w:name="Grid Table 5 Dark Accent 1" w:uiPriority="50"/>
-    <w:lsdException w:name="Grid Table 6 Colorful Accent 1" w:uiPriority="51"/>
-    <w:lsdException w:name="Grid Table 7 Colorful Accent 1" w:uiPriority="52"/>
-    <w:lsdException w:name="Grid Table 1 Light Accent 2" w:uiPriority="46"/>
-    <w:lsdException w:name="Grid Table 2 Accent 2" w:uiPriority="47"/>
-    <w:lsdException w:name="Grid Table 3 Accent 2" w:uiPriority="48"/>
-    <w:lsdException w:name="Grid Table 4 Accent 2" w:uiPriority="49"/>
-    <w:lsdException w:name="Grid Table 5 Dark Accent 2" w:uiPriority="50"/>
-    <w:lsdException w:name="Grid Table 6 Colorful Accent 2" w:uiPriority="51"/>
-    <w:lsdException w:name="Grid Table 7 Colorful Accent 2" w:uiPriority="52"/>
-    <w:lsdException w:name="Grid Table 1 Light Accent 3" w:uiPriority="46"/>
-    <w:lsdException w:name="Grid Table 2 Accent 3" w:uiPriority="47"/>
-    <w:lsdException w:name="Grid Table 3 Accent 3" w:uiPriority="48"/>
-    <w:lsdException w:name="Grid Table 4 Accent 3" w:uiPriority="49"/>
-    <w:lsdException w:name="Grid Table 5 Dark Accent 3" w:uiPriority="50"/>
-    <w:lsdException w:name="Grid Table 6 Colorful Accent 3" w:uiPriority="51"/>
-    <w:lsdException w:name="Grid Table 7 Colorful Accent 3" w:uiPriority="52"/>
-    <w:lsdException w:name="Grid Table 1 Light Accent 4" w:uiPriority="46"/>
-    <w:lsdException w:name="Grid Table 2 Accent 4" w:uiPriority="47"/>
-    <w:lsdException w:name="Grid Table 3 Accent 4" w:uiPriority="48"/>
-    <w:lsdException w:name="Grid Table 4 Accent 4" w:uiPriority="49"/>
-    <w:lsdException w:name="Grid Table 5 Dark Accent 4" w:uiPriority="50"/>
-    <w:lsdException w:name="Grid Table 6 Colorful Accent 4" w:uiPriority="51"/>
-    <w:lsdException w:name="Grid Table 7 Colorful Accent 4" w:uiPriority="52"/>
-    <w:lsdException w:name="Grid Table 1 Light Accent 5" w:uiPriority="46"/>
-    <w:lsdException w:name="Grid Table 2 Accent 5" w:uiPriority="47"/>
-    <w:lsdException w:name="Grid Table 3 Accent 5" w:uiPriority="48"/>
-    <w:lsdException w:name="Grid Table 4 Accent 5" w:uiPriority="49"/>
-    <w:lsdException w:name="Grid Table 5 Dark Accent 5" w:uiPriority="50"/>
-    <w:lsdException w:name="Grid Table 6 Colorful Accent 5" w:uiPriority="51"/>
-    <w:lsdException w:name="Grid Table 7 Colorful Accent 5" w:uiPriority="52"/>
-    <w:lsdException w:name="Grid Table 1 Light Accent 6" w:uiPriority="46"/>
-    <w:lsdException w:name="Grid Table 2 Accent 6" w:uiPriority="47"/>
-    <w:lsdException w:name="Grid Table 3 Accent 6" w:uiPriority="48"/>
-    <w:lsdException w:name="Grid Table 4 Accent 6" w:uiPriority="49"/>
-    <w:lsdException w:name="Grid Table 5 Dark Accent 6" w:uiPriority="50"/>
-    <w:lsdException w:name="Grid Table 6 Colorful Accent 6" w:uiPriority="51"/>
-    <w:lsdException w:name="Grid Table 7 Colorful Accent 6" w:uiPriority="52"/>
-    <w:lsdException w:name="List Table 1 Light" w:uiPriority="46"/>
-    <w:lsdException w:name="List Table 2" w:uiPriority="47"/>
-    <w:lsdException w:name="List Table 3" w:uiPriority="48"/>
-    <w:lsdException w:name="List Table 4" w:uiPriority="49"/>
-    <w:lsdException w:name="List Table 5 Dark" w:uiPriority="50"/>
-    <w:lsdException w:name="List Table 6 Colorful" w:uiPriority="51"/>
-    <w:lsdException w:name="List Table 7 Colorful" w:uiPriority="52"/>
-    <w:lsdException w:name="List Table 1 Light Accent 1" w:uiPriority="46"/>
-    <w:lsdException w:name="List Table 2 Accent 1" w:uiPriority="47"/>
-    <w:lsdException w:name="List Table 3 Accent 1" w:uiPriority="48"/>
-    <w:lsdException w:name="List Table 4 Accent 1" w:uiPriority="49"/>
-    <w:lsdException w:name="List Table 5 Dark Accent 1" w:uiPriority="50"/>
-    <w:lsdException w:name="List Table 6 Colorful Accent 1" w:uiPriority="51"/>
-    <w:lsdException w:name="List Table 7 Colorful Accent 1" w:uiPriority="52"/>
-    <w:lsdException w:name="List Table 1 Light Accent 2" w:uiPriority="46"/>
-    <w:lsdException w:name="List Table 2 Accent 2" w:uiPriority="47"/>
-    <w:lsdException w:name="List Table 3 Accent 2" w:uiPriority="48"/>
-    <w:lsdException w:name="List Table 4 Accent 2" w:uiPriority="49"/>
-    <w:lsdException w:name="List Table 5 Dark Accent 2" w:uiPriority="50"/>
-    <w:lsdException w:name="List Table 6 Colorful Accent 2" w:uiPriority="51"/>
-    <w:lsdException w:name="List Table 7 Colorful Accent 2" w:uiPriority="52"/>
-    <w:lsdException w:name="List Table 1 Light Accent 3" w:uiPriority="46"/>
-    <w:lsdException w:name="List Table 2 Accent 3" w:uiPriority="47"/>
-    <w:lsdException w:name="List Table 3 Accent 3" w:uiPriority="48"/>
-    <w:lsdException w:name="List Table 4 Accent 3" w:uiPriority="49"/>
-    <w:lsdException w:name="List Table 5 Dark Accent 3" w:uiPriority="50"/>
-    <w:lsdException w:name="List Table 6 Colorful Accent 3" w:uiPriority="51"/>
-    <w:lsdException w:name="List Table 7 Colorful Accent 3" w:uiPriority="52"/>
-    <w:lsdException w:name="List Table 1 Light Accent 4" w:uiPriority="46"/>
-    <w:lsdException w:name="List Table 2 Accent 4" w:uiPriority="47"/>
-    <w:lsdException w:name="List Table 3 Accent 4" w:uiPriority="48"/>
-    <w:lsdException w:name="List Table 4 Accent 4" w:uiPriority="49"/>
-    <w:lsdException w:name="List Table 5 Dark Accent 4" w:uiPriority="50"/>
-    <w:lsdException w:name="List Table 6 Colorful Accent 4" w:uiPriority="51"/>
-    <w:lsdException w:name="List Table 7 Colorful Accent 4" w:uiPriority="52"/>
-    <w:lsdException w:name="List Table 1 Light Accent 5" w:uiPriority="46"/>
-    <w:lsdException w:name="List Table 2 Accent 5" w:uiPriority="47"/>
-    <w:lsdException w:name="List Table 3 Accent 5" w:uiPriority="48"/>
-    <w:lsdException w:name="List Table 4 Accent 5" w:uiPriority="49"/>
-    <w:lsdException w:name="List Table 5 Dark Accent 5" w:uiPriority="50"/>
-    <w:lsdException w:name="List Table 6 Colorful Accent 5" w:uiPriority="51"/>
-    <w:lsdException w:name="List Table 7 Colorful Accent 5" w:uiPriority="52"/>
-    <w:lsdException w:name="List Table 1 Light Accent 6" w:uiPriority="46"/>
-    <w:lsdException w:name="List Table 2 Accent 6" w:uiPriority="47"/>
-    <w:lsdException w:name="List Table 3 Accent 6" w:uiPriority="48"/>
-    <w:lsdException w:name="List Table 4 Accent 6" w:uiPriority="49"/>
-    <w:lsdException w:name="List Table 5 Dark Accent 6" w:uiPriority="50"/>
-    <w:lsdException w:name="List Table 6 Colorful Accent 6" w:uiPriority="51"/>
-    <w:lsdException w:name="List Table 7 Colorful Accent 6" w:uiPriority="52"/>
-    <w:lsdException w:name="Mention" w:semiHidden="1" w:unhideWhenUsed="1"/>
-    <w:lsdException w:name="Smart Hyperlink" w:semiHidden="1" w:unhideWhenUsed="1"/>
-    <w:lsdException w:name="Hashtag" w:semiHidden="1" w:unhideWhenUsed="1"/>
-    <w:lsdException w:name="Unresolved Mention" w:semiHidden="1" w:unhideWhenUsed="1"/>
-    <w:lsdException w:name="Smart Link" w:semiHidden="1" w:unhideWhenUsed="1"/>
+  <w:latentStyles w:defLockedState="0" w:defUIPriority="99" w:defSemiHidden="1" w:defUnhideWhenUsed="1" w:defQFormat="0" w:count="267">
+    <w:lsdException w:name="Normal" w:semiHidden="0" w:uiPriority="0" w:unhideWhenUsed="0" w:qFormat="1"/>
+    <w:lsdException w:name="heading 1" w:semiHidden="0" w:uiPriority="9" w:unhideWhenUsed="0" w:qFormat="1"/>
+    <w:lsdException w:name="heading 2" w:uiPriority="9" w:qFormat="1"/>
+    <w:lsdException w:name="heading 3" w:uiPriority="9" w:qFormat="1"/>
+    <w:lsdException w:name="heading 4" w:uiPriority="9" w:qFormat="1"/>
+    <w:lsdException w:name="heading 5" w:uiPriority="9" w:qFormat="1"/>
+    <w:lsdException w:name="heading 6" w:uiPriority="9" w:qFormat="1"/>
+    <w:lsdException w:name="heading 7" w:uiPriority="9" w:qFormat="1"/>
+    <w:lsdException w:name="heading 8" w:uiPriority="9" w:qFormat="1"/>
+    <w:lsdException w:name="heading 9" w:uiPriority="9" w:qFormat="1"/>
+    <w:lsdException w:name="toc 1" w:uiPriority="39"/>
+    <w:lsdException w:name="toc 2" w:uiPriority="39"/>
+    <w:lsdException w:name="toc 3" w:uiPriority="39"/>
+    <w:lsdException w:name="toc 4" w:uiPriority="39"/>
+    <w:lsdException w:name="toc 5" w:uiPriority="39"/>
+    <w:lsdException w:name="toc 6" w:uiPriority="39"/>
+    <w:lsdException w:name="toc 7" w:uiPriority="39"/>
+    <w:lsdException w:name="toc 8" w:uiPriority="39"/>
+    <w:lsdException w:name="toc 9" w:uiPriority="39"/>
+    <w:lsdException w:name="caption" w:uiPriority="35" w:qFormat="1"/>
+    <w:lsdException w:name="Title" w:semiHidden="0" w:uiPriority="10" w:unhideWhenUsed="0" w:qFormat="1"/>
+    <w:lsdException w:name="Default Paragraph Font" w:uiPriority="1"/>
+    <w:lsdException w:name="Subtitle" w:semiHidden="0" w:uiPriority="11" w:unhideWhenUsed="0" w:qFormat="1"/>
+    <w:lsdException w:name="Strong" w:semiHidden="0" w:uiPriority="22" w:unhideWhenUsed="0" w:qFormat="1"/>
+    <w:lsdException w:name="Emphasis" w:semiHidden="0" w:uiPriority="20" w:unhideWhenUsed="0" w:qFormat="1"/>
+    <w:lsdException w:name="Table Grid" w:semiHidden="0" w:uiPriority="39" w:unhideWhenUsed="0"/>
+    <w:lsdException w:name="Placeholder Text" w:unhideWhenUsed="0"/>
+    <w:lsdException w:name="No Spacing" w:semiHidden="0" w:uiPriority="1" w:unhideWhenUsed="0" w:qFormat="1"/>
+    <w:lsdException w:name="Light Shading" w:semiHidden="0" w:uiPriority="60" w:unhideWhenUsed="0"/>
+    <w:lsdException w:name="Light List" w:semiHidden="0" w:uiPriority="61" w:unhideWhenUsed="0"/>
+    <w:lsdException w:name="Light Grid" w:semiHidden="0" w:uiPriority="62" w:unhideWhenUsed="0"/>
+    <w:lsdException w:name="Medium Shading 1" w:semiHidden="0" w:uiPriority="63" w:unhideWhenUsed="0"/>
+    <w:lsdException w:name="Medium Shading 2" w:semiHidden="0" w:uiPriority="64" w:unhideWhenUsed="0"/>
+    <w:lsdException w:name="Medium List 1" w:semiHidden="0" w:uiPriority="65" w:unhideWhenUsed="0"/>
+    <w:lsdException w:name="Medium List 2" w:semiHidden="0" w:uiPriority="66" w:unhideWhenUsed="0"/>
+    <w:lsdException w:name="Medium Grid 1" w:semiHidden="0" w:uiPriority="67" w:unhideWhenUsed="0"/>
+    <w:lsdException w:name="Medium Grid 2" w:semiHidden="0" w:uiPriority="68" w:unhideWhenUsed="0"/>
+    <w:lsdException w:name="Medium Grid 3" w:semiHidden="0" w:uiPriority="69" w:unhideWhenUsed="0"/>
+    <w:lsdException w:name="Dark List" w:semiHidden="0" w:uiPriority="70" w:unhideWhenUsed="0"/>
+    <w:lsdException w:name="Colorful Shading" w:semiHidden="0" w:uiPriority="71" w:unhideWhenUsed="0"/>
+    <w:lsdException w:name="Colorful List" w:semiHidden="0" w:uiPriority="72" w:unhideWhenUsed="0"/>
+    <w:lsdException w:name="Colorful Grid" w:semiHidden="0" w:uiPriority="73" w:unhideWhenUsed="0"/>
+    <w:lsdException w:name="Light Shading Accent 1" w:semiHidden="0" w:uiPriority="60" w:unhideWhenUsed="0"/>
+    <w:lsdException w:name="Light List Accent 1" w:semiHidden="0" w:uiPriority="61" w:unhideWhenUsed="0"/>
+    <w:lsdException w:name="Light Grid Accent 1" w:semiHidden="0" w:uiPriority="62" w:unhideWhenUsed="0"/>
+    <w:lsdException w:name="Medium Shading 1 Accent 1" w:semiHidden="0" w:uiPriority="63" w:unhideWhenUsed="0"/>
+    <w:lsdException w:name="Medium Shading 2 Accent 1" w:semiHidden="0" w:uiPriority="64" w:unhideWhenUsed="0"/>
+    <w:lsdException w:name="Medium List 1 Accent 1" w:semiHidden="0" w:uiPriority="65" w:unhideWhenUsed="0"/>
+    <w:lsdException w:name="Revision" w:unhideWhenUsed="0"/>
+    <w:lsdException w:name="List Paragraph" w:semiHidden="0" w:uiPriority="34" w:unhideWhenUsed="0" w:qFormat="1"/>
+    <w:lsdException w:name="Quote" w:semiHidden="0" w:uiPriority="29" w:unhideWhenUsed="0" w:qFormat="1"/>
+    <w:lsdException w:name="Intense Quote" w:semiHidden="0" w:uiPriority="30" w:unhideWhenUsed="0" w:qFormat="1"/>
+    <w:lsdException w:name="Medium List 2 Accent 1" w:semiHidden="0" w:uiPriority="66" w:unhideWhenUsed="0"/>
+    <w:lsdException w:name="Medium Grid 1 Accent 1" w:semiHidden="0" w:uiPriority="67" w:unhideWhenUsed="0"/>
+    <w:lsdException w:name="Medium Grid 2 Accent 1" w:semiHidden="0" w:uiPriority="68" w:unhideWhenUsed="0"/>
+    <w:lsdException w:name="Medium Grid 3 Accent 1" w:semiHidden="0" w:uiPriority="69" w:unhideWhenUsed="0"/>
+    <w:lsdException w:name="Dark List Accent 1" w:semiHidden="0" w:uiPriority="70" w:unhideWhenUsed="0"/>
+    <w:lsdException w:name="Colorful Shading Accent 1" w:semiHidden="0" w:uiPriority="71" w:unhideWhenUsed="0"/>
+    <w:lsdException w:name="Colorful List Accent 1" w:semiHidden="0" w:uiPriority="72" w:unhideWhenUsed="0"/>
+    <w:lsdException w:name="Colorful Grid Accent 1" w:semiHidden="0" w:uiPriority="73" w:unhideWhenUsed="0"/>
+    <w:lsdException w:name="Light Shading Accent 2" w:semiHidden="0" w:uiPriority="60" w:unhideWhenUsed="0"/>
+    <w:lsdException w:name="Light List Accent 2" w:semiHidden="0" w:uiPriority="61" w:unhideWhenUsed="0"/>
+    <w:lsdException w:name="Light Grid Accent 2" w:semiHidden="0" w:uiPriority="62" w:unhideWhenUsed="0"/>
+    <w:lsdException w:name="Medium Shading 1 Accent 2" w:semiHidden="0" w:uiPriority="63" w:unhideWhenUsed="0"/>
+    <w:lsdException w:name="Medium Shading 2 Accent 2" w:semiHidden="0" w:uiPriority="64" w:unhideWhenUsed="0"/>
+    <w:lsdException w:name="Medium List 1 Accent 2" w:semiHidden="0" w:uiPriority="65" w:unhideWhenUsed="0"/>
+    <w:lsdException w:name="Medium List 2 Accent 2" w:semiHidden="0" w:uiPriority="66" w:unhideWhenUsed="0"/>
+    <w:lsdException w:name="Medium Grid 1 Accent 2" w:semiHidden="0" w:uiPriority="67" w:unhideWhenUsed="0"/>
+    <w:lsdException w:name="Medium Grid 2 Accent 2" w:semiHidden="0" w:uiPriority="68" w:unhideWhenUsed="0"/>
+    <w:lsdException w:name="Medium Grid 3 Accent 2" w:semiHidden="0" w:uiPriority="69" w:unhideWhenUsed="0"/>
+    <w:lsdException w:name="Dark List Accent 2" w:semiHidden="0" w:uiPriority="70" w:unhideWhenUsed="0"/>
+    <w:lsdException w:name="Colorful Shading Accent 2" w:semiHidden="0" w:uiPriority="71" w:unhideWhenUsed="0"/>
+    <w:lsdException w:name="Colorful List Accent 2" w:semiHidden="0" w:uiPriority="72" w:unhideWhenUsed="0"/>
+    <w:lsdException w:name="Colorful Grid Accent 2" w:semiHidden="0" w:uiPriority="73" w:unhideWhenUsed="0"/>
+    <w:lsdException w:name="Light Shading Accent 3" w:semiHidden="0" w:uiPriority="60" w:unhideWhenUsed="0"/>
+    <w:lsdException w:name="Light List Accent 3" w:semiHidden="0" w:uiPriority="61" w:unhideWhenUsed="0"/>
+    <w:lsdException w:name="Light Grid Accent 3" w:semiHidden="0" w:uiPriority="62" w:unhideWhenUsed="0"/>
+    <w:lsdException w:name="Medium Shading 1 Accent 3" w:semiHidden="0" w:uiPriority="63" w:unhideWhenUsed="0"/>
+    <w:lsdException w:name="Medium Shading 2 Accent 3" w:semiHidden="0" w:uiPriority="64" w:unhideWhenUsed="0"/>
+    <w:lsdException w:name="Medium List 1 Accent 3" w:semiHidden="0" w:uiPriority="65" w:unhideWhenUsed="0"/>
+    <w:lsdException w:name="Medium List 2 Accent 3" w:semiHidden="0" w:uiPriority="66" w:unhideWhenUsed="0"/>
+    <w:lsdException w:name="Medium Grid 1 Accent 3" w:semiHidden="0" w:uiPriority="67" w:unhideWhenUsed="0"/>
+    <w:lsdException w:name="Medium Grid 2 Accent 3" w:semiHidden="0" w:uiPriority="68" w:unhideWhenUsed="0"/>
+    <w:lsdException w:name="Medium Grid 3 Accent 3" w:semiHidden="0" w:uiPriority="69" w:unhideWhenUsed="0"/>
+    <w:lsdException w:name="Dark List Accent 3" w:semiHidden="0" w:uiPriority="70" w:unhideWhenUsed="0"/>
+    <w:lsdException w:name="Colorful Shading Accent 3" w:semiHidden="0" w:uiPriority="71" w:unhideWhenUsed="0"/>
+    <w:lsdException w:name="Colorful List Accent 3" w:semiHidden="0" w:uiPriority="72" w:unhideWhenUsed="0"/>
+    <w:lsdException w:name="Colorful Grid Accent 3" w:semiHidden="0" w:uiPriority="73" w:unhideWhenUsed="0"/>
+    <w:lsdException w:name="Light Shading Accent 4" w:semiHidden="0" w:uiPriority="60" w:unhideWhenUsed="0"/>
+    <w:lsdException w:name="Light List Accent 4" w:semiHidden="0" w:uiPriority="61" w:unhideWhenUsed="0"/>
+    <w:lsdException w:name="Light Grid Accent 4" w:semiHidden="0" w:uiPriority="62" w:unhideWhenUsed="0"/>
+    <w:lsdException w:name="Medium Shading 1 Accent 4" w:semiHidden="0" w:uiPriority="63" w:unhideWhenUsed="0"/>
+    <w:lsdException w:name="Medium Shading 2 Accent 4" w:semiHidden="0" w:uiPriority="64" w:unhideWhenUsed="0"/>
+    <w:lsdException w:name="Medium List 1 Accent 4" w:semiHidden="0" w:uiPriority="65" w:unhideWhenUsed="0"/>
+    <w:lsdException w:name="Medium List 2 Accent 4" w:semiHidden="0" w:uiPriority="66" w:unhideWhenUsed="0"/>
+    <w:lsdException w:name="Medium Grid 1 Accent 4" w:semiHidden="0" w:uiPriority="67" w:unhideWhenUsed="0"/>
+    <w:lsdException w:name="Medium Grid 2 Accent 4" w:semiHidden="0" w:uiPriority="68" w:unhideWhenUsed="0"/>
+    <w:lsdException w:name="Medium Grid 3 Accent 4" w:semiHidden="0" w:uiPriority="69" w:unhideWhenUsed="0"/>
+    <w:lsdException w:name="Dark List Accent 4" w:semiHidden="0" w:uiPriority="70" w:unhideWhenUsed="0"/>
+    <w:lsdException w:name="Colorful Shading Accent 4" w:semiHidden="0" w:uiPriority="71" w:unhideWhenUsed="0"/>
+    <w:lsdException w:name="Colorful List Accent 4" w:semiHidden="0" w:uiPriority="72" w:unhideWhenUsed="0"/>
+    <w:lsdException w:name="Colorful Grid Accent 4" w:semiHidden="0" w:uiPriority="73" w:unhideWhenUsed="0"/>
+    <w:lsdException w:name="Light Shading Accent 5" w:semiHidden="0" w:uiPriority="60" w:unhideWhenUsed="0"/>
+    <w:lsdException w:name="Light List Accent 5" w:semiHidden="0" w:uiPriority="61" w:unhideWhenUsed="0"/>
+    <w:lsdException w:name="Light Grid Accent 5" w:semiHidden="0" w:uiPriority="62" w:unhideWhenUsed="0"/>
+    <w:lsdException w:name="Medium Shading 1 Accent 5" w:semiHidden="0" w:uiPriority="63" w:unhideWhenUsed="0"/>
+    <w:lsdException w:name="Medium Shading 2 Accent 5" w:semiHidden="0" w:uiPriority="64" w:unhideWhenUsed="0"/>
+    <w:lsdException w:name="Medium List 1 Accent 5" w:semiHidden="0" w:uiPriority="65" w:unhideWhenUsed="0"/>
+    <w:lsdException w:name="Medium List 2 Accent 5" w:semiHidden="0" w:uiPriority="66" w:unhideWhenUsed="0"/>
+    <w:lsdException w:name="Medium Grid 1 Accent 5" w:semiHidden="0" w:uiPriority="67" w:unhideWhenUsed="0"/>
+    <w:lsdException w:name="Medium Grid 2 Accent 5" w:semiHidden="0" w:uiPriority="68" w:unhideWhenUsed="0"/>
+    <w:lsdException w:name="Medium Grid 3 Accent 5" w:semiHidden="0" w:uiPriority="69" w:unhideWhenUsed="0"/>
+    <w:lsdException w:name="Dark List Accent 5" w:semiHidden="0" w:uiPriority="70" w:unhideWhenUsed="0"/>
+    <w:lsdException w:name="Colorful Shading Accent 5" w:semiHidden="0" w:uiPriority="71" w:unhideWhenUsed="0"/>
+    <w:lsdException w:name="Colorful List Accent 5" w:semiHidden="0" w:uiPriority="72" w:unhideWhenUsed="0"/>
+    <w:lsdException w:name="Colorful Grid Accent 5" w:semiHidden="0" w:uiPriority="73" w:unhideWhenUsed="0"/>
+    <w:lsdException w:name="Light Shading Accent 6" w:semiHidden="0" w:uiPriority="60" w:unhideWhenUsed="0"/>
+    <w:lsdException w:name="Light List Accent 6" w:semiHidden="0" w:uiPriority="61" w:unhideWhenUsed="0"/>
+    <w:lsdException w:name="Light Grid Accent 6" w:semiHidden="0" w:uiPriority="62" w:unhideWhenUsed="0"/>
+    <w:lsdException w:name="Medium Shading 1 Accent 6" w:semiHidden="0" w:uiPriority="63" w:unhideWhenUsed="0"/>
+    <w:lsdException w:name="Medium Shading 2 Accent 6" w:semiHidden="0" w:uiPriority="64" w:unhideWhenUsed="0"/>
+    <w:lsdException w:name="Medium List 1 Accent 6" w:semiHidden="0" w:uiPriority="65" w:unhideWhenUsed="0"/>
+    <w:lsdException w:name="Medium List 2 Accent 6" w:semiHidden="0" w:uiPriority="66" w:unhideWhenUsed="0"/>
+    <w:lsdException w:name="Medium Grid 1 Accent 6" w:semiHidden="0" w:uiPriority="67" w:unhideWhenUsed="0"/>
+    <w:lsdException w:name="Medium Grid 2 Accent 6" w:semiHidden="0" w:uiPriority="68" w:unhideWhenUsed="0"/>
+    <w:lsdException w:name="Medium Grid 3 Accent 6" w:semiHidden="0" w:uiPriority="69" w:unhideWhenUsed="0"/>
+    <w:lsdException w:name="Dark List Accent 6" w:semiHidden="0" w:uiPriority="70" w:unhideWhenUsed="0"/>
+    <w:lsdException w:name="Colorful Shading Accent 6" w:semiHidden="0" w:uiPriority="71" w:unhideWhenUsed="0"/>
+    <w:lsdException w:name="Colorful List Accent 6" w:semiHidden="0" w:uiPriority="72" w:unhideWhenUsed="0"/>
+    <w:lsdException w:name="Colorful Grid Accent 6" w:semiHidden="0" w:uiPriority="73" w:unhideWhenUsed="0"/>
+    <w:lsdException w:name="Subtle Emphasis" w:semiHidden="0" w:uiPriority="19" w:unhideWhenUsed="0" w:qFormat="1"/>
+    <w:lsdException w:name="Intense Emphasis" w:semiHidden="0" w:uiPriority="21" w:unhideWhenUsed="0" w:qFormat="1"/>
+    <w:lsdException w:name="Subtle Reference" w:semiHidden="0" w:uiPriority="31" w:unhideWhenUsed="0" w:qFormat="1"/>
+    <w:lsdException w:name="Intense Reference" w:semiHidden="0" w:uiPriority="32" w:unhideWhenUsed="0" w:qFormat="1"/>
+    <w:lsdException w:name="Book Title" w:semiHidden="0" w:uiPriority="33" w:unhideWhenUsed="0" w:qFormat="1"/>
+    <w:lsdException w:name="Bibliography" w:uiPriority="37"/>
+    <w:lsdException w:name="TOC Heading" w:uiPriority="39" w:qFormat="1"/>
   </w:latentStyles>
   <w:style w:type="paragraph" w:default="1" w:styleId="Normal">
     <w:name w:val="Normal"/>
     <w:qFormat/>
   </w:style>
-  <w:style w:type="paragraph" w:styleId="Heading1">
+  <w:style w:type="paragraph" w:styleId="Titre1">
     <w:name w:val="heading 1"/>
     <w:basedOn w:val="Normal"/>
     <w:next w:val="Normal"/>
-    <w:link w:val="Heading1Char"/>
+    <w:link w:val="Titre1Car"/>
     <w:uiPriority w:val="9"/>
     <w:qFormat/>
     <w:rsid w:val="00F44EF2"/>
@@ -5247,11 +5359,11 @@
       <w:szCs w:val="32"/>
     </w:rPr>
   </w:style>
-  <w:style w:type="paragraph" w:styleId="Heading2">
+  <w:style w:type="paragraph" w:styleId="Titre2">
     <w:name w:val="heading 2"/>
     <w:basedOn w:val="Normal"/>
     <w:next w:val="Normal"/>
-    <w:link w:val="Heading2Char"/>
+    <w:link w:val="Titre2Car"/>
     <w:uiPriority w:val="9"/>
     <w:unhideWhenUsed/>
     <w:qFormat/>
@@ -5269,11 +5381,11 @@
       <w:szCs w:val="26"/>
     </w:rPr>
   </w:style>
-  <w:style w:type="paragraph" w:styleId="Heading3">
+  <w:style w:type="paragraph" w:styleId="Titre3">
     <w:name w:val="heading 3"/>
     <w:basedOn w:val="Normal"/>
     <w:next w:val="Normal"/>
-    <w:link w:val="Heading3Char"/>
+    <w:link w:val="Titre3Car"/>
     <w:uiPriority w:val="9"/>
     <w:unhideWhenUsed/>
     <w:qFormat/>
@@ -5291,11 +5403,11 @@
       <w:szCs w:val="24"/>
     </w:rPr>
   </w:style>
-  <w:style w:type="paragraph" w:styleId="Heading4">
+  <w:style w:type="paragraph" w:styleId="Titre4">
     <w:name w:val="heading 4"/>
     <w:basedOn w:val="Normal"/>
     <w:next w:val="Normal"/>
-    <w:link w:val="Heading4Char"/>
+    <w:link w:val="Titre4Car"/>
     <w:uiPriority w:val="9"/>
     <w:unhideWhenUsed/>
     <w:qFormat/>
@@ -5313,13 +5425,13 @@
       <w:color w:val="2F5496" w:themeColor="accent1" w:themeShade="BF"/>
     </w:rPr>
   </w:style>
-  <w:style w:type="character" w:default="1" w:styleId="DefaultParagraphFont">
+  <w:style w:type="character" w:default="1" w:styleId="Policepardfaut">
     <w:name w:val="Default Paragraph Font"/>
     <w:uiPriority w:val="1"/>
     <w:semiHidden/>
     <w:unhideWhenUsed/>
   </w:style>
-  <w:style w:type="table" w:default="1" w:styleId="TableNormal">
+  <w:style w:type="table" w:default="1" w:styleId="TableauNormal">
     <w:name w:val="Normal Table"/>
     <w:uiPriority w:val="99"/>
     <w:semiHidden/>
@@ -5334,17 +5446,17 @@
       </w:tblCellMar>
     </w:tblPr>
   </w:style>
-  <w:style w:type="numbering" w:default="1" w:styleId="NoList">
+  <w:style w:type="numbering" w:default="1" w:styleId="Aucuneliste">
     <w:name w:val="No List"/>
     <w:uiPriority w:val="99"/>
     <w:semiHidden/>
     <w:unhideWhenUsed/>
   </w:style>
-  <w:style w:type="paragraph" w:styleId="Title">
+  <w:style w:type="paragraph" w:styleId="Titre">
     <w:name w:val="Title"/>
     <w:basedOn w:val="Normal"/>
     <w:next w:val="Normal"/>
-    <w:link w:val="TitleChar"/>
+    <w:link w:val="TitreCar"/>
     <w:uiPriority w:val="10"/>
     <w:qFormat/>
     <w:rsid w:val="00F44EF2"/>
@@ -5360,10 +5472,10 @@
       <w:szCs w:val="56"/>
     </w:rPr>
   </w:style>
-  <w:style w:type="character" w:customStyle="1" w:styleId="TitleChar">
-    <w:name w:val="Title Char"/>
-    <w:basedOn w:val="DefaultParagraphFont"/>
-    <w:link w:val="Title"/>
+  <w:style w:type="character" w:customStyle="1" w:styleId="TitreCar">
+    <w:name w:val="Titre Car"/>
+    <w:basedOn w:val="Policepardfaut"/>
+    <w:link w:val="Titre"/>
     <w:uiPriority w:val="10"/>
     <w:rsid w:val="00F44EF2"/>
     <w:rPr>
@@ -5374,10 +5486,10 @@
       <w:szCs w:val="56"/>
     </w:rPr>
   </w:style>
-  <w:style w:type="character" w:customStyle="1" w:styleId="Heading1Char">
-    <w:name w:val="Heading 1 Char"/>
-    <w:basedOn w:val="DefaultParagraphFont"/>
-    <w:link w:val="Heading1"/>
+  <w:style w:type="character" w:customStyle="1" w:styleId="Titre1Car">
+    <w:name w:val="Titre 1 Car"/>
+    <w:basedOn w:val="Policepardfaut"/>
+    <w:link w:val="Titre1"/>
     <w:uiPriority w:val="9"/>
     <w:rsid w:val="00F44EF2"/>
     <w:rPr>
@@ -5387,10 +5499,10 @@
       <w:szCs w:val="32"/>
     </w:rPr>
   </w:style>
-  <w:style w:type="character" w:customStyle="1" w:styleId="Heading2Char">
-    <w:name w:val="Heading 2 Char"/>
-    <w:basedOn w:val="DefaultParagraphFont"/>
-    <w:link w:val="Heading2"/>
+  <w:style w:type="character" w:customStyle="1" w:styleId="Titre2Car">
+    <w:name w:val="Titre 2 Car"/>
+    <w:basedOn w:val="Policepardfaut"/>
+    <w:link w:val="Titre2"/>
     <w:uiPriority w:val="9"/>
     <w:rsid w:val="00F44EF2"/>
     <w:rPr>
@@ -5400,7 +5512,7 @@
       <w:szCs w:val="26"/>
     </w:rPr>
   </w:style>
-  <w:style w:type="paragraph" w:styleId="ListParagraph">
+  <w:style w:type="paragraph" w:styleId="Paragraphedeliste">
     <w:name w:val="List Paragraph"/>
     <w:basedOn w:val="Normal"/>
     <w:uiPriority w:val="34"/>
@@ -5411,10 +5523,10 @@
       <w:contextualSpacing/>
     </w:pPr>
   </w:style>
-  <w:style w:type="character" w:customStyle="1" w:styleId="Heading3Char">
-    <w:name w:val="Heading 3 Char"/>
-    <w:basedOn w:val="DefaultParagraphFont"/>
-    <w:link w:val="Heading3"/>
+  <w:style w:type="character" w:customStyle="1" w:styleId="Titre3Car">
+    <w:name w:val="Titre 3 Car"/>
+    <w:basedOn w:val="Policepardfaut"/>
+    <w:link w:val="Titre3"/>
     <w:uiPriority w:val="9"/>
     <w:rsid w:val="00322147"/>
     <w:rPr>
@@ -5424,10 +5536,384 @@
       <w:szCs w:val="24"/>
     </w:rPr>
   </w:style>
-  <w:style w:type="character" w:customStyle="1" w:styleId="Heading4Char">
-    <w:name w:val="Heading 4 Char"/>
-    <w:basedOn w:val="DefaultParagraphFont"/>
-    <w:link w:val="Heading4"/>
+  <w:style w:type="character" w:customStyle="1" w:styleId="Titre4Car">
+    <w:name w:val="Titre 4 Car"/>
+    <w:basedOn w:val="Policepardfaut"/>
+    <w:link w:val="Titre4"/>
+    <w:uiPriority w:val="9"/>
+    <w:rsid w:val="003265BE"/>
+    <w:rPr>
+      <w:rFonts w:asciiTheme="majorHAnsi" w:eastAsiaTheme="majorEastAsia" w:hAnsiTheme="majorHAnsi" w:cstheme="majorBidi"/>
+      <w:i/>
+      <w:iCs/>
+      <w:color w:val="2F5496" w:themeColor="accent1" w:themeShade="BF"/>
+    </w:rPr>
+  </w:style>
+</w:styles>
+</file>
+
+<file path=word/stylesWithEffects.xml><?xml version="1.0" encoding="utf-8"?>
+<w:styles xmlns:wpc="http://schemas.microsoft.com/office/word/2010/wordprocessingCanvas" xmlns:mc="http://schemas.openxmlformats.org/markup-compatibility/2006" xmlns:o="urn:schemas-microsoft-com:office:office" xmlns:r="http://schemas.openxmlformats.org/officeDocument/2006/relationships" xmlns:m="http://schemas.openxmlformats.org/officeDocument/2006/math" xmlns:v="urn:schemas-microsoft-com:vml" xmlns:wp14="http://schemas.microsoft.com/office/word/2010/wordprocessingDrawing" xmlns:wp="http://schemas.openxmlformats.org/drawingml/2006/wordprocessingDrawing" xmlns:w10="urn:schemas-microsoft-com:office:word" xmlns:w="http://schemas.openxmlformats.org/wordprocessingml/2006/main" xmlns:w14="http://schemas.microsoft.com/office/word/2010/wordml" xmlns:wpg="http://schemas.microsoft.com/office/word/2010/wordprocessingGroup" xmlns:wpi="http://schemas.microsoft.com/office/word/2010/wordprocessingInk" xmlns:wne="http://schemas.microsoft.com/office/word/2006/wordml" xmlns:wps="http://schemas.microsoft.com/office/word/2010/wordprocessingShape" mc:Ignorable="w14 wp14">
+  <w:docDefaults>
+    <w:rPrDefault>
+      <w:rPr>
+        <w:rFonts w:asciiTheme="minorHAnsi" w:eastAsiaTheme="minorHAnsi" w:hAnsiTheme="minorHAnsi" w:cstheme="minorBidi"/>
+        <w:sz w:val="22"/>
+        <w:szCs w:val="22"/>
+        <w:lang w:val="fr-BE" w:eastAsia="en-US" w:bidi="ar-SA"/>
+      </w:rPr>
+    </w:rPrDefault>
+    <w:pPrDefault>
+      <w:pPr>
+        <w:spacing w:after="160" w:line="259" w:lineRule="auto"/>
+      </w:pPr>
+    </w:pPrDefault>
+  </w:docDefaults>
+  <w:latentStyles w:defLockedState="0" w:defUIPriority="99" w:defSemiHidden="1" w:defUnhideWhenUsed="1" w:defQFormat="0" w:count="267">
+    <w:lsdException w:name="Normal" w:semiHidden="0" w:uiPriority="0" w:unhideWhenUsed="0" w:qFormat="1"/>
+    <w:lsdException w:name="heading 1" w:semiHidden="0" w:uiPriority="9" w:unhideWhenUsed="0" w:qFormat="1"/>
+    <w:lsdException w:name="heading 2" w:uiPriority="9" w:qFormat="1"/>
+    <w:lsdException w:name="heading 3" w:uiPriority="9" w:qFormat="1"/>
+    <w:lsdException w:name="heading 4" w:uiPriority="9" w:qFormat="1"/>
+    <w:lsdException w:name="heading 5" w:uiPriority="9" w:qFormat="1"/>
+    <w:lsdException w:name="heading 6" w:uiPriority="9" w:qFormat="1"/>
+    <w:lsdException w:name="heading 7" w:uiPriority="9" w:qFormat="1"/>
+    <w:lsdException w:name="heading 8" w:uiPriority="9" w:qFormat="1"/>
+    <w:lsdException w:name="heading 9" w:uiPriority="9" w:qFormat="1"/>
+    <w:lsdException w:name="toc 1" w:uiPriority="39"/>
+    <w:lsdException w:name="toc 2" w:uiPriority="39"/>
+    <w:lsdException w:name="toc 3" w:uiPriority="39"/>
+    <w:lsdException w:name="toc 4" w:uiPriority="39"/>
+    <w:lsdException w:name="toc 5" w:uiPriority="39"/>
+    <w:lsdException w:name="toc 6" w:uiPriority="39"/>
+    <w:lsdException w:name="toc 7" w:uiPriority="39"/>
+    <w:lsdException w:name="toc 8" w:uiPriority="39"/>
+    <w:lsdException w:name="toc 9" w:uiPriority="39"/>
+    <w:lsdException w:name="caption" w:uiPriority="35" w:qFormat="1"/>
+    <w:lsdException w:name="Title" w:semiHidden="0" w:uiPriority="10" w:unhideWhenUsed="0" w:qFormat="1"/>
+    <w:lsdException w:name="Default Paragraph Font" w:uiPriority="1"/>
+    <w:lsdException w:name="Subtitle" w:semiHidden="0" w:uiPriority="11" w:unhideWhenUsed="0" w:qFormat="1"/>
+    <w:lsdException w:name="Strong" w:semiHidden="0" w:uiPriority="22" w:unhideWhenUsed="0" w:qFormat="1"/>
+    <w:lsdException w:name="Emphasis" w:semiHidden="0" w:uiPriority="20" w:unhideWhenUsed="0" w:qFormat="1"/>
+    <w:lsdException w:name="Table Grid" w:semiHidden="0" w:uiPriority="39" w:unhideWhenUsed="0"/>
+    <w:lsdException w:name="Placeholder Text" w:unhideWhenUsed="0"/>
+    <w:lsdException w:name="No Spacing" w:semiHidden="0" w:uiPriority="1" w:unhideWhenUsed="0" w:qFormat="1"/>
+    <w:lsdException w:name="Light Shading" w:semiHidden="0" w:uiPriority="60" w:unhideWhenUsed="0"/>
+    <w:lsdException w:name="Light List" w:semiHidden="0" w:uiPriority="61" w:unhideWhenUsed="0"/>
+    <w:lsdException w:name="Light Grid" w:semiHidden="0" w:uiPriority="62" w:unhideWhenUsed="0"/>
+    <w:lsdException w:name="Medium Shading 1" w:semiHidden="0" w:uiPriority="63" w:unhideWhenUsed="0"/>
+    <w:lsdException w:name="Medium Shading 2" w:semiHidden="0" w:uiPriority="64" w:unhideWhenUsed="0"/>
+    <w:lsdException w:name="Medium List 1" w:semiHidden="0" w:uiPriority="65" w:unhideWhenUsed="0"/>
+    <w:lsdException w:name="Medium List 2" w:semiHidden="0" w:uiPriority="66" w:unhideWhenUsed="0"/>
+    <w:lsdException w:name="Medium Grid 1" w:semiHidden="0" w:uiPriority="67" w:unhideWhenUsed="0"/>
+    <w:lsdException w:name="Medium Grid 2" w:semiHidden="0" w:uiPriority="68" w:unhideWhenUsed="0"/>
+    <w:lsdException w:name="Medium Grid 3" w:semiHidden="0" w:uiPriority="69" w:unhideWhenUsed="0"/>
+    <w:lsdException w:name="Dark List" w:semiHidden="0" w:uiPriority="70" w:unhideWhenUsed="0"/>
+    <w:lsdException w:name="Colorful Shading" w:semiHidden="0" w:uiPriority="71" w:unhideWhenUsed="0"/>
+    <w:lsdException w:name="Colorful List" w:semiHidden="0" w:uiPriority="72" w:unhideWhenUsed="0"/>
+    <w:lsdException w:name="Colorful Grid" w:semiHidden="0" w:uiPriority="73" w:unhideWhenUsed="0"/>
+    <w:lsdException w:name="Light Shading Accent 1" w:semiHidden="0" w:uiPriority="60" w:unhideWhenUsed="0"/>
+    <w:lsdException w:name="Light List Accent 1" w:semiHidden="0" w:uiPriority="61" w:unhideWhenUsed="0"/>
+    <w:lsdException w:name="Light Grid Accent 1" w:semiHidden="0" w:uiPriority="62" w:unhideWhenUsed="0"/>
+    <w:lsdException w:name="Medium Shading 1 Accent 1" w:semiHidden="0" w:uiPriority="63" w:unhideWhenUsed="0"/>
+    <w:lsdException w:name="Medium Shading 2 Accent 1" w:semiHidden="0" w:uiPriority="64" w:unhideWhenUsed="0"/>
+    <w:lsdException w:name="Medium List 1 Accent 1" w:semiHidden="0" w:uiPriority="65" w:unhideWhenUsed="0"/>
+    <w:lsdException w:name="Revision" w:unhideWhenUsed="0"/>
+    <w:lsdException w:name="List Paragraph" w:semiHidden="0" w:uiPriority="34" w:unhideWhenUsed="0" w:qFormat="1"/>
+    <w:lsdException w:name="Quote" w:semiHidden="0" w:uiPriority="29" w:unhideWhenUsed="0" w:qFormat="1"/>
+    <w:lsdException w:name="Intense Quote" w:semiHidden="0" w:uiPriority="30" w:unhideWhenUsed="0" w:qFormat="1"/>
+    <w:lsdException w:name="Medium List 2 Accent 1" w:semiHidden="0" w:uiPriority="66" w:unhideWhenUsed="0"/>
+    <w:lsdException w:name="Medium Grid 1 Accent 1" w:semiHidden="0" w:uiPriority="67" w:unhideWhenUsed="0"/>
+    <w:lsdException w:name="Medium Grid 2 Accent 1" w:semiHidden="0" w:uiPriority="68" w:unhideWhenUsed="0"/>
+    <w:lsdException w:name="Medium Grid 3 Accent 1" w:semiHidden="0" w:uiPriority="69" w:unhideWhenUsed="0"/>
+    <w:lsdException w:name="Dark List Accent 1" w:semiHidden="0" w:uiPriority="70" w:unhideWhenUsed="0"/>
+    <w:lsdException w:name="Colorful Shading Accent 1" w:semiHidden="0" w:uiPriority="71" w:unhideWhenUsed="0"/>
+    <w:lsdException w:name="Colorful List Accent 1" w:semiHidden="0" w:uiPriority="72" w:unhideWhenUsed="0"/>
+    <w:lsdException w:name="Colorful Grid Accent 1" w:semiHidden="0" w:uiPriority="73" w:unhideWhenUsed="0"/>
+    <w:lsdException w:name="Light Shading Accent 2" w:semiHidden="0" w:uiPriority="60" w:unhideWhenUsed="0"/>
+    <w:lsdException w:name="Light List Accent 2" w:semiHidden="0" w:uiPriority="61" w:unhideWhenUsed="0"/>
+    <w:lsdException w:name="Light Grid Accent 2" w:semiHidden="0" w:uiPriority="62" w:unhideWhenUsed="0"/>
+    <w:lsdException w:name="Medium Shading 1 Accent 2" w:semiHidden="0" w:uiPriority="63" w:unhideWhenUsed="0"/>
+    <w:lsdException w:name="Medium Shading 2 Accent 2" w:semiHidden="0" w:uiPriority="64" w:unhideWhenUsed="0"/>
+    <w:lsdException w:name="Medium List 1 Accent 2" w:semiHidden="0" w:uiPriority="65" w:unhideWhenUsed="0"/>
+    <w:lsdException w:name="Medium List 2 Accent 2" w:semiHidden="0" w:uiPriority="66" w:unhideWhenUsed="0"/>
+    <w:lsdException w:name="Medium Grid 1 Accent 2" w:semiHidden="0" w:uiPriority="67" w:unhideWhenUsed="0"/>
+    <w:lsdException w:name="Medium Grid 2 Accent 2" w:semiHidden="0" w:uiPriority="68" w:unhideWhenUsed="0"/>
+    <w:lsdException w:name="Medium Grid 3 Accent 2" w:semiHidden="0" w:uiPriority="69" w:unhideWhenUsed="0"/>
+    <w:lsdException w:name="Dark List Accent 2" w:semiHidden="0" w:uiPriority="70" w:unhideWhenUsed="0"/>
+    <w:lsdException w:name="Colorful Shading Accent 2" w:semiHidden="0" w:uiPriority="71" w:unhideWhenUsed="0"/>
+    <w:lsdException w:name="Colorful List Accent 2" w:semiHidden="0" w:uiPriority="72" w:unhideWhenUsed="0"/>
+    <w:lsdException w:name="Colorful Grid Accent 2" w:semiHidden="0" w:uiPriority="73" w:unhideWhenUsed="0"/>
+    <w:lsdException w:name="Light Shading Accent 3" w:semiHidden="0" w:uiPriority="60" w:unhideWhenUsed="0"/>
+    <w:lsdException w:name="Light List Accent 3" w:semiHidden="0" w:uiPriority="61" w:unhideWhenUsed="0"/>
+    <w:lsdException w:name="Light Grid Accent 3" w:semiHidden="0" w:uiPriority="62" w:unhideWhenUsed="0"/>
+    <w:lsdException w:name="Medium Shading 1 Accent 3" w:semiHidden="0" w:uiPriority="63" w:unhideWhenUsed="0"/>
+    <w:lsdException w:name="Medium Shading 2 Accent 3" w:semiHidden="0" w:uiPriority="64" w:unhideWhenUsed="0"/>
+    <w:lsdException w:name="Medium List 1 Accent 3" w:semiHidden="0" w:uiPriority="65" w:unhideWhenUsed="0"/>
+    <w:lsdException w:name="Medium List 2 Accent 3" w:semiHidden="0" w:uiPriority="66" w:unhideWhenUsed="0"/>
+    <w:lsdException w:name="Medium Grid 1 Accent 3" w:semiHidden="0" w:uiPriority="67" w:unhideWhenUsed="0"/>
+    <w:lsdException w:name="Medium Grid 2 Accent 3" w:semiHidden="0" w:uiPriority="68" w:unhideWhenUsed="0"/>
+    <w:lsdException w:name="Medium Grid 3 Accent 3" w:semiHidden="0" w:uiPriority="69" w:unhideWhenUsed="0"/>
+    <w:lsdException w:name="Dark List Accent 3" w:semiHidden="0" w:uiPriority="70" w:unhideWhenUsed="0"/>
+    <w:lsdException w:name="Colorful Shading Accent 3" w:semiHidden="0" w:uiPriority="71" w:unhideWhenUsed="0"/>
+    <w:lsdException w:name="Colorful List Accent 3" w:semiHidden="0" w:uiPriority="72" w:unhideWhenUsed="0"/>
+    <w:lsdException w:name="Colorful Grid Accent 3" w:semiHidden="0" w:uiPriority="73" w:unhideWhenUsed="0"/>
+    <w:lsdException w:name="Light Shading Accent 4" w:semiHidden="0" w:uiPriority="60" w:unhideWhenUsed="0"/>
+    <w:lsdException w:name="Light List Accent 4" w:semiHidden="0" w:uiPriority="61" w:unhideWhenUsed="0"/>
+    <w:lsdException w:name="Light Grid Accent 4" w:semiHidden="0" w:uiPriority="62" w:unhideWhenUsed="0"/>
+    <w:lsdException w:name="Medium Shading 1 Accent 4" w:semiHidden="0" w:uiPriority="63" w:unhideWhenUsed="0"/>
+    <w:lsdException w:name="Medium Shading 2 Accent 4" w:semiHidden="0" w:uiPriority="64" w:unhideWhenUsed="0"/>
+    <w:lsdException w:name="Medium List 1 Accent 4" w:semiHidden="0" w:uiPriority="65" w:unhideWhenUsed="0"/>
+    <w:lsdException w:name="Medium List 2 Accent 4" w:semiHidden="0" w:uiPriority="66" w:unhideWhenUsed="0"/>
+    <w:lsdException w:name="Medium Grid 1 Accent 4" w:semiHidden="0" w:uiPriority="67" w:unhideWhenUsed="0"/>
+    <w:lsdException w:name="Medium Grid 2 Accent 4" w:semiHidden="0" w:uiPriority="68" w:unhideWhenUsed="0"/>
+    <w:lsdException w:name="Medium Grid 3 Accent 4" w:semiHidden="0" w:uiPriority="69" w:unhideWhenUsed="0"/>
+    <w:lsdException w:name="Dark List Accent 4" w:semiHidden="0" w:uiPriority="70" w:unhideWhenUsed="0"/>
+    <w:lsdException w:name="Colorful Shading Accent 4" w:semiHidden="0" w:uiPriority="71" w:unhideWhenUsed="0"/>
+    <w:lsdException w:name="Colorful List Accent 4" w:semiHidden="0" w:uiPriority="72" w:unhideWhenUsed="0"/>
+    <w:lsdException w:name="Colorful Grid Accent 4" w:semiHidden="0" w:uiPriority="73" w:unhideWhenUsed="0"/>
+    <w:lsdException w:name="Light Shading Accent 5" w:semiHidden="0" w:uiPriority="60" w:unhideWhenUsed="0"/>
+    <w:lsdException w:name="Light List Accent 5" w:semiHidden="0" w:uiPriority="61" w:unhideWhenUsed="0"/>
+    <w:lsdException w:name="Light Grid Accent 5" w:semiHidden="0" w:uiPriority="62" w:unhideWhenUsed="0"/>
+    <w:lsdException w:name="Medium Shading 1 Accent 5" w:semiHidden="0" w:uiPriority="63" w:unhideWhenUsed="0"/>
+    <w:lsdException w:name="Medium Shading 2 Accent 5" w:semiHidden="0" w:uiPriority="64" w:unhideWhenUsed="0"/>
+    <w:lsdException w:name="Medium List 1 Accent 5" w:semiHidden="0" w:uiPriority="65" w:unhideWhenUsed="0"/>
+    <w:lsdException w:name="Medium List 2 Accent 5" w:semiHidden="0" w:uiPriority="66" w:unhideWhenUsed="0"/>
+    <w:lsdException w:name="Medium Grid 1 Accent 5" w:semiHidden="0" w:uiPriority="67" w:unhideWhenUsed="0"/>
+    <w:lsdException w:name="Medium Grid 2 Accent 5" w:semiHidden="0" w:uiPriority="68" w:unhideWhenUsed="0"/>
+    <w:lsdException w:name="Medium Grid 3 Accent 5" w:semiHidden="0" w:uiPriority="69" w:unhideWhenUsed="0"/>
+    <w:lsdException w:name="Dark List Accent 5" w:semiHidden="0" w:uiPriority="70" w:unhideWhenUsed="0"/>
+    <w:lsdException w:name="Colorful Shading Accent 5" w:semiHidden="0" w:uiPriority="71" w:unhideWhenUsed="0"/>
+    <w:lsdException w:name="Colorful List Accent 5" w:semiHidden="0" w:uiPriority="72" w:unhideWhenUsed="0"/>
+    <w:lsdException w:name="Colorful Grid Accent 5" w:semiHidden="0" w:uiPriority="73" w:unhideWhenUsed="0"/>
+    <w:lsdException w:name="Light Shading Accent 6" w:semiHidden="0" w:uiPriority="60" w:unhideWhenUsed="0"/>
+    <w:lsdException w:name="Light List Accent 6" w:semiHidden="0" w:uiPriority="61" w:unhideWhenUsed="0"/>
+    <w:lsdException w:name="Light Grid Accent 6" w:semiHidden="0" w:uiPriority="62" w:unhideWhenUsed="0"/>
+    <w:lsdException w:name="Medium Shading 1 Accent 6" w:semiHidden="0" w:uiPriority="63" w:unhideWhenUsed="0"/>
+    <w:lsdException w:name="Medium Shading 2 Accent 6" w:semiHidden="0" w:uiPriority="64" w:unhideWhenUsed="0"/>
+    <w:lsdException w:name="Medium List 1 Accent 6" w:semiHidden="0" w:uiPriority="65" w:unhideWhenUsed="0"/>
+    <w:lsdException w:name="Medium List 2 Accent 6" w:semiHidden="0" w:uiPriority="66" w:unhideWhenUsed="0"/>
+    <w:lsdException w:name="Medium Grid 1 Accent 6" w:semiHidden="0" w:uiPriority="67" w:unhideWhenUsed="0"/>
+    <w:lsdException w:name="Medium Grid 2 Accent 6" w:semiHidden="0" w:uiPriority="68" w:unhideWhenUsed="0"/>
+    <w:lsdException w:name="Medium Grid 3 Accent 6" w:semiHidden="0" w:uiPriority="69" w:unhideWhenUsed="0"/>
+    <w:lsdException w:name="Dark List Accent 6" w:semiHidden="0" w:uiPriority="70" w:unhideWhenUsed="0"/>
+    <w:lsdException w:name="Colorful Shading Accent 6" w:semiHidden="0" w:uiPriority="71" w:unhideWhenUsed="0"/>
+    <w:lsdException w:name="Colorful List Accent 6" w:semiHidden="0" w:uiPriority="72" w:unhideWhenUsed="0"/>
+    <w:lsdException w:name="Colorful Grid Accent 6" w:semiHidden="0" w:uiPriority="73" w:unhideWhenUsed="0"/>
+    <w:lsdException w:name="Subtle Emphasis" w:semiHidden="0" w:uiPriority="19" w:unhideWhenUsed="0" w:qFormat="1"/>
+    <w:lsdException w:name="Intense Emphasis" w:semiHidden="0" w:uiPriority="21" w:unhideWhenUsed="0" w:qFormat="1"/>
+    <w:lsdException w:name="Subtle Reference" w:semiHidden="0" w:uiPriority="31" w:unhideWhenUsed="0" w:qFormat="1"/>
+    <w:lsdException w:name="Intense Reference" w:semiHidden="0" w:uiPriority="32" w:unhideWhenUsed="0" w:qFormat="1"/>
+    <w:lsdException w:name="Book Title" w:semiHidden="0" w:uiPriority="33" w:unhideWhenUsed="0" w:qFormat="1"/>
+    <w:lsdException w:name="Bibliography" w:uiPriority="37"/>
+    <w:lsdException w:name="TOC Heading" w:uiPriority="39" w:qFormat="1"/>
+  </w:latentStyles>
+  <w:style w:type="paragraph" w:default="1" w:styleId="Normal">
+    <w:name w:val="Normal"/>
+    <w:qFormat/>
+  </w:style>
+  <w:style w:type="paragraph" w:styleId="Titre1">
+    <w:name w:val="heading 1"/>
+    <w:basedOn w:val="Normal"/>
+    <w:next w:val="Normal"/>
+    <w:link w:val="Titre1Car"/>
+    <w:uiPriority w:val="9"/>
+    <w:qFormat/>
+    <w:rsid w:val="00F44EF2"/>
+    <w:pPr>
+      <w:keepNext/>
+      <w:keepLines/>
+      <w:spacing w:before="240" w:after="0"/>
+      <w:outlineLvl w:val="0"/>
+    </w:pPr>
+    <w:rPr>
+      <w:rFonts w:asciiTheme="majorHAnsi" w:eastAsiaTheme="majorEastAsia" w:hAnsiTheme="majorHAnsi" w:cstheme="majorBidi"/>
+      <w:color w:val="2F5496" w:themeColor="accent1" w:themeShade="BF"/>
+      <w:sz w:val="32"/>
+      <w:szCs w:val="32"/>
+    </w:rPr>
+  </w:style>
+  <w:style w:type="paragraph" w:styleId="Titre2">
+    <w:name w:val="heading 2"/>
+    <w:basedOn w:val="Normal"/>
+    <w:next w:val="Normal"/>
+    <w:link w:val="Titre2Car"/>
+    <w:uiPriority w:val="9"/>
+    <w:unhideWhenUsed/>
+    <w:qFormat/>
+    <w:rsid w:val="00F44EF2"/>
+    <w:pPr>
+      <w:keepNext/>
+      <w:keepLines/>
+      <w:spacing w:before="40" w:after="0"/>
+      <w:outlineLvl w:val="1"/>
+    </w:pPr>
+    <w:rPr>
+      <w:rFonts w:asciiTheme="majorHAnsi" w:eastAsiaTheme="majorEastAsia" w:hAnsiTheme="majorHAnsi" w:cstheme="majorBidi"/>
+      <w:color w:val="2F5496" w:themeColor="accent1" w:themeShade="BF"/>
+      <w:sz w:val="26"/>
+      <w:szCs w:val="26"/>
+    </w:rPr>
+  </w:style>
+  <w:style w:type="paragraph" w:styleId="Titre3">
+    <w:name w:val="heading 3"/>
+    <w:basedOn w:val="Normal"/>
+    <w:next w:val="Normal"/>
+    <w:link w:val="Titre3Car"/>
+    <w:uiPriority w:val="9"/>
+    <w:unhideWhenUsed/>
+    <w:qFormat/>
+    <w:rsid w:val="00322147"/>
+    <w:pPr>
+      <w:keepNext/>
+      <w:keepLines/>
+      <w:spacing w:before="40" w:after="0"/>
+      <w:outlineLvl w:val="2"/>
+    </w:pPr>
+    <w:rPr>
+      <w:rFonts w:asciiTheme="majorHAnsi" w:eastAsiaTheme="majorEastAsia" w:hAnsiTheme="majorHAnsi" w:cstheme="majorBidi"/>
+      <w:color w:val="1F3763" w:themeColor="accent1" w:themeShade="7F"/>
+      <w:sz w:val="24"/>
+      <w:szCs w:val="24"/>
+    </w:rPr>
+  </w:style>
+  <w:style w:type="paragraph" w:styleId="Titre4">
+    <w:name w:val="heading 4"/>
+    <w:basedOn w:val="Normal"/>
+    <w:next w:val="Normal"/>
+    <w:link w:val="Titre4Car"/>
+    <w:uiPriority w:val="9"/>
+    <w:unhideWhenUsed/>
+    <w:qFormat/>
+    <w:rsid w:val="003265BE"/>
+    <w:pPr>
+      <w:keepNext/>
+      <w:keepLines/>
+      <w:spacing w:before="40" w:after="0"/>
+      <w:outlineLvl w:val="3"/>
+    </w:pPr>
+    <w:rPr>
+      <w:rFonts w:asciiTheme="majorHAnsi" w:eastAsiaTheme="majorEastAsia" w:hAnsiTheme="majorHAnsi" w:cstheme="majorBidi"/>
+      <w:i/>
+      <w:iCs/>
+      <w:color w:val="2F5496" w:themeColor="accent1" w:themeShade="BF"/>
+    </w:rPr>
+  </w:style>
+  <w:style w:type="character" w:default="1" w:styleId="Policepardfaut">
+    <w:name w:val="Default Paragraph Font"/>
+    <w:uiPriority w:val="1"/>
+    <w:semiHidden/>
+    <w:unhideWhenUsed/>
+  </w:style>
+  <w:style w:type="table" w:default="1" w:styleId="TableauNormal">
+    <w:name w:val="Normal Table"/>
+    <w:uiPriority w:val="99"/>
+    <w:semiHidden/>
+    <w:unhideWhenUsed/>
+    <w:tblPr>
+      <w:tblInd w:w="0" w:type="dxa"/>
+      <w:tblCellMar>
+        <w:top w:w="0" w:type="dxa"/>
+        <w:left w:w="108" w:type="dxa"/>
+        <w:bottom w:w="0" w:type="dxa"/>
+        <w:right w:w="108" w:type="dxa"/>
+      </w:tblCellMar>
+    </w:tblPr>
+  </w:style>
+  <w:style w:type="numbering" w:default="1" w:styleId="Aucuneliste">
+    <w:name w:val="No List"/>
+    <w:uiPriority w:val="99"/>
+    <w:semiHidden/>
+    <w:unhideWhenUsed/>
+  </w:style>
+  <w:style w:type="paragraph" w:styleId="Titre">
+    <w:name w:val="Title"/>
+    <w:basedOn w:val="Normal"/>
+    <w:next w:val="Normal"/>
+    <w:link w:val="TitreCar"/>
+    <w:uiPriority w:val="10"/>
+    <w:qFormat/>
+    <w:rsid w:val="00F44EF2"/>
+    <w:pPr>
+      <w:spacing w:after="0" w:line="240" w:lineRule="auto"/>
+      <w:contextualSpacing/>
+    </w:pPr>
+    <w:rPr>
+      <w:rFonts w:asciiTheme="majorHAnsi" w:eastAsiaTheme="majorEastAsia" w:hAnsiTheme="majorHAnsi" w:cstheme="majorBidi"/>
+      <w:spacing w:val="-10"/>
+      <w:kern w:val="28"/>
+      <w:sz w:val="56"/>
+      <w:szCs w:val="56"/>
+    </w:rPr>
+  </w:style>
+  <w:style w:type="character" w:customStyle="1" w:styleId="TitreCar">
+    <w:name w:val="Titre Car"/>
+    <w:basedOn w:val="Policepardfaut"/>
+    <w:link w:val="Titre"/>
+    <w:uiPriority w:val="10"/>
+    <w:rsid w:val="00F44EF2"/>
+    <w:rPr>
+      <w:rFonts w:asciiTheme="majorHAnsi" w:eastAsiaTheme="majorEastAsia" w:hAnsiTheme="majorHAnsi" w:cstheme="majorBidi"/>
+      <w:spacing w:val="-10"/>
+      <w:kern w:val="28"/>
+      <w:sz w:val="56"/>
+      <w:szCs w:val="56"/>
+    </w:rPr>
+  </w:style>
+  <w:style w:type="character" w:customStyle="1" w:styleId="Titre1Car">
+    <w:name w:val="Titre 1 Car"/>
+    <w:basedOn w:val="Policepardfaut"/>
+    <w:link w:val="Titre1"/>
+    <w:uiPriority w:val="9"/>
+    <w:rsid w:val="00F44EF2"/>
+    <w:rPr>
+      <w:rFonts w:asciiTheme="majorHAnsi" w:eastAsiaTheme="majorEastAsia" w:hAnsiTheme="majorHAnsi" w:cstheme="majorBidi"/>
+      <w:color w:val="2F5496" w:themeColor="accent1" w:themeShade="BF"/>
+      <w:sz w:val="32"/>
+      <w:szCs w:val="32"/>
+    </w:rPr>
+  </w:style>
+  <w:style w:type="character" w:customStyle="1" w:styleId="Titre2Car">
+    <w:name w:val="Titre 2 Car"/>
+    <w:basedOn w:val="Policepardfaut"/>
+    <w:link w:val="Titre2"/>
+    <w:uiPriority w:val="9"/>
+    <w:rsid w:val="00F44EF2"/>
+    <w:rPr>
+      <w:rFonts w:asciiTheme="majorHAnsi" w:eastAsiaTheme="majorEastAsia" w:hAnsiTheme="majorHAnsi" w:cstheme="majorBidi"/>
+      <w:color w:val="2F5496" w:themeColor="accent1" w:themeShade="BF"/>
+      <w:sz w:val="26"/>
+      <w:szCs w:val="26"/>
+    </w:rPr>
+  </w:style>
+  <w:style w:type="paragraph" w:styleId="Paragraphedeliste">
+    <w:name w:val="List Paragraph"/>
+    <w:basedOn w:val="Normal"/>
+    <w:uiPriority w:val="34"/>
+    <w:qFormat/>
+    <w:rsid w:val="00E7090A"/>
+    <w:pPr>
+      <w:ind w:left="720"/>
+      <w:contextualSpacing/>
+    </w:pPr>
+  </w:style>
+  <w:style w:type="character" w:customStyle="1" w:styleId="Titre3Car">
+    <w:name w:val="Titre 3 Car"/>
+    <w:basedOn w:val="Policepardfaut"/>
+    <w:link w:val="Titre3"/>
+    <w:uiPriority w:val="9"/>
+    <w:rsid w:val="00322147"/>
+    <w:rPr>
+      <w:rFonts w:asciiTheme="majorHAnsi" w:eastAsiaTheme="majorEastAsia" w:hAnsiTheme="majorHAnsi" w:cstheme="majorBidi"/>
+      <w:color w:val="1F3763" w:themeColor="accent1" w:themeShade="7F"/>
+      <w:sz w:val="24"/>
+      <w:szCs w:val="24"/>
+    </w:rPr>
+  </w:style>
+  <w:style w:type="character" w:customStyle="1" w:styleId="Titre4Car">
+    <w:name w:val="Titre 4 Car"/>
+    <w:basedOn w:val="Policepardfaut"/>
+    <w:link w:val="Titre4"/>
     <w:uiPriority w:val="9"/>
     <w:rsid w:val="003265BE"/>
     <w:rPr>
@@ -5729,7 +6215,7 @@
   <a:extraClrSchemeLst/>
   <a:extLst>
     <a:ext uri="{05A4C25C-085E-4340-85A3-A5531E510DB2}">
-      <thm15:themeFamily xmlns:thm15="http://schemas.microsoft.com/office/thememl/2012/main" name="Office Theme" id="{62F939B6-93AF-4DB8-9C6B-D6C7DFDC589F}" vid="{4A3C46E8-61CC-4603-A589-7422A47A8E4A}"/>
+      <thm15:themeFamily xmlns="" xmlns:thm15="http://schemas.microsoft.com/office/thememl/2012/main" name="Office Theme" id="{62F939B6-93AF-4DB8-9C6B-D6C7DFDC589F}" vid="{4A3C46E8-61CC-4603-A589-7422A47A8E4A}"/>
     </a:ext>
   </a:extLst>
 </a:theme>

</xml_diff>